<commit_message>
Attempted retrieving tweets from Twitter.
</commit_message>
<xml_diff>
--- a/DataStory.docx
+++ b/DataStory.docx
@@ -64,6 +64,7 @@
           <w:color w:val="393C3D"/>
           <w:sz w:val="21"/>
           <w:szCs w:val="21"/>
+          <w:u w:val="single"/>
         </w:rPr>
       </w:pPr>
       <w:r>
@@ -72,9 +73,69 @@
           <w:color w:val="393C3D"/>
           <w:sz w:val="21"/>
           <w:szCs w:val="21"/>
+          <w:u w:val="single"/>
         </w:rPr>
         <w:t>An introduction to the problem (based on your earlier Capstone submissions).</w:t>
       </w:r>
+    </w:p>
+    <w:p>
+      <w:pPr>
+        <w:shd w:val="clear" w:color="auto" w:fill="FFFFFF"/>
+        <w:spacing w:after="0" w:line="240" w:lineRule="auto"/>
+        <w:jc w:val="both"/>
+        <w:rPr>
+          <w:rFonts w:ascii="Arial" w:eastAsia="Times New Roman" w:hAnsi="Arial" w:cs="Arial"/>
+          <w:color w:val="393C3D"/>
+          <w:sz w:val="21"/>
+          <w:szCs w:val="21"/>
+        </w:rPr>
+      </w:pPr>
+    </w:p>
+    <w:p>
+      <w:pPr>
+        <w:shd w:val="clear" w:color="auto" w:fill="FFFFFF"/>
+        <w:spacing w:after="0" w:line="240" w:lineRule="auto"/>
+        <w:jc w:val="both"/>
+        <w:rPr>
+          <w:rFonts w:ascii="Arial" w:eastAsia="Times New Roman" w:hAnsi="Arial" w:cs="Arial"/>
+          <w:color w:val="393C3D"/>
+          <w:sz w:val="21"/>
+          <w:szCs w:val="21"/>
+        </w:rPr>
+      </w:pPr>
+      <w:r>
+        <w:rPr>
+          <w:rFonts w:ascii="Arial" w:eastAsia="Times New Roman" w:hAnsi="Arial" w:cs="Arial"/>
+          <w:color w:val="393C3D"/>
+          <w:sz w:val="21"/>
+          <w:szCs w:val="21"/>
+        </w:rPr>
+        <w:t xml:space="preserve">Unlike its predecessors, ISIS (Islamic State …) has been </w:t>
+      </w:r>
+      <w:bookmarkStart w:id="0" w:name="_GoBack"/>
+      <w:bookmarkEnd w:id="0"/>
+      <w:r>
+        <w:rPr>
+          <w:rFonts w:ascii="Arial" w:eastAsia="Times New Roman" w:hAnsi="Arial" w:cs="Arial"/>
+          <w:color w:val="393C3D"/>
+          <w:sz w:val="21"/>
+          <w:szCs w:val="21"/>
+        </w:rPr>
+        <w:t>very successful in its propaganda campaign on Twitter. Furthermore, ISIS has been using Twitter as an effective recruiting tool.</w:t>
+      </w:r>
+    </w:p>
+    <w:p>
+      <w:pPr>
+        <w:shd w:val="clear" w:color="auto" w:fill="FFFFFF"/>
+        <w:spacing w:after="0" w:line="240" w:lineRule="auto"/>
+        <w:jc w:val="both"/>
+        <w:rPr>
+          <w:rFonts w:ascii="Arial" w:eastAsia="Times New Roman" w:hAnsi="Arial" w:cs="Arial"/>
+          <w:color w:val="393C3D"/>
+          <w:sz w:val="21"/>
+          <w:szCs w:val="21"/>
+        </w:rPr>
+      </w:pPr>
     </w:p>
     <w:p>
       <w:pPr>
@@ -91,6 +152,7 @@
           <w:color w:val="393C3D"/>
           <w:sz w:val="21"/>
           <w:szCs w:val="21"/>
+          <w:u w:val="single"/>
         </w:rPr>
       </w:pPr>
       <w:r>
@@ -99,6 +161,7 @@
           <w:color w:val="393C3D"/>
           <w:sz w:val="21"/>
           <w:szCs w:val="21"/>
+          <w:u w:val="single"/>
         </w:rPr>
         <w:t>A deeper dive into the data set:</w:t>
       </w:r>
@@ -118,6 +181,7 @@
           <w:color w:val="393C3D"/>
           <w:sz w:val="21"/>
           <w:szCs w:val="21"/>
+          <w:u w:val="single"/>
         </w:rPr>
       </w:pPr>
       <w:r>
@@ -126,9 +190,2589 @@
           <w:color w:val="393C3D"/>
           <w:sz w:val="21"/>
           <w:szCs w:val="21"/>
+          <w:u w:val="single"/>
         </w:rPr>
         <w:t>What important fields and information does the data set have?</w:t>
       </w:r>
+    </w:p>
+    <w:p>
+      <w:pPr>
+        <w:shd w:val="clear" w:color="auto" w:fill="FFFFFF"/>
+        <w:spacing w:after="0" w:line="240" w:lineRule="auto"/>
+        <w:jc w:val="both"/>
+        <w:rPr>
+          <w:rFonts w:ascii="Arial" w:eastAsia="Times New Roman" w:hAnsi="Arial" w:cs="Arial"/>
+          <w:color w:val="393C3D"/>
+          <w:sz w:val="21"/>
+          <w:szCs w:val="21"/>
+        </w:rPr>
+      </w:pPr>
+    </w:p>
+    <w:p>
+      <w:pPr>
+        <w:shd w:val="clear" w:color="auto" w:fill="FFFFFF"/>
+        <w:spacing w:after="0" w:line="240" w:lineRule="auto"/>
+        <w:jc w:val="both"/>
+        <w:rPr>
+          <w:rFonts w:ascii="Arial" w:eastAsia="Times New Roman" w:hAnsi="Arial" w:cs="Arial"/>
+          <w:color w:val="FF0000"/>
+          <w:sz w:val="21"/>
+          <w:szCs w:val="21"/>
+        </w:rPr>
+      </w:pPr>
+      <w:r>
+        <w:rPr>
+          <w:rFonts w:ascii="Arial" w:eastAsia="Times New Roman" w:hAnsi="Arial" w:cs="Arial"/>
+          <w:color w:val="FF0000"/>
+          <w:sz w:val="21"/>
+          <w:szCs w:val="21"/>
+        </w:rPr>
+        <w:t xml:space="preserve">Parse out ideas from here: &lt;&lt;&lt; </w:t>
+      </w:r>
+      <w:r>
+        <w:rPr>
+          <w:color w:val="FF0000"/>
+          <w:shd w:val="clear" w:color="auto" w:fill="FFFFFF"/>
+        </w:rPr>
+        <w:t>-http://blog.kaggle.com/2016/06/03/dataset-spotlight-how-isis-uses-twitter/</w:t>
+      </w:r>
+      <w:r>
+        <w:rPr>
+          <w:color w:val="FF0000"/>
+          <w:shd w:val="clear" w:color="auto" w:fill="FFFFFF"/>
+        </w:rPr>
+        <w:t xml:space="preserve"> &gt;&gt;&gt;</w:t>
+      </w:r>
+    </w:p>
+    <w:p>
+      <w:pPr>
+        <w:shd w:val="clear" w:color="auto" w:fill="FFFFFF"/>
+        <w:spacing w:after="0" w:line="240" w:lineRule="auto"/>
+        <w:jc w:val="both"/>
+        <w:rPr>
+          <w:rFonts w:ascii="Arial" w:eastAsia="Times New Roman" w:hAnsi="Arial" w:cs="Arial"/>
+          <w:color w:val="393C3D"/>
+          <w:sz w:val="21"/>
+          <w:szCs w:val="21"/>
+        </w:rPr>
+      </w:pPr>
+    </w:p>
+    <w:p>
+      <w:pPr>
+        <w:shd w:val="clear" w:color="auto" w:fill="FFFFFF"/>
+        <w:spacing w:after="0" w:line="240" w:lineRule="auto"/>
+        <w:jc w:val="both"/>
+        <w:rPr>
+          <w:rFonts w:ascii="Arial" w:eastAsia="Times New Roman" w:hAnsi="Arial" w:cs="Arial"/>
+          <w:color w:val="393C3D"/>
+          <w:sz w:val="21"/>
+          <w:szCs w:val="21"/>
+        </w:rPr>
+      </w:pPr>
+    </w:p>
+    <w:tbl>
+      <w:tblPr>
+        <w:tblStyle w:val="TableGrid"/>
+        <w:tblW w:w="0" w:type="auto"/>
+        <w:tblLook w:val="04A0" w:firstRow="1" w:lastRow="0" w:firstColumn="1" w:lastColumn="0" w:noHBand="0" w:noVBand="1"/>
+      </w:tblPr>
+      <w:tblGrid>
+        <w:gridCol w:w="2444"/>
+        <w:gridCol w:w="6906"/>
+      </w:tblGrid>
+      <w:tr>
+        <w:tc>
+          <w:tcPr>
+            <w:tcW w:w="4675" w:type="dxa"/>
+          </w:tcPr>
+          <w:tbl>
+            <w:tblPr>
+              <w:tblStyle w:val="GridTable2-Accent1"/>
+              <w:tblW w:w="0" w:type="auto"/>
+              <w:tblLook w:val="04A0" w:firstRow="1" w:lastRow="0" w:firstColumn="1" w:lastColumn="0" w:noHBand="0" w:noVBand="1"/>
+            </w:tblPr>
+            <w:tblGrid>
+              <w:gridCol w:w="1312"/>
+              <w:gridCol w:w="556"/>
+            </w:tblGrid>
+            <w:tr>
+              <w:trPr>
+                <w:cnfStyle w:val="100000000000" w:firstRow="1" w:lastRow="0" w:firstColumn="0" w:lastColumn="0" w:oddVBand="0" w:evenVBand="0" w:oddHBand="0" w:evenHBand="0" w:firstRowFirstColumn="0" w:firstRowLastColumn="0" w:lastRowFirstColumn="0" w:lastRowLastColumn="0"/>
+                <w:trHeight w:val="20"/>
+              </w:trPr>
+              <w:tc>
+                <w:tcPr>
+                  <w:cnfStyle w:val="001000000000" w:firstRow="0" w:lastRow="0" w:firstColumn="1" w:lastColumn="0" w:oddVBand="0" w:evenVBand="0" w:oddHBand="0" w:evenHBand="0" w:firstRowFirstColumn="0" w:firstRowLastColumn="0" w:lastRowFirstColumn="0" w:lastRowLastColumn="0"/>
+                  <w:tcW w:w="0" w:type="auto"/>
+                  <w:gridSpan w:val="2"/>
+                  <w:hideMark/>
+                </w:tcPr>
+                <w:p>
+                  <w:pPr>
+                    <w:contextualSpacing/>
+                    <w:jc w:val="right"/>
+                    <w:rPr>
+                      <w:rFonts w:ascii="Times New Roman" w:eastAsia="Times New Roman" w:hAnsi="Times New Roman" w:cs="Times New Roman"/>
+                      <w:color w:val="555555"/>
+                      <w:sz w:val="17"/>
+                      <w:szCs w:val="17"/>
+                    </w:rPr>
+                  </w:pPr>
+                  <w:r>
+                    <w:rPr>
+                      <w:rFonts w:ascii="Times New Roman" w:eastAsia="Times New Roman" w:hAnsi="Times New Roman" w:cs="Times New Roman"/>
+                      <w:bCs w:val="0"/>
+                      <w:color w:val="555555"/>
+                      <w:sz w:val="17"/>
+                      <w:szCs w:val="17"/>
+                    </w:rPr>
+                    <w:t>Frequency of words</w:t>
+                  </w:r>
+                </w:p>
+              </w:tc>
+            </w:tr>
+            <w:tr>
+              <w:trPr>
+                <w:cnfStyle w:val="000000100000" w:firstRow="0" w:lastRow="0" w:firstColumn="0" w:lastColumn="0" w:oddVBand="0" w:evenVBand="0" w:oddHBand="1" w:evenHBand="0" w:firstRowFirstColumn="0" w:firstRowLastColumn="0" w:lastRowFirstColumn="0" w:lastRowLastColumn="0"/>
+                <w:trHeight w:val="20"/>
+              </w:trPr>
+              <w:tc>
+                <w:tcPr>
+                  <w:cnfStyle w:val="001000000000" w:firstRow="0" w:lastRow="0" w:firstColumn="1" w:lastColumn="0" w:oddVBand="0" w:evenVBand="0" w:oddHBand="0" w:evenHBand="0" w:firstRowFirstColumn="0" w:firstRowLastColumn="0" w:lastRowFirstColumn="0" w:lastRowLastColumn="0"/>
+                  <w:tcW w:w="0" w:type="auto"/>
+                  <w:hideMark/>
+                </w:tcPr>
+                <w:p>
+                  <w:pPr>
+                    <w:contextualSpacing/>
+                    <w:rPr>
+                      <w:rFonts w:ascii="Times New Roman" w:eastAsia="Times New Roman" w:hAnsi="Times New Roman" w:cs="Times New Roman"/>
+                      <w:sz w:val="20"/>
+                      <w:szCs w:val="20"/>
+                    </w:rPr>
+                  </w:pPr>
+                </w:p>
+              </w:tc>
+              <w:tc>
+                <w:tcPr>
+                  <w:tcW w:w="0" w:type="auto"/>
+                  <w:hideMark/>
+                </w:tcPr>
+                <w:p>
+                  <w:pPr>
+                    <w:contextualSpacing/>
+                    <w:cnfStyle w:val="000000100000" w:firstRow="0" w:lastRow="0" w:firstColumn="0" w:lastColumn="0" w:oddVBand="0" w:evenVBand="0" w:oddHBand="1" w:evenHBand="0" w:firstRowFirstColumn="0" w:firstRowLastColumn="0" w:lastRowFirstColumn="0" w:lastRowLastColumn="0"/>
+                    <w:rPr>
+                      <w:rFonts w:ascii="Times New Roman" w:eastAsia="Times New Roman" w:hAnsi="Times New Roman" w:cs="Times New Roman"/>
+                      <w:sz w:val="20"/>
+                      <w:szCs w:val="20"/>
+                    </w:rPr>
+                  </w:pPr>
+                </w:p>
+              </w:tc>
+            </w:tr>
+            <w:tr>
+              <w:trPr>
+                <w:trHeight w:val="20"/>
+              </w:trPr>
+              <w:tc>
+                <w:tcPr>
+                  <w:cnfStyle w:val="001000000000" w:firstRow="0" w:lastRow="0" w:firstColumn="1" w:lastColumn="0" w:oddVBand="0" w:evenVBand="0" w:oddHBand="0" w:evenHBand="0" w:firstRowFirstColumn="0" w:firstRowLastColumn="0" w:lastRowFirstColumn="0" w:lastRowLastColumn="0"/>
+                  <w:tcW w:w="0" w:type="auto"/>
+                  <w:noWrap/>
+                  <w:hideMark/>
+                </w:tcPr>
+                <w:p>
+                  <w:pPr>
+                    <w:contextualSpacing/>
+                    <w:rPr>
+                      <w:rFonts w:ascii="Times New Roman" w:eastAsia="Times New Roman" w:hAnsi="Times New Roman" w:cs="Times New Roman"/>
+                      <w:sz w:val="17"/>
+                      <w:szCs w:val="17"/>
+                    </w:rPr>
+                  </w:pPr>
+                  <w:r>
+                    <w:rPr>
+                      <w:rFonts w:ascii="Times New Roman" w:eastAsia="Times New Roman" w:hAnsi="Times New Roman" w:cs="Times New Roman"/>
+                      <w:sz w:val="17"/>
+                      <w:szCs w:val="17"/>
+                    </w:rPr>
+                    <w:t>#</w:t>
+                  </w:r>
+                  <w:proofErr w:type="spellStart"/>
+                  <w:r>
+                    <w:rPr>
+                      <w:rFonts w:ascii="Times New Roman" w:eastAsia="Times New Roman" w:hAnsi="Times New Roman" w:cs="Times New Roman"/>
+                      <w:sz w:val="17"/>
+                      <w:szCs w:val="17"/>
+                    </w:rPr>
+                    <w:t>aleppo</w:t>
+                  </w:r>
+                  <w:proofErr w:type="spellEnd"/>
+                </w:p>
+              </w:tc>
+              <w:tc>
+                <w:tcPr>
+                  <w:tcW w:w="0" w:type="auto"/>
+                  <w:noWrap/>
+                  <w:hideMark/>
+                </w:tcPr>
+                <w:p>
+                  <w:pPr>
+                    <w:contextualSpacing/>
+                    <w:jc w:val="right"/>
+                    <w:cnfStyle w:val="000000000000" w:firstRow="0" w:lastRow="0" w:firstColumn="0" w:lastColumn="0" w:oddVBand="0" w:evenVBand="0" w:oddHBand="0" w:evenHBand="0" w:firstRowFirstColumn="0" w:firstRowLastColumn="0" w:lastRowFirstColumn="0" w:lastRowLastColumn="0"/>
+                    <w:rPr>
+                      <w:rFonts w:ascii="Times New Roman" w:eastAsia="Times New Roman" w:hAnsi="Times New Roman" w:cs="Times New Roman"/>
+                      <w:sz w:val="17"/>
+                      <w:szCs w:val="17"/>
+                    </w:rPr>
+                  </w:pPr>
+                  <w:r>
+                    <w:rPr>
+                      <w:rFonts w:ascii="Times New Roman" w:eastAsia="Times New Roman" w:hAnsi="Times New Roman" w:cs="Times New Roman"/>
+                      <w:sz w:val="17"/>
+                      <w:szCs w:val="17"/>
+                    </w:rPr>
+                    <w:t>276</w:t>
+                  </w:r>
+                </w:p>
+              </w:tc>
+            </w:tr>
+            <w:tr>
+              <w:trPr>
+                <w:cnfStyle w:val="000000100000" w:firstRow="0" w:lastRow="0" w:firstColumn="0" w:lastColumn="0" w:oddVBand="0" w:evenVBand="0" w:oddHBand="1" w:evenHBand="0" w:firstRowFirstColumn="0" w:firstRowLastColumn="0" w:lastRowFirstColumn="0" w:lastRowLastColumn="0"/>
+                <w:trHeight w:val="20"/>
+              </w:trPr>
+              <w:tc>
+                <w:tcPr>
+                  <w:cnfStyle w:val="001000000000" w:firstRow="0" w:lastRow="0" w:firstColumn="1" w:lastColumn="0" w:oddVBand="0" w:evenVBand="0" w:oddHBand="0" w:evenHBand="0" w:firstRowFirstColumn="0" w:firstRowLastColumn="0" w:lastRowFirstColumn="0" w:lastRowLastColumn="0"/>
+                  <w:tcW w:w="0" w:type="auto"/>
+                  <w:noWrap/>
+                  <w:hideMark/>
+                </w:tcPr>
+                <w:p>
+                  <w:pPr>
+                    <w:contextualSpacing/>
+                    <w:rPr>
+                      <w:rFonts w:ascii="Times New Roman" w:eastAsia="Times New Roman" w:hAnsi="Times New Roman" w:cs="Times New Roman"/>
+                      <w:sz w:val="17"/>
+                      <w:szCs w:val="17"/>
+                    </w:rPr>
+                  </w:pPr>
+                  <w:r>
+                    <w:rPr>
+                      <w:rFonts w:ascii="Times New Roman" w:eastAsia="Times New Roman" w:hAnsi="Times New Roman" w:cs="Times New Roman"/>
+                      <w:sz w:val="17"/>
+                      <w:szCs w:val="17"/>
+                    </w:rPr>
+                    <w:t>#</w:t>
+                  </w:r>
+                  <w:proofErr w:type="spellStart"/>
+                  <w:r>
+                    <w:rPr>
+                      <w:rFonts w:ascii="Times New Roman" w:eastAsia="Times New Roman" w:hAnsi="Times New Roman" w:cs="Times New Roman"/>
+                      <w:sz w:val="17"/>
+                      <w:szCs w:val="17"/>
+                    </w:rPr>
+                    <w:t>amaqagency</w:t>
+                  </w:r>
+                  <w:proofErr w:type="spellEnd"/>
+                </w:p>
+              </w:tc>
+              <w:tc>
+                <w:tcPr>
+                  <w:tcW w:w="0" w:type="auto"/>
+                  <w:noWrap/>
+                  <w:hideMark/>
+                </w:tcPr>
+                <w:p>
+                  <w:pPr>
+                    <w:contextualSpacing/>
+                    <w:jc w:val="right"/>
+                    <w:cnfStyle w:val="000000100000" w:firstRow="0" w:lastRow="0" w:firstColumn="0" w:lastColumn="0" w:oddVBand="0" w:evenVBand="0" w:oddHBand="1" w:evenHBand="0" w:firstRowFirstColumn="0" w:firstRowLastColumn="0" w:lastRowFirstColumn="0" w:lastRowLastColumn="0"/>
+                    <w:rPr>
+                      <w:rFonts w:ascii="Times New Roman" w:eastAsia="Times New Roman" w:hAnsi="Times New Roman" w:cs="Times New Roman"/>
+                      <w:sz w:val="17"/>
+                      <w:szCs w:val="17"/>
+                    </w:rPr>
+                  </w:pPr>
+                  <w:r>
+                    <w:rPr>
+                      <w:rFonts w:ascii="Times New Roman" w:eastAsia="Times New Roman" w:hAnsi="Times New Roman" w:cs="Times New Roman"/>
+                      <w:sz w:val="17"/>
+                      <w:szCs w:val="17"/>
+                    </w:rPr>
+                    <w:t>314</w:t>
+                  </w:r>
+                </w:p>
+              </w:tc>
+            </w:tr>
+            <w:tr>
+              <w:trPr>
+                <w:trHeight w:val="20"/>
+              </w:trPr>
+              <w:tc>
+                <w:tcPr>
+                  <w:cnfStyle w:val="001000000000" w:firstRow="0" w:lastRow="0" w:firstColumn="1" w:lastColumn="0" w:oddVBand="0" w:evenVBand="0" w:oddHBand="0" w:evenHBand="0" w:firstRowFirstColumn="0" w:firstRowLastColumn="0" w:lastRowFirstColumn="0" w:lastRowLastColumn="0"/>
+                  <w:tcW w:w="0" w:type="auto"/>
+                  <w:noWrap/>
+                  <w:hideMark/>
+                </w:tcPr>
+                <w:p>
+                  <w:pPr>
+                    <w:contextualSpacing/>
+                    <w:rPr>
+                      <w:rFonts w:ascii="Times New Roman" w:eastAsia="Times New Roman" w:hAnsi="Times New Roman" w:cs="Times New Roman"/>
+                      <w:sz w:val="17"/>
+                      <w:szCs w:val="17"/>
+                    </w:rPr>
+                  </w:pPr>
+                  <w:r>
+                    <w:rPr>
+                      <w:rFonts w:ascii="Times New Roman" w:eastAsia="Times New Roman" w:hAnsi="Times New Roman" w:cs="Times New Roman"/>
+                      <w:sz w:val="17"/>
+                      <w:szCs w:val="17"/>
+                    </w:rPr>
+                    <w:t>#breaking</w:t>
+                  </w:r>
+                </w:p>
+              </w:tc>
+              <w:tc>
+                <w:tcPr>
+                  <w:tcW w:w="0" w:type="auto"/>
+                  <w:noWrap/>
+                  <w:hideMark/>
+                </w:tcPr>
+                <w:p>
+                  <w:pPr>
+                    <w:contextualSpacing/>
+                    <w:jc w:val="right"/>
+                    <w:cnfStyle w:val="000000000000" w:firstRow="0" w:lastRow="0" w:firstColumn="0" w:lastColumn="0" w:oddVBand="0" w:evenVBand="0" w:oddHBand="0" w:evenHBand="0" w:firstRowFirstColumn="0" w:firstRowLastColumn="0" w:lastRowFirstColumn="0" w:lastRowLastColumn="0"/>
+                    <w:rPr>
+                      <w:rFonts w:ascii="Times New Roman" w:eastAsia="Times New Roman" w:hAnsi="Times New Roman" w:cs="Times New Roman"/>
+                      <w:sz w:val="17"/>
+                      <w:szCs w:val="17"/>
+                    </w:rPr>
+                  </w:pPr>
+                  <w:r>
+                    <w:rPr>
+                      <w:rFonts w:ascii="Times New Roman" w:eastAsia="Times New Roman" w:hAnsi="Times New Roman" w:cs="Times New Roman"/>
+                      <w:sz w:val="17"/>
+                      <w:szCs w:val="17"/>
+                    </w:rPr>
+                    <w:t>290</w:t>
+                  </w:r>
+                </w:p>
+              </w:tc>
+            </w:tr>
+            <w:tr>
+              <w:trPr>
+                <w:cnfStyle w:val="000000100000" w:firstRow="0" w:lastRow="0" w:firstColumn="0" w:lastColumn="0" w:oddVBand="0" w:evenVBand="0" w:oddHBand="1" w:evenHBand="0" w:firstRowFirstColumn="0" w:firstRowLastColumn="0" w:lastRowFirstColumn="0" w:lastRowLastColumn="0"/>
+                <w:trHeight w:val="20"/>
+              </w:trPr>
+              <w:tc>
+                <w:tcPr>
+                  <w:cnfStyle w:val="001000000000" w:firstRow="0" w:lastRow="0" w:firstColumn="1" w:lastColumn="0" w:oddVBand="0" w:evenVBand="0" w:oddHBand="0" w:evenHBand="0" w:firstRowFirstColumn="0" w:firstRowLastColumn="0" w:lastRowFirstColumn="0" w:lastRowLastColumn="0"/>
+                  <w:tcW w:w="0" w:type="auto"/>
+                  <w:noWrap/>
+                  <w:hideMark/>
+                </w:tcPr>
+                <w:p>
+                  <w:pPr>
+                    <w:contextualSpacing/>
+                    <w:rPr>
+                      <w:rFonts w:ascii="Times New Roman" w:eastAsia="Times New Roman" w:hAnsi="Times New Roman" w:cs="Times New Roman"/>
+                      <w:sz w:val="17"/>
+                      <w:szCs w:val="17"/>
+                    </w:rPr>
+                  </w:pPr>
+                  <w:r>
+                    <w:rPr>
+                      <w:rFonts w:ascii="Times New Roman" w:eastAsia="Times New Roman" w:hAnsi="Times New Roman" w:cs="Times New Roman"/>
+                      <w:sz w:val="17"/>
+                      <w:szCs w:val="17"/>
+                    </w:rPr>
+                    <w:t>#</w:t>
+                  </w:r>
+                  <w:proofErr w:type="spellStart"/>
+                  <w:r>
+                    <w:rPr>
+                      <w:rFonts w:ascii="Times New Roman" w:eastAsia="Times New Roman" w:hAnsi="Times New Roman" w:cs="Times New Roman"/>
+                      <w:sz w:val="17"/>
+                      <w:szCs w:val="17"/>
+                    </w:rPr>
+                    <w:t>breakingnews</w:t>
+                  </w:r>
+                  <w:proofErr w:type="spellEnd"/>
+                </w:p>
+              </w:tc>
+              <w:tc>
+                <w:tcPr>
+                  <w:tcW w:w="0" w:type="auto"/>
+                  <w:noWrap/>
+                  <w:hideMark/>
+                </w:tcPr>
+                <w:p>
+                  <w:pPr>
+                    <w:contextualSpacing/>
+                    <w:jc w:val="right"/>
+                    <w:cnfStyle w:val="000000100000" w:firstRow="0" w:lastRow="0" w:firstColumn="0" w:lastColumn="0" w:oddVBand="0" w:evenVBand="0" w:oddHBand="1" w:evenHBand="0" w:firstRowFirstColumn="0" w:firstRowLastColumn="0" w:lastRowFirstColumn="0" w:lastRowLastColumn="0"/>
+                    <w:rPr>
+                      <w:rFonts w:ascii="Times New Roman" w:eastAsia="Times New Roman" w:hAnsi="Times New Roman" w:cs="Times New Roman"/>
+                      <w:sz w:val="17"/>
+                      <w:szCs w:val="17"/>
+                    </w:rPr>
+                  </w:pPr>
+                  <w:r>
+                    <w:rPr>
+                      <w:rFonts w:ascii="Times New Roman" w:eastAsia="Times New Roman" w:hAnsi="Times New Roman" w:cs="Times New Roman"/>
+                      <w:sz w:val="17"/>
+                      <w:szCs w:val="17"/>
+                    </w:rPr>
+                    <w:t>250</w:t>
+                  </w:r>
+                </w:p>
+              </w:tc>
+            </w:tr>
+            <w:tr>
+              <w:trPr>
+                <w:trHeight w:val="20"/>
+              </w:trPr>
+              <w:tc>
+                <w:tcPr>
+                  <w:cnfStyle w:val="001000000000" w:firstRow="0" w:lastRow="0" w:firstColumn="1" w:lastColumn="0" w:oddVBand="0" w:evenVBand="0" w:oddHBand="0" w:evenHBand="0" w:firstRowFirstColumn="0" w:firstRowLastColumn="0" w:lastRowFirstColumn="0" w:lastRowLastColumn="0"/>
+                  <w:tcW w:w="0" w:type="auto"/>
+                  <w:noWrap/>
+                  <w:hideMark/>
+                </w:tcPr>
+                <w:p>
+                  <w:pPr>
+                    <w:contextualSpacing/>
+                    <w:rPr>
+                      <w:rFonts w:ascii="Times New Roman" w:eastAsia="Times New Roman" w:hAnsi="Times New Roman" w:cs="Times New Roman"/>
+                      <w:sz w:val="17"/>
+                      <w:szCs w:val="17"/>
+                    </w:rPr>
+                  </w:pPr>
+                  <w:r>
+                    <w:rPr>
+                      <w:rFonts w:ascii="Times New Roman" w:eastAsia="Times New Roman" w:hAnsi="Times New Roman" w:cs="Times New Roman"/>
+                      <w:sz w:val="17"/>
+                      <w:szCs w:val="17"/>
+                    </w:rPr>
+                    <w:t>#</w:t>
+                  </w:r>
+                  <w:proofErr w:type="spellStart"/>
+                  <w:r>
+                    <w:rPr>
+                      <w:rFonts w:ascii="Times New Roman" w:eastAsia="Times New Roman" w:hAnsi="Times New Roman" w:cs="Times New Roman"/>
+                      <w:sz w:val="17"/>
+                      <w:szCs w:val="17"/>
+                    </w:rPr>
+                    <w:t>iraq</w:t>
+                  </w:r>
+                  <w:proofErr w:type="spellEnd"/>
+                </w:p>
+              </w:tc>
+              <w:tc>
+                <w:tcPr>
+                  <w:tcW w:w="0" w:type="auto"/>
+                  <w:noWrap/>
+                  <w:hideMark/>
+                </w:tcPr>
+                <w:p>
+                  <w:pPr>
+                    <w:contextualSpacing/>
+                    <w:jc w:val="right"/>
+                    <w:cnfStyle w:val="000000000000" w:firstRow="0" w:lastRow="0" w:firstColumn="0" w:lastColumn="0" w:oddVBand="0" w:evenVBand="0" w:oddHBand="0" w:evenHBand="0" w:firstRowFirstColumn="0" w:firstRowLastColumn="0" w:lastRowFirstColumn="0" w:lastRowLastColumn="0"/>
+                    <w:rPr>
+                      <w:rFonts w:ascii="Times New Roman" w:eastAsia="Times New Roman" w:hAnsi="Times New Roman" w:cs="Times New Roman"/>
+                      <w:sz w:val="17"/>
+                      <w:szCs w:val="17"/>
+                    </w:rPr>
+                  </w:pPr>
+                  <w:r>
+                    <w:rPr>
+                      <w:rFonts w:ascii="Times New Roman" w:eastAsia="Times New Roman" w:hAnsi="Times New Roman" w:cs="Times New Roman"/>
+                      <w:sz w:val="17"/>
+                      <w:szCs w:val="17"/>
+                    </w:rPr>
+                    <w:t>409</w:t>
+                  </w:r>
+                </w:p>
+              </w:tc>
+            </w:tr>
+            <w:tr>
+              <w:trPr>
+                <w:cnfStyle w:val="000000100000" w:firstRow="0" w:lastRow="0" w:firstColumn="0" w:lastColumn="0" w:oddVBand="0" w:evenVBand="0" w:oddHBand="1" w:evenHBand="0" w:firstRowFirstColumn="0" w:firstRowLastColumn="0" w:lastRowFirstColumn="0" w:lastRowLastColumn="0"/>
+                <w:trHeight w:val="20"/>
+              </w:trPr>
+              <w:tc>
+                <w:tcPr>
+                  <w:cnfStyle w:val="001000000000" w:firstRow="0" w:lastRow="0" w:firstColumn="1" w:lastColumn="0" w:oddVBand="0" w:evenVBand="0" w:oddHBand="0" w:evenHBand="0" w:firstRowFirstColumn="0" w:firstRowLastColumn="0" w:lastRowFirstColumn="0" w:lastRowLastColumn="0"/>
+                  <w:tcW w:w="0" w:type="auto"/>
+                  <w:noWrap/>
+                  <w:hideMark/>
+                </w:tcPr>
+                <w:p>
+                  <w:pPr>
+                    <w:contextualSpacing/>
+                    <w:rPr>
+                      <w:rFonts w:ascii="Times New Roman" w:eastAsia="Times New Roman" w:hAnsi="Times New Roman" w:cs="Times New Roman"/>
+                      <w:sz w:val="17"/>
+                      <w:szCs w:val="17"/>
+                    </w:rPr>
+                  </w:pPr>
+                  <w:r>
+                    <w:rPr>
+                      <w:rFonts w:ascii="Times New Roman" w:eastAsia="Times New Roman" w:hAnsi="Times New Roman" w:cs="Times New Roman"/>
+                      <w:sz w:val="17"/>
+                      <w:szCs w:val="17"/>
+                    </w:rPr>
+                    <w:t>#is</w:t>
+                  </w:r>
+                </w:p>
+              </w:tc>
+              <w:tc>
+                <w:tcPr>
+                  <w:tcW w:w="0" w:type="auto"/>
+                  <w:noWrap/>
+                  <w:hideMark/>
+                </w:tcPr>
+                <w:p>
+                  <w:pPr>
+                    <w:contextualSpacing/>
+                    <w:jc w:val="right"/>
+                    <w:cnfStyle w:val="000000100000" w:firstRow="0" w:lastRow="0" w:firstColumn="0" w:lastColumn="0" w:oddVBand="0" w:evenVBand="0" w:oddHBand="1" w:evenHBand="0" w:firstRowFirstColumn="0" w:firstRowLastColumn="0" w:lastRowFirstColumn="0" w:lastRowLastColumn="0"/>
+                    <w:rPr>
+                      <w:rFonts w:ascii="Times New Roman" w:eastAsia="Times New Roman" w:hAnsi="Times New Roman" w:cs="Times New Roman"/>
+                      <w:sz w:val="17"/>
+                      <w:szCs w:val="17"/>
+                    </w:rPr>
+                  </w:pPr>
+                  <w:r>
+                    <w:rPr>
+                      <w:rFonts w:ascii="Times New Roman" w:eastAsia="Times New Roman" w:hAnsi="Times New Roman" w:cs="Times New Roman"/>
+                      <w:sz w:val="17"/>
+                      <w:szCs w:val="17"/>
+                    </w:rPr>
+                    <w:t>652</w:t>
+                  </w:r>
+                </w:p>
+              </w:tc>
+            </w:tr>
+            <w:tr>
+              <w:trPr>
+                <w:trHeight w:val="20"/>
+              </w:trPr>
+              <w:tc>
+                <w:tcPr>
+                  <w:cnfStyle w:val="001000000000" w:firstRow="0" w:lastRow="0" w:firstColumn="1" w:lastColumn="0" w:oddVBand="0" w:evenVBand="0" w:oddHBand="0" w:evenHBand="0" w:firstRowFirstColumn="0" w:firstRowLastColumn="0" w:lastRowFirstColumn="0" w:lastRowLastColumn="0"/>
+                  <w:tcW w:w="0" w:type="auto"/>
+                  <w:noWrap/>
+                  <w:hideMark/>
+                </w:tcPr>
+                <w:p>
+                  <w:pPr>
+                    <w:contextualSpacing/>
+                    <w:rPr>
+                      <w:rFonts w:ascii="Times New Roman" w:eastAsia="Times New Roman" w:hAnsi="Times New Roman" w:cs="Times New Roman"/>
+                      <w:sz w:val="17"/>
+                      <w:szCs w:val="17"/>
+                    </w:rPr>
+                  </w:pPr>
+                  <w:r>
+                    <w:rPr>
+                      <w:rFonts w:ascii="Times New Roman" w:eastAsia="Times New Roman" w:hAnsi="Times New Roman" w:cs="Times New Roman"/>
+                      <w:sz w:val="17"/>
+                      <w:szCs w:val="17"/>
+                    </w:rPr>
+                    <w:t>#</w:t>
+                  </w:r>
+                  <w:proofErr w:type="spellStart"/>
+                  <w:r>
+                    <w:rPr>
+                      <w:rFonts w:ascii="Times New Roman" w:eastAsia="Times New Roman" w:hAnsi="Times New Roman" w:cs="Times New Roman"/>
+                      <w:sz w:val="17"/>
+                      <w:szCs w:val="17"/>
+                    </w:rPr>
+                    <w:t>isis</w:t>
+                  </w:r>
+                  <w:proofErr w:type="spellEnd"/>
+                </w:p>
+              </w:tc>
+              <w:tc>
+                <w:tcPr>
+                  <w:tcW w:w="0" w:type="auto"/>
+                  <w:noWrap/>
+                  <w:hideMark/>
+                </w:tcPr>
+                <w:p>
+                  <w:pPr>
+                    <w:contextualSpacing/>
+                    <w:jc w:val="right"/>
+                    <w:cnfStyle w:val="000000000000" w:firstRow="0" w:lastRow="0" w:firstColumn="0" w:lastColumn="0" w:oddVBand="0" w:evenVBand="0" w:oddHBand="0" w:evenHBand="0" w:firstRowFirstColumn="0" w:firstRowLastColumn="0" w:lastRowFirstColumn="0" w:lastRowLastColumn="0"/>
+                    <w:rPr>
+                      <w:rFonts w:ascii="Times New Roman" w:eastAsia="Times New Roman" w:hAnsi="Times New Roman" w:cs="Times New Roman"/>
+                      <w:sz w:val="17"/>
+                      <w:szCs w:val="17"/>
+                    </w:rPr>
+                  </w:pPr>
+                  <w:r>
+                    <w:rPr>
+                      <w:rFonts w:ascii="Times New Roman" w:eastAsia="Times New Roman" w:hAnsi="Times New Roman" w:cs="Times New Roman"/>
+                      <w:sz w:val="17"/>
+                      <w:szCs w:val="17"/>
+                    </w:rPr>
+                    <w:t>1489</w:t>
+                  </w:r>
+                </w:p>
+              </w:tc>
+            </w:tr>
+            <w:tr>
+              <w:trPr>
+                <w:cnfStyle w:val="000000100000" w:firstRow="0" w:lastRow="0" w:firstColumn="0" w:lastColumn="0" w:oddVBand="0" w:evenVBand="0" w:oddHBand="1" w:evenHBand="0" w:firstRowFirstColumn="0" w:firstRowLastColumn="0" w:lastRowFirstColumn="0" w:lastRowLastColumn="0"/>
+                <w:trHeight w:val="20"/>
+              </w:trPr>
+              <w:tc>
+                <w:tcPr>
+                  <w:cnfStyle w:val="001000000000" w:firstRow="0" w:lastRow="0" w:firstColumn="1" w:lastColumn="0" w:oddVBand="0" w:evenVBand="0" w:oddHBand="0" w:evenHBand="0" w:firstRowFirstColumn="0" w:firstRowLastColumn="0" w:lastRowFirstColumn="0" w:lastRowLastColumn="0"/>
+                  <w:tcW w:w="0" w:type="auto"/>
+                  <w:noWrap/>
+                  <w:hideMark/>
+                </w:tcPr>
+                <w:p>
+                  <w:pPr>
+                    <w:contextualSpacing/>
+                    <w:rPr>
+                      <w:rFonts w:ascii="Times New Roman" w:eastAsia="Times New Roman" w:hAnsi="Times New Roman" w:cs="Times New Roman"/>
+                      <w:sz w:val="17"/>
+                      <w:szCs w:val="17"/>
+                    </w:rPr>
+                  </w:pPr>
+                  <w:r>
+                    <w:rPr>
+                      <w:rFonts w:ascii="Times New Roman" w:eastAsia="Times New Roman" w:hAnsi="Times New Roman" w:cs="Times New Roman"/>
+                      <w:sz w:val="17"/>
+                      <w:szCs w:val="17"/>
+                    </w:rPr>
+                    <w:t>#</w:t>
+                  </w:r>
+                  <w:proofErr w:type="spellStart"/>
+                  <w:r>
+                    <w:rPr>
+                      <w:rFonts w:ascii="Times New Roman" w:eastAsia="Times New Roman" w:hAnsi="Times New Roman" w:cs="Times New Roman"/>
+                      <w:sz w:val="17"/>
+                      <w:szCs w:val="17"/>
+                    </w:rPr>
+                    <w:t>islamicstate</w:t>
+                  </w:r>
+                  <w:proofErr w:type="spellEnd"/>
+                </w:p>
+              </w:tc>
+              <w:tc>
+                <w:tcPr>
+                  <w:tcW w:w="0" w:type="auto"/>
+                  <w:noWrap/>
+                  <w:hideMark/>
+                </w:tcPr>
+                <w:p>
+                  <w:pPr>
+                    <w:contextualSpacing/>
+                    <w:jc w:val="right"/>
+                    <w:cnfStyle w:val="000000100000" w:firstRow="0" w:lastRow="0" w:firstColumn="0" w:lastColumn="0" w:oddVBand="0" w:evenVBand="0" w:oddHBand="1" w:evenHBand="0" w:firstRowFirstColumn="0" w:firstRowLastColumn="0" w:lastRowFirstColumn="0" w:lastRowLastColumn="0"/>
+                    <w:rPr>
+                      <w:rFonts w:ascii="Times New Roman" w:eastAsia="Times New Roman" w:hAnsi="Times New Roman" w:cs="Times New Roman"/>
+                      <w:sz w:val="17"/>
+                      <w:szCs w:val="17"/>
+                    </w:rPr>
+                  </w:pPr>
+                  <w:r>
+                    <w:rPr>
+                      <w:rFonts w:ascii="Times New Roman" w:eastAsia="Times New Roman" w:hAnsi="Times New Roman" w:cs="Times New Roman"/>
+                      <w:sz w:val="17"/>
+                      <w:szCs w:val="17"/>
+                    </w:rPr>
+                    <w:t>431</w:t>
+                  </w:r>
+                </w:p>
+              </w:tc>
+            </w:tr>
+            <w:tr>
+              <w:trPr>
+                <w:trHeight w:val="20"/>
+              </w:trPr>
+              <w:tc>
+                <w:tcPr>
+                  <w:cnfStyle w:val="001000000000" w:firstRow="0" w:lastRow="0" w:firstColumn="1" w:lastColumn="0" w:oddVBand="0" w:evenVBand="0" w:oddHBand="0" w:evenHBand="0" w:firstRowFirstColumn="0" w:firstRowLastColumn="0" w:lastRowFirstColumn="0" w:lastRowLastColumn="0"/>
+                  <w:tcW w:w="0" w:type="auto"/>
+                  <w:noWrap/>
+                  <w:hideMark/>
+                </w:tcPr>
+                <w:p>
+                  <w:pPr>
+                    <w:contextualSpacing/>
+                    <w:rPr>
+                      <w:rFonts w:ascii="Times New Roman" w:eastAsia="Times New Roman" w:hAnsi="Times New Roman" w:cs="Times New Roman"/>
+                      <w:sz w:val="17"/>
+                      <w:szCs w:val="17"/>
+                    </w:rPr>
+                  </w:pPr>
+                  <w:r>
+                    <w:rPr>
+                      <w:rFonts w:ascii="Times New Roman" w:eastAsia="Times New Roman" w:hAnsi="Times New Roman" w:cs="Times New Roman"/>
+                      <w:sz w:val="17"/>
+                      <w:szCs w:val="17"/>
+                    </w:rPr>
+                    <w:t>#</w:t>
+                  </w:r>
+                  <w:proofErr w:type="spellStart"/>
+                  <w:r>
+                    <w:rPr>
+                      <w:rFonts w:ascii="Times New Roman" w:eastAsia="Times New Roman" w:hAnsi="Times New Roman" w:cs="Times New Roman"/>
+                      <w:sz w:val="17"/>
+                      <w:szCs w:val="17"/>
+                    </w:rPr>
+                    <w:t>syria</w:t>
+                  </w:r>
+                  <w:proofErr w:type="spellEnd"/>
+                </w:p>
+              </w:tc>
+              <w:tc>
+                <w:tcPr>
+                  <w:tcW w:w="0" w:type="auto"/>
+                  <w:noWrap/>
+                  <w:hideMark/>
+                </w:tcPr>
+                <w:p>
+                  <w:pPr>
+                    <w:contextualSpacing/>
+                    <w:jc w:val="right"/>
+                    <w:cnfStyle w:val="000000000000" w:firstRow="0" w:lastRow="0" w:firstColumn="0" w:lastColumn="0" w:oddVBand="0" w:evenVBand="0" w:oddHBand="0" w:evenHBand="0" w:firstRowFirstColumn="0" w:firstRowLastColumn="0" w:lastRowFirstColumn="0" w:lastRowLastColumn="0"/>
+                    <w:rPr>
+                      <w:rFonts w:ascii="Times New Roman" w:eastAsia="Times New Roman" w:hAnsi="Times New Roman" w:cs="Times New Roman"/>
+                      <w:sz w:val="17"/>
+                      <w:szCs w:val="17"/>
+                    </w:rPr>
+                  </w:pPr>
+                  <w:r>
+                    <w:rPr>
+                      <w:rFonts w:ascii="Times New Roman" w:eastAsia="Times New Roman" w:hAnsi="Times New Roman" w:cs="Times New Roman"/>
+                      <w:sz w:val="17"/>
+                      <w:szCs w:val="17"/>
+                    </w:rPr>
+                    <w:t>1059</w:t>
+                  </w:r>
+                </w:p>
+              </w:tc>
+            </w:tr>
+            <w:tr>
+              <w:trPr>
+                <w:cnfStyle w:val="000000100000" w:firstRow="0" w:lastRow="0" w:firstColumn="0" w:lastColumn="0" w:oddVBand="0" w:evenVBand="0" w:oddHBand="1" w:evenHBand="0" w:firstRowFirstColumn="0" w:firstRowLastColumn="0" w:lastRowFirstColumn="0" w:lastRowLastColumn="0"/>
+                <w:trHeight w:val="20"/>
+              </w:trPr>
+              <w:tc>
+                <w:tcPr>
+                  <w:cnfStyle w:val="001000000000" w:firstRow="0" w:lastRow="0" w:firstColumn="1" w:lastColumn="0" w:oddVBand="0" w:evenVBand="0" w:oddHBand="0" w:evenHBand="0" w:firstRowFirstColumn="0" w:firstRowLastColumn="0" w:lastRowFirstColumn="0" w:lastRowLastColumn="0"/>
+                  <w:tcW w:w="0" w:type="auto"/>
+                  <w:noWrap/>
+                  <w:hideMark/>
+                </w:tcPr>
+                <w:p>
+                  <w:pPr>
+                    <w:contextualSpacing/>
+                    <w:rPr>
+                      <w:rFonts w:ascii="Times New Roman" w:eastAsia="Times New Roman" w:hAnsi="Times New Roman" w:cs="Times New Roman"/>
+                      <w:sz w:val="17"/>
+                      <w:szCs w:val="17"/>
+                    </w:rPr>
+                  </w:pPr>
+                  <w:r>
+                    <w:rPr>
+                      <w:rFonts w:ascii="Times New Roman" w:eastAsia="Times New Roman" w:hAnsi="Times New Roman" w:cs="Times New Roman"/>
+                      <w:sz w:val="17"/>
+                      <w:szCs w:val="17"/>
+                    </w:rPr>
+                    <w:t>...</w:t>
+                  </w:r>
+                </w:p>
+              </w:tc>
+              <w:tc>
+                <w:tcPr>
+                  <w:tcW w:w="0" w:type="auto"/>
+                  <w:noWrap/>
+                  <w:hideMark/>
+                </w:tcPr>
+                <w:p>
+                  <w:pPr>
+                    <w:contextualSpacing/>
+                    <w:jc w:val="right"/>
+                    <w:cnfStyle w:val="000000100000" w:firstRow="0" w:lastRow="0" w:firstColumn="0" w:lastColumn="0" w:oddVBand="0" w:evenVBand="0" w:oddHBand="1" w:evenHBand="0" w:firstRowFirstColumn="0" w:firstRowLastColumn="0" w:lastRowFirstColumn="0" w:lastRowLastColumn="0"/>
+                    <w:rPr>
+                      <w:rFonts w:ascii="Times New Roman" w:eastAsia="Times New Roman" w:hAnsi="Times New Roman" w:cs="Times New Roman"/>
+                      <w:sz w:val="17"/>
+                      <w:szCs w:val="17"/>
+                    </w:rPr>
+                  </w:pPr>
+                  <w:r>
+                    <w:rPr>
+                      <w:rFonts w:ascii="Times New Roman" w:eastAsia="Times New Roman" w:hAnsi="Times New Roman" w:cs="Times New Roman"/>
+                      <w:sz w:val="17"/>
+                      <w:szCs w:val="17"/>
+                    </w:rPr>
+                    <w:t>251</w:t>
+                  </w:r>
+                </w:p>
+              </w:tc>
+            </w:tr>
+            <w:tr>
+              <w:trPr>
+                <w:trHeight w:val="20"/>
+              </w:trPr>
+              <w:tc>
+                <w:tcPr>
+                  <w:cnfStyle w:val="001000000000" w:firstRow="0" w:lastRow="0" w:firstColumn="1" w:lastColumn="0" w:oddVBand="0" w:evenVBand="0" w:oddHBand="0" w:evenHBand="0" w:firstRowFirstColumn="0" w:firstRowLastColumn="0" w:lastRowFirstColumn="0" w:lastRowLastColumn="0"/>
+                  <w:tcW w:w="0" w:type="auto"/>
+                  <w:noWrap/>
+                  <w:hideMark/>
+                </w:tcPr>
+                <w:p>
+                  <w:pPr>
+                    <w:contextualSpacing/>
+                    <w:rPr>
+                      <w:rFonts w:ascii="Times New Roman" w:eastAsia="Times New Roman" w:hAnsi="Times New Roman" w:cs="Times New Roman"/>
+                      <w:sz w:val="17"/>
+                      <w:szCs w:val="17"/>
+                    </w:rPr>
+                  </w:pPr>
+                  <w:r>
+                    <w:rPr>
+                      <w:rFonts w:ascii="Times New Roman" w:eastAsia="Times New Roman" w:hAnsi="Times New Roman" w:cs="Times New Roman"/>
+                      <w:sz w:val="17"/>
+                      <w:szCs w:val="17"/>
+                    </w:rPr>
+                    <w:t>@</w:t>
+                  </w:r>
+                  <w:proofErr w:type="spellStart"/>
+                  <w:r>
+                    <w:rPr>
+                      <w:rFonts w:ascii="Times New Roman" w:eastAsia="Times New Roman" w:hAnsi="Times New Roman" w:cs="Times New Roman"/>
+                      <w:sz w:val="17"/>
+                      <w:szCs w:val="17"/>
+                    </w:rPr>
+                    <w:t>nidalgazaui</w:t>
+                  </w:r>
+                  <w:proofErr w:type="spellEnd"/>
+                  <w:r>
+                    <w:rPr>
+                      <w:rFonts w:ascii="Times New Roman" w:eastAsia="Times New Roman" w:hAnsi="Times New Roman" w:cs="Times New Roman"/>
+                      <w:sz w:val="17"/>
+                      <w:szCs w:val="17"/>
+                    </w:rPr>
+                    <w:t>:</w:t>
+                  </w:r>
+                </w:p>
+              </w:tc>
+              <w:tc>
+                <w:tcPr>
+                  <w:tcW w:w="0" w:type="auto"/>
+                  <w:noWrap/>
+                  <w:hideMark/>
+                </w:tcPr>
+                <w:p>
+                  <w:pPr>
+                    <w:contextualSpacing/>
+                    <w:jc w:val="right"/>
+                    <w:cnfStyle w:val="000000000000" w:firstRow="0" w:lastRow="0" w:firstColumn="0" w:lastColumn="0" w:oddVBand="0" w:evenVBand="0" w:oddHBand="0" w:evenHBand="0" w:firstRowFirstColumn="0" w:firstRowLastColumn="0" w:lastRowFirstColumn="0" w:lastRowLastColumn="0"/>
+                    <w:rPr>
+                      <w:rFonts w:ascii="Times New Roman" w:eastAsia="Times New Roman" w:hAnsi="Times New Roman" w:cs="Times New Roman"/>
+                      <w:sz w:val="17"/>
+                      <w:szCs w:val="17"/>
+                    </w:rPr>
+                  </w:pPr>
+                  <w:r>
+                    <w:rPr>
+                      <w:rFonts w:ascii="Times New Roman" w:eastAsia="Times New Roman" w:hAnsi="Times New Roman" w:cs="Times New Roman"/>
+                      <w:sz w:val="17"/>
+                      <w:szCs w:val="17"/>
+                    </w:rPr>
+                    <w:t>302</w:t>
+                  </w:r>
+                </w:p>
+              </w:tc>
+            </w:tr>
+            <w:tr>
+              <w:trPr>
+                <w:cnfStyle w:val="000000100000" w:firstRow="0" w:lastRow="0" w:firstColumn="0" w:lastColumn="0" w:oddVBand="0" w:evenVBand="0" w:oddHBand="1" w:evenHBand="0" w:firstRowFirstColumn="0" w:firstRowLastColumn="0" w:lastRowFirstColumn="0" w:lastRowLastColumn="0"/>
+                <w:trHeight w:val="20"/>
+              </w:trPr>
+              <w:tc>
+                <w:tcPr>
+                  <w:cnfStyle w:val="001000000000" w:firstRow="0" w:lastRow="0" w:firstColumn="1" w:lastColumn="0" w:oddVBand="0" w:evenVBand="0" w:oddHBand="0" w:evenHBand="0" w:firstRowFirstColumn="0" w:firstRowLastColumn="0" w:lastRowFirstColumn="0" w:lastRowLastColumn="0"/>
+                  <w:tcW w:w="0" w:type="auto"/>
+                  <w:noWrap/>
+                  <w:hideMark/>
+                </w:tcPr>
+                <w:p>
+                  <w:pPr>
+                    <w:contextualSpacing/>
+                    <w:rPr>
+                      <w:rFonts w:ascii="Times New Roman" w:eastAsia="Times New Roman" w:hAnsi="Times New Roman" w:cs="Times New Roman"/>
+                      <w:sz w:val="17"/>
+                      <w:szCs w:val="17"/>
+                    </w:rPr>
+                  </w:pPr>
+                  <w:r>
+                    <w:rPr>
+                      <w:rFonts w:ascii="Times New Roman" w:eastAsia="Times New Roman" w:hAnsi="Times New Roman" w:cs="Times New Roman"/>
+                      <w:sz w:val="17"/>
+                      <w:szCs w:val="17"/>
+                    </w:rPr>
+                    <w:t>@</w:t>
+                  </w:r>
+                  <w:proofErr w:type="spellStart"/>
+                  <w:r>
+                    <w:rPr>
+                      <w:rFonts w:ascii="Times New Roman" w:eastAsia="Times New Roman" w:hAnsi="Times New Roman" w:cs="Times New Roman"/>
+                      <w:sz w:val="17"/>
+                      <w:szCs w:val="17"/>
+                    </w:rPr>
+                    <w:t>ramiallolah</w:t>
+                  </w:r>
+                  <w:proofErr w:type="spellEnd"/>
+                  <w:r>
+                    <w:rPr>
+                      <w:rFonts w:ascii="Times New Roman" w:eastAsia="Times New Roman" w:hAnsi="Times New Roman" w:cs="Times New Roman"/>
+                      <w:sz w:val="17"/>
+                      <w:szCs w:val="17"/>
+                    </w:rPr>
+                    <w:t>:</w:t>
+                  </w:r>
+                </w:p>
+              </w:tc>
+              <w:tc>
+                <w:tcPr>
+                  <w:tcW w:w="0" w:type="auto"/>
+                  <w:noWrap/>
+                  <w:hideMark/>
+                </w:tcPr>
+                <w:p>
+                  <w:pPr>
+                    <w:contextualSpacing/>
+                    <w:jc w:val="right"/>
+                    <w:cnfStyle w:val="000000100000" w:firstRow="0" w:lastRow="0" w:firstColumn="0" w:lastColumn="0" w:oddVBand="0" w:evenVBand="0" w:oddHBand="1" w:evenHBand="0" w:firstRowFirstColumn="0" w:firstRowLastColumn="0" w:lastRowFirstColumn="0" w:lastRowLastColumn="0"/>
+                    <w:rPr>
+                      <w:rFonts w:ascii="Times New Roman" w:eastAsia="Times New Roman" w:hAnsi="Times New Roman" w:cs="Times New Roman"/>
+                      <w:sz w:val="17"/>
+                      <w:szCs w:val="17"/>
+                    </w:rPr>
+                  </w:pPr>
+                  <w:r>
+                    <w:rPr>
+                      <w:rFonts w:ascii="Times New Roman" w:eastAsia="Times New Roman" w:hAnsi="Times New Roman" w:cs="Times New Roman"/>
+                      <w:sz w:val="17"/>
+                      <w:szCs w:val="17"/>
+                    </w:rPr>
+                    <w:t>505</w:t>
+                  </w:r>
+                </w:p>
+              </w:tc>
+            </w:tr>
+            <w:tr>
+              <w:trPr>
+                <w:trHeight w:val="20"/>
+              </w:trPr>
+              <w:tc>
+                <w:tcPr>
+                  <w:cnfStyle w:val="001000000000" w:firstRow="0" w:lastRow="0" w:firstColumn="1" w:lastColumn="0" w:oddVBand="0" w:evenVBand="0" w:oddHBand="0" w:evenHBand="0" w:firstRowFirstColumn="0" w:firstRowLastColumn="0" w:lastRowFirstColumn="0" w:lastRowLastColumn="0"/>
+                  <w:tcW w:w="0" w:type="auto"/>
+                  <w:noWrap/>
+                  <w:hideMark/>
+                </w:tcPr>
+                <w:p>
+                  <w:pPr>
+                    <w:contextualSpacing/>
+                    <w:rPr>
+                      <w:rFonts w:ascii="Times New Roman" w:eastAsia="Times New Roman" w:hAnsi="Times New Roman" w:cs="Times New Roman"/>
+                      <w:sz w:val="17"/>
+                      <w:szCs w:val="17"/>
+                    </w:rPr>
+                  </w:pPr>
+                  <w:proofErr w:type="spellStart"/>
+                  <w:r>
+                    <w:rPr>
+                      <w:rFonts w:ascii="Times New Roman" w:eastAsia="Times New Roman" w:hAnsi="Times New Roman" w:cs="Times New Roman"/>
+                      <w:sz w:val="17"/>
+                      <w:szCs w:val="17"/>
+                    </w:rPr>
+                    <w:t>abu</w:t>
+                  </w:r>
+                  <w:proofErr w:type="spellEnd"/>
+                </w:p>
+              </w:tc>
+              <w:tc>
+                <w:tcPr>
+                  <w:tcW w:w="0" w:type="auto"/>
+                  <w:noWrap/>
+                  <w:hideMark/>
+                </w:tcPr>
+                <w:p>
+                  <w:pPr>
+                    <w:contextualSpacing/>
+                    <w:jc w:val="right"/>
+                    <w:cnfStyle w:val="000000000000" w:firstRow="0" w:lastRow="0" w:firstColumn="0" w:lastColumn="0" w:oddVBand="0" w:evenVBand="0" w:oddHBand="0" w:evenHBand="0" w:firstRowFirstColumn="0" w:firstRowLastColumn="0" w:lastRowFirstColumn="0" w:lastRowLastColumn="0"/>
+                    <w:rPr>
+                      <w:rFonts w:ascii="Times New Roman" w:eastAsia="Times New Roman" w:hAnsi="Times New Roman" w:cs="Times New Roman"/>
+                      <w:sz w:val="17"/>
+                      <w:szCs w:val="17"/>
+                    </w:rPr>
+                  </w:pPr>
+                  <w:r>
+                    <w:rPr>
+                      <w:rFonts w:ascii="Times New Roman" w:eastAsia="Times New Roman" w:hAnsi="Times New Roman" w:cs="Times New Roman"/>
+                      <w:sz w:val="17"/>
+                      <w:szCs w:val="17"/>
+                    </w:rPr>
+                    <w:t>348</w:t>
+                  </w:r>
+                </w:p>
+              </w:tc>
+            </w:tr>
+            <w:tr>
+              <w:trPr>
+                <w:cnfStyle w:val="000000100000" w:firstRow="0" w:lastRow="0" w:firstColumn="0" w:lastColumn="0" w:oddVBand="0" w:evenVBand="0" w:oddHBand="1" w:evenHBand="0" w:firstRowFirstColumn="0" w:firstRowLastColumn="0" w:lastRowFirstColumn="0" w:lastRowLastColumn="0"/>
+                <w:trHeight w:val="20"/>
+              </w:trPr>
+              <w:tc>
+                <w:tcPr>
+                  <w:cnfStyle w:val="001000000000" w:firstRow="0" w:lastRow="0" w:firstColumn="1" w:lastColumn="0" w:oddVBand="0" w:evenVBand="0" w:oddHBand="0" w:evenHBand="0" w:firstRowFirstColumn="0" w:firstRowLastColumn="0" w:lastRowFirstColumn="0" w:lastRowLastColumn="0"/>
+                  <w:tcW w:w="0" w:type="auto"/>
+                  <w:noWrap/>
+                  <w:hideMark/>
+                </w:tcPr>
+                <w:p>
+                  <w:pPr>
+                    <w:contextualSpacing/>
+                    <w:rPr>
+                      <w:rFonts w:ascii="Times New Roman" w:eastAsia="Times New Roman" w:hAnsi="Times New Roman" w:cs="Times New Roman"/>
+                      <w:sz w:val="17"/>
+                      <w:szCs w:val="17"/>
+                    </w:rPr>
+                  </w:pPr>
+                  <w:proofErr w:type="spellStart"/>
+                  <w:r>
+                    <w:rPr>
+                      <w:rFonts w:ascii="Times New Roman" w:eastAsia="Times New Roman" w:hAnsi="Times New Roman" w:cs="Times New Roman"/>
+                      <w:sz w:val="17"/>
+                      <w:szCs w:val="17"/>
+                    </w:rPr>
+                    <w:t>allah</w:t>
+                  </w:r>
+                  <w:proofErr w:type="spellEnd"/>
+                </w:p>
+              </w:tc>
+              <w:tc>
+                <w:tcPr>
+                  <w:tcW w:w="0" w:type="auto"/>
+                  <w:noWrap/>
+                  <w:hideMark/>
+                </w:tcPr>
+                <w:p>
+                  <w:pPr>
+                    <w:contextualSpacing/>
+                    <w:jc w:val="right"/>
+                    <w:cnfStyle w:val="000000100000" w:firstRow="0" w:lastRow="0" w:firstColumn="0" w:lastColumn="0" w:oddVBand="0" w:evenVBand="0" w:oddHBand="1" w:evenHBand="0" w:firstRowFirstColumn="0" w:firstRowLastColumn="0" w:lastRowFirstColumn="0" w:lastRowLastColumn="0"/>
+                    <w:rPr>
+                      <w:rFonts w:ascii="Times New Roman" w:eastAsia="Times New Roman" w:hAnsi="Times New Roman" w:cs="Times New Roman"/>
+                      <w:sz w:val="17"/>
+                      <w:szCs w:val="17"/>
+                    </w:rPr>
+                  </w:pPr>
+                  <w:r>
+                    <w:rPr>
+                      <w:rFonts w:ascii="Times New Roman" w:eastAsia="Times New Roman" w:hAnsi="Times New Roman" w:cs="Times New Roman"/>
+                      <w:sz w:val="17"/>
+                      <w:szCs w:val="17"/>
+                    </w:rPr>
+                    <w:t>489</w:t>
+                  </w:r>
+                </w:p>
+              </w:tc>
+            </w:tr>
+            <w:tr>
+              <w:trPr>
+                <w:trHeight w:val="20"/>
+              </w:trPr>
+              <w:tc>
+                <w:tcPr>
+                  <w:cnfStyle w:val="001000000000" w:firstRow="0" w:lastRow="0" w:firstColumn="1" w:lastColumn="0" w:oddVBand="0" w:evenVBand="0" w:oddHBand="0" w:evenHBand="0" w:firstRowFirstColumn="0" w:firstRowLastColumn="0" w:lastRowFirstColumn="0" w:lastRowLastColumn="0"/>
+                  <w:tcW w:w="0" w:type="auto"/>
+                  <w:noWrap/>
+                  <w:hideMark/>
+                </w:tcPr>
+                <w:p>
+                  <w:pPr>
+                    <w:contextualSpacing/>
+                    <w:rPr>
+                      <w:rFonts w:ascii="Times New Roman" w:eastAsia="Times New Roman" w:hAnsi="Times New Roman" w:cs="Times New Roman"/>
+                      <w:sz w:val="17"/>
+                      <w:szCs w:val="17"/>
+                    </w:rPr>
+                  </w:pPr>
+                  <w:r>
+                    <w:rPr>
+                      <w:rFonts w:ascii="Times New Roman" w:eastAsia="Times New Roman" w:hAnsi="Times New Roman" w:cs="Times New Roman"/>
+                      <w:sz w:val="17"/>
+                      <w:szCs w:val="17"/>
+                    </w:rPr>
+                    <w:t>army</w:t>
+                  </w:r>
+                </w:p>
+              </w:tc>
+              <w:tc>
+                <w:tcPr>
+                  <w:tcW w:w="0" w:type="auto"/>
+                  <w:noWrap/>
+                  <w:hideMark/>
+                </w:tcPr>
+                <w:p>
+                  <w:pPr>
+                    <w:contextualSpacing/>
+                    <w:jc w:val="right"/>
+                    <w:cnfStyle w:val="000000000000" w:firstRow="0" w:lastRow="0" w:firstColumn="0" w:lastColumn="0" w:oddVBand="0" w:evenVBand="0" w:oddHBand="0" w:evenHBand="0" w:firstRowFirstColumn="0" w:firstRowLastColumn="0" w:lastRowFirstColumn="0" w:lastRowLastColumn="0"/>
+                    <w:rPr>
+                      <w:rFonts w:ascii="Times New Roman" w:eastAsia="Times New Roman" w:hAnsi="Times New Roman" w:cs="Times New Roman"/>
+                      <w:sz w:val="17"/>
+                      <w:szCs w:val="17"/>
+                    </w:rPr>
+                  </w:pPr>
+                  <w:r>
+                    <w:rPr>
+                      <w:rFonts w:ascii="Times New Roman" w:eastAsia="Times New Roman" w:hAnsi="Times New Roman" w:cs="Times New Roman"/>
+                      <w:sz w:val="17"/>
+                      <w:szCs w:val="17"/>
+                    </w:rPr>
+                    <w:t>849</w:t>
+                  </w:r>
+                </w:p>
+              </w:tc>
+            </w:tr>
+            <w:tr>
+              <w:trPr>
+                <w:cnfStyle w:val="000000100000" w:firstRow="0" w:lastRow="0" w:firstColumn="0" w:lastColumn="0" w:oddVBand="0" w:evenVBand="0" w:oddHBand="1" w:evenHBand="0" w:firstRowFirstColumn="0" w:firstRowLastColumn="0" w:lastRowFirstColumn="0" w:lastRowLastColumn="0"/>
+                <w:trHeight w:val="20"/>
+              </w:trPr>
+              <w:tc>
+                <w:tcPr>
+                  <w:cnfStyle w:val="001000000000" w:firstRow="0" w:lastRow="0" w:firstColumn="1" w:lastColumn="0" w:oddVBand="0" w:evenVBand="0" w:oddHBand="0" w:evenHBand="0" w:firstRowFirstColumn="0" w:firstRowLastColumn="0" w:lastRowFirstColumn="0" w:lastRowLastColumn="0"/>
+                  <w:tcW w:w="0" w:type="auto"/>
+                  <w:noWrap/>
+                  <w:hideMark/>
+                </w:tcPr>
+                <w:p>
+                  <w:pPr>
+                    <w:contextualSpacing/>
+                    <w:rPr>
+                      <w:rFonts w:ascii="Times New Roman" w:eastAsia="Times New Roman" w:hAnsi="Times New Roman" w:cs="Times New Roman"/>
+                      <w:sz w:val="17"/>
+                      <w:szCs w:val="17"/>
+                    </w:rPr>
+                  </w:pPr>
+                  <w:proofErr w:type="spellStart"/>
+                  <w:r>
+                    <w:rPr>
+                      <w:rFonts w:ascii="Times New Roman" w:eastAsia="Times New Roman" w:hAnsi="Times New Roman" w:cs="Times New Roman"/>
+                      <w:sz w:val="17"/>
+                      <w:szCs w:val="17"/>
+                    </w:rPr>
+                    <w:t>assad</w:t>
+                  </w:r>
+                  <w:proofErr w:type="spellEnd"/>
+                </w:p>
+              </w:tc>
+              <w:tc>
+                <w:tcPr>
+                  <w:tcW w:w="0" w:type="auto"/>
+                  <w:noWrap/>
+                  <w:hideMark/>
+                </w:tcPr>
+                <w:p>
+                  <w:pPr>
+                    <w:contextualSpacing/>
+                    <w:jc w:val="right"/>
+                    <w:cnfStyle w:val="000000100000" w:firstRow="0" w:lastRow="0" w:firstColumn="0" w:lastColumn="0" w:oddVBand="0" w:evenVBand="0" w:oddHBand="1" w:evenHBand="0" w:firstRowFirstColumn="0" w:firstRowLastColumn="0" w:lastRowFirstColumn="0" w:lastRowLastColumn="0"/>
+                    <w:rPr>
+                      <w:rFonts w:ascii="Times New Roman" w:eastAsia="Times New Roman" w:hAnsi="Times New Roman" w:cs="Times New Roman"/>
+                      <w:sz w:val="17"/>
+                      <w:szCs w:val="17"/>
+                    </w:rPr>
+                  </w:pPr>
+                  <w:r>
+                    <w:rPr>
+                      <w:rFonts w:ascii="Times New Roman" w:eastAsia="Times New Roman" w:hAnsi="Times New Roman" w:cs="Times New Roman"/>
+                      <w:sz w:val="17"/>
+                      <w:szCs w:val="17"/>
+                    </w:rPr>
+                    <w:t>357</w:t>
+                  </w:r>
+                </w:p>
+              </w:tc>
+            </w:tr>
+            <w:tr>
+              <w:trPr>
+                <w:trHeight w:val="20"/>
+              </w:trPr>
+              <w:tc>
+                <w:tcPr>
+                  <w:cnfStyle w:val="001000000000" w:firstRow="0" w:lastRow="0" w:firstColumn="1" w:lastColumn="0" w:oddVBand="0" w:evenVBand="0" w:oddHBand="0" w:evenHBand="0" w:firstRowFirstColumn="0" w:firstRowLastColumn="0" w:lastRowFirstColumn="0" w:lastRowLastColumn="0"/>
+                  <w:tcW w:w="0" w:type="auto"/>
+                  <w:noWrap/>
+                  <w:hideMark/>
+                </w:tcPr>
+                <w:p>
+                  <w:pPr>
+                    <w:contextualSpacing/>
+                    <w:rPr>
+                      <w:rFonts w:ascii="Times New Roman" w:eastAsia="Times New Roman" w:hAnsi="Times New Roman" w:cs="Times New Roman"/>
+                      <w:sz w:val="17"/>
+                      <w:szCs w:val="17"/>
+                    </w:rPr>
+                  </w:pPr>
+                  <w:r>
+                    <w:rPr>
+                      <w:rFonts w:ascii="Times New Roman" w:eastAsia="Times New Roman" w:hAnsi="Times New Roman" w:cs="Times New Roman"/>
+                      <w:sz w:val="17"/>
+                      <w:szCs w:val="17"/>
+                    </w:rPr>
+                    <w:t>attack</w:t>
+                  </w:r>
+                </w:p>
+              </w:tc>
+              <w:tc>
+                <w:tcPr>
+                  <w:tcW w:w="0" w:type="auto"/>
+                  <w:noWrap/>
+                  <w:hideMark/>
+                </w:tcPr>
+                <w:p>
+                  <w:pPr>
+                    <w:contextualSpacing/>
+                    <w:jc w:val="right"/>
+                    <w:cnfStyle w:val="000000000000" w:firstRow="0" w:lastRow="0" w:firstColumn="0" w:lastColumn="0" w:oddVBand="0" w:evenVBand="0" w:oddHBand="0" w:evenHBand="0" w:firstRowFirstColumn="0" w:firstRowLastColumn="0" w:lastRowFirstColumn="0" w:lastRowLastColumn="0"/>
+                    <w:rPr>
+                      <w:rFonts w:ascii="Times New Roman" w:eastAsia="Times New Roman" w:hAnsi="Times New Roman" w:cs="Times New Roman"/>
+                      <w:sz w:val="17"/>
+                      <w:szCs w:val="17"/>
+                    </w:rPr>
+                  </w:pPr>
+                  <w:r>
+                    <w:rPr>
+                      <w:rFonts w:ascii="Times New Roman" w:eastAsia="Times New Roman" w:hAnsi="Times New Roman" w:cs="Times New Roman"/>
+                      <w:sz w:val="17"/>
+                      <w:szCs w:val="17"/>
+                    </w:rPr>
+                    <w:t>460</w:t>
+                  </w:r>
+                </w:p>
+              </w:tc>
+            </w:tr>
+            <w:tr>
+              <w:trPr>
+                <w:cnfStyle w:val="000000100000" w:firstRow="0" w:lastRow="0" w:firstColumn="0" w:lastColumn="0" w:oddVBand="0" w:evenVBand="0" w:oddHBand="1" w:evenHBand="0" w:firstRowFirstColumn="0" w:firstRowLastColumn="0" w:lastRowFirstColumn="0" w:lastRowLastColumn="0"/>
+                <w:trHeight w:val="20"/>
+              </w:trPr>
+              <w:tc>
+                <w:tcPr>
+                  <w:cnfStyle w:val="001000000000" w:firstRow="0" w:lastRow="0" w:firstColumn="1" w:lastColumn="0" w:oddVBand="0" w:evenVBand="0" w:oddHBand="0" w:evenHBand="0" w:firstRowFirstColumn="0" w:firstRowLastColumn="0" w:lastRowFirstColumn="0" w:lastRowLastColumn="0"/>
+                  <w:tcW w:w="0" w:type="auto"/>
+                  <w:noWrap/>
+                  <w:hideMark/>
+                </w:tcPr>
+                <w:p>
+                  <w:pPr>
+                    <w:contextualSpacing/>
+                    <w:rPr>
+                      <w:rFonts w:ascii="Times New Roman" w:eastAsia="Times New Roman" w:hAnsi="Times New Roman" w:cs="Times New Roman"/>
+                      <w:sz w:val="17"/>
+                      <w:szCs w:val="17"/>
+                    </w:rPr>
+                  </w:pPr>
+                  <w:r>
+                    <w:rPr>
+                      <w:rFonts w:ascii="Times New Roman" w:eastAsia="Times New Roman" w:hAnsi="Times New Roman" w:cs="Times New Roman"/>
+                      <w:sz w:val="17"/>
+                      <w:szCs w:val="17"/>
+                    </w:rPr>
+                    <w:t>city</w:t>
+                  </w:r>
+                </w:p>
+              </w:tc>
+              <w:tc>
+                <w:tcPr>
+                  <w:tcW w:w="0" w:type="auto"/>
+                  <w:noWrap/>
+                  <w:hideMark/>
+                </w:tcPr>
+                <w:p>
+                  <w:pPr>
+                    <w:contextualSpacing/>
+                    <w:jc w:val="right"/>
+                    <w:cnfStyle w:val="000000100000" w:firstRow="0" w:lastRow="0" w:firstColumn="0" w:lastColumn="0" w:oddVBand="0" w:evenVBand="0" w:oddHBand="1" w:evenHBand="0" w:firstRowFirstColumn="0" w:firstRowLastColumn="0" w:lastRowFirstColumn="0" w:lastRowLastColumn="0"/>
+                    <w:rPr>
+                      <w:rFonts w:ascii="Times New Roman" w:eastAsia="Times New Roman" w:hAnsi="Times New Roman" w:cs="Times New Roman"/>
+                      <w:sz w:val="17"/>
+                      <w:szCs w:val="17"/>
+                    </w:rPr>
+                  </w:pPr>
+                  <w:r>
+                    <w:rPr>
+                      <w:rFonts w:ascii="Times New Roman" w:eastAsia="Times New Roman" w:hAnsi="Times New Roman" w:cs="Times New Roman"/>
+                      <w:sz w:val="17"/>
+                      <w:szCs w:val="17"/>
+                    </w:rPr>
+                    <w:t>357</w:t>
+                  </w:r>
+                </w:p>
+              </w:tc>
+            </w:tr>
+            <w:tr>
+              <w:trPr>
+                <w:trHeight w:val="20"/>
+              </w:trPr>
+              <w:tc>
+                <w:tcPr>
+                  <w:cnfStyle w:val="001000000000" w:firstRow="0" w:lastRow="0" w:firstColumn="1" w:lastColumn="0" w:oddVBand="0" w:evenVBand="0" w:oddHBand="0" w:evenHBand="0" w:firstRowFirstColumn="0" w:firstRowLastColumn="0" w:lastRowFirstColumn="0" w:lastRowLastColumn="0"/>
+                  <w:tcW w:w="0" w:type="auto"/>
+                  <w:noWrap/>
+                  <w:hideMark/>
+                </w:tcPr>
+                <w:p>
+                  <w:pPr>
+                    <w:contextualSpacing/>
+                    <w:rPr>
+                      <w:rFonts w:ascii="Times New Roman" w:eastAsia="Times New Roman" w:hAnsi="Times New Roman" w:cs="Times New Roman"/>
+                      <w:sz w:val="17"/>
+                      <w:szCs w:val="17"/>
+                    </w:rPr>
+                  </w:pPr>
+                  <w:r>
+                    <w:rPr>
+                      <w:rFonts w:ascii="Times New Roman" w:eastAsia="Times New Roman" w:hAnsi="Times New Roman" w:cs="Times New Roman"/>
+                      <w:sz w:val="17"/>
+                      <w:szCs w:val="17"/>
+                    </w:rPr>
+                    <w:t>fighters</w:t>
+                  </w:r>
+                </w:p>
+              </w:tc>
+              <w:tc>
+                <w:tcPr>
+                  <w:tcW w:w="0" w:type="auto"/>
+                  <w:noWrap/>
+                  <w:hideMark/>
+                </w:tcPr>
+                <w:p>
+                  <w:pPr>
+                    <w:contextualSpacing/>
+                    <w:jc w:val="right"/>
+                    <w:cnfStyle w:val="000000000000" w:firstRow="0" w:lastRow="0" w:firstColumn="0" w:lastColumn="0" w:oddVBand="0" w:evenVBand="0" w:oddHBand="0" w:evenHBand="0" w:firstRowFirstColumn="0" w:firstRowLastColumn="0" w:lastRowFirstColumn="0" w:lastRowLastColumn="0"/>
+                    <w:rPr>
+                      <w:rFonts w:ascii="Times New Roman" w:eastAsia="Times New Roman" w:hAnsi="Times New Roman" w:cs="Times New Roman"/>
+                      <w:sz w:val="17"/>
+                      <w:szCs w:val="17"/>
+                    </w:rPr>
+                  </w:pPr>
+                  <w:r>
+                    <w:rPr>
+                      <w:rFonts w:ascii="Times New Roman" w:eastAsia="Times New Roman" w:hAnsi="Times New Roman" w:cs="Times New Roman"/>
+                      <w:sz w:val="17"/>
+                      <w:szCs w:val="17"/>
+                    </w:rPr>
+                    <w:t>330</w:t>
+                  </w:r>
+                </w:p>
+              </w:tc>
+            </w:tr>
+            <w:tr>
+              <w:trPr>
+                <w:cnfStyle w:val="000000100000" w:firstRow="0" w:lastRow="0" w:firstColumn="0" w:lastColumn="0" w:oddVBand="0" w:evenVBand="0" w:oddHBand="1" w:evenHBand="0" w:firstRowFirstColumn="0" w:firstRowLastColumn="0" w:lastRowFirstColumn="0" w:lastRowLastColumn="0"/>
+                <w:trHeight w:val="20"/>
+              </w:trPr>
+              <w:tc>
+                <w:tcPr>
+                  <w:cnfStyle w:val="001000000000" w:firstRow="0" w:lastRow="0" w:firstColumn="1" w:lastColumn="0" w:oddVBand="0" w:evenVBand="0" w:oddHBand="0" w:evenHBand="0" w:firstRowFirstColumn="0" w:firstRowLastColumn="0" w:lastRowFirstColumn="0" w:lastRowLastColumn="0"/>
+                  <w:tcW w:w="0" w:type="auto"/>
+                  <w:noWrap/>
+                  <w:hideMark/>
+                </w:tcPr>
+                <w:p>
+                  <w:pPr>
+                    <w:contextualSpacing/>
+                    <w:rPr>
+                      <w:rFonts w:ascii="Times New Roman" w:eastAsia="Times New Roman" w:hAnsi="Times New Roman" w:cs="Times New Roman"/>
+                      <w:sz w:val="17"/>
+                      <w:szCs w:val="17"/>
+                    </w:rPr>
+                  </w:pPr>
+                  <w:r>
+                    <w:rPr>
+                      <w:rFonts w:ascii="Times New Roman" w:eastAsia="Times New Roman" w:hAnsi="Times New Roman" w:cs="Times New Roman"/>
+                      <w:sz w:val="17"/>
+                      <w:szCs w:val="17"/>
+                    </w:rPr>
+                    <w:t>forces</w:t>
+                  </w:r>
+                </w:p>
+              </w:tc>
+              <w:tc>
+                <w:tcPr>
+                  <w:tcW w:w="0" w:type="auto"/>
+                  <w:noWrap/>
+                  <w:hideMark/>
+                </w:tcPr>
+                <w:p>
+                  <w:pPr>
+                    <w:contextualSpacing/>
+                    <w:jc w:val="right"/>
+                    <w:cnfStyle w:val="000000100000" w:firstRow="0" w:lastRow="0" w:firstColumn="0" w:lastColumn="0" w:oddVBand="0" w:evenVBand="0" w:oddHBand="1" w:evenHBand="0" w:firstRowFirstColumn="0" w:firstRowLastColumn="0" w:lastRowFirstColumn="0" w:lastRowLastColumn="0"/>
+                    <w:rPr>
+                      <w:rFonts w:ascii="Times New Roman" w:eastAsia="Times New Roman" w:hAnsi="Times New Roman" w:cs="Times New Roman"/>
+                      <w:sz w:val="17"/>
+                      <w:szCs w:val="17"/>
+                    </w:rPr>
+                  </w:pPr>
+                  <w:r>
+                    <w:rPr>
+                      <w:rFonts w:ascii="Times New Roman" w:eastAsia="Times New Roman" w:hAnsi="Times New Roman" w:cs="Times New Roman"/>
+                      <w:sz w:val="17"/>
+                      <w:szCs w:val="17"/>
+                    </w:rPr>
+                    <w:t>441</w:t>
+                  </w:r>
+                </w:p>
+              </w:tc>
+            </w:tr>
+            <w:tr>
+              <w:trPr>
+                <w:trHeight w:val="20"/>
+              </w:trPr>
+              <w:tc>
+                <w:tcPr>
+                  <w:cnfStyle w:val="001000000000" w:firstRow="0" w:lastRow="0" w:firstColumn="1" w:lastColumn="0" w:oddVBand="0" w:evenVBand="0" w:oddHBand="0" w:evenHBand="0" w:firstRowFirstColumn="0" w:firstRowLastColumn="0" w:lastRowFirstColumn="0" w:lastRowLastColumn="0"/>
+                  <w:tcW w:w="0" w:type="auto"/>
+                  <w:noWrap/>
+                  <w:hideMark/>
+                </w:tcPr>
+                <w:p>
+                  <w:pPr>
+                    <w:contextualSpacing/>
+                    <w:rPr>
+                      <w:rFonts w:ascii="Times New Roman" w:eastAsia="Times New Roman" w:hAnsi="Times New Roman" w:cs="Times New Roman"/>
+                      <w:sz w:val="17"/>
+                      <w:szCs w:val="17"/>
+                    </w:rPr>
+                  </w:pPr>
+                  <w:proofErr w:type="spellStart"/>
+                  <w:r>
+                    <w:rPr>
+                      <w:rFonts w:ascii="Times New Roman" w:eastAsia="Times New Roman" w:hAnsi="Times New Roman" w:cs="Times New Roman"/>
+                      <w:sz w:val="17"/>
+                      <w:szCs w:val="17"/>
+                    </w:rPr>
+                    <w:t>iraqi</w:t>
+                  </w:r>
+                  <w:proofErr w:type="spellEnd"/>
+                </w:p>
+              </w:tc>
+              <w:tc>
+                <w:tcPr>
+                  <w:tcW w:w="0" w:type="auto"/>
+                  <w:noWrap/>
+                  <w:hideMark/>
+                </w:tcPr>
+                <w:p>
+                  <w:pPr>
+                    <w:contextualSpacing/>
+                    <w:jc w:val="right"/>
+                    <w:cnfStyle w:val="000000000000" w:firstRow="0" w:lastRow="0" w:firstColumn="0" w:lastColumn="0" w:oddVBand="0" w:evenVBand="0" w:oddHBand="0" w:evenHBand="0" w:firstRowFirstColumn="0" w:firstRowLastColumn="0" w:lastRowFirstColumn="0" w:lastRowLastColumn="0"/>
+                    <w:rPr>
+                      <w:rFonts w:ascii="Times New Roman" w:eastAsia="Times New Roman" w:hAnsi="Times New Roman" w:cs="Times New Roman"/>
+                      <w:sz w:val="17"/>
+                      <w:szCs w:val="17"/>
+                    </w:rPr>
+                  </w:pPr>
+                  <w:r>
+                    <w:rPr>
+                      <w:rFonts w:ascii="Times New Roman" w:eastAsia="Times New Roman" w:hAnsi="Times New Roman" w:cs="Times New Roman"/>
+                      <w:sz w:val="17"/>
+                      <w:szCs w:val="17"/>
+                    </w:rPr>
+                    <w:t>283</w:t>
+                  </w:r>
+                </w:p>
+              </w:tc>
+            </w:tr>
+            <w:tr>
+              <w:trPr>
+                <w:cnfStyle w:val="000000100000" w:firstRow="0" w:lastRow="0" w:firstColumn="0" w:lastColumn="0" w:oddVBand="0" w:evenVBand="0" w:oddHBand="1" w:evenHBand="0" w:firstRowFirstColumn="0" w:firstRowLastColumn="0" w:lastRowFirstColumn="0" w:lastRowLastColumn="0"/>
+                <w:trHeight w:val="20"/>
+              </w:trPr>
+              <w:tc>
+                <w:tcPr>
+                  <w:cnfStyle w:val="001000000000" w:firstRow="0" w:lastRow="0" w:firstColumn="1" w:lastColumn="0" w:oddVBand="0" w:evenVBand="0" w:oddHBand="0" w:evenHBand="0" w:firstRowFirstColumn="0" w:firstRowLastColumn="0" w:lastRowFirstColumn="0" w:lastRowLastColumn="0"/>
+                  <w:tcW w:w="0" w:type="auto"/>
+                  <w:noWrap/>
+                  <w:hideMark/>
+                </w:tcPr>
+                <w:p>
+                  <w:pPr>
+                    <w:contextualSpacing/>
+                    <w:rPr>
+                      <w:rFonts w:ascii="Times New Roman" w:eastAsia="Times New Roman" w:hAnsi="Times New Roman" w:cs="Times New Roman"/>
+                      <w:sz w:val="17"/>
+                      <w:szCs w:val="17"/>
+                    </w:rPr>
+                  </w:pPr>
+                  <w:proofErr w:type="spellStart"/>
+                  <w:r>
+                    <w:rPr>
+                      <w:rFonts w:ascii="Times New Roman" w:eastAsia="Times New Roman" w:hAnsi="Times New Roman" w:cs="Times New Roman"/>
+                      <w:sz w:val="17"/>
+                      <w:szCs w:val="17"/>
+                    </w:rPr>
+                    <w:t>isis</w:t>
+                  </w:r>
+                  <w:proofErr w:type="spellEnd"/>
+                </w:p>
+              </w:tc>
+              <w:tc>
+                <w:tcPr>
+                  <w:tcW w:w="0" w:type="auto"/>
+                  <w:noWrap/>
+                  <w:hideMark/>
+                </w:tcPr>
+                <w:p>
+                  <w:pPr>
+                    <w:contextualSpacing/>
+                    <w:jc w:val="right"/>
+                    <w:cnfStyle w:val="000000100000" w:firstRow="0" w:lastRow="0" w:firstColumn="0" w:lastColumn="0" w:oddVBand="0" w:evenVBand="0" w:oddHBand="1" w:evenHBand="0" w:firstRowFirstColumn="0" w:firstRowLastColumn="0" w:lastRowFirstColumn="0" w:lastRowLastColumn="0"/>
+                    <w:rPr>
+                      <w:rFonts w:ascii="Times New Roman" w:eastAsia="Times New Roman" w:hAnsi="Times New Roman" w:cs="Times New Roman"/>
+                      <w:sz w:val="17"/>
+                      <w:szCs w:val="17"/>
+                    </w:rPr>
+                  </w:pPr>
+                  <w:r>
+                    <w:rPr>
+                      <w:rFonts w:ascii="Times New Roman" w:eastAsia="Times New Roman" w:hAnsi="Times New Roman" w:cs="Times New Roman"/>
+                      <w:sz w:val="17"/>
+                      <w:szCs w:val="17"/>
+                    </w:rPr>
+                    <w:t>646</w:t>
+                  </w:r>
+                </w:p>
+              </w:tc>
+            </w:tr>
+            <w:tr>
+              <w:trPr>
+                <w:trHeight w:val="20"/>
+              </w:trPr>
+              <w:tc>
+                <w:tcPr>
+                  <w:cnfStyle w:val="001000000000" w:firstRow="0" w:lastRow="0" w:firstColumn="1" w:lastColumn="0" w:oddVBand="0" w:evenVBand="0" w:oddHBand="0" w:evenHBand="0" w:firstRowFirstColumn="0" w:firstRowLastColumn="0" w:lastRowFirstColumn="0" w:lastRowLastColumn="0"/>
+                  <w:tcW w:w="0" w:type="auto"/>
+                  <w:noWrap/>
+                  <w:hideMark/>
+                </w:tcPr>
+                <w:p>
+                  <w:pPr>
+                    <w:contextualSpacing/>
+                    <w:rPr>
+                      <w:rFonts w:ascii="Times New Roman" w:eastAsia="Times New Roman" w:hAnsi="Times New Roman" w:cs="Times New Roman"/>
+                      <w:sz w:val="17"/>
+                      <w:szCs w:val="17"/>
+                    </w:rPr>
+                  </w:pPr>
+                  <w:proofErr w:type="spellStart"/>
+                  <w:r>
+                    <w:rPr>
+                      <w:rFonts w:ascii="Times New Roman" w:eastAsia="Times New Roman" w:hAnsi="Times New Roman" w:cs="Times New Roman"/>
+                      <w:sz w:val="17"/>
+                      <w:szCs w:val="17"/>
+                    </w:rPr>
+                    <w:t>islamic</w:t>
+                  </w:r>
+                  <w:proofErr w:type="spellEnd"/>
+                </w:p>
+              </w:tc>
+              <w:tc>
+                <w:tcPr>
+                  <w:tcW w:w="0" w:type="auto"/>
+                  <w:noWrap/>
+                  <w:hideMark/>
+                </w:tcPr>
+                <w:p>
+                  <w:pPr>
+                    <w:contextualSpacing/>
+                    <w:jc w:val="right"/>
+                    <w:cnfStyle w:val="000000000000" w:firstRow="0" w:lastRow="0" w:firstColumn="0" w:lastColumn="0" w:oddVBand="0" w:evenVBand="0" w:oddHBand="0" w:evenHBand="0" w:firstRowFirstColumn="0" w:firstRowLastColumn="0" w:lastRowFirstColumn="0" w:lastRowLastColumn="0"/>
+                    <w:rPr>
+                      <w:rFonts w:ascii="Times New Roman" w:eastAsia="Times New Roman" w:hAnsi="Times New Roman" w:cs="Times New Roman"/>
+                      <w:sz w:val="17"/>
+                      <w:szCs w:val="17"/>
+                    </w:rPr>
+                  </w:pPr>
+                  <w:r>
+                    <w:rPr>
+                      <w:rFonts w:ascii="Times New Roman" w:eastAsia="Times New Roman" w:hAnsi="Times New Roman" w:cs="Times New Roman"/>
+                      <w:sz w:val="17"/>
+                      <w:szCs w:val="17"/>
+                    </w:rPr>
+                    <w:t>643</w:t>
+                  </w:r>
+                </w:p>
+              </w:tc>
+            </w:tr>
+            <w:tr>
+              <w:trPr>
+                <w:cnfStyle w:val="000000100000" w:firstRow="0" w:lastRow="0" w:firstColumn="0" w:lastColumn="0" w:oddVBand="0" w:evenVBand="0" w:oddHBand="1" w:evenHBand="0" w:firstRowFirstColumn="0" w:firstRowLastColumn="0" w:lastRowFirstColumn="0" w:lastRowLastColumn="0"/>
+                <w:trHeight w:val="20"/>
+              </w:trPr>
+              <w:tc>
+                <w:tcPr>
+                  <w:cnfStyle w:val="001000000000" w:firstRow="0" w:lastRow="0" w:firstColumn="1" w:lastColumn="0" w:oddVBand="0" w:evenVBand="0" w:oddHBand="0" w:evenHBand="0" w:firstRowFirstColumn="0" w:firstRowLastColumn="0" w:lastRowFirstColumn="0" w:lastRowLastColumn="0"/>
+                  <w:tcW w:w="0" w:type="auto"/>
+                  <w:noWrap/>
+                  <w:hideMark/>
+                </w:tcPr>
+                <w:p>
+                  <w:pPr>
+                    <w:contextualSpacing/>
+                    <w:rPr>
+                      <w:rFonts w:ascii="Times New Roman" w:eastAsia="Times New Roman" w:hAnsi="Times New Roman" w:cs="Times New Roman"/>
+                      <w:sz w:val="17"/>
+                      <w:szCs w:val="17"/>
+                    </w:rPr>
+                  </w:pPr>
+                  <w:r>
+                    <w:rPr>
+                      <w:rFonts w:ascii="Times New Roman" w:eastAsia="Times New Roman" w:hAnsi="Times New Roman" w:cs="Times New Roman"/>
+                      <w:sz w:val="17"/>
+                      <w:szCs w:val="17"/>
+                    </w:rPr>
+                    <w:t>killed</w:t>
+                  </w:r>
+                </w:p>
+              </w:tc>
+              <w:tc>
+                <w:tcPr>
+                  <w:tcW w:w="0" w:type="auto"/>
+                  <w:noWrap/>
+                  <w:hideMark/>
+                </w:tcPr>
+                <w:p>
+                  <w:pPr>
+                    <w:contextualSpacing/>
+                    <w:jc w:val="right"/>
+                    <w:cnfStyle w:val="000000100000" w:firstRow="0" w:lastRow="0" w:firstColumn="0" w:lastColumn="0" w:oddVBand="0" w:evenVBand="0" w:oddHBand="1" w:evenHBand="0" w:firstRowFirstColumn="0" w:firstRowLastColumn="0" w:lastRowFirstColumn="0" w:lastRowLastColumn="0"/>
+                    <w:rPr>
+                      <w:rFonts w:ascii="Times New Roman" w:eastAsia="Times New Roman" w:hAnsi="Times New Roman" w:cs="Times New Roman"/>
+                      <w:sz w:val="17"/>
+                      <w:szCs w:val="17"/>
+                    </w:rPr>
+                  </w:pPr>
+                  <w:r>
+                    <w:rPr>
+                      <w:rFonts w:ascii="Times New Roman" w:eastAsia="Times New Roman" w:hAnsi="Times New Roman" w:cs="Times New Roman"/>
+                      <w:sz w:val="17"/>
+                      <w:szCs w:val="17"/>
+                    </w:rPr>
+                    <w:t>1185</w:t>
+                  </w:r>
+                </w:p>
+              </w:tc>
+            </w:tr>
+            <w:tr>
+              <w:trPr>
+                <w:trHeight w:val="20"/>
+              </w:trPr>
+              <w:tc>
+                <w:tcPr>
+                  <w:cnfStyle w:val="001000000000" w:firstRow="0" w:lastRow="0" w:firstColumn="1" w:lastColumn="0" w:oddVBand="0" w:evenVBand="0" w:oddHBand="0" w:evenHBand="0" w:firstRowFirstColumn="0" w:firstRowLastColumn="0" w:lastRowFirstColumn="0" w:lastRowLastColumn="0"/>
+                  <w:tcW w:w="0" w:type="auto"/>
+                  <w:noWrap/>
+                  <w:hideMark/>
+                </w:tcPr>
+                <w:p>
+                  <w:pPr>
+                    <w:contextualSpacing/>
+                    <w:rPr>
+                      <w:rFonts w:ascii="Times New Roman" w:eastAsia="Times New Roman" w:hAnsi="Times New Roman" w:cs="Times New Roman"/>
+                      <w:sz w:val="17"/>
+                      <w:szCs w:val="17"/>
+                    </w:rPr>
+                  </w:pPr>
+                  <w:proofErr w:type="spellStart"/>
+                  <w:r>
+                    <w:rPr>
+                      <w:rFonts w:ascii="Times New Roman" w:eastAsia="Times New Roman" w:hAnsi="Times New Roman" w:cs="Times New Roman"/>
+                      <w:sz w:val="17"/>
+                      <w:szCs w:val="17"/>
+                    </w:rPr>
+                    <w:t>muslims</w:t>
+                  </w:r>
+                  <w:proofErr w:type="spellEnd"/>
+                </w:p>
+              </w:tc>
+              <w:tc>
+                <w:tcPr>
+                  <w:tcW w:w="0" w:type="auto"/>
+                  <w:noWrap/>
+                  <w:hideMark/>
+                </w:tcPr>
+                <w:p>
+                  <w:pPr>
+                    <w:contextualSpacing/>
+                    <w:jc w:val="right"/>
+                    <w:cnfStyle w:val="000000000000" w:firstRow="0" w:lastRow="0" w:firstColumn="0" w:lastColumn="0" w:oddVBand="0" w:evenVBand="0" w:oddHBand="0" w:evenHBand="0" w:firstRowFirstColumn="0" w:firstRowLastColumn="0" w:lastRowFirstColumn="0" w:lastRowLastColumn="0"/>
+                    <w:rPr>
+                      <w:rFonts w:ascii="Times New Roman" w:eastAsia="Times New Roman" w:hAnsi="Times New Roman" w:cs="Times New Roman"/>
+                      <w:sz w:val="17"/>
+                      <w:szCs w:val="17"/>
+                    </w:rPr>
+                  </w:pPr>
+                  <w:r>
+                    <w:rPr>
+                      <w:rFonts w:ascii="Times New Roman" w:eastAsia="Times New Roman" w:hAnsi="Times New Roman" w:cs="Times New Roman"/>
+                      <w:sz w:val="17"/>
+                      <w:szCs w:val="17"/>
+                    </w:rPr>
+                    <w:t>251</w:t>
+                  </w:r>
+                </w:p>
+              </w:tc>
+            </w:tr>
+            <w:tr>
+              <w:trPr>
+                <w:cnfStyle w:val="000000100000" w:firstRow="0" w:lastRow="0" w:firstColumn="0" w:lastColumn="0" w:oddVBand="0" w:evenVBand="0" w:oddHBand="1" w:evenHBand="0" w:firstRowFirstColumn="0" w:firstRowLastColumn="0" w:lastRowFirstColumn="0" w:lastRowLastColumn="0"/>
+                <w:trHeight w:val="20"/>
+              </w:trPr>
+              <w:tc>
+                <w:tcPr>
+                  <w:cnfStyle w:val="001000000000" w:firstRow="0" w:lastRow="0" w:firstColumn="1" w:lastColumn="0" w:oddVBand="0" w:evenVBand="0" w:oddHBand="0" w:evenHBand="0" w:firstRowFirstColumn="0" w:firstRowLastColumn="0" w:lastRowFirstColumn="0" w:lastRowLastColumn="0"/>
+                  <w:tcW w:w="0" w:type="auto"/>
+                  <w:noWrap/>
+                  <w:hideMark/>
+                </w:tcPr>
+                <w:p>
+                  <w:pPr>
+                    <w:contextualSpacing/>
+                    <w:rPr>
+                      <w:rFonts w:ascii="Times New Roman" w:eastAsia="Times New Roman" w:hAnsi="Times New Roman" w:cs="Times New Roman"/>
+                      <w:sz w:val="17"/>
+                      <w:szCs w:val="17"/>
+                    </w:rPr>
+                  </w:pPr>
+                  <w:r>
+                    <w:rPr>
+                      <w:rFonts w:ascii="Times New Roman" w:eastAsia="Times New Roman" w:hAnsi="Times New Roman" w:cs="Times New Roman"/>
+                      <w:sz w:val="17"/>
+                      <w:szCs w:val="17"/>
+                    </w:rPr>
+                    <w:t>north</w:t>
+                  </w:r>
+                </w:p>
+              </w:tc>
+              <w:tc>
+                <w:tcPr>
+                  <w:tcW w:w="0" w:type="auto"/>
+                  <w:noWrap/>
+                  <w:hideMark/>
+                </w:tcPr>
+                <w:p>
+                  <w:pPr>
+                    <w:contextualSpacing/>
+                    <w:jc w:val="right"/>
+                    <w:cnfStyle w:val="000000100000" w:firstRow="0" w:lastRow="0" w:firstColumn="0" w:lastColumn="0" w:oddVBand="0" w:evenVBand="0" w:oddHBand="1" w:evenHBand="0" w:firstRowFirstColumn="0" w:firstRowLastColumn="0" w:lastRowFirstColumn="0" w:lastRowLastColumn="0"/>
+                    <w:rPr>
+                      <w:rFonts w:ascii="Times New Roman" w:eastAsia="Times New Roman" w:hAnsi="Times New Roman" w:cs="Times New Roman"/>
+                      <w:sz w:val="17"/>
+                      <w:szCs w:val="17"/>
+                    </w:rPr>
+                  </w:pPr>
+                  <w:r>
+                    <w:rPr>
+                      <w:rFonts w:ascii="Times New Roman" w:eastAsia="Times New Roman" w:hAnsi="Times New Roman" w:cs="Times New Roman"/>
+                      <w:sz w:val="17"/>
+                      <w:szCs w:val="17"/>
+                    </w:rPr>
+                    <w:t>282</w:t>
+                  </w:r>
+                </w:p>
+              </w:tc>
+            </w:tr>
+            <w:tr>
+              <w:trPr>
+                <w:trHeight w:val="20"/>
+              </w:trPr>
+              <w:tc>
+                <w:tcPr>
+                  <w:cnfStyle w:val="001000000000" w:firstRow="0" w:lastRow="0" w:firstColumn="1" w:lastColumn="0" w:oddVBand="0" w:evenVBand="0" w:oddHBand="0" w:evenHBand="0" w:firstRowFirstColumn="0" w:firstRowLastColumn="0" w:lastRowFirstColumn="0" w:lastRowLastColumn="0"/>
+                  <w:tcW w:w="0" w:type="auto"/>
+                  <w:noWrap/>
+                  <w:hideMark/>
+                </w:tcPr>
+                <w:p>
+                  <w:pPr>
+                    <w:contextualSpacing/>
+                    <w:rPr>
+                      <w:rFonts w:ascii="Times New Roman" w:eastAsia="Times New Roman" w:hAnsi="Times New Roman" w:cs="Times New Roman"/>
+                      <w:sz w:val="17"/>
+                      <w:szCs w:val="17"/>
+                    </w:rPr>
+                  </w:pPr>
+                  <w:r>
+                    <w:rPr>
+                      <w:rFonts w:ascii="Times New Roman" w:eastAsia="Times New Roman" w:hAnsi="Times New Roman" w:cs="Times New Roman"/>
+                      <w:sz w:val="17"/>
+                      <w:szCs w:val="17"/>
+                    </w:rPr>
+                    <w:t>people</w:t>
+                  </w:r>
+                </w:p>
+              </w:tc>
+              <w:tc>
+                <w:tcPr>
+                  <w:tcW w:w="0" w:type="auto"/>
+                  <w:noWrap/>
+                  <w:hideMark/>
+                </w:tcPr>
+                <w:p>
+                  <w:pPr>
+                    <w:contextualSpacing/>
+                    <w:jc w:val="right"/>
+                    <w:cnfStyle w:val="000000000000" w:firstRow="0" w:lastRow="0" w:firstColumn="0" w:lastColumn="0" w:oddVBand="0" w:evenVBand="0" w:oddHBand="0" w:evenHBand="0" w:firstRowFirstColumn="0" w:firstRowLastColumn="0" w:lastRowFirstColumn="0" w:lastRowLastColumn="0"/>
+                    <w:rPr>
+                      <w:rFonts w:ascii="Times New Roman" w:eastAsia="Times New Roman" w:hAnsi="Times New Roman" w:cs="Times New Roman"/>
+                      <w:sz w:val="17"/>
+                      <w:szCs w:val="17"/>
+                    </w:rPr>
+                  </w:pPr>
+                  <w:r>
+                    <w:rPr>
+                      <w:rFonts w:ascii="Times New Roman" w:eastAsia="Times New Roman" w:hAnsi="Times New Roman" w:cs="Times New Roman"/>
+                      <w:sz w:val="17"/>
+                      <w:szCs w:val="17"/>
+                    </w:rPr>
+                    <w:t>376</w:t>
+                  </w:r>
+                </w:p>
+              </w:tc>
+            </w:tr>
+            <w:tr>
+              <w:trPr>
+                <w:cnfStyle w:val="000000100000" w:firstRow="0" w:lastRow="0" w:firstColumn="0" w:lastColumn="0" w:oddVBand="0" w:evenVBand="0" w:oddHBand="1" w:evenHBand="0" w:firstRowFirstColumn="0" w:firstRowLastColumn="0" w:lastRowFirstColumn="0" w:lastRowLastColumn="0"/>
+                <w:trHeight w:val="20"/>
+              </w:trPr>
+              <w:tc>
+                <w:tcPr>
+                  <w:cnfStyle w:val="001000000000" w:firstRow="0" w:lastRow="0" w:firstColumn="1" w:lastColumn="0" w:oddVBand="0" w:evenVBand="0" w:oddHBand="0" w:evenHBand="0" w:firstRowFirstColumn="0" w:firstRowLastColumn="0" w:lastRowFirstColumn="0" w:lastRowLastColumn="0"/>
+                  <w:tcW w:w="0" w:type="auto"/>
+                  <w:noWrap/>
+                  <w:hideMark/>
+                </w:tcPr>
+                <w:p>
+                  <w:pPr>
+                    <w:contextualSpacing/>
+                    <w:rPr>
+                      <w:rFonts w:ascii="Times New Roman" w:eastAsia="Times New Roman" w:hAnsi="Times New Roman" w:cs="Times New Roman"/>
+                      <w:sz w:val="17"/>
+                      <w:szCs w:val="17"/>
+                    </w:rPr>
+                  </w:pPr>
+                  <w:r>
+                    <w:rPr>
+                      <w:rFonts w:ascii="Times New Roman" w:eastAsia="Times New Roman" w:hAnsi="Times New Roman" w:cs="Times New Roman"/>
+                      <w:sz w:val="17"/>
+                      <w:szCs w:val="17"/>
+                    </w:rPr>
+                    <w:t>rebels</w:t>
+                  </w:r>
+                </w:p>
+              </w:tc>
+              <w:tc>
+                <w:tcPr>
+                  <w:tcW w:w="0" w:type="auto"/>
+                  <w:noWrap/>
+                  <w:hideMark/>
+                </w:tcPr>
+                <w:p>
+                  <w:pPr>
+                    <w:contextualSpacing/>
+                    <w:jc w:val="right"/>
+                    <w:cnfStyle w:val="000000100000" w:firstRow="0" w:lastRow="0" w:firstColumn="0" w:lastColumn="0" w:oddVBand="0" w:evenVBand="0" w:oddHBand="1" w:evenHBand="0" w:firstRowFirstColumn="0" w:firstRowLastColumn="0" w:lastRowFirstColumn="0" w:lastRowLastColumn="0"/>
+                    <w:rPr>
+                      <w:rFonts w:ascii="Times New Roman" w:eastAsia="Times New Roman" w:hAnsi="Times New Roman" w:cs="Times New Roman"/>
+                      <w:sz w:val="17"/>
+                      <w:szCs w:val="17"/>
+                    </w:rPr>
+                  </w:pPr>
+                  <w:r>
+                    <w:rPr>
+                      <w:rFonts w:ascii="Times New Roman" w:eastAsia="Times New Roman" w:hAnsi="Times New Roman" w:cs="Times New Roman"/>
+                      <w:sz w:val="17"/>
+                      <w:szCs w:val="17"/>
+                    </w:rPr>
+                    <w:t>257</w:t>
+                  </w:r>
+                </w:p>
+              </w:tc>
+            </w:tr>
+            <w:tr>
+              <w:trPr>
+                <w:trHeight w:val="20"/>
+              </w:trPr>
+              <w:tc>
+                <w:tcPr>
+                  <w:cnfStyle w:val="001000000000" w:firstRow="0" w:lastRow="0" w:firstColumn="1" w:lastColumn="0" w:oddVBand="0" w:evenVBand="0" w:oddHBand="0" w:evenHBand="0" w:firstRowFirstColumn="0" w:firstRowLastColumn="0" w:lastRowFirstColumn="0" w:lastRowLastColumn="0"/>
+                  <w:tcW w:w="0" w:type="auto"/>
+                  <w:noWrap/>
+                  <w:hideMark/>
+                </w:tcPr>
+                <w:p>
+                  <w:pPr>
+                    <w:contextualSpacing/>
+                    <w:rPr>
+                      <w:rFonts w:ascii="Times New Roman" w:eastAsia="Times New Roman" w:hAnsi="Times New Roman" w:cs="Times New Roman"/>
+                      <w:sz w:val="17"/>
+                      <w:szCs w:val="17"/>
+                    </w:rPr>
+                  </w:pPr>
+                  <w:r>
+                    <w:rPr>
+                      <w:rFonts w:ascii="Times New Roman" w:eastAsia="Times New Roman" w:hAnsi="Times New Roman" w:cs="Times New Roman"/>
+                      <w:sz w:val="17"/>
+                      <w:szCs w:val="17"/>
+                    </w:rPr>
+                    <w:t>regime</w:t>
+                  </w:r>
+                </w:p>
+              </w:tc>
+              <w:tc>
+                <w:tcPr>
+                  <w:tcW w:w="0" w:type="auto"/>
+                  <w:noWrap/>
+                  <w:hideMark/>
+                </w:tcPr>
+                <w:p>
+                  <w:pPr>
+                    <w:contextualSpacing/>
+                    <w:jc w:val="right"/>
+                    <w:cnfStyle w:val="000000000000" w:firstRow="0" w:lastRow="0" w:firstColumn="0" w:lastColumn="0" w:oddVBand="0" w:evenVBand="0" w:oddHBand="0" w:evenHBand="0" w:firstRowFirstColumn="0" w:firstRowLastColumn="0" w:lastRowFirstColumn="0" w:lastRowLastColumn="0"/>
+                    <w:rPr>
+                      <w:rFonts w:ascii="Times New Roman" w:eastAsia="Times New Roman" w:hAnsi="Times New Roman" w:cs="Times New Roman"/>
+                      <w:sz w:val="17"/>
+                      <w:szCs w:val="17"/>
+                    </w:rPr>
+                  </w:pPr>
+                  <w:r>
+                    <w:rPr>
+                      <w:rFonts w:ascii="Times New Roman" w:eastAsia="Times New Roman" w:hAnsi="Times New Roman" w:cs="Times New Roman"/>
+                      <w:sz w:val="17"/>
+                      <w:szCs w:val="17"/>
+                    </w:rPr>
+                    <w:t>292</w:t>
+                  </w:r>
+                </w:p>
+              </w:tc>
+            </w:tr>
+            <w:tr>
+              <w:trPr>
+                <w:cnfStyle w:val="000000100000" w:firstRow="0" w:lastRow="0" w:firstColumn="0" w:lastColumn="0" w:oddVBand="0" w:evenVBand="0" w:oddHBand="1" w:evenHBand="0" w:firstRowFirstColumn="0" w:firstRowLastColumn="0" w:lastRowFirstColumn="0" w:lastRowLastColumn="0"/>
+                <w:trHeight w:val="20"/>
+              </w:trPr>
+              <w:tc>
+                <w:tcPr>
+                  <w:cnfStyle w:val="001000000000" w:firstRow="0" w:lastRow="0" w:firstColumn="1" w:lastColumn="0" w:oddVBand="0" w:evenVBand="0" w:oddHBand="0" w:evenHBand="0" w:firstRowFirstColumn="0" w:firstRowLastColumn="0" w:lastRowFirstColumn="0" w:lastRowLastColumn="0"/>
+                  <w:tcW w:w="0" w:type="auto"/>
+                  <w:noWrap/>
+                  <w:hideMark/>
+                </w:tcPr>
+                <w:p>
+                  <w:pPr>
+                    <w:contextualSpacing/>
+                    <w:rPr>
+                      <w:rFonts w:ascii="Times New Roman" w:eastAsia="Times New Roman" w:hAnsi="Times New Roman" w:cs="Times New Roman"/>
+                      <w:sz w:val="17"/>
+                      <w:szCs w:val="17"/>
+                    </w:rPr>
+                  </w:pPr>
+                  <w:r>
+                    <w:rPr>
+                      <w:rFonts w:ascii="Times New Roman" w:eastAsia="Times New Roman" w:hAnsi="Times New Roman" w:cs="Times New Roman"/>
+                      <w:sz w:val="17"/>
+                      <w:szCs w:val="17"/>
+                    </w:rPr>
+                    <w:t>reports</w:t>
+                  </w:r>
+                </w:p>
+              </w:tc>
+              <w:tc>
+                <w:tcPr>
+                  <w:tcW w:w="0" w:type="auto"/>
+                  <w:noWrap/>
+                  <w:hideMark/>
+                </w:tcPr>
+                <w:p>
+                  <w:pPr>
+                    <w:contextualSpacing/>
+                    <w:jc w:val="right"/>
+                    <w:cnfStyle w:val="000000100000" w:firstRow="0" w:lastRow="0" w:firstColumn="0" w:lastColumn="0" w:oddVBand="0" w:evenVBand="0" w:oddHBand="1" w:evenHBand="0" w:firstRowFirstColumn="0" w:firstRowLastColumn="0" w:lastRowFirstColumn="0" w:lastRowLastColumn="0"/>
+                    <w:rPr>
+                      <w:rFonts w:ascii="Times New Roman" w:eastAsia="Times New Roman" w:hAnsi="Times New Roman" w:cs="Times New Roman"/>
+                      <w:sz w:val="17"/>
+                      <w:szCs w:val="17"/>
+                    </w:rPr>
+                  </w:pPr>
+                  <w:r>
+                    <w:rPr>
+                      <w:rFonts w:ascii="Times New Roman" w:eastAsia="Times New Roman" w:hAnsi="Times New Roman" w:cs="Times New Roman"/>
+                      <w:sz w:val="17"/>
+                      <w:szCs w:val="17"/>
+                    </w:rPr>
+                    <w:t>261</w:t>
+                  </w:r>
+                </w:p>
+              </w:tc>
+            </w:tr>
+            <w:tr>
+              <w:trPr>
+                <w:trHeight w:val="20"/>
+              </w:trPr>
+              <w:tc>
+                <w:tcPr>
+                  <w:cnfStyle w:val="001000000000" w:firstRow="0" w:lastRow="0" w:firstColumn="1" w:lastColumn="0" w:oddVBand="0" w:evenVBand="0" w:oddHBand="0" w:evenHBand="0" w:firstRowFirstColumn="0" w:firstRowLastColumn="0" w:lastRowFirstColumn="0" w:lastRowLastColumn="0"/>
+                  <w:tcW w:w="0" w:type="auto"/>
+                  <w:noWrap/>
+                  <w:hideMark/>
+                </w:tcPr>
+                <w:p>
+                  <w:pPr>
+                    <w:contextualSpacing/>
+                    <w:rPr>
+                      <w:rFonts w:ascii="Times New Roman" w:eastAsia="Times New Roman" w:hAnsi="Times New Roman" w:cs="Times New Roman"/>
+                      <w:sz w:val="17"/>
+                      <w:szCs w:val="17"/>
+                    </w:rPr>
+                  </w:pPr>
+                  <w:r>
+                    <w:rPr>
+                      <w:rFonts w:ascii="Times New Roman" w:eastAsia="Times New Roman" w:hAnsi="Times New Roman" w:cs="Times New Roman"/>
+                      <w:sz w:val="17"/>
+                      <w:szCs w:val="17"/>
+                    </w:rPr>
+                    <w:t>soldiers</w:t>
+                  </w:r>
+                </w:p>
+              </w:tc>
+              <w:tc>
+                <w:tcPr>
+                  <w:tcW w:w="0" w:type="auto"/>
+                  <w:noWrap/>
+                  <w:hideMark/>
+                </w:tcPr>
+                <w:p>
+                  <w:pPr>
+                    <w:contextualSpacing/>
+                    <w:jc w:val="right"/>
+                    <w:cnfStyle w:val="000000000000" w:firstRow="0" w:lastRow="0" w:firstColumn="0" w:lastColumn="0" w:oddVBand="0" w:evenVBand="0" w:oddHBand="0" w:evenHBand="0" w:firstRowFirstColumn="0" w:firstRowLastColumn="0" w:lastRowFirstColumn="0" w:lastRowLastColumn="0"/>
+                    <w:rPr>
+                      <w:rFonts w:ascii="Times New Roman" w:eastAsia="Times New Roman" w:hAnsi="Times New Roman" w:cs="Times New Roman"/>
+                      <w:sz w:val="17"/>
+                      <w:szCs w:val="17"/>
+                    </w:rPr>
+                  </w:pPr>
+                  <w:r>
+                    <w:rPr>
+                      <w:rFonts w:ascii="Times New Roman" w:eastAsia="Times New Roman" w:hAnsi="Times New Roman" w:cs="Times New Roman"/>
+                      <w:sz w:val="17"/>
+                      <w:szCs w:val="17"/>
+                    </w:rPr>
+                    <w:t>473</w:t>
+                  </w:r>
+                </w:p>
+              </w:tc>
+            </w:tr>
+            <w:tr>
+              <w:trPr>
+                <w:cnfStyle w:val="000000100000" w:firstRow="0" w:lastRow="0" w:firstColumn="0" w:lastColumn="0" w:oddVBand="0" w:evenVBand="0" w:oddHBand="1" w:evenHBand="0" w:firstRowFirstColumn="0" w:firstRowLastColumn="0" w:lastRowFirstColumn="0" w:lastRowLastColumn="0"/>
+                <w:trHeight w:val="20"/>
+              </w:trPr>
+              <w:tc>
+                <w:tcPr>
+                  <w:cnfStyle w:val="001000000000" w:firstRow="0" w:lastRow="0" w:firstColumn="1" w:lastColumn="0" w:oddVBand="0" w:evenVBand="0" w:oddHBand="0" w:evenHBand="0" w:firstRowFirstColumn="0" w:firstRowLastColumn="0" w:lastRowFirstColumn="0" w:lastRowLastColumn="0"/>
+                  <w:tcW w:w="0" w:type="auto"/>
+                  <w:noWrap/>
+                  <w:hideMark/>
+                </w:tcPr>
+                <w:p>
+                  <w:pPr>
+                    <w:contextualSpacing/>
+                    <w:rPr>
+                      <w:rFonts w:ascii="Times New Roman" w:eastAsia="Times New Roman" w:hAnsi="Times New Roman" w:cs="Times New Roman"/>
+                      <w:sz w:val="17"/>
+                      <w:szCs w:val="17"/>
+                    </w:rPr>
+                  </w:pPr>
+                  <w:r>
+                    <w:rPr>
+                      <w:rFonts w:ascii="Times New Roman" w:eastAsia="Times New Roman" w:hAnsi="Times New Roman" w:cs="Times New Roman"/>
+                      <w:sz w:val="17"/>
+                      <w:szCs w:val="17"/>
+                    </w:rPr>
+                    <w:t>state</w:t>
+                  </w:r>
+                </w:p>
+              </w:tc>
+              <w:tc>
+                <w:tcPr>
+                  <w:tcW w:w="0" w:type="auto"/>
+                  <w:noWrap/>
+                  <w:hideMark/>
+                </w:tcPr>
+                <w:p>
+                  <w:pPr>
+                    <w:contextualSpacing/>
+                    <w:jc w:val="right"/>
+                    <w:cnfStyle w:val="000000100000" w:firstRow="0" w:lastRow="0" w:firstColumn="0" w:lastColumn="0" w:oddVBand="0" w:evenVBand="0" w:oddHBand="1" w:evenHBand="0" w:firstRowFirstColumn="0" w:firstRowLastColumn="0" w:lastRowFirstColumn="0" w:lastRowLastColumn="0"/>
+                    <w:rPr>
+                      <w:rFonts w:ascii="Times New Roman" w:eastAsia="Times New Roman" w:hAnsi="Times New Roman" w:cs="Times New Roman"/>
+                      <w:sz w:val="17"/>
+                      <w:szCs w:val="17"/>
+                    </w:rPr>
+                  </w:pPr>
+                  <w:r>
+                    <w:rPr>
+                      <w:rFonts w:ascii="Times New Roman" w:eastAsia="Times New Roman" w:hAnsi="Times New Roman" w:cs="Times New Roman"/>
+                      <w:sz w:val="17"/>
+                      <w:szCs w:val="17"/>
+                    </w:rPr>
+                    <w:t>597</w:t>
+                  </w:r>
+                </w:p>
+              </w:tc>
+            </w:tr>
+            <w:tr>
+              <w:trPr>
+                <w:trHeight w:val="20"/>
+              </w:trPr>
+              <w:tc>
+                <w:tcPr>
+                  <w:cnfStyle w:val="001000000000" w:firstRow="0" w:lastRow="0" w:firstColumn="1" w:lastColumn="0" w:oddVBand="0" w:evenVBand="0" w:oddHBand="0" w:evenHBand="0" w:firstRowFirstColumn="0" w:firstRowLastColumn="0" w:lastRowFirstColumn="0" w:lastRowLastColumn="0"/>
+                  <w:tcW w:w="0" w:type="auto"/>
+                  <w:noWrap/>
+                  <w:hideMark/>
+                </w:tcPr>
+                <w:p>
+                  <w:pPr>
+                    <w:contextualSpacing/>
+                    <w:rPr>
+                      <w:rFonts w:ascii="Times New Roman" w:eastAsia="Times New Roman" w:hAnsi="Times New Roman" w:cs="Times New Roman"/>
+                      <w:sz w:val="17"/>
+                      <w:szCs w:val="17"/>
+                    </w:rPr>
+                  </w:pPr>
+                  <w:proofErr w:type="spellStart"/>
+                  <w:r>
+                    <w:rPr>
+                      <w:rFonts w:ascii="Times New Roman" w:eastAsia="Times New Roman" w:hAnsi="Times New Roman" w:cs="Times New Roman"/>
+                      <w:sz w:val="17"/>
+                      <w:szCs w:val="17"/>
+                    </w:rPr>
+                    <w:t>syrian</w:t>
+                  </w:r>
+                  <w:proofErr w:type="spellEnd"/>
+                </w:p>
+              </w:tc>
+              <w:tc>
+                <w:tcPr>
+                  <w:tcW w:w="0" w:type="auto"/>
+                  <w:noWrap/>
+                  <w:hideMark/>
+                </w:tcPr>
+                <w:p>
+                  <w:pPr>
+                    <w:contextualSpacing/>
+                    <w:jc w:val="right"/>
+                    <w:cnfStyle w:val="000000000000" w:firstRow="0" w:lastRow="0" w:firstColumn="0" w:lastColumn="0" w:oddVBand="0" w:evenVBand="0" w:oddHBand="0" w:evenHBand="0" w:firstRowFirstColumn="0" w:firstRowLastColumn="0" w:lastRowFirstColumn="0" w:lastRowLastColumn="0"/>
+                    <w:rPr>
+                      <w:rFonts w:ascii="Times New Roman" w:eastAsia="Times New Roman" w:hAnsi="Times New Roman" w:cs="Times New Roman"/>
+                      <w:sz w:val="17"/>
+                      <w:szCs w:val="17"/>
+                    </w:rPr>
+                  </w:pPr>
+                  <w:r>
+                    <w:rPr>
+                      <w:rFonts w:ascii="Times New Roman" w:eastAsia="Times New Roman" w:hAnsi="Times New Roman" w:cs="Times New Roman"/>
+                      <w:sz w:val="17"/>
+                      <w:szCs w:val="17"/>
+                    </w:rPr>
+                    <w:t>348</w:t>
+                  </w:r>
+                </w:p>
+              </w:tc>
+            </w:tr>
+            <w:tr>
+              <w:trPr>
+                <w:cnfStyle w:val="000000100000" w:firstRow="0" w:lastRow="0" w:firstColumn="0" w:lastColumn="0" w:oddVBand="0" w:evenVBand="0" w:oddHBand="1" w:evenHBand="0" w:firstRowFirstColumn="0" w:firstRowLastColumn="0" w:lastRowFirstColumn="0" w:lastRowLastColumn="0"/>
+                <w:trHeight w:val="20"/>
+              </w:trPr>
+              <w:tc>
+                <w:tcPr>
+                  <w:cnfStyle w:val="001000000000" w:firstRow="0" w:lastRow="0" w:firstColumn="1" w:lastColumn="0" w:oddVBand="0" w:evenVBand="0" w:oddHBand="0" w:evenHBand="0" w:firstRowFirstColumn="0" w:firstRowLastColumn="0" w:lastRowFirstColumn="0" w:lastRowLastColumn="0"/>
+                  <w:tcW w:w="0" w:type="auto"/>
+                  <w:noWrap/>
+                  <w:hideMark/>
+                </w:tcPr>
+                <w:p>
+                  <w:pPr>
+                    <w:contextualSpacing/>
+                    <w:rPr>
+                      <w:rFonts w:ascii="Times New Roman" w:eastAsia="Times New Roman" w:hAnsi="Times New Roman" w:cs="Times New Roman"/>
+                      <w:sz w:val="17"/>
+                      <w:szCs w:val="17"/>
+                    </w:rPr>
+                  </w:pPr>
+                  <w:r>
+                    <w:rPr>
+                      <w:rFonts w:ascii="Times New Roman" w:eastAsia="Times New Roman" w:hAnsi="Times New Roman" w:cs="Times New Roman"/>
+                      <w:sz w:val="17"/>
+                      <w:szCs w:val="17"/>
+                    </w:rPr>
+                    <w:t>the</w:t>
+                  </w:r>
+                </w:p>
+              </w:tc>
+              <w:tc>
+                <w:tcPr>
+                  <w:tcW w:w="0" w:type="auto"/>
+                  <w:noWrap/>
+                  <w:hideMark/>
+                </w:tcPr>
+                <w:p>
+                  <w:pPr>
+                    <w:contextualSpacing/>
+                    <w:jc w:val="right"/>
+                    <w:cnfStyle w:val="000000100000" w:firstRow="0" w:lastRow="0" w:firstColumn="0" w:lastColumn="0" w:oddVBand="0" w:evenVBand="0" w:oddHBand="1" w:evenHBand="0" w:firstRowFirstColumn="0" w:firstRowLastColumn="0" w:lastRowFirstColumn="0" w:lastRowLastColumn="0"/>
+                    <w:rPr>
+                      <w:rFonts w:ascii="Times New Roman" w:eastAsia="Times New Roman" w:hAnsi="Times New Roman" w:cs="Times New Roman"/>
+                      <w:sz w:val="17"/>
+                      <w:szCs w:val="17"/>
+                    </w:rPr>
+                  </w:pPr>
+                  <w:r>
+                    <w:rPr>
+                      <w:rFonts w:ascii="Times New Roman" w:eastAsia="Times New Roman" w:hAnsi="Times New Roman" w:cs="Times New Roman"/>
+                      <w:sz w:val="17"/>
+                      <w:szCs w:val="17"/>
+                    </w:rPr>
+                    <w:t>968</w:t>
+                  </w:r>
+                </w:p>
+              </w:tc>
+            </w:tr>
+            <w:tr>
+              <w:trPr>
+                <w:trHeight w:val="20"/>
+              </w:trPr>
+              <w:tc>
+                <w:tcPr>
+                  <w:cnfStyle w:val="001000000000" w:firstRow="0" w:lastRow="0" w:firstColumn="1" w:lastColumn="0" w:oddVBand="0" w:evenVBand="0" w:oddHBand="0" w:evenHBand="0" w:firstRowFirstColumn="0" w:firstRowLastColumn="0" w:lastRowFirstColumn="0" w:lastRowLastColumn="0"/>
+                  <w:tcW w:w="0" w:type="auto"/>
+                  <w:noWrap/>
+                  <w:hideMark/>
+                </w:tcPr>
+                <w:p>
+                  <w:pPr>
+                    <w:contextualSpacing/>
+                    <w:rPr>
+                      <w:rFonts w:ascii="Times New Roman" w:eastAsia="Times New Roman" w:hAnsi="Times New Roman" w:cs="Times New Roman"/>
+                      <w:sz w:val="17"/>
+                      <w:szCs w:val="17"/>
+                    </w:rPr>
+                  </w:pPr>
+                  <w:r>
+                    <w:rPr>
+                      <w:rFonts w:ascii="Times New Roman" w:eastAsia="Times New Roman" w:hAnsi="Times New Roman" w:cs="Times New Roman"/>
+                      <w:sz w:val="17"/>
+                      <w:szCs w:val="17"/>
+                    </w:rPr>
+                    <w:t>this</w:t>
+                  </w:r>
+                </w:p>
+              </w:tc>
+              <w:tc>
+                <w:tcPr>
+                  <w:tcW w:w="0" w:type="auto"/>
+                  <w:noWrap/>
+                  <w:hideMark/>
+                </w:tcPr>
+                <w:p>
+                  <w:pPr>
+                    <w:contextualSpacing/>
+                    <w:jc w:val="right"/>
+                    <w:cnfStyle w:val="000000000000" w:firstRow="0" w:lastRow="0" w:firstColumn="0" w:lastColumn="0" w:oddVBand="0" w:evenVBand="0" w:oddHBand="0" w:evenHBand="0" w:firstRowFirstColumn="0" w:firstRowLastColumn="0" w:lastRowFirstColumn="0" w:lastRowLastColumn="0"/>
+                    <w:rPr>
+                      <w:rFonts w:ascii="Times New Roman" w:eastAsia="Times New Roman" w:hAnsi="Times New Roman" w:cs="Times New Roman"/>
+                      <w:sz w:val="17"/>
+                      <w:szCs w:val="17"/>
+                    </w:rPr>
+                  </w:pPr>
+                  <w:r>
+                    <w:rPr>
+                      <w:rFonts w:ascii="Times New Roman" w:eastAsia="Times New Roman" w:hAnsi="Times New Roman" w:cs="Times New Roman"/>
+                      <w:sz w:val="17"/>
+                      <w:szCs w:val="17"/>
+                    </w:rPr>
+                    <w:t>297</w:t>
+                  </w:r>
+                </w:p>
+              </w:tc>
+            </w:tr>
+            <w:tr>
+              <w:trPr>
+                <w:cnfStyle w:val="000000100000" w:firstRow="0" w:lastRow="0" w:firstColumn="0" w:lastColumn="0" w:oddVBand="0" w:evenVBand="0" w:oddHBand="1" w:evenHBand="0" w:firstRowFirstColumn="0" w:firstRowLastColumn="0" w:lastRowFirstColumn="0" w:lastRowLastColumn="0"/>
+                <w:trHeight w:val="20"/>
+              </w:trPr>
+              <w:tc>
+                <w:tcPr>
+                  <w:cnfStyle w:val="001000000000" w:firstRow="0" w:lastRow="0" w:firstColumn="1" w:lastColumn="0" w:oddVBand="0" w:evenVBand="0" w:oddHBand="0" w:evenHBand="0" w:firstRowFirstColumn="0" w:firstRowLastColumn="0" w:lastRowFirstColumn="0" w:lastRowLastColumn="0"/>
+                  <w:tcW w:w="0" w:type="auto"/>
+                  <w:noWrap/>
+                  <w:hideMark/>
+                </w:tcPr>
+                <w:p>
+                  <w:pPr>
+                    <w:contextualSpacing/>
+                    <w:rPr>
+                      <w:rFonts w:ascii="Times New Roman" w:eastAsia="Times New Roman" w:hAnsi="Times New Roman" w:cs="Times New Roman"/>
+                      <w:sz w:val="17"/>
+                      <w:szCs w:val="17"/>
+                    </w:rPr>
+                  </w:pPr>
+                  <w:r>
+                    <w:rPr>
+                      <w:rFonts w:ascii="Times New Roman" w:eastAsia="Times New Roman" w:hAnsi="Times New Roman" w:cs="Times New Roman"/>
+                      <w:sz w:val="17"/>
+                      <w:szCs w:val="17"/>
+                    </w:rPr>
+                    <w:t>today</w:t>
+                  </w:r>
+                </w:p>
+              </w:tc>
+              <w:tc>
+                <w:tcPr>
+                  <w:tcW w:w="0" w:type="auto"/>
+                  <w:noWrap/>
+                  <w:hideMark/>
+                </w:tcPr>
+                <w:p>
+                  <w:pPr>
+                    <w:contextualSpacing/>
+                    <w:jc w:val="right"/>
+                    <w:cnfStyle w:val="000000100000" w:firstRow="0" w:lastRow="0" w:firstColumn="0" w:lastColumn="0" w:oddVBand="0" w:evenVBand="0" w:oddHBand="1" w:evenHBand="0" w:firstRowFirstColumn="0" w:firstRowLastColumn="0" w:lastRowFirstColumn="0" w:lastRowLastColumn="0"/>
+                    <w:rPr>
+                      <w:rFonts w:ascii="Times New Roman" w:eastAsia="Times New Roman" w:hAnsi="Times New Roman" w:cs="Times New Roman"/>
+                      <w:sz w:val="17"/>
+                      <w:szCs w:val="17"/>
+                    </w:rPr>
+                  </w:pPr>
+                  <w:r>
+                    <w:rPr>
+                      <w:rFonts w:ascii="Times New Roman" w:eastAsia="Times New Roman" w:hAnsi="Times New Roman" w:cs="Times New Roman"/>
+                      <w:sz w:val="17"/>
+                      <w:szCs w:val="17"/>
+                    </w:rPr>
+                    <w:t>383</w:t>
+                  </w:r>
+                </w:p>
+              </w:tc>
+            </w:tr>
+            <w:tr>
+              <w:trPr>
+                <w:trHeight w:val="20"/>
+              </w:trPr>
+              <w:tc>
+                <w:tcPr>
+                  <w:cnfStyle w:val="001000000000" w:firstRow="0" w:lastRow="0" w:firstColumn="1" w:lastColumn="0" w:oddVBand="0" w:evenVBand="0" w:oddHBand="0" w:evenHBand="0" w:firstRowFirstColumn="0" w:firstRowLastColumn="0" w:lastRowFirstColumn="0" w:lastRowLastColumn="0"/>
+                  <w:tcW w:w="0" w:type="auto"/>
+                  <w:noWrap/>
+                  <w:hideMark/>
+                </w:tcPr>
+                <w:p>
+                  <w:pPr>
+                    <w:contextualSpacing/>
+                    <w:rPr>
+                      <w:rFonts w:ascii="Times New Roman" w:eastAsia="Times New Roman" w:hAnsi="Times New Roman" w:cs="Times New Roman"/>
+                      <w:sz w:val="17"/>
+                      <w:szCs w:val="17"/>
+                    </w:rPr>
+                  </w:pPr>
+                  <w:r>
+                    <w:rPr>
+                      <w:rFonts w:ascii="Times New Roman" w:eastAsia="Times New Roman" w:hAnsi="Times New Roman" w:cs="Times New Roman"/>
+                      <w:sz w:val="17"/>
+                      <w:szCs w:val="17"/>
+                    </w:rPr>
+                    <w:t>west</w:t>
+                  </w:r>
+                </w:p>
+              </w:tc>
+              <w:tc>
+                <w:tcPr>
+                  <w:tcW w:w="0" w:type="auto"/>
+                  <w:noWrap/>
+                  <w:hideMark/>
+                </w:tcPr>
+                <w:p>
+                  <w:pPr>
+                    <w:contextualSpacing/>
+                    <w:jc w:val="right"/>
+                    <w:cnfStyle w:val="000000000000" w:firstRow="0" w:lastRow="0" w:firstColumn="0" w:lastColumn="0" w:oddVBand="0" w:evenVBand="0" w:oddHBand="0" w:evenHBand="0" w:firstRowFirstColumn="0" w:firstRowLastColumn="0" w:lastRowFirstColumn="0" w:lastRowLastColumn="0"/>
+                    <w:rPr>
+                      <w:rFonts w:ascii="Times New Roman" w:eastAsia="Times New Roman" w:hAnsi="Times New Roman" w:cs="Times New Roman"/>
+                      <w:sz w:val="17"/>
+                      <w:szCs w:val="17"/>
+                    </w:rPr>
+                  </w:pPr>
+                  <w:r>
+                    <w:rPr>
+                      <w:rFonts w:ascii="Times New Roman" w:eastAsia="Times New Roman" w:hAnsi="Times New Roman" w:cs="Times New Roman"/>
+                      <w:sz w:val="17"/>
+                      <w:szCs w:val="17"/>
+                    </w:rPr>
+                    <w:t>278</w:t>
+                  </w:r>
+                </w:p>
+              </w:tc>
+            </w:tr>
+          </w:tbl>
+          <w:p>
+            <w:pPr>
+              <w:jc w:val="both"/>
+              <w:rPr>
+                <w:noProof/>
+              </w:rPr>
+            </w:pPr>
+          </w:p>
+        </w:tc>
+        <w:tc>
+          <w:tcPr>
+            <w:tcW w:w="4675" w:type="dxa"/>
+          </w:tcPr>
+          <w:p>
+            <w:pPr>
+              <w:jc w:val="both"/>
+              <w:rPr>
+                <w:noProof/>
+              </w:rPr>
+            </w:pPr>
+            <w:r>
+              <w:rPr>
+                <w:noProof/>
+              </w:rPr>
+              <w:drawing>
+                <wp:inline distT="0" distB="0" distL="0" distR="0" wp14:anchorId="2F0E00CE" wp14:editId="47419F80">
+                  <wp:extent cx="4244196" cy="4735613"/>
+                  <wp:effectExtent l="0" t="0" r="4445" b="8255"/>
+                  <wp:docPr id="2" name="Picture 2" descr="C:\Users\ababen\AppData\Local\Microsoft\Windows\INetCacheContent.Word\Rplot.png"/>
+                  <wp:cNvGraphicFramePr>
+                    <a:graphicFrameLocks xmlns:a="http://schemas.openxmlformats.org/drawingml/2006/main" noChangeAspect="1"/>
+                  </wp:cNvGraphicFramePr>
+                  <a:graphic xmlns:a="http://schemas.openxmlformats.org/drawingml/2006/main">
+                    <a:graphicData uri="http://schemas.openxmlformats.org/drawingml/2006/picture">
+                      <pic:pic xmlns:pic="http://schemas.openxmlformats.org/drawingml/2006/picture">
+                        <pic:nvPicPr>
+                          <pic:cNvPr id="0" name="Picture 1" descr="C:\Users\ababen\AppData\Local\Microsoft\Windows\INetCacheContent.Word\Rplot.png"/>
+                          <pic:cNvPicPr>
+                            <a:picLocks noChangeAspect="1" noChangeArrowheads="1"/>
+                          </pic:cNvPicPr>
+                        </pic:nvPicPr>
+                        <pic:blipFill rotWithShape="1">
+                          <a:blip r:embed="rId5">
+                            <a:extLst>
+                              <a:ext uri="{28A0092B-C50C-407E-A947-70E740481C1C}">
+                                <a14:useLocalDpi xmlns:a14="http://schemas.microsoft.com/office/drawing/2010/main" val="0"/>
+                              </a:ext>
+                            </a:extLst>
+                          </a:blip>
+                          <a:srcRect l="14515" t="18371" r="14065" b="20496"/>
+                          <a:stretch/>
+                        </pic:blipFill>
+                        <pic:spPr bwMode="auto">
+                          <a:xfrm>
+                            <a:off x="0" y="0"/>
+                            <a:ext cx="4244909" cy="4736408"/>
+                          </a:xfrm>
+                          <a:prstGeom prst="rect">
+                            <a:avLst/>
+                          </a:prstGeom>
+                          <a:noFill/>
+                          <a:ln>
+                            <a:noFill/>
+                          </a:ln>
+                          <a:extLst>
+                            <a:ext uri="{53640926-AAD7-44D8-BBD7-CCE9431645EC}">
+                              <a14:shadowObscured xmlns:a14="http://schemas.microsoft.com/office/drawing/2010/main"/>
+                            </a:ext>
+                          </a:extLst>
+                        </pic:spPr>
+                      </pic:pic>
+                    </a:graphicData>
+                  </a:graphic>
+                </wp:inline>
+              </w:drawing>
+            </w:r>
+          </w:p>
+        </w:tc>
+      </w:tr>
+    </w:tbl>
+    <w:p>
+      <w:pPr>
+        <w:shd w:val="clear" w:color="auto" w:fill="FFFFFF"/>
+        <w:spacing w:after="0" w:line="240" w:lineRule="auto"/>
+        <w:jc w:val="both"/>
+        <w:rPr>
+          <w:noProof/>
+        </w:rPr>
+      </w:pPr>
+    </w:p>
+    <w:p>
+      <w:pPr>
+        <w:shd w:val="clear" w:color="auto" w:fill="FFFFFF"/>
+        <w:spacing w:after="0" w:line="240" w:lineRule="auto"/>
+        <w:jc w:val="center"/>
+        <w:rPr>
+          <w:rFonts w:ascii="Arial" w:eastAsia="Times New Roman" w:hAnsi="Arial" w:cs="Arial"/>
+          <w:color w:val="393C3D"/>
+          <w:sz w:val="21"/>
+          <w:szCs w:val="21"/>
+        </w:rPr>
+      </w:pPr>
+    </w:p>
+    <w:p>
+      <w:pPr>
+        <w:shd w:val="clear" w:color="auto" w:fill="FFFFFF"/>
+        <w:spacing w:after="0" w:line="240" w:lineRule="auto"/>
+        <w:jc w:val="both"/>
+        <w:rPr>
+          <w:rFonts w:ascii="Arial" w:eastAsia="Times New Roman" w:hAnsi="Arial" w:cs="Arial"/>
+          <w:color w:val="393C3D"/>
+          <w:sz w:val="21"/>
+          <w:szCs w:val="21"/>
+        </w:rPr>
+      </w:pPr>
     </w:p>
     <w:p>
       <w:pPr>
@@ -145,6 +2789,7 @@
           <w:color w:val="393C3D"/>
           <w:sz w:val="21"/>
           <w:szCs w:val="21"/>
+          <w:u w:val="single"/>
         </w:rPr>
       </w:pPr>
       <w:r>
@@ -153,9 +2798,157 @@
           <w:color w:val="393C3D"/>
           <w:sz w:val="21"/>
           <w:szCs w:val="21"/>
-        </w:rPr>
+          <w:u w:val="single"/>
+        </w:rPr>
+        <w:lastRenderedPageBreak/>
         <w:t>What are its limitations i.e. what are some questions that you cannot answer with this data set?</w:t>
       </w:r>
+    </w:p>
+    <w:p>
+      <w:pPr>
+        <w:shd w:val="clear" w:color="auto" w:fill="FFFFFF"/>
+        <w:spacing w:after="0" w:line="240" w:lineRule="auto"/>
+        <w:jc w:val="both"/>
+        <w:rPr>
+          <w:rFonts w:ascii="Arial" w:eastAsia="Times New Roman" w:hAnsi="Arial" w:cs="Arial"/>
+          <w:color w:val="393C3D"/>
+          <w:sz w:val="21"/>
+          <w:szCs w:val="21"/>
+        </w:rPr>
+      </w:pPr>
+      <w:r>
+        <w:rPr>
+          <w:rFonts w:ascii="Arial" w:eastAsia="Times New Roman" w:hAnsi="Arial" w:cs="Arial"/>
+          <w:color w:val="393C3D"/>
+          <w:sz w:val="21"/>
+          <w:szCs w:val="21"/>
+        </w:rPr>
+        <w:t>Twitter usernames of pro-ISIS fanboys are constantly changing because Twitter shuts them down.</w:t>
+      </w:r>
+    </w:p>
+    <w:p>
+      <w:pPr>
+        <w:shd w:val="clear" w:color="auto" w:fill="FFFFFF"/>
+        <w:spacing w:after="0" w:line="240" w:lineRule="auto"/>
+        <w:jc w:val="both"/>
+        <w:rPr>
+          <w:rFonts w:ascii="Arial" w:eastAsia="Times New Roman" w:hAnsi="Arial" w:cs="Arial"/>
+          <w:color w:val="393C3D"/>
+          <w:sz w:val="21"/>
+          <w:szCs w:val="21"/>
+        </w:rPr>
+      </w:pPr>
+    </w:p>
+    <w:p>
+      <w:pPr>
+        <w:pStyle w:val="Quote"/>
+        <w:rPr>
+          <w:rFonts w:eastAsia="Times New Roman"/>
+          <w:color w:val="393C3D"/>
+        </w:rPr>
+      </w:pPr>
+      <w:r>
+        <w:rPr>
+          <w:shd w:val="clear" w:color="auto" w:fill="FFFFFF"/>
+        </w:rPr>
+        <w:t>Indicators of someone being pro-ISIS included: (a) keywords in the user’s name, description or tweets such as “</w:t>
+      </w:r>
+      <w:proofErr w:type="spellStart"/>
+      <w:r>
+        <w:rPr>
+          <w:shd w:val="clear" w:color="auto" w:fill="FFFFFF"/>
+        </w:rPr>
+        <w:t>Dawla</w:t>
+      </w:r>
+      <w:proofErr w:type="spellEnd"/>
+      <w:r>
+        <w:rPr>
+          <w:shd w:val="clear" w:color="auto" w:fill="FFFFFF"/>
+        </w:rPr>
+        <w:t>” (which refers to the State), “</w:t>
+      </w:r>
+      <w:proofErr w:type="spellStart"/>
+      <w:r>
+        <w:rPr>
+          <w:shd w:val="clear" w:color="auto" w:fill="FFFFFF"/>
+        </w:rPr>
+        <w:t>Baqiyyah</w:t>
+      </w:r>
+      <w:proofErr w:type="spellEnd"/>
+      <w:r>
+        <w:rPr>
+          <w:shd w:val="clear" w:color="auto" w:fill="FFFFFF"/>
+        </w:rPr>
+        <w:t>” (which denotes being part of the supposed ‘ever-expanding’ of the ISIS state), “</w:t>
+      </w:r>
+      <w:proofErr w:type="spellStart"/>
+      <w:r>
+        <w:rPr>
+          <w:shd w:val="clear" w:color="auto" w:fill="FFFFFF"/>
+        </w:rPr>
+        <w:t>Amaq</w:t>
+      </w:r>
+      <w:proofErr w:type="spellEnd"/>
+      <w:r>
+        <w:rPr>
+          <w:shd w:val="clear" w:color="auto" w:fill="FFFFFF"/>
+        </w:rPr>
+        <w:t>” (the agency used by ISIS to issue official proclamations, “</w:t>
+      </w:r>
+      <w:proofErr w:type="spellStart"/>
+      <w:r>
+        <w:rPr>
+          <w:shd w:val="clear" w:color="auto" w:fill="FFFFFF"/>
+        </w:rPr>
+        <w:t>Wilayat</w:t>
+      </w:r>
+      <w:proofErr w:type="spellEnd"/>
+      <w:r>
+        <w:rPr>
+          <w:shd w:val="clear" w:color="auto" w:fill="FFFFFF"/>
+        </w:rPr>
+        <w:t xml:space="preserve">” (used by ISIS to divide up the world into its provinces), etc. I also looked at imagery such as if a user had the ISIS flag or images of radical leaders like al-Baghdadi, Anwar </w:t>
+      </w:r>
+      <w:proofErr w:type="spellStart"/>
+      <w:r>
+        <w:rPr>
+          <w:shd w:val="clear" w:color="auto" w:fill="FFFFFF"/>
+        </w:rPr>
+        <w:t>Awlaki</w:t>
+      </w:r>
+      <w:proofErr w:type="spellEnd"/>
+      <w:r>
+        <w:rPr>
+          <w:shd w:val="clear" w:color="auto" w:fill="FFFFFF"/>
+        </w:rPr>
+        <w:t>, etc. I also looked at who they were following and following them back. All of these factors helped me identify factors to collect the data.</w:t>
+      </w:r>
+      <w:r>
+        <w:rPr>
+          <w:shd w:val="clear" w:color="auto" w:fill="FFFFFF"/>
+        </w:rPr>
+        <w:br/>
+        <w:t>-</w:t>
+      </w:r>
+      <w:r>
+        <w:rPr>
+          <w:shd w:val="clear" w:color="auto" w:fill="FFFFFF"/>
+        </w:rPr>
+        <w:t>http://blog.kaggle.com/2016/06/03/dataset-spotlight-how-isis-uses-twitter/</w:t>
+      </w:r>
+    </w:p>
+    <w:p>
+      <w:pPr>
+        <w:shd w:val="clear" w:color="auto" w:fill="FFFFFF"/>
+        <w:spacing w:after="0" w:line="240" w:lineRule="auto"/>
+        <w:jc w:val="both"/>
+        <w:rPr>
+          <w:rFonts w:ascii="Arial" w:eastAsia="Times New Roman" w:hAnsi="Arial" w:cs="Arial"/>
+          <w:color w:val="393C3D"/>
+          <w:sz w:val="21"/>
+          <w:szCs w:val="21"/>
+        </w:rPr>
+      </w:pPr>
     </w:p>
     <w:p>
       <w:pPr>
@@ -172,6 +2965,7 @@
           <w:color w:val="393C3D"/>
           <w:sz w:val="21"/>
           <w:szCs w:val="21"/>
+          <w:u w:val="single"/>
         </w:rPr>
       </w:pPr>
       <w:r>
@@ -180,6 +2974,7 @@
           <w:color w:val="393C3D"/>
           <w:sz w:val="21"/>
           <w:szCs w:val="21"/>
+          <w:u w:val="single"/>
         </w:rPr>
         <w:t>What kind of cleaning and wrangling did you need to do?</w:t>
       </w:r>
@@ -199,6 +2994,7 @@
           <w:color w:val="393C3D"/>
           <w:sz w:val="21"/>
           <w:szCs w:val="21"/>
+          <w:u w:val="single"/>
         </w:rPr>
       </w:pPr>
       <w:r>
@@ -207,9 +3003,70 @@
           <w:color w:val="393C3D"/>
           <w:sz w:val="21"/>
           <w:szCs w:val="21"/>
+          <w:u w:val="single"/>
         </w:rPr>
         <w:t>Any preliminary exploration you’ve performed and your initial findings.</w:t>
       </w:r>
+    </w:p>
+    <w:p>
+      <w:pPr>
+        <w:shd w:val="clear" w:color="auto" w:fill="FFFFFF"/>
+        <w:spacing w:after="0" w:line="240" w:lineRule="auto"/>
+        <w:jc w:val="both"/>
+        <w:rPr>
+          <w:rFonts w:ascii="Arial" w:eastAsia="Times New Roman" w:hAnsi="Arial" w:cs="Arial"/>
+          <w:color w:val="393C3D"/>
+          <w:sz w:val="21"/>
+          <w:szCs w:val="21"/>
+        </w:rPr>
+      </w:pPr>
+    </w:p>
+    <w:p>
+      <w:pPr>
+        <w:shd w:val="clear" w:color="auto" w:fill="FFFFFF"/>
+        <w:spacing w:before="60" w:after="100" w:afterAutospacing="1" w:line="240" w:lineRule="auto"/>
+        <w:rPr>
+          <w:rFonts w:ascii="Segoe UI" w:eastAsia="Times New Roman" w:hAnsi="Segoe UI" w:cs="Segoe UI"/>
+          <w:color w:val="5B9BD5" w:themeColor="accent1"/>
+          <w:sz w:val="24"/>
+          <w:szCs w:val="24"/>
+        </w:rPr>
+      </w:pPr>
+      <w:r>
+        <w:rPr>
+          <w:rFonts w:ascii="Segoe UI" w:eastAsia="Times New Roman" w:hAnsi="Segoe UI" w:cs="Segoe UI"/>
+          <w:color w:val="5B9BD5" w:themeColor="accent1"/>
+          <w:sz w:val="24"/>
+          <w:szCs w:val="24"/>
+        </w:rPr>
+        <w:t>What can I learn from ISIS #hashtag campaigns?</w:t>
+      </w:r>
+    </w:p>
+    <w:p>
+      <w:pPr>
+        <w:shd w:val="clear" w:color="auto" w:fill="FFFFFF"/>
+        <w:spacing w:after="0" w:line="240" w:lineRule="auto"/>
+        <w:jc w:val="both"/>
+        <w:rPr>
+          <w:rFonts w:ascii="Arial" w:eastAsia="Times New Roman" w:hAnsi="Arial" w:cs="Arial"/>
+          <w:color w:val="393C3D"/>
+          <w:sz w:val="21"/>
+          <w:szCs w:val="21"/>
+        </w:rPr>
+      </w:pPr>
+    </w:p>
+    <w:p>
+      <w:pPr>
+        <w:shd w:val="clear" w:color="auto" w:fill="FFFFFF"/>
+        <w:spacing w:after="0" w:line="240" w:lineRule="auto"/>
+        <w:jc w:val="both"/>
+        <w:rPr>
+          <w:rFonts w:ascii="Arial" w:eastAsia="Times New Roman" w:hAnsi="Arial" w:cs="Arial"/>
+          <w:color w:val="393C3D"/>
+          <w:sz w:val="21"/>
+          <w:szCs w:val="21"/>
+        </w:rPr>
+      </w:pPr>
     </w:p>
     <w:p>
       <w:pPr>
@@ -226,6 +3083,7 @@
           <w:color w:val="393C3D"/>
           <w:sz w:val="21"/>
           <w:szCs w:val="21"/>
+          <w:u w:val="single"/>
         </w:rPr>
       </w:pPr>
       <w:r>
@@ -234,9 +3092,153 @@
           <w:color w:val="393C3D"/>
           <w:sz w:val="21"/>
           <w:szCs w:val="21"/>
+          <w:u w:val="single"/>
         </w:rPr>
         <w:t>Based on these findings, what approach are you going to take? How has your approach changed from what you initially proposed, if applicable?</w:t>
       </w:r>
+    </w:p>
+    <w:p>
+      <w:pPr>
+        <w:shd w:val="clear" w:color="auto" w:fill="FFFFFF"/>
+        <w:spacing w:after="0" w:line="240" w:lineRule="auto"/>
+        <w:jc w:val="both"/>
+        <w:rPr>
+          <w:rFonts w:ascii="Arial" w:eastAsia="Times New Roman" w:hAnsi="Arial" w:cs="Arial"/>
+          <w:color w:val="393C3D"/>
+          <w:sz w:val="21"/>
+          <w:szCs w:val="21"/>
+        </w:rPr>
+      </w:pPr>
+    </w:p>
+    <w:p>
+      <w:pPr>
+        <w:pStyle w:val="Quote"/>
+        <w:rPr>
+          <w:b/>
+        </w:rPr>
+      </w:pPr>
+      <w:r>
+        <w:rPr>
+          <w:b/>
+        </w:rPr>
+        <w:t>What's the most interesting or insightful thing you've learned about the data?</w:t>
+      </w:r>
+    </w:p>
+    <w:p>
+      <w:pPr>
+        <w:pStyle w:val="Quote"/>
+        <w:rPr>
+          <w:color w:val="5E5E5E"/>
+          <w:sz w:val="21"/>
+          <w:szCs w:val="21"/>
+        </w:rPr>
+      </w:pPr>
+      <w:r>
+        <w:rPr>
+          <w:color w:val="5E5E5E"/>
+          <w:sz w:val="21"/>
+          <w:szCs w:val="21"/>
+        </w:rPr>
+        <w:t xml:space="preserve">The most interesting insight I learned was how a handful of users are essentially thought leaders and influence much of the network. I thought it would be a bit more evenly spread across the network, but </w:t>
+      </w:r>
+      <w:proofErr w:type="spellStart"/>
+      <w:r>
+        <w:rPr>
+          <w:color w:val="5E5E5E"/>
+          <w:sz w:val="21"/>
+          <w:szCs w:val="21"/>
+        </w:rPr>
+        <w:t>its</w:t>
+      </w:r>
+      <w:proofErr w:type="spellEnd"/>
+      <w:r>
+        <w:rPr>
+          <w:color w:val="5E5E5E"/>
+          <w:sz w:val="21"/>
+          <w:szCs w:val="21"/>
+        </w:rPr>
+        <w:t xml:space="preserve"> clear that 3-5 people are generating the lion’s share of content and serve as connectors between content producers and content receivers.</w:t>
+      </w:r>
+    </w:p>
+    <w:p>
+      <w:pPr>
+        <w:pStyle w:val="Quote"/>
+      </w:pPr>
+      <w:r>
+        <w:rPr>
+          <w:shd w:val="clear" w:color="auto" w:fill="FFFFFF"/>
+        </w:rPr>
+        <w:t>-</w:t>
+      </w:r>
+      <w:r>
+        <w:rPr>
+          <w:shd w:val="clear" w:color="auto" w:fill="FFFFFF"/>
+        </w:rPr>
+        <w:t>http://blog.kaggle.com/2016/06/03/dataset-spotlight-how-isis-uses-twitter/</w:t>
+      </w:r>
+    </w:p>
+    <w:p>
+      <w:pPr>
+        <w:shd w:val="clear" w:color="auto" w:fill="FFFFFF"/>
+        <w:spacing w:after="0" w:line="240" w:lineRule="auto"/>
+        <w:jc w:val="both"/>
+        <w:rPr>
+          <w:rFonts w:ascii="Arial" w:eastAsia="Times New Roman" w:hAnsi="Arial" w:cs="Arial"/>
+          <w:color w:val="393C3D"/>
+          <w:sz w:val="21"/>
+          <w:szCs w:val="21"/>
+        </w:rPr>
+      </w:pPr>
+    </w:p>
+    <w:p>
+      <w:pPr>
+        <w:shd w:val="clear" w:color="auto" w:fill="FFFFFF"/>
+        <w:spacing w:after="0" w:line="240" w:lineRule="auto"/>
+        <w:jc w:val="both"/>
+        <w:rPr>
+          <w:rFonts w:ascii="Arial" w:eastAsia="Times New Roman" w:hAnsi="Arial" w:cs="Arial"/>
+          <w:color w:val="5B9BD5" w:themeColor="accent1"/>
+          <w:sz w:val="21"/>
+          <w:szCs w:val="21"/>
+        </w:rPr>
+      </w:pPr>
+      <w:r>
+        <w:rPr>
+          <w:rFonts w:ascii="Segoe UI" w:hAnsi="Segoe UI" w:cs="Segoe UI"/>
+          <w:color w:val="5B9BD5" w:themeColor="accent1"/>
+          <w:shd w:val="clear" w:color="auto" w:fill="FFFFFF"/>
+        </w:rPr>
+        <w:t xml:space="preserve">Build a time series around time of </w:t>
+      </w:r>
+      <w:r>
+        <w:rPr>
+          <w:rFonts w:ascii="Segoe UI" w:hAnsi="Segoe UI" w:cs="Segoe UI"/>
+          <w:color w:val="5B9BD5" w:themeColor="accent1"/>
+          <w:shd w:val="clear" w:color="auto" w:fill="FFFFFF"/>
+        </w:rPr>
+        <w:t>events (i.e. attacks, elections, etc.</w:t>
+      </w:r>
+      <w:r>
+        <w:rPr>
+          <w:rFonts w:ascii="Segoe UI" w:hAnsi="Segoe UI" w:cs="Segoe UI"/>
+          <w:color w:val="5B9BD5" w:themeColor="accent1"/>
+          <w:shd w:val="clear" w:color="auto" w:fill="FFFFFF"/>
+        </w:rPr>
+        <w:t>.</w:t>
+      </w:r>
+    </w:p>
+    <w:p>
+      <w:pPr>
+        <w:shd w:val="clear" w:color="auto" w:fill="FFFFFF"/>
+        <w:spacing w:after="0" w:line="240" w:lineRule="auto"/>
+        <w:jc w:val="both"/>
+        <w:rPr>
+          <w:rFonts w:ascii="Arial" w:eastAsia="Times New Roman" w:hAnsi="Arial" w:cs="Arial"/>
+          <w:color w:val="393C3D"/>
+          <w:sz w:val="21"/>
+          <w:szCs w:val="21"/>
+        </w:rPr>
+      </w:pPr>
     </w:p>
     <w:p>
       <w:pPr>
@@ -347,7 +3349,7 @@
                     </pic:cNvPicPr>
                   </pic:nvPicPr>
                   <pic:blipFill>
-                    <a:blip r:embed="rId5">
+                    <a:blip r:embed="rId6">
                       <a:extLst>
                         <a:ext uri="{28A0092B-C50C-407E-A947-70E740481C1C}">
                           <a14:useLocalDpi xmlns:a14="http://schemas.microsoft.com/office/drawing/2010/main" val="0"/>
@@ -379,10 +3381,31 @@
         </w:drawing>
       </w:r>
     </w:p>
+    <w:p/>
     <w:p>
-      <w:bookmarkStart w:id="0" w:name="_GoBack"/>
-      <w:bookmarkEnd w:id="0"/>
+      <w:pPr>
+        <w:rPr>
+          <w:color w:val="FF0000"/>
+        </w:rPr>
+      </w:pPr>
+      <w:r>
+        <w:rPr>
+          <w:color w:val="FF0000"/>
+        </w:rPr>
+        <w:t xml:space="preserve">Analyzed the network of words: </w:t>
+      </w:r>
+      <w:hyperlink r:id="rId7" w:history="1">
+        <w:r>
+          <w:rPr>
+            <w:rStyle w:val="Hyperlink"/>
+            <w:color w:val="FF0000"/>
+          </w:rPr>
+          <w:t>https://www.kaggle.com/ggospodinov/d/kzaman/how-isis-uses-twitter/tweet-analysis2</w:t>
+        </w:r>
+      </w:hyperlink>
     </w:p>
+    <w:p/>
+    <w:p/>
     <w:sectPr>
       <w:pgSz w:w="12240" w:h="15840"/>
       <w:pgMar w:top="1440" w:right="1440" w:bottom="1440" w:left="1440" w:header="720" w:footer="720" w:gutter="0"/>
@@ -396,6 +3419,155 @@
 <file path=word/numbering.xml><?xml version="1.0" encoding="utf-8"?>
 <w:numbering xmlns:wpc="http://schemas.microsoft.com/office/word/2010/wordprocessingCanvas" xmlns:cx="http://schemas.microsoft.com/office/drawing/2014/chartex" xmlns:cx1="http://schemas.microsoft.com/office/drawing/2015/9/8/chartex" xmlns:cx2="http://schemas.microsoft.com/office/drawing/2015/10/21/chartex" xmlns:cx3="http://schemas.microsoft.com/office/drawing/2016/5/9/chartex" xmlns:cx4="http://schemas.microsoft.com/office/drawing/2016/5/10/chartex" xmlns:cx5="http://schemas.microsoft.com/office/drawing/2016/5/11/chartex" xmlns:mc="http://schemas.openxmlformats.org/markup-compatibility/2006" xmlns:o="urn:schemas-microsoft-com:office:office" xmlns:r="http://schemas.openxmlformats.org/officeDocument/2006/relationships" xmlns:m="http://schemas.openxmlformats.org/officeDocument/2006/math" xmlns:v="urn:schemas-microsoft-com:vml" xmlns:wp14="http://schemas.microsoft.com/office/word/2010/wordprocessingDrawing" xmlns:wp="http://schemas.openxmlformats.org/drawingml/2006/wordprocessingDrawing" xmlns:w10="urn:schemas-microsoft-com:office:word" xmlns:w="http://schemas.openxmlformats.org/wordprocessingml/2006/main" xmlns:w14="http://schemas.microsoft.com/office/word/2010/wordml" xmlns:w15="http://schemas.microsoft.com/office/word/2012/wordml" xmlns:w16se="http://schemas.microsoft.com/office/word/2015/wordml/symex" xmlns:wpg="http://schemas.microsoft.com/office/word/2010/wordprocessingGroup" xmlns:wpi="http://schemas.microsoft.com/office/word/2010/wordprocessingInk" xmlns:wne="http://schemas.microsoft.com/office/word/2006/wordml" xmlns:wps="http://schemas.microsoft.com/office/word/2010/wordprocessingShape" mc:Ignorable="w14 w15 w16se wp14">
   <w:abstractNum w:abstractNumId="0" w15:restartNumberingAfterBreak="0">
+    <w:nsid w:val="10641152"/>
+    <w:multiLevelType w:val="multilevel"/>
+    <w:tmpl w:val="68584F2C"/>
+    <w:lvl w:ilvl="0">
+      <w:start w:val="1"/>
+      <w:numFmt w:val="bullet"/>
+      <w:lvlText w:val=""/>
+      <w:lvlJc w:val="left"/>
+      <w:pPr>
+        <w:tabs>
+          <w:tab w:val="num" w:pos="720"/>
+        </w:tabs>
+        <w:ind w:left="720" w:hanging="360"/>
+      </w:pPr>
+      <w:rPr>
+        <w:rFonts w:ascii="Symbol" w:hAnsi="Symbol" w:hint="default"/>
+        <w:sz w:val="20"/>
+      </w:rPr>
+    </w:lvl>
+    <w:lvl w:ilvl="1" w:tentative="1">
+      <w:start w:val="1"/>
+      <w:numFmt w:val="bullet"/>
+      <w:lvlText w:val="o"/>
+      <w:lvlJc w:val="left"/>
+      <w:pPr>
+        <w:tabs>
+          <w:tab w:val="num" w:pos="1440"/>
+        </w:tabs>
+        <w:ind w:left="1440" w:hanging="360"/>
+      </w:pPr>
+      <w:rPr>
+        <w:rFonts w:ascii="Courier New" w:hAnsi="Courier New" w:hint="default"/>
+        <w:sz w:val="20"/>
+      </w:rPr>
+    </w:lvl>
+    <w:lvl w:ilvl="2" w:tentative="1">
+      <w:start w:val="1"/>
+      <w:numFmt w:val="bullet"/>
+      <w:lvlText w:val=""/>
+      <w:lvlJc w:val="left"/>
+      <w:pPr>
+        <w:tabs>
+          <w:tab w:val="num" w:pos="2160"/>
+        </w:tabs>
+        <w:ind w:left="2160" w:hanging="360"/>
+      </w:pPr>
+      <w:rPr>
+        <w:rFonts w:ascii="Wingdings" w:hAnsi="Wingdings" w:hint="default"/>
+        <w:sz w:val="20"/>
+      </w:rPr>
+    </w:lvl>
+    <w:lvl w:ilvl="3" w:tentative="1">
+      <w:start w:val="1"/>
+      <w:numFmt w:val="bullet"/>
+      <w:lvlText w:val=""/>
+      <w:lvlJc w:val="left"/>
+      <w:pPr>
+        <w:tabs>
+          <w:tab w:val="num" w:pos="2880"/>
+        </w:tabs>
+        <w:ind w:left="2880" w:hanging="360"/>
+      </w:pPr>
+      <w:rPr>
+        <w:rFonts w:ascii="Wingdings" w:hAnsi="Wingdings" w:hint="default"/>
+        <w:sz w:val="20"/>
+      </w:rPr>
+    </w:lvl>
+    <w:lvl w:ilvl="4" w:tentative="1">
+      <w:start w:val="1"/>
+      <w:numFmt w:val="bullet"/>
+      <w:lvlText w:val=""/>
+      <w:lvlJc w:val="left"/>
+      <w:pPr>
+        <w:tabs>
+          <w:tab w:val="num" w:pos="3600"/>
+        </w:tabs>
+        <w:ind w:left="3600" w:hanging="360"/>
+      </w:pPr>
+      <w:rPr>
+        <w:rFonts w:ascii="Wingdings" w:hAnsi="Wingdings" w:hint="default"/>
+        <w:sz w:val="20"/>
+      </w:rPr>
+    </w:lvl>
+    <w:lvl w:ilvl="5" w:tentative="1">
+      <w:start w:val="1"/>
+      <w:numFmt w:val="bullet"/>
+      <w:lvlText w:val=""/>
+      <w:lvlJc w:val="left"/>
+      <w:pPr>
+        <w:tabs>
+          <w:tab w:val="num" w:pos="4320"/>
+        </w:tabs>
+        <w:ind w:left="4320" w:hanging="360"/>
+      </w:pPr>
+      <w:rPr>
+        <w:rFonts w:ascii="Wingdings" w:hAnsi="Wingdings" w:hint="default"/>
+        <w:sz w:val="20"/>
+      </w:rPr>
+    </w:lvl>
+    <w:lvl w:ilvl="6" w:tentative="1">
+      <w:start w:val="1"/>
+      <w:numFmt w:val="bullet"/>
+      <w:lvlText w:val=""/>
+      <w:lvlJc w:val="left"/>
+      <w:pPr>
+        <w:tabs>
+          <w:tab w:val="num" w:pos="5040"/>
+        </w:tabs>
+        <w:ind w:left="5040" w:hanging="360"/>
+      </w:pPr>
+      <w:rPr>
+        <w:rFonts w:ascii="Wingdings" w:hAnsi="Wingdings" w:hint="default"/>
+        <w:sz w:val="20"/>
+      </w:rPr>
+    </w:lvl>
+    <w:lvl w:ilvl="7" w:tentative="1">
+      <w:start w:val="1"/>
+      <w:numFmt w:val="bullet"/>
+      <w:lvlText w:val=""/>
+      <w:lvlJc w:val="left"/>
+      <w:pPr>
+        <w:tabs>
+          <w:tab w:val="num" w:pos="5760"/>
+        </w:tabs>
+        <w:ind w:left="5760" w:hanging="360"/>
+      </w:pPr>
+      <w:rPr>
+        <w:rFonts w:ascii="Wingdings" w:hAnsi="Wingdings" w:hint="default"/>
+        <w:sz w:val="20"/>
+      </w:rPr>
+    </w:lvl>
+    <w:lvl w:ilvl="8" w:tentative="1">
+      <w:start w:val="1"/>
+      <w:numFmt w:val="bullet"/>
+      <w:lvlText w:val=""/>
+      <w:lvlJc w:val="left"/>
+      <w:pPr>
+        <w:tabs>
+          <w:tab w:val="num" w:pos="6480"/>
+        </w:tabs>
+        <w:ind w:left="6480" w:hanging="360"/>
+      </w:pPr>
+      <w:rPr>
+        <w:rFonts w:ascii="Wingdings" w:hAnsi="Wingdings" w:hint="default"/>
+        <w:sz w:val="20"/>
+      </w:rPr>
+    </w:lvl>
+  </w:abstractNum>
+  <w:abstractNum w:abstractNumId="1" w15:restartNumberingAfterBreak="0">
     <w:nsid w:val="5CCC36AE"/>
     <w:multiLevelType w:val="multilevel"/>
     <w:tmpl w:val="DDE6797E"/>
@@ -545,6 +3717,9 @@
     </w:lvl>
   </w:abstractNum>
   <w:num w:numId="1">
+    <w:abstractNumId w:val="1"/>
+  </w:num>
+  <w:num w:numId="2">
     <w:abstractNumId w:val="0"/>
   </w:num>
 </w:numbering>
@@ -673,6 +3848,7 @@
     <w:lsdException w:name="HTML Sample" w:semiHidden="1" w:unhideWhenUsed="1"/>
     <w:lsdException w:name="HTML Typewriter" w:semiHidden="1" w:unhideWhenUsed="1"/>
     <w:lsdException w:name="HTML Variable" w:semiHidden="1" w:unhideWhenUsed="1"/>
+    <w:lsdException w:name="Normal Table" w:semiHidden="1" w:unhideWhenUsed="1"/>
     <w:lsdException w:name="annotation subject" w:semiHidden="1" w:unhideWhenUsed="1"/>
     <w:lsdException w:name="No List" w:semiHidden="1" w:unhideWhenUsed="1"/>
     <w:lsdException w:name="Outline List 1" w:semiHidden="1" w:unhideWhenUsed="1"/>
@@ -718,9 +3894,11 @@
     <w:lsdException w:name="Table Subtle 1" w:semiHidden="1" w:unhideWhenUsed="1"/>
     <w:lsdException w:name="Table Subtle 2" w:semiHidden="1" w:unhideWhenUsed="1"/>
     <w:lsdException w:name="Table Web 1" w:semiHidden="1" w:unhideWhenUsed="1"/>
+    <w:lsdException w:name="Table Web 2" w:semiHidden="1" w:unhideWhenUsed="1"/>
     <w:lsdException w:name="Table Web 3" w:semiHidden="1" w:unhideWhenUsed="1"/>
     <w:lsdException w:name="Balloon Text" w:semiHidden="1" w:unhideWhenUsed="1"/>
     <w:lsdException w:name="Table Grid" w:uiPriority="39"/>
+    <w:lsdException w:name="Table Theme" w:semiHidden="1" w:unhideWhenUsed="1"/>
     <w:lsdException w:name="Placeholder Text" w:semiHidden="1"/>
     <w:lsdException w:name="No Spacing" w:uiPriority="1" w:qFormat="1"/>
     <w:lsdException w:name="Light Shading" w:uiPriority="60"/>
@@ -944,6 +4122,25 @@
     <w:name w:val="Normal"/>
     <w:qFormat/>
   </w:style>
+  <w:style w:type="paragraph" w:styleId="Heading3">
+    <w:name w:val="heading 3"/>
+    <w:basedOn w:val="Normal"/>
+    <w:link w:val="Heading3Char"/>
+    <w:uiPriority w:val="9"/>
+    <w:qFormat/>
+    <w:rsid w:val="00635E31"/>
+    <w:pPr>
+      <w:spacing w:before="100" w:beforeAutospacing="1" w:after="100" w:afterAutospacing="1" w:line="240" w:lineRule="auto"/>
+      <w:outlineLvl w:val="2"/>
+    </w:pPr>
+    <w:rPr>
+      <w:rFonts w:ascii="Times New Roman" w:eastAsia="Times New Roman" w:hAnsi="Times New Roman" w:cs="Times New Roman"/>
+      <w:b/>
+      <w:bCs/>
+      <w:sz w:val="27"/>
+      <w:szCs w:val="27"/>
+    </w:rPr>
+  </w:style>
   <w:style w:type="character" w:default="1" w:styleId="DefaultParagraphFont">
     <w:name w:val="Default Paragraph Font"/>
     <w:uiPriority w:val="1"/>
@@ -997,6 +4194,145 @@
       <w:sz w:val="24"/>
       <w:szCs w:val="24"/>
     </w:rPr>
+  </w:style>
+  <w:style w:type="paragraph" w:styleId="Quote">
+    <w:name w:val="Quote"/>
+    <w:basedOn w:val="Normal"/>
+    <w:next w:val="Normal"/>
+    <w:link w:val="QuoteChar"/>
+    <w:uiPriority w:val="29"/>
+    <w:qFormat/>
+    <w:rsid w:val="00635E31"/>
+    <w:pPr>
+      <w:spacing w:before="200"/>
+      <w:ind w:left="864" w:right="864"/>
+      <w:jc w:val="center"/>
+    </w:pPr>
+    <w:rPr>
+      <w:i/>
+      <w:iCs/>
+      <w:color w:val="404040" w:themeColor="text1" w:themeTint="BF"/>
+    </w:rPr>
+  </w:style>
+  <w:style w:type="character" w:customStyle="1" w:styleId="QuoteChar">
+    <w:name w:val="Quote Char"/>
+    <w:basedOn w:val="DefaultParagraphFont"/>
+    <w:link w:val="Quote"/>
+    <w:uiPriority w:val="29"/>
+    <w:rsid w:val="00635E31"/>
+    <w:rPr>
+      <w:i/>
+      <w:iCs/>
+      <w:color w:val="404040" w:themeColor="text1" w:themeTint="BF"/>
+    </w:rPr>
+  </w:style>
+  <w:style w:type="character" w:customStyle="1" w:styleId="Heading3Char">
+    <w:name w:val="Heading 3 Char"/>
+    <w:basedOn w:val="DefaultParagraphFont"/>
+    <w:link w:val="Heading3"/>
+    <w:uiPriority w:val="9"/>
+    <w:rsid w:val="00635E31"/>
+    <w:rPr>
+      <w:rFonts w:ascii="Times New Roman" w:eastAsia="Times New Roman" w:hAnsi="Times New Roman" w:cs="Times New Roman"/>
+      <w:b/>
+      <w:bCs/>
+      <w:sz w:val="27"/>
+      <w:szCs w:val="27"/>
+    </w:rPr>
+  </w:style>
+  <w:style w:type="table" w:styleId="GridTable2-Accent1">
+    <w:name w:val="Grid Table 2 Accent 1"/>
+    <w:basedOn w:val="TableNormal"/>
+    <w:uiPriority w:val="47"/>
+    <w:rsid w:val="00033833"/>
+    <w:pPr>
+      <w:spacing w:after="0" w:line="240" w:lineRule="auto"/>
+    </w:pPr>
+    <w:tblPr>
+      <w:tblStyleRowBandSize w:val="1"/>
+      <w:tblStyleColBandSize w:val="1"/>
+      <w:tblBorders>
+        <w:top w:val="single" w:sz="2" w:space="0" w:color="9CC2E5" w:themeColor="accent1" w:themeTint="99"/>
+        <w:bottom w:val="single" w:sz="2" w:space="0" w:color="9CC2E5" w:themeColor="accent1" w:themeTint="99"/>
+        <w:insideH w:val="single" w:sz="2" w:space="0" w:color="9CC2E5" w:themeColor="accent1" w:themeTint="99"/>
+        <w:insideV w:val="single" w:sz="2" w:space="0" w:color="9CC2E5" w:themeColor="accent1" w:themeTint="99"/>
+      </w:tblBorders>
+    </w:tblPr>
+    <w:tblStylePr w:type="firstRow">
+      <w:rPr>
+        <w:b/>
+        <w:bCs/>
+      </w:rPr>
+      <w:tblPr/>
+      <w:tcPr>
+        <w:tcBorders>
+          <w:top w:val="nil"/>
+          <w:bottom w:val="single" w:sz="12" w:space="0" w:color="9CC2E5" w:themeColor="accent1" w:themeTint="99"/>
+          <w:insideH w:val="nil"/>
+          <w:insideV w:val="nil"/>
+        </w:tcBorders>
+        <w:shd w:val="clear" w:color="auto" w:fill="FFFFFF" w:themeFill="background1"/>
+      </w:tcPr>
+    </w:tblStylePr>
+    <w:tblStylePr w:type="lastRow">
+      <w:rPr>
+        <w:b/>
+        <w:bCs/>
+      </w:rPr>
+      <w:tblPr/>
+      <w:tcPr>
+        <w:tcBorders>
+          <w:top w:val="double" w:sz="2" w:space="0" w:color="9CC2E5" w:themeColor="accent1" w:themeTint="99"/>
+          <w:bottom w:val="nil"/>
+          <w:insideH w:val="nil"/>
+          <w:insideV w:val="nil"/>
+        </w:tcBorders>
+        <w:shd w:val="clear" w:color="auto" w:fill="FFFFFF" w:themeFill="background1"/>
+      </w:tcPr>
+    </w:tblStylePr>
+    <w:tblStylePr w:type="firstCol">
+      <w:rPr>
+        <w:b/>
+        <w:bCs/>
+      </w:rPr>
+    </w:tblStylePr>
+    <w:tblStylePr w:type="lastCol">
+      <w:rPr>
+        <w:b/>
+        <w:bCs/>
+      </w:rPr>
+    </w:tblStylePr>
+    <w:tblStylePr w:type="band1Vert">
+      <w:tblPr/>
+      <w:tcPr>
+        <w:shd w:val="clear" w:color="auto" w:fill="DEEAF6" w:themeFill="accent1" w:themeFillTint="33"/>
+      </w:tcPr>
+    </w:tblStylePr>
+    <w:tblStylePr w:type="band1Horz">
+      <w:tblPr/>
+      <w:tcPr>
+        <w:shd w:val="clear" w:color="auto" w:fill="DEEAF6" w:themeFill="accent1" w:themeFillTint="33"/>
+      </w:tcPr>
+    </w:tblStylePr>
+  </w:style>
+  <w:style w:type="table" w:styleId="TableGrid">
+    <w:name w:val="Table Grid"/>
+    <w:basedOn w:val="TableNormal"/>
+    <w:uiPriority w:val="39"/>
+    <w:rsid w:val="00033833"/>
+    <w:pPr>
+      <w:spacing w:after="0" w:line="240" w:lineRule="auto"/>
+    </w:pPr>
+    <w:tblPr>
+      <w:tblBorders>
+        <w:top w:val="single" w:sz="4" w:space="0" w:color="auto"/>
+        <w:left w:val="single" w:sz="4" w:space="0" w:color="auto"/>
+        <w:bottom w:val="single" w:sz="4" w:space="0" w:color="auto"/>
+        <w:right w:val="single" w:sz="4" w:space="0" w:color="auto"/>
+        <w:insideH w:val="single" w:sz="4" w:space="0" w:color="auto"/>
+        <w:insideV w:val="single" w:sz="4" w:space="0" w:color="auto"/>
+      </w:tblBorders>
+    </w:tblPr>
   </w:style>
 </w:styles>
 </file>

</xml_diff>

<commit_message>
Wroked on hashtag frequency and Data Story
</commit_message>
<xml_diff>
--- a/DataStory.docx
+++ b/DataStory.docx
@@ -1,28 +1,24 @@
 
 <file path=word/document.xml><?xml version="1.0" encoding="utf-8"?>
-<w:document xmlns:wpc="http://schemas.microsoft.com/office/word/2010/wordprocessingCanvas" xmlns:cx="http://schemas.microsoft.com/office/drawing/2014/chartex" xmlns:cx1="http://schemas.microsoft.com/office/drawing/2015/9/8/chartex" xmlns:cx2="http://schemas.microsoft.com/office/drawing/2015/10/21/chartex" xmlns:cx3="http://schemas.microsoft.com/office/drawing/2016/5/9/chartex" xmlns:cx4="http://schemas.microsoft.com/office/drawing/2016/5/10/chartex" xmlns:cx5="http://schemas.microsoft.com/office/drawing/2016/5/11/chartex" xmlns:mc="http://schemas.openxmlformats.org/markup-compatibility/2006" xmlns:o="urn:schemas-microsoft-com:office:office" xmlns:r="http://schemas.openxmlformats.org/officeDocument/2006/relationships" xmlns:m="http://schemas.openxmlformats.org/officeDocument/2006/math" xmlns:v="urn:schemas-microsoft-com:vml" xmlns:wp14="http://schemas.microsoft.com/office/word/2010/wordprocessingDrawing" xmlns:wp="http://schemas.openxmlformats.org/drawingml/2006/wordprocessingDrawing" xmlns:w10="urn:schemas-microsoft-com:office:word" xmlns:w="http://schemas.openxmlformats.org/wordprocessingml/2006/main" xmlns:w14="http://schemas.microsoft.com/office/word/2010/wordml" xmlns:w15="http://schemas.microsoft.com/office/word/2012/wordml" xmlns:w16se="http://schemas.microsoft.com/office/word/2015/wordml/symex" xmlns:wpg="http://schemas.microsoft.com/office/word/2010/wordprocessingGroup" xmlns:wpi="http://schemas.microsoft.com/office/word/2010/wordprocessingInk" xmlns:wne="http://schemas.microsoft.com/office/word/2006/wordml" xmlns:wps="http://schemas.microsoft.com/office/word/2010/wordprocessingShape" mc:Ignorable="w14 w15 w16se wp14">
+<w:document xmlns:wpc="http://schemas.microsoft.com/office/word/2010/wordprocessingCanvas" xmlns:mo="http://schemas.microsoft.com/office/mac/office/2008/main" xmlns:mc="http://schemas.openxmlformats.org/markup-compatibility/2006" xmlns:mv="urn:schemas-microsoft-com:mac:vml" xmlns:o="urn:schemas-microsoft-com:office:office" xmlns:r="http://schemas.openxmlformats.org/officeDocument/2006/relationships" xmlns:m="http://schemas.openxmlformats.org/officeDocument/2006/math" xmlns:v="urn:schemas-microsoft-com:vml" xmlns:wp14="http://schemas.microsoft.com/office/word/2010/wordprocessingDrawing" xmlns:wp="http://schemas.openxmlformats.org/drawingml/2006/wordprocessingDrawing" xmlns:w10="urn:schemas-microsoft-com:office:word" xmlns:w="http://schemas.openxmlformats.org/wordprocessingml/2006/main" xmlns:w14="http://schemas.microsoft.com/office/word/2010/wordml" xmlns:w15="http://schemas.microsoft.com/office/word/2012/wordml" xmlns:wpg="http://schemas.microsoft.com/office/word/2010/wordprocessingGroup" xmlns:wpi="http://schemas.microsoft.com/office/word/2010/wordprocessingInk" xmlns:wne="http://schemas.microsoft.com/office/word/2006/wordml" xmlns:wps="http://schemas.microsoft.com/office/word/2010/wordprocessingShape" mc:Ignorable="w14 w15 wp14">
   <w:body>
     <w:p>
       <w:pPr>
         <w:shd w:val="clear" w:color="auto" w:fill="FFFFFF"/>
         <w:spacing w:after="0" w:line="360" w:lineRule="atLeast"/>
         <w:rPr>
-          <w:rFonts w:ascii="Arial" w:eastAsia="Times New Roman" w:hAnsi="Arial" w:cs="Arial"/>
+          <w:rFonts w:eastAsia="Times New Roman" w:cs="Arial"/>
           <w:b/>
           <w:bCs/>
           <w:color w:val="1ABC9C"/>
-          <w:sz w:val="27"/>
-          <w:szCs w:val="27"/>
         </w:rPr>
       </w:pPr>
       <w:r>
         <w:rPr>
-          <w:rFonts w:ascii="Arial" w:eastAsia="Times New Roman" w:hAnsi="Arial" w:cs="Arial"/>
+          <w:rFonts w:eastAsia="Times New Roman" w:cs="Arial"/>
           <w:b/>
           <w:bCs/>
           <w:color w:val="1ABC9C"/>
-          <w:sz w:val="27"/>
-          <w:szCs w:val="27"/>
         </w:rPr>
         <w:t>Submit Your Data Story - Your Capstone Project Milestone Report</w:t>
       </w:r>
@@ -33,21 +29,41 @@
         <w:spacing w:after="0" w:line="240" w:lineRule="auto"/>
         <w:jc w:val="both"/>
         <w:rPr>
-          <w:rFonts w:ascii="Arial" w:eastAsia="Times New Roman" w:hAnsi="Arial" w:cs="Arial"/>
-          <w:color w:val="393C3D"/>
-          <w:sz w:val="21"/>
-          <w:szCs w:val="21"/>
+          <w:rFonts w:eastAsia="Times New Roman" w:cs="Arial"/>
+          <w:color w:val="393C3D"/>
+        </w:rPr>
+      </w:pPr>
+    </w:p>
+    <w:p>
+      <w:pPr>
+        <w:shd w:val="clear" w:color="auto" w:fill="FFFFFF"/>
+        <w:spacing w:after="0" w:line="240" w:lineRule="auto"/>
+        <w:jc w:val="both"/>
+        <w:rPr>
+          <w:rFonts w:eastAsia="Times New Roman" w:cs="Arial"/>
+          <w:color w:val="393C3D"/>
         </w:rPr>
       </w:pPr>
       <w:r>
         <w:rPr>
-          <w:rFonts w:ascii="Arial" w:eastAsia="Times New Roman" w:hAnsi="Arial" w:cs="Arial"/>
-          <w:color w:val="393C3D"/>
-          <w:sz w:val="21"/>
-          <w:szCs w:val="21"/>
+          <w:rFonts w:eastAsia="Times New Roman" w:cs="Arial"/>
+          <w:color w:val="393C3D"/>
         </w:rPr>
         <w:t>Your Capstone project milestone report is an early draft of your final Capstone report. We encourage you and your mentor to plan multiple milestones if possible, since your story will evolve with exploration and analysis. This is a slightly longer (3-5 page) draft that should have the following:</w:t>
       </w:r>
+    </w:p>
+    <w:p>
+      <w:pPr>
+        <w:shd w:val="clear" w:color="auto" w:fill="FFFFFF"/>
+        <w:spacing w:after="0" w:line="240" w:lineRule="auto"/>
+        <w:jc w:val="both"/>
+        <w:rPr>
+          <w:rFonts w:eastAsia="Times New Roman" w:cs="Arial"/>
+          <w:color w:val="393C3D"/>
+        </w:rPr>
+      </w:pPr>
+      <w:bookmarkStart w:id="0" w:name="_GoBack"/>
+      <w:bookmarkEnd w:id="0"/>
     </w:p>
     <w:p>
       <w:pPr>
@@ -60,19 +76,15 @@
         <w:ind w:left="450"/>
         <w:jc w:val="both"/>
         <w:rPr>
-          <w:rFonts w:ascii="Arial" w:eastAsia="Times New Roman" w:hAnsi="Arial" w:cs="Arial"/>
-          <w:color w:val="393C3D"/>
-          <w:sz w:val="21"/>
-          <w:szCs w:val="21"/>
+          <w:rFonts w:eastAsia="Times New Roman" w:cs="Arial"/>
+          <w:color w:val="393C3D"/>
           <w:u w:val="single"/>
         </w:rPr>
       </w:pPr>
       <w:r>
         <w:rPr>
-          <w:rFonts w:ascii="Arial" w:eastAsia="Times New Roman" w:hAnsi="Arial" w:cs="Arial"/>
-          <w:color w:val="393C3D"/>
-          <w:sz w:val="21"/>
-          <w:szCs w:val="21"/>
+          <w:rFonts w:eastAsia="Times New Roman" w:cs="Arial"/>
+          <w:color w:val="393C3D"/>
           <w:u w:val="single"/>
         </w:rPr>
         <w:t>An introduction to the problem (based on your earlier Capstone submissions).</w:t>
@@ -84,10 +96,8 @@
         <w:spacing w:after="0" w:line="240" w:lineRule="auto"/>
         <w:jc w:val="both"/>
         <w:rPr>
-          <w:rFonts w:ascii="Arial" w:eastAsia="Times New Roman" w:hAnsi="Arial" w:cs="Arial"/>
-          <w:color w:val="393C3D"/>
-          <w:sz w:val="21"/>
-          <w:szCs w:val="21"/>
+          <w:rFonts w:eastAsia="Times New Roman" w:cs="Arial"/>
+          <w:color w:val="393C3D"/>
         </w:rPr>
       </w:pPr>
     </w:p>
@@ -97,31 +107,16 @@
         <w:spacing w:after="0" w:line="240" w:lineRule="auto"/>
         <w:jc w:val="both"/>
         <w:rPr>
-          <w:rFonts w:ascii="Arial" w:eastAsia="Times New Roman" w:hAnsi="Arial" w:cs="Arial"/>
-          <w:color w:val="393C3D"/>
-          <w:sz w:val="21"/>
-          <w:szCs w:val="21"/>
+          <w:rFonts w:eastAsia="Times New Roman" w:cs="Arial"/>
+          <w:color w:val="393C3D"/>
         </w:rPr>
       </w:pPr>
       <w:r>
         <w:rPr>
-          <w:rFonts w:ascii="Arial" w:eastAsia="Times New Roman" w:hAnsi="Arial" w:cs="Arial"/>
-          <w:color w:val="393C3D"/>
-          <w:sz w:val="21"/>
-          <w:szCs w:val="21"/>
-        </w:rPr>
-        <w:t xml:space="preserve">Unlike its predecessors, ISIS (Islamic State …) has been </w:t>
-      </w:r>
-      <w:bookmarkStart w:id="0" w:name="_GoBack"/>
-      <w:bookmarkEnd w:id="0"/>
-      <w:r>
-        <w:rPr>
-          <w:rFonts w:ascii="Arial" w:eastAsia="Times New Roman" w:hAnsi="Arial" w:cs="Arial"/>
-          <w:color w:val="393C3D"/>
-          <w:sz w:val="21"/>
-          <w:szCs w:val="21"/>
-        </w:rPr>
-        <w:t>very successful in its propaganda campaign on Twitter. Furthermore, ISIS has been using Twitter as an effective recruiting tool.</w:t>
+          <w:rFonts w:eastAsia="Times New Roman" w:cs="Arial"/>
+          <w:color w:val="393C3D"/>
+        </w:rPr>
+        <w:t>Unlike its predecessors, ISIS (Islamic State …) has been very successful in its propaganda campaign on Twitter. Furthermore, ISIS has been using Twitter as an effective recruiting tool.</w:t>
       </w:r>
     </w:p>
     <w:p>
@@ -130,10 +125,8 @@
         <w:spacing w:after="0" w:line="240" w:lineRule="auto"/>
         <w:jc w:val="both"/>
         <w:rPr>
-          <w:rFonts w:ascii="Arial" w:eastAsia="Times New Roman" w:hAnsi="Arial" w:cs="Arial"/>
-          <w:color w:val="393C3D"/>
-          <w:sz w:val="21"/>
-          <w:szCs w:val="21"/>
+          <w:rFonts w:eastAsia="Times New Roman" w:cs="Arial"/>
+          <w:color w:val="393C3D"/>
         </w:rPr>
       </w:pPr>
     </w:p>
@@ -148,19 +141,15 @@
         <w:ind w:left="450"/>
         <w:jc w:val="both"/>
         <w:rPr>
-          <w:rFonts w:ascii="Arial" w:eastAsia="Times New Roman" w:hAnsi="Arial" w:cs="Arial"/>
-          <w:color w:val="393C3D"/>
-          <w:sz w:val="21"/>
-          <w:szCs w:val="21"/>
+          <w:rFonts w:eastAsia="Times New Roman" w:cs="Arial"/>
+          <w:color w:val="393C3D"/>
           <w:u w:val="single"/>
         </w:rPr>
       </w:pPr>
       <w:r>
         <w:rPr>
-          <w:rFonts w:ascii="Arial" w:eastAsia="Times New Roman" w:hAnsi="Arial" w:cs="Arial"/>
-          <w:color w:val="393C3D"/>
-          <w:sz w:val="21"/>
-          <w:szCs w:val="21"/>
+          <w:rFonts w:eastAsia="Times New Roman" w:cs="Arial"/>
+          <w:color w:val="393C3D"/>
           <w:u w:val="single"/>
         </w:rPr>
         <w:t>A deeper dive into the data set:</w:t>
@@ -177,19 +166,15 @@
         <w:ind w:left="900"/>
         <w:jc w:val="both"/>
         <w:rPr>
-          <w:rFonts w:ascii="Arial" w:eastAsia="Times New Roman" w:hAnsi="Arial" w:cs="Arial"/>
-          <w:color w:val="393C3D"/>
-          <w:sz w:val="21"/>
-          <w:szCs w:val="21"/>
+          <w:rFonts w:eastAsia="Times New Roman" w:cs="Arial"/>
+          <w:color w:val="393C3D"/>
           <w:u w:val="single"/>
         </w:rPr>
       </w:pPr>
       <w:r>
         <w:rPr>
-          <w:rFonts w:ascii="Arial" w:eastAsia="Times New Roman" w:hAnsi="Arial" w:cs="Arial"/>
-          <w:color w:val="393C3D"/>
-          <w:sz w:val="21"/>
-          <w:szCs w:val="21"/>
+          <w:rFonts w:eastAsia="Times New Roman" w:cs="Arial"/>
+          <w:color w:val="393C3D"/>
           <w:u w:val="single"/>
         </w:rPr>
         <w:t>What important fields and information does the data set have?</w:t>
@@ -201,10 +186,8 @@
         <w:spacing w:after="0" w:line="240" w:lineRule="auto"/>
         <w:jc w:val="both"/>
         <w:rPr>
-          <w:rFonts w:ascii="Arial" w:eastAsia="Times New Roman" w:hAnsi="Arial" w:cs="Arial"/>
-          <w:color w:val="393C3D"/>
-          <w:sz w:val="21"/>
-          <w:szCs w:val="21"/>
+          <w:rFonts w:eastAsia="Times New Roman" w:cs="Arial"/>
+          <w:color w:val="393C3D"/>
         </w:rPr>
       </w:pPr>
     </w:p>
@@ -214,18 +197,14 @@
         <w:spacing w:after="0" w:line="240" w:lineRule="auto"/>
         <w:jc w:val="both"/>
         <w:rPr>
-          <w:rFonts w:ascii="Arial" w:eastAsia="Times New Roman" w:hAnsi="Arial" w:cs="Arial"/>
+          <w:rFonts w:eastAsia="Times New Roman" w:cs="Arial"/>
           <w:color w:val="FF0000"/>
-          <w:sz w:val="21"/>
-          <w:szCs w:val="21"/>
         </w:rPr>
       </w:pPr>
       <w:r>
         <w:rPr>
-          <w:rFonts w:ascii="Arial" w:eastAsia="Times New Roman" w:hAnsi="Arial" w:cs="Arial"/>
+          <w:rFonts w:eastAsia="Times New Roman" w:cs="Arial"/>
           <w:color w:val="FF0000"/>
-          <w:sz w:val="21"/>
-          <w:szCs w:val="21"/>
         </w:rPr>
         <w:t xml:space="preserve">Parse out ideas from here: &lt;&lt;&lt; </w:t>
       </w:r>
@@ -234,14 +213,7 @@
           <w:color w:val="FF0000"/>
           <w:shd w:val="clear" w:color="auto" w:fill="FFFFFF"/>
         </w:rPr>
-        <w:t>-http://blog.kaggle.com/2016/06/03/dataset-spotlight-how-isis-uses-twitter/</w:t>
-      </w:r>
-      <w:r>
-        <w:rPr>
-          <w:color w:val="FF0000"/>
-          <w:shd w:val="clear" w:color="auto" w:fill="FFFFFF"/>
-        </w:rPr>
-        <w:t xml:space="preserve"> &gt;&gt;&gt;</w:t>
+        <w:t>-http://blog.kaggle.com/2016/06/03/dataset-spotlight-how-isis-uses-twitter/ &gt;&gt;&gt;</w:t>
       </w:r>
     </w:p>
     <w:p>
@@ -250,10 +222,8 @@
         <w:spacing w:after="0" w:line="240" w:lineRule="auto"/>
         <w:jc w:val="both"/>
         <w:rPr>
-          <w:rFonts w:ascii="Arial" w:eastAsia="Times New Roman" w:hAnsi="Arial" w:cs="Arial"/>
-          <w:color w:val="393C3D"/>
-          <w:sz w:val="21"/>
-          <w:szCs w:val="21"/>
+          <w:rFonts w:eastAsia="Times New Roman" w:cs="Arial"/>
+          <w:color w:val="393C3D"/>
         </w:rPr>
       </w:pPr>
     </w:p>
@@ -263,10 +233,8 @@
         <w:spacing w:after="0" w:line="240" w:lineRule="auto"/>
         <w:jc w:val="both"/>
         <w:rPr>
-          <w:rFonts w:ascii="Arial" w:eastAsia="Times New Roman" w:hAnsi="Arial" w:cs="Arial"/>
-          <w:color w:val="393C3D"/>
-          <w:sz w:val="21"/>
-          <w:szCs w:val="21"/>
+          <w:rFonts w:eastAsia="Times New Roman" w:cs="Arial"/>
+          <w:color w:val="393C3D"/>
         </w:rPr>
       </w:pPr>
     </w:p>
@@ -277,8 +245,8 @@
         <w:tblLook w:val="04A0" w:firstRow="1" w:lastRow="0" w:firstColumn="1" w:lastColumn="0" w:noHBand="0" w:noVBand="1"/>
       </w:tblPr>
       <w:tblGrid>
-        <w:gridCol w:w="2444"/>
-        <w:gridCol w:w="6906"/>
+        <w:gridCol w:w="2475"/>
+        <w:gridCol w:w="6875"/>
       </w:tblGrid>
       <w:tr>
         <w:tc>
@@ -292,8 +260,8 @@
               <w:tblLook w:val="04A0" w:firstRow="1" w:lastRow="0" w:firstColumn="1" w:lastColumn="0" w:noHBand="0" w:noVBand="1"/>
             </w:tblPr>
             <w:tblGrid>
-              <w:gridCol w:w="1312"/>
-              <w:gridCol w:w="556"/>
+              <w:gridCol w:w="1598"/>
+              <w:gridCol w:w="661"/>
             </w:tblGrid>
             <w:tr>
               <w:trPr>
@@ -312,19 +280,15 @@
                     <w:contextualSpacing/>
                     <w:jc w:val="right"/>
                     <w:rPr>
-                      <w:rFonts w:ascii="Times New Roman" w:eastAsia="Times New Roman" w:hAnsi="Times New Roman" w:cs="Times New Roman"/>
+                      <w:rFonts w:eastAsia="Times New Roman" w:cs="Times New Roman"/>
                       <w:color w:val="555555"/>
-                      <w:sz w:val="17"/>
-                      <w:szCs w:val="17"/>
-                    </w:rPr>
-                  </w:pPr>
-                  <w:r>
-                    <w:rPr>
-                      <w:rFonts w:ascii="Times New Roman" w:eastAsia="Times New Roman" w:hAnsi="Times New Roman" w:cs="Times New Roman"/>
+                    </w:rPr>
+                  </w:pPr>
+                  <w:r>
+                    <w:rPr>
+                      <w:rFonts w:eastAsia="Times New Roman" w:cs="Times New Roman"/>
                       <w:bCs w:val="0"/>
                       <w:color w:val="555555"/>
-                      <w:sz w:val="17"/>
-                      <w:szCs w:val="17"/>
                     </w:rPr>
                     <w:t>Frequency of words</w:t>
                   </w:r>
@@ -346,9 +310,7 @@
                   <w:pPr>
                     <w:contextualSpacing/>
                     <w:rPr>
-                      <w:rFonts w:ascii="Times New Roman" w:eastAsia="Times New Roman" w:hAnsi="Times New Roman" w:cs="Times New Roman"/>
-                      <w:sz w:val="20"/>
-                      <w:szCs w:val="20"/>
+                      <w:rFonts w:eastAsia="Times New Roman" w:cs="Times New Roman"/>
                     </w:rPr>
                   </w:pPr>
                 </w:p>
@@ -363,9 +325,7 @@
                     <w:contextualSpacing/>
                     <w:cnfStyle w:val="000000100000" w:firstRow="0" w:lastRow="0" w:firstColumn="0" w:lastColumn="0" w:oddVBand="0" w:evenVBand="0" w:oddHBand="1" w:evenHBand="0" w:firstRowFirstColumn="0" w:firstRowLastColumn="0" w:lastRowFirstColumn="0" w:lastRowLastColumn="0"/>
                     <w:rPr>
-                      <w:rFonts w:ascii="Times New Roman" w:eastAsia="Times New Roman" w:hAnsi="Times New Roman" w:cs="Times New Roman"/>
-                      <w:sz w:val="20"/>
-                      <w:szCs w:val="20"/>
+                      <w:rFonts w:eastAsia="Times New Roman" w:cs="Times New Roman"/>
                     </w:rPr>
                   </w:pPr>
                 </w:p>
@@ -386,29 +346,15 @@
                   <w:pPr>
                     <w:contextualSpacing/>
                     <w:rPr>
-                      <w:rFonts w:ascii="Times New Roman" w:eastAsia="Times New Roman" w:hAnsi="Times New Roman" w:cs="Times New Roman"/>
-                      <w:sz w:val="17"/>
-                      <w:szCs w:val="17"/>
-                    </w:rPr>
-                  </w:pPr>
-                  <w:r>
-                    <w:rPr>
-                      <w:rFonts w:ascii="Times New Roman" w:eastAsia="Times New Roman" w:hAnsi="Times New Roman" w:cs="Times New Roman"/>
-                      <w:sz w:val="17"/>
-                      <w:szCs w:val="17"/>
-                    </w:rPr>
-                    <w:t>#</w:t>
-                  </w:r>
-                  <w:proofErr w:type="spellStart"/>
-                  <w:r>
-                    <w:rPr>
-                      <w:rFonts w:ascii="Times New Roman" w:eastAsia="Times New Roman" w:hAnsi="Times New Roman" w:cs="Times New Roman"/>
-                      <w:sz w:val="17"/>
-                      <w:szCs w:val="17"/>
-                    </w:rPr>
-                    <w:t>aleppo</w:t>
-                  </w:r>
-                  <w:proofErr w:type="spellEnd"/>
+                      <w:rFonts w:eastAsia="Times New Roman" w:cs="Times New Roman"/>
+                    </w:rPr>
+                  </w:pPr>
+                  <w:r>
+                    <w:rPr>
+                      <w:rFonts w:eastAsia="Times New Roman" w:cs="Times New Roman"/>
+                    </w:rPr>
+                    <w:t>#aleppo</w:t>
+                  </w:r>
                 </w:p>
               </w:tc>
               <w:tc>
@@ -423,16 +369,12 @@
                     <w:jc w:val="right"/>
                     <w:cnfStyle w:val="000000000000" w:firstRow="0" w:lastRow="0" w:firstColumn="0" w:lastColumn="0" w:oddVBand="0" w:evenVBand="0" w:oddHBand="0" w:evenHBand="0" w:firstRowFirstColumn="0" w:firstRowLastColumn="0" w:lastRowFirstColumn="0" w:lastRowLastColumn="0"/>
                     <w:rPr>
-                      <w:rFonts w:ascii="Times New Roman" w:eastAsia="Times New Roman" w:hAnsi="Times New Roman" w:cs="Times New Roman"/>
-                      <w:sz w:val="17"/>
-                      <w:szCs w:val="17"/>
-                    </w:rPr>
-                  </w:pPr>
-                  <w:r>
-                    <w:rPr>
-                      <w:rFonts w:ascii="Times New Roman" w:eastAsia="Times New Roman" w:hAnsi="Times New Roman" w:cs="Times New Roman"/>
-                      <w:sz w:val="17"/>
-                      <w:szCs w:val="17"/>
+                      <w:rFonts w:eastAsia="Times New Roman" w:cs="Times New Roman"/>
+                    </w:rPr>
+                  </w:pPr>
+                  <w:r>
+                    <w:rPr>
+                      <w:rFonts w:eastAsia="Times New Roman" w:cs="Times New Roman"/>
                     </w:rPr>
                     <w:t>276</w:t>
                   </w:r>
@@ -455,29 +397,15 @@
                   <w:pPr>
                     <w:contextualSpacing/>
                     <w:rPr>
-                      <w:rFonts w:ascii="Times New Roman" w:eastAsia="Times New Roman" w:hAnsi="Times New Roman" w:cs="Times New Roman"/>
-                      <w:sz w:val="17"/>
-                      <w:szCs w:val="17"/>
-                    </w:rPr>
-                  </w:pPr>
-                  <w:r>
-                    <w:rPr>
-                      <w:rFonts w:ascii="Times New Roman" w:eastAsia="Times New Roman" w:hAnsi="Times New Roman" w:cs="Times New Roman"/>
-                      <w:sz w:val="17"/>
-                      <w:szCs w:val="17"/>
-                    </w:rPr>
-                    <w:t>#</w:t>
-                  </w:r>
-                  <w:proofErr w:type="spellStart"/>
-                  <w:r>
-                    <w:rPr>
-                      <w:rFonts w:ascii="Times New Roman" w:eastAsia="Times New Roman" w:hAnsi="Times New Roman" w:cs="Times New Roman"/>
-                      <w:sz w:val="17"/>
-                      <w:szCs w:val="17"/>
-                    </w:rPr>
-                    <w:t>amaqagency</w:t>
-                  </w:r>
-                  <w:proofErr w:type="spellEnd"/>
+                      <w:rFonts w:eastAsia="Times New Roman" w:cs="Times New Roman"/>
+                    </w:rPr>
+                  </w:pPr>
+                  <w:r>
+                    <w:rPr>
+                      <w:rFonts w:eastAsia="Times New Roman" w:cs="Times New Roman"/>
+                    </w:rPr>
+                    <w:t>#amaqagency</w:t>
+                  </w:r>
                 </w:p>
               </w:tc>
               <w:tc>
@@ -492,16 +420,12 @@
                     <w:jc w:val="right"/>
                     <w:cnfStyle w:val="000000100000" w:firstRow="0" w:lastRow="0" w:firstColumn="0" w:lastColumn="0" w:oddVBand="0" w:evenVBand="0" w:oddHBand="1" w:evenHBand="0" w:firstRowFirstColumn="0" w:firstRowLastColumn="0" w:lastRowFirstColumn="0" w:lastRowLastColumn="0"/>
                     <w:rPr>
-                      <w:rFonts w:ascii="Times New Roman" w:eastAsia="Times New Roman" w:hAnsi="Times New Roman" w:cs="Times New Roman"/>
-                      <w:sz w:val="17"/>
-                      <w:szCs w:val="17"/>
-                    </w:rPr>
-                  </w:pPr>
-                  <w:r>
-                    <w:rPr>
-                      <w:rFonts w:ascii="Times New Roman" w:eastAsia="Times New Roman" w:hAnsi="Times New Roman" w:cs="Times New Roman"/>
-                      <w:sz w:val="17"/>
-                      <w:szCs w:val="17"/>
+                      <w:rFonts w:eastAsia="Times New Roman" w:cs="Times New Roman"/>
+                    </w:rPr>
+                  </w:pPr>
+                  <w:r>
+                    <w:rPr>
+                      <w:rFonts w:eastAsia="Times New Roman" w:cs="Times New Roman"/>
                     </w:rPr>
                     <w:t>314</w:t>
                   </w:r>
@@ -523,16 +447,12 @@
                   <w:pPr>
                     <w:contextualSpacing/>
                     <w:rPr>
-                      <w:rFonts w:ascii="Times New Roman" w:eastAsia="Times New Roman" w:hAnsi="Times New Roman" w:cs="Times New Roman"/>
-                      <w:sz w:val="17"/>
-                      <w:szCs w:val="17"/>
-                    </w:rPr>
-                  </w:pPr>
-                  <w:r>
-                    <w:rPr>
-                      <w:rFonts w:ascii="Times New Roman" w:eastAsia="Times New Roman" w:hAnsi="Times New Roman" w:cs="Times New Roman"/>
-                      <w:sz w:val="17"/>
-                      <w:szCs w:val="17"/>
+                      <w:rFonts w:eastAsia="Times New Roman" w:cs="Times New Roman"/>
+                    </w:rPr>
+                  </w:pPr>
+                  <w:r>
+                    <w:rPr>
+                      <w:rFonts w:eastAsia="Times New Roman" w:cs="Times New Roman"/>
                     </w:rPr>
                     <w:t>#breaking</w:t>
                   </w:r>
@@ -550,16 +470,12 @@
                     <w:jc w:val="right"/>
                     <w:cnfStyle w:val="000000000000" w:firstRow="0" w:lastRow="0" w:firstColumn="0" w:lastColumn="0" w:oddVBand="0" w:evenVBand="0" w:oddHBand="0" w:evenHBand="0" w:firstRowFirstColumn="0" w:firstRowLastColumn="0" w:lastRowFirstColumn="0" w:lastRowLastColumn="0"/>
                     <w:rPr>
-                      <w:rFonts w:ascii="Times New Roman" w:eastAsia="Times New Roman" w:hAnsi="Times New Roman" w:cs="Times New Roman"/>
-                      <w:sz w:val="17"/>
-                      <w:szCs w:val="17"/>
-                    </w:rPr>
-                  </w:pPr>
-                  <w:r>
-                    <w:rPr>
-                      <w:rFonts w:ascii="Times New Roman" w:eastAsia="Times New Roman" w:hAnsi="Times New Roman" w:cs="Times New Roman"/>
-                      <w:sz w:val="17"/>
-                      <w:szCs w:val="17"/>
+                      <w:rFonts w:eastAsia="Times New Roman" w:cs="Times New Roman"/>
+                    </w:rPr>
+                  </w:pPr>
+                  <w:r>
+                    <w:rPr>
+                      <w:rFonts w:eastAsia="Times New Roman" w:cs="Times New Roman"/>
                     </w:rPr>
                     <w:t>290</w:t>
                   </w:r>
@@ -582,29 +498,15 @@
                   <w:pPr>
                     <w:contextualSpacing/>
                     <w:rPr>
-                      <w:rFonts w:ascii="Times New Roman" w:eastAsia="Times New Roman" w:hAnsi="Times New Roman" w:cs="Times New Roman"/>
-                      <w:sz w:val="17"/>
-                      <w:szCs w:val="17"/>
-                    </w:rPr>
-                  </w:pPr>
-                  <w:r>
-                    <w:rPr>
-                      <w:rFonts w:ascii="Times New Roman" w:eastAsia="Times New Roman" w:hAnsi="Times New Roman" w:cs="Times New Roman"/>
-                      <w:sz w:val="17"/>
-                      <w:szCs w:val="17"/>
-                    </w:rPr>
-                    <w:t>#</w:t>
-                  </w:r>
-                  <w:proofErr w:type="spellStart"/>
-                  <w:r>
-                    <w:rPr>
-                      <w:rFonts w:ascii="Times New Roman" w:eastAsia="Times New Roman" w:hAnsi="Times New Roman" w:cs="Times New Roman"/>
-                      <w:sz w:val="17"/>
-                      <w:szCs w:val="17"/>
-                    </w:rPr>
-                    <w:t>breakingnews</w:t>
-                  </w:r>
-                  <w:proofErr w:type="spellEnd"/>
+                      <w:rFonts w:eastAsia="Times New Roman" w:cs="Times New Roman"/>
+                    </w:rPr>
+                  </w:pPr>
+                  <w:r>
+                    <w:rPr>
+                      <w:rFonts w:eastAsia="Times New Roman" w:cs="Times New Roman"/>
+                    </w:rPr>
+                    <w:t>#breakingnews</w:t>
+                  </w:r>
                 </w:p>
               </w:tc>
               <w:tc>
@@ -619,16 +521,12 @@
                     <w:jc w:val="right"/>
                     <w:cnfStyle w:val="000000100000" w:firstRow="0" w:lastRow="0" w:firstColumn="0" w:lastColumn="0" w:oddVBand="0" w:evenVBand="0" w:oddHBand="1" w:evenHBand="0" w:firstRowFirstColumn="0" w:firstRowLastColumn="0" w:lastRowFirstColumn="0" w:lastRowLastColumn="0"/>
                     <w:rPr>
-                      <w:rFonts w:ascii="Times New Roman" w:eastAsia="Times New Roman" w:hAnsi="Times New Roman" w:cs="Times New Roman"/>
-                      <w:sz w:val="17"/>
-                      <w:szCs w:val="17"/>
-                    </w:rPr>
-                  </w:pPr>
-                  <w:r>
-                    <w:rPr>
-                      <w:rFonts w:ascii="Times New Roman" w:eastAsia="Times New Roman" w:hAnsi="Times New Roman" w:cs="Times New Roman"/>
-                      <w:sz w:val="17"/>
-                      <w:szCs w:val="17"/>
+                      <w:rFonts w:eastAsia="Times New Roman" w:cs="Times New Roman"/>
+                    </w:rPr>
+                  </w:pPr>
+                  <w:r>
+                    <w:rPr>
+                      <w:rFonts w:eastAsia="Times New Roman" w:cs="Times New Roman"/>
                     </w:rPr>
                     <w:t>250</w:t>
                   </w:r>
@@ -650,29 +548,15 @@
                   <w:pPr>
                     <w:contextualSpacing/>
                     <w:rPr>
-                      <w:rFonts w:ascii="Times New Roman" w:eastAsia="Times New Roman" w:hAnsi="Times New Roman" w:cs="Times New Roman"/>
-                      <w:sz w:val="17"/>
-                      <w:szCs w:val="17"/>
-                    </w:rPr>
-                  </w:pPr>
-                  <w:r>
-                    <w:rPr>
-                      <w:rFonts w:ascii="Times New Roman" w:eastAsia="Times New Roman" w:hAnsi="Times New Roman" w:cs="Times New Roman"/>
-                      <w:sz w:val="17"/>
-                      <w:szCs w:val="17"/>
-                    </w:rPr>
-                    <w:t>#</w:t>
-                  </w:r>
-                  <w:proofErr w:type="spellStart"/>
-                  <w:r>
-                    <w:rPr>
-                      <w:rFonts w:ascii="Times New Roman" w:eastAsia="Times New Roman" w:hAnsi="Times New Roman" w:cs="Times New Roman"/>
-                      <w:sz w:val="17"/>
-                      <w:szCs w:val="17"/>
-                    </w:rPr>
-                    <w:t>iraq</w:t>
-                  </w:r>
-                  <w:proofErr w:type="spellEnd"/>
+                      <w:rFonts w:eastAsia="Times New Roman" w:cs="Times New Roman"/>
+                    </w:rPr>
+                  </w:pPr>
+                  <w:r>
+                    <w:rPr>
+                      <w:rFonts w:eastAsia="Times New Roman" w:cs="Times New Roman"/>
+                    </w:rPr>
+                    <w:t>#iraq</w:t>
+                  </w:r>
                 </w:p>
               </w:tc>
               <w:tc>
@@ -687,16 +571,12 @@
                     <w:jc w:val="right"/>
                     <w:cnfStyle w:val="000000000000" w:firstRow="0" w:lastRow="0" w:firstColumn="0" w:lastColumn="0" w:oddVBand="0" w:evenVBand="0" w:oddHBand="0" w:evenHBand="0" w:firstRowFirstColumn="0" w:firstRowLastColumn="0" w:lastRowFirstColumn="0" w:lastRowLastColumn="0"/>
                     <w:rPr>
-                      <w:rFonts w:ascii="Times New Roman" w:eastAsia="Times New Roman" w:hAnsi="Times New Roman" w:cs="Times New Roman"/>
-                      <w:sz w:val="17"/>
-                      <w:szCs w:val="17"/>
-                    </w:rPr>
-                  </w:pPr>
-                  <w:r>
-                    <w:rPr>
-                      <w:rFonts w:ascii="Times New Roman" w:eastAsia="Times New Roman" w:hAnsi="Times New Roman" w:cs="Times New Roman"/>
-                      <w:sz w:val="17"/>
-                      <w:szCs w:val="17"/>
+                      <w:rFonts w:eastAsia="Times New Roman" w:cs="Times New Roman"/>
+                    </w:rPr>
+                  </w:pPr>
+                  <w:r>
+                    <w:rPr>
+                      <w:rFonts w:eastAsia="Times New Roman" w:cs="Times New Roman"/>
                     </w:rPr>
                     <w:t>409</w:t>
                   </w:r>
@@ -719,16 +599,12 @@
                   <w:pPr>
                     <w:contextualSpacing/>
                     <w:rPr>
-                      <w:rFonts w:ascii="Times New Roman" w:eastAsia="Times New Roman" w:hAnsi="Times New Roman" w:cs="Times New Roman"/>
-                      <w:sz w:val="17"/>
-                      <w:szCs w:val="17"/>
-                    </w:rPr>
-                  </w:pPr>
-                  <w:r>
-                    <w:rPr>
-                      <w:rFonts w:ascii="Times New Roman" w:eastAsia="Times New Roman" w:hAnsi="Times New Roman" w:cs="Times New Roman"/>
-                      <w:sz w:val="17"/>
-                      <w:szCs w:val="17"/>
+                      <w:rFonts w:eastAsia="Times New Roman" w:cs="Times New Roman"/>
+                    </w:rPr>
+                  </w:pPr>
+                  <w:r>
+                    <w:rPr>
+                      <w:rFonts w:eastAsia="Times New Roman" w:cs="Times New Roman"/>
                     </w:rPr>
                     <w:t>#is</w:t>
                   </w:r>
@@ -746,16 +622,12 @@
                     <w:jc w:val="right"/>
                     <w:cnfStyle w:val="000000100000" w:firstRow="0" w:lastRow="0" w:firstColumn="0" w:lastColumn="0" w:oddVBand="0" w:evenVBand="0" w:oddHBand="1" w:evenHBand="0" w:firstRowFirstColumn="0" w:firstRowLastColumn="0" w:lastRowFirstColumn="0" w:lastRowLastColumn="0"/>
                     <w:rPr>
-                      <w:rFonts w:ascii="Times New Roman" w:eastAsia="Times New Roman" w:hAnsi="Times New Roman" w:cs="Times New Roman"/>
-                      <w:sz w:val="17"/>
-                      <w:szCs w:val="17"/>
-                    </w:rPr>
-                  </w:pPr>
-                  <w:r>
-                    <w:rPr>
-                      <w:rFonts w:ascii="Times New Roman" w:eastAsia="Times New Roman" w:hAnsi="Times New Roman" w:cs="Times New Roman"/>
-                      <w:sz w:val="17"/>
-                      <w:szCs w:val="17"/>
+                      <w:rFonts w:eastAsia="Times New Roman" w:cs="Times New Roman"/>
+                    </w:rPr>
+                  </w:pPr>
+                  <w:r>
+                    <w:rPr>
+                      <w:rFonts w:eastAsia="Times New Roman" w:cs="Times New Roman"/>
                     </w:rPr>
                     <w:t>652</w:t>
                   </w:r>
@@ -777,29 +649,15 @@
                   <w:pPr>
                     <w:contextualSpacing/>
                     <w:rPr>
-                      <w:rFonts w:ascii="Times New Roman" w:eastAsia="Times New Roman" w:hAnsi="Times New Roman" w:cs="Times New Roman"/>
-                      <w:sz w:val="17"/>
-                      <w:szCs w:val="17"/>
-                    </w:rPr>
-                  </w:pPr>
-                  <w:r>
-                    <w:rPr>
-                      <w:rFonts w:ascii="Times New Roman" w:eastAsia="Times New Roman" w:hAnsi="Times New Roman" w:cs="Times New Roman"/>
-                      <w:sz w:val="17"/>
-                      <w:szCs w:val="17"/>
-                    </w:rPr>
-                    <w:t>#</w:t>
-                  </w:r>
-                  <w:proofErr w:type="spellStart"/>
-                  <w:r>
-                    <w:rPr>
-                      <w:rFonts w:ascii="Times New Roman" w:eastAsia="Times New Roman" w:hAnsi="Times New Roman" w:cs="Times New Roman"/>
-                      <w:sz w:val="17"/>
-                      <w:szCs w:val="17"/>
-                    </w:rPr>
-                    <w:t>isis</w:t>
-                  </w:r>
-                  <w:proofErr w:type="spellEnd"/>
+                      <w:rFonts w:eastAsia="Times New Roman" w:cs="Times New Roman"/>
+                    </w:rPr>
+                  </w:pPr>
+                  <w:r>
+                    <w:rPr>
+                      <w:rFonts w:eastAsia="Times New Roman" w:cs="Times New Roman"/>
+                    </w:rPr>
+                    <w:t>#isis</w:t>
+                  </w:r>
                 </w:p>
               </w:tc>
               <w:tc>
@@ -814,16 +672,12 @@
                     <w:jc w:val="right"/>
                     <w:cnfStyle w:val="000000000000" w:firstRow="0" w:lastRow="0" w:firstColumn="0" w:lastColumn="0" w:oddVBand="0" w:evenVBand="0" w:oddHBand="0" w:evenHBand="0" w:firstRowFirstColumn="0" w:firstRowLastColumn="0" w:lastRowFirstColumn="0" w:lastRowLastColumn="0"/>
                     <w:rPr>
-                      <w:rFonts w:ascii="Times New Roman" w:eastAsia="Times New Roman" w:hAnsi="Times New Roman" w:cs="Times New Roman"/>
-                      <w:sz w:val="17"/>
-                      <w:szCs w:val="17"/>
-                    </w:rPr>
-                  </w:pPr>
-                  <w:r>
-                    <w:rPr>
-                      <w:rFonts w:ascii="Times New Roman" w:eastAsia="Times New Roman" w:hAnsi="Times New Roman" w:cs="Times New Roman"/>
-                      <w:sz w:val="17"/>
-                      <w:szCs w:val="17"/>
+                      <w:rFonts w:eastAsia="Times New Roman" w:cs="Times New Roman"/>
+                    </w:rPr>
+                  </w:pPr>
+                  <w:r>
+                    <w:rPr>
+                      <w:rFonts w:eastAsia="Times New Roman" w:cs="Times New Roman"/>
                     </w:rPr>
                     <w:t>1489</w:t>
                   </w:r>
@@ -846,29 +700,15 @@
                   <w:pPr>
                     <w:contextualSpacing/>
                     <w:rPr>
-                      <w:rFonts w:ascii="Times New Roman" w:eastAsia="Times New Roman" w:hAnsi="Times New Roman" w:cs="Times New Roman"/>
-                      <w:sz w:val="17"/>
-                      <w:szCs w:val="17"/>
-                    </w:rPr>
-                  </w:pPr>
-                  <w:r>
-                    <w:rPr>
-                      <w:rFonts w:ascii="Times New Roman" w:eastAsia="Times New Roman" w:hAnsi="Times New Roman" w:cs="Times New Roman"/>
-                      <w:sz w:val="17"/>
-                      <w:szCs w:val="17"/>
-                    </w:rPr>
-                    <w:t>#</w:t>
-                  </w:r>
-                  <w:proofErr w:type="spellStart"/>
-                  <w:r>
-                    <w:rPr>
-                      <w:rFonts w:ascii="Times New Roman" w:eastAsia="Times New Roman" w:hAnsi="Times New Roman" w:cs="Times New Roman"/>
-                      <w:sz w:val="17"/>
-                      <w:szCs w:val="17"/>
-                    </w:rPr>
-                    <w:t>islamicstate</w:t>
-                  </w:r>
-                  <w:proofErr w:type="spellEnd"/>
+                      <w:rFonts w:eastAsia="Times New Roman" w:cs="Times New Roman"/>
+                    </w:rPr>
+                  </w:pPr>
+                  <w:r>
+                    <w:rPr>
+                      <w:rFonts w:eastAsia="Times New Roman" w:cs="Times New Roman"/>
+                    </w:rPr>
+                    <w:t>#islamicstate</w:t>
+                  </w:r>
                 </w:p>
               </w:tc>
               <w:tc>
@@ -883,16 +723,12 @@
                     <w:jc w:val="right"/>
                     <w:cnfStyle w:val="000000100000" w:firstRow="0" w:lastRow="0" w:firstColumn="0" w:lastColumn="0" w:oddVBand="0" w:evenVBand="0" w:oddHBand="1" w:evenHBand="0" w:firstRowFirstColumn="0" w:firstRowLastColumn="0" w:lastRowFirstColumn="0" w:lastRowLastColumn="0"/>
                     <w:rPr>
-                      <w:rFonts w:ascii="Times New Roman" w:eastAsia="Times New Roman" w:hAnsi="Times New Roman" w:cs="Times New Roman"/>
-                      <w:sz w:val="17"/>
-                      <w:szCs w:val="17"/>
-                    </w:rPr>
-                  </w:pPr>
-                  <w:r>
-                    <w:rPr>
-                      <w:rFonts w:ascii="Times New Roman" w:eastAsia="Times New Roman" w:hAnsi="Times New Roman" w:cs="Times New Roman"/>
-                      <w:sz w:val="17"/>
-                      <w:szCs w:val="17"/>
+                      <w:rFonts w:eastAsia="Times New Roman" w:cs="Times New Roman"/>
+                    </w:rPr>
+                  </w:pPr>
+                  <w:r>
+                    <w:rPr>
+                      <w:rFonts w:eastAsia="Times New Roman" w:cs="Times New Roman"/>
                     </w:rPr>
                     <w:t>431</w:t>
                   </w:r>
@@ -914,29 +750,15 @@
                   <w:pPr>
                     <w:contextualSpacing/>
                     <w:rPr>
-                      <w:rFonts w:ascii="Times New Roman" w:eastAsia="Times New Roman" w:hAnsi="Times New Roman" w:cs="Times New Roman"/>
-                      <w:sz w:val="17"/>
-                      <w:szCs w:val="17"/>
-                    </w:rPr>
-                  </w:pPr>
-                  <w:r>
-                    <w:rPr>
-                      <w:rFonts w:ascii="Times New Roman" w:eastAsia="Times New Roman" w:hAnsi="Times New Roman" w:cs="Times New Roman"/>
-                      <w:sz w:val="17"/>
-                      <w:szCs w:val="17"/>
-                    </w:rPr>
-                    <w:t>#</w:t>
-                  </w:r>
-                  <w:proofErr w:type="spellStart"/>
-                  <w:r>
-                    <w:rPr>
-                      <w:rFonts w:ascii="Times New Roman" w:eastAsia="Times New Roman" w:hAnsi="Times New Roman" w:cs="Times New Roman"/>
-                      <w:sz w:val="17"/>
-                      <w:szCs w:val="17"/>
-                    </w:rPr>
-                    <w:t>syria</w:t>
-                  </w:r>
-                  <w:proofErr w:type="spellEnd"/>
+                      <w:rFonts w:eastAsia="Times New Roman" w:cs="Times New Roman"/>
+                    </w:rPr>
+                  </w:pPr>
+                  <w:r>
+                    <w:rPr>
+                      <w:rFonts w:eastAsia="Times New Roman" w:cs="Times New Roman"/>
+                    </w:rPr>
+                    <w:t>#syria</w:t>
+                  </w:r>
                 </w:p>
               </w:tc>
               <w:tc>
@@ -951,16 +773,12 @@
                     <w:jc w:val="right"/>
                     <w:cnfStyle w:val="000000000000" w:firstRow="0" w:lastRow="0" w:firstColumn="0" w:lastColumn="0" w:oddVBand="0" w:evenVBand="0" w:oddHBand="0" w:evenHBand="0" w:firstRowFirstColumn="0" w:firstRowLastColumn="0" w:lastRowFirstColumn="0" w:lastRowLastColumn="0"/>
                     <w:rPr>
-                      <w:rFonts w:ascii="Times New Roman" w:eastAsia="Times New Roman" w:hAnsi="Times New Roman" w:cs="Times New Roman"/>
-                      <w:sz w:val="17"/>
-                      <w:szCs w:val="17"/>
-                    </w:rPr>
-                  </w:pPr>
-                  <w:r>
-                    <w:rPr>
-                      <w:rFonts w:ascii="Times New Roman" w:eastAsia="Times New Roman" w:hAnsi="Times New Roman" w:cs="Times New Roman"/>
-                      <w:sz w:val="17"/>
-                      <w:szCs w:val="17"/>
+                      <w:rFonts w:eastAsia="Times New Roman" w:cs="Times New Roman"/>
+                    </w:rPr>
+                  </w:pPr>
+                  <w:r>
+                    <w:rPr>
+                      <w:rFonts w:eastAsia="Times New Roman" w:cs="Times New Roman"/>
                     </w:rPr>
                     <w:t>1059</w:t>
                   </w:r>
@@ -983,16 +801,12 @@
                   <w:pPr>
                     <w:contextualSpacing/>
                     <w:rPr>
-                      <w:rFonts w:ascii="Times New Roman" w:eastAsia="Times New Roman" w:hAnsi="Times New Roman" w:cs="Times New Roman"/>
-                      <w:sz w:val="17"/>
-                      <w:szCs w:val="17"/>
-                    </w:rPr>
-                  </w:pPr>
-                  <w:r>
-                    <w:rPr>
-                      <w:rFonts w:ascii="Times New Roman" w:eastAsia="Times New Roman" w:hAnsi="Times New Roman" w:cs="Times New Roman"/>
-                      <w:sz w:val="17"/>
-                      <w:szCs w:val="17"/>
+                      <w:rFonts w:eastAsia="Times New Roman" w:cs="Times New Roman"/>
+                    </w:rPr>
+                  </w:pPr>
+                  <w:r>
+                    <w:rPr>
+                      <w:rFonts w:eastAsia="Times New Roman" w:cs="Times New Roman"/>
                     </w:rPr>
                     <w:t>...</w:t>
                   </w:r>
@@ -1010,16 +824,12 @@
                     <w:jc w:val="right"/>
                     <w:cnfStyle w:val="000000100000" w:firstRow="0" w:lastRow="0" w:firstColumn="0" w:lastColumn="0" w:oddVBand="0" w:evenVBand="0" w:oddHBand="1" w:evenHBand="0" w:firstRowFirstColumn="0" w:firstRowLastColumn="0" w:lastRowFirstColumn="0" w:lastRowLastColumn="0"/>
                     <w:rPr>
-                      <w:rFonts w:ascii="Times New Roman" w:eastAsia="Times New Roman" w:hAnsi="Times New Roman" w:cs="Times New Roman"/>
-                      <w:sz w:val="17"/>
-                      <w:szCs w:val="17"/>
-                    </w:rPr>
-                  </w:pPr>
-                  <w:r>
-                    <w:rPr>
-                      <w:rFonts w:ascii="Times New Roman" w:eastAsia="Times New Roman" w:hAnsi="Times New Roman" w:cs="Times New Roman"/>
-                      <w:sz w:val="17"/>
-                      <w:szCs w:val="17"/>
+                      <w:rFonts w:eastAsia="Times New Roman" w:cs="Times New Roman"/>
+                    </w:rPr>
+                  </w:pPr>
+                  <w:r>
+                    <w:rPr>
+                      <w:rFonts w:eastAsia="Times New Roman" w:cs="Times New Roman"/>
                     </w:rPr>
                     <w:t>251</w:t>
                   </w:r>
@@ -1041,36 +851,14 @@
                   <w:pPr>
                     <w:contextualSpacing/>
                     <w:rPr>
-                      <w:rFonts w:ascii="Times New Roman" w:eastAsia="Times New Roman" w:hAnsi="Times New Roman" w:cs="Times New Roman"/>
-                      <w:sz w:val="17"/>
-                      <w:szCs w:val="17"/>
-                    </w:rPr>
-                  </w:pPr>
-                  <w:r>
-                    <w:rPr>
-                      <w:rFonts w:ascii="Times New Roman" w:eastAsia="Times New Roman" w:hAnsi="Times New Roman" w:cs="Times New Roman"/>
-                      <w:sz w:val="17"/>
-                      <w:szCs w:val="17"/>
-                    </w:rPr>
-                    <w:t>@</w:t>
-                  </w:r>
-                  <w:proofErr w:type="spellStart"/>
-                  <w:r>
-                    <w:rPr>
-                      <w:rFonts w:ascii="Times New Roman" w:eastAsia="Times New Roman" w:hAnsi="Times New Roman" w:cs="Times New Roman"/>
-                      <w:sz w:val="17"/>
-                      <w:szCs w:val="17"/>
-                    </w:rPr>
-                    <w:t>nidalgazaui</w:t>
-                  </w:r>
-                  <w:proofErr w:type="spellEnd"/>
-                  <w:r>
-                    <w:rPr>
-                      <w:rFonts w:ascii="Times New Roman" w:eastAsia="Times New Roman" w:hAnsi="Times New Roman" w:cs="Times New Roman"/>
-                      <w:sz w:val="17"/>
-                      <w:szCs w:val="17"/>
-                    </w:rPr>
-                    <w:t>:</w:t>
+                      <w:rFonts w:eastAsia="Times New Roman" w:cs="Times New Roman"/>
+                    </w:rPr>
+                  </w:pPr>
+                  <w:r>
+                    <w:rPr>
+                      <w:rFonts w:eastAsia="Times New Roman" w:cs="Times New Roman"/>
+                    </w:rPr>
+                    <w:t>@nidalgazaui:</w:t>
                   </w:r>
                 </w:p>
               </w:tc>
@@ -1086,16 +874,12 @@
                     <w:jc w:val="right"/>
                     <w:cnfStyle w:val="000000000000" w:firstRow="0" w:lastRow="0" w:firstColumn="0" w:lastColumn="0" w:oddVBand="0" w:evenVBand="0" w:oddHBand="0" w:evenHBand="0" w:firstRowFirstColumn="0" w:firstRowLastColumn="0" w:lastRowFirstColumn="0" w:lastRowLastColumn="0"/>
                     <w:rPr>
-                      <w:rFonts w:ascii="Times New Roman" w:eastAsia="Times New Roman" w:hAnsi="Times New Roman" w:cs="Times New Roman"/>
-                      <w:sz w:val="17"/>
-                      <w:szCs w:val="17"/>
-                    </w:rPr>
-                  </w:pPr>
-                  <w:r>
-                    <w:rPr>
-                      <w:rFonts w:ascii="Times New Roman" w:eastAsia="Times New Roman" w:hAnsi="Times New Roman" w:cs="Times New Roman"/>
-                      <w:sz w:val="17"/>
-                      <w:szCs w:val="17"/>
+                      <w:rFonts w:eastAsia="Times New Roman" w:cs="Times New Roman"/>
+                    </w:rPr>
+                  </w:pPr>
+                  <w:r>
+                    <w:rPr>
+                      <w:rFonts w:eastAsia="Times New Roman" w:cs="Times New Roman"/>
                     </w:rPr>
                     <w:t>302</w:t>
                   </w:r>
@@ -1118,36 +902,14 @@
                   <w:pPr>
                     <w:contextualSpacing/>
                     <w:rPr>
-                      <w:rFonts w:ascii="Times New Roman" w:eastAsia="Times New Roman" w:hAnsi="Times New Roman" w:cs="Times New Roman"/>
-                      <w:sz w:val="17"/>
-                      <w:szCs w:val="17"/>
-                    </w:rPr>
-                  </w:pPr>
-                  <w:r>
-                    <w:rPr>
-                      <w:rFonts w:ascii="Times New Roman" w:eastAsia="Times New Roman" w:hAnsi="Times New Roman" w:cs="Times New Roman"/>
-                      <w:sz w:val="17"/>
-                      <w:szCs w:val="17"/>
-                    </w:rPr>
-                    <w:t>@</w:t>
-                  </w:r>
-                  <w:proofErr w:type="spellStart"/>
-                  <w:r>
-                    <w:rPr>
-                      <w:rFonts w:ascii="Times New Roman" w:eastAsia="Times New Roman" w:hAnsi="Times New Roman" w:cs="Times New Roman"/>
-                      <w:sz w:val="17"/>
-                      <w:szCs w:val="17"/>
-                    </w:rPr>
-                    <w:t>ramiallolah</w:t>
-                  </w:r>
-                  <w:proofErr w:type="spellEnd"/>
-                  <w:r>
-                    <w:rPr>
-                      <w:rFonts w:ascii="Times New Roman" w:eastAsia="Times New Roman" w:hAnsi="Times New Roman" w:cs="Times New Roman"/>
-                      <w:sz w:val="17"/>
-                      <w:szCs w:val="17"/>
-                    </w:rPr>
-                    <w:t>:</w:t>
+                      <w:rFonts w:eastAsia="Times New Roman" w:cs="Times New Roman"/>
+                    </w:rPr>
+                  </w:pPr>
+                  <w:r>
+                    <w:rPr>
+                      <w:rFonts w:eastAsia="Times New Roman" w:cs="Times New Roman"/>
+                    </w:rPr>
+                    <w:t>@ramiallolah:</w:t>
                   </w:r>
                 </w:p>
               </w:tc>
@@ -1163,16 +925,12 @@
                     <w:jc w:val="right"/>
                     <w:cnfStyle w:val="000000100000" w:firstRow="0" w:lastRow="0" w:firstColumn="0" w:lastColumn="0" w:oddVBand="0" w:evenVBand="0" w:oddHBand="1" w:evenHBand="0" w:firstRowFirstColumn="0" w:firstRowLastColumn="0" w:lastRowFirstColumn="0" w:lastRowLastColumn="0"/>
                     <w:rPr>
-                      <w:rFonts w:ascii="Times New Roman" w:eastAsia="Times New Roman" w:hAnsi="Times New Roman" w:cs="Times New Roman"/>
-                      <w:sz w:val="17"/>
-                      <w:szCs w:val="17"/>
-                    </w:rPr>
-                  </w:pPr>
-                  <w:r>
-                    <w:rPr>
-                      <w:rFonts w:ascii="Times New Roman" w:eastAsia="Times New Roman" w:hAnsi="Times New Roman" w:cs="Times New Roman"/>
-                      <w:sz w:val="17"/>
-                      <w:szCs w:val="17"/>
+                      <w:rFonts w:eastAsia="Times New Roman" w:cs="Times New Roman"/>
+                    </w:rPr>
+                  </w:pPr>
+                  <w:r>
+                    <w:rPr>
+                      <w:rFonts w:eastAsia="Times New Roman" w:cs="Times New Roman"/>
                     </w:rPr>
                     <w:t>505</w:t>
                   </w:r>
@@ -1194,21 +952,15 @@
                   <w:pPr>
                     <w:contextualSpacing/>
                     <w:rPr>
-                      <w:rFonts w:ascii="Times New Roman" w:eastAsia="Times New Roman" w:hAnsi="Times New Roman" w:cs="Times New Roman"/>
-                      <w:sz w:val="17"/>
-                      <w:szCs w:val="17"/>
-                    </w:rPr>
-                  </w:pPr>
-                  <w:proofErr w:type="spellStart"/>
-                  <w:r>
-                    <w:rPr>
-                      <w:rFonts w:ascii="Times New Roman" w:eastAsia="Times New Roman" w:hAnsi="Times New Roman" w:cs="Times New Roman"/>
-                      <w:sz w:val="17"/>
-                      <w:szCs w:val="17"/>
+                      <w:rFonts w:eastAsia="Times New Roman" w:cs="Times New Roman"/>
+                    </w:rPr>
+                  </w:pPr>
+                  <w:r>
+                    <w:rPr>
+                      <w:rFonts w:eastAsia="Times New Roman" w:cs="Times New Roman"/>
                     </w:rPr>
                     <w:t>abu</w:t>
                   </w:r>
-                  <w:proofErr w:type="spellEnd"/>
                 </w:p>
               </w:tc>
               <w:tc>
@@ -1223,16 +975,12 @@
                     <w:jc w:val="right"/>
                     <w:cnfStyle w:val="000000000000" w:firstRow="0" w:lastRow="0" w:firstColumn="0" w:lastColumn="0" w:oddVBand="0" w:evenVBand="0" w:oddHBand="0" w:evenHBand="0" w:firstRowFirstColumn="0" w:firstRowLastColumn="0" w:lastRowFirstColumn="0" w:lastRowLastColumn="0"/>
                     <w:rPr>
-                      <w:rFonts w:ascii="Times New Roman" w:eastAsia="Times New Roman" w:hAnsi="Times New Roman" w:cs="Times New Roman"/>
-                      <w:sz w:val="17"/>
-                      <w:szCs w:val="17"/>
-                    </w:rPr>
-                  </w:pPr>
-                  <w:r>
-                    <w:rPr>
-                      <w:rFonts w:ascii="Times New Roman" w:eastAsia="Times New Roman" w:hAnsi="Times New Roman" w:cs="Times New Roman"/>
-                      <w:sz w:val="17"/>
-                      <w:szCs w:val="17"/>
+                      <w:rFonts w:eastAsia="Times New Roman" w:cs="Times New Roman"/>
+                    </w:rPr>
+                  </w:pPr>
+                  <w:r>
+                    <w:rPr>
+                      <w:rFonts w:eastAsia="Times New Roman" w:cs="Times New Roman"/>
                     </w:rPr>
                     <w:t>348</w:t>
                   </w:r>
@@ -1255,21 +1003,15 @@
                   <w:pPr>
                     <w:contextualSpacing/>
                     <w:rPr>
-                      <w:rFonts w:ascii="Times New Roman" w:eastAsia="Times New Roman" w:hAnsi="Times New Roman" w:cs="Times New Roman"/>
-                      <w:sz w:val="17"/>
-                      <w:szCs w:val="17"/>
-                    </w:rPr>
-                  </w:pPr>
-                  <w:proofErr w:type="spellStart"/>
-                  <w:r>
-                    <w:rPr>
-                      <w:rFonts w:ascii="Times New Roman" w:eastAsia="Times New Roman" w:hAnsi="Times New Roman" w:cs="Times New Roman"/>
-                      <w:sz w:val="17"/>
-                      <w:szCs w:val="17"/>
+                      <w:rFonts w:eastAsia="Times New Roman" w:cs="Times New Roman"/>
+                    </w:rPr>
+                  </w:pPr>
+                  <w:r>
+                    <w:rPr>
+                      <w:rFonts w:eastAsia="Times New Roman" w:cs="Times New Roman"/>
                     </w:rPr>
                     <w:t>allah</w:t>
                   </w:r>
-                  <w:proofErr w:type="spellEnd"/>
                 </w:p>
               </w:tc>
               <w:tc>
@@ -1284,16 +1026,12 @@
                     <w:jc w:val="right"/>
                     <w:cnfStyle w:val="000000100000" w:firstRow="0" w:lastRow="0" w:firstColumn="0" w:lastColumn="0" w:oddVBand="0" w:evenVBand="0" w:oddHBand="1" w:evenHBand="0" w:firstRowFirstColumn="0" w:firstRowLastColumn="0" w:lastRowFirstColumn="0" w:lastRowLastColumn="0"/>
                     <w:rPr>
-                      <w:rFonts w:ascii="Times New Roman" w:eastAsia="Times New Roman" w:hAnsi="Times New Roman" w:cs="Times New Roman"/>
-                      <w:sz w:val="17"/>
-                      <w:szCs w:val="17"/>
-                    </w:rPr>
-                  </w:pPr>
-                  <w:r>
-                    <w:rPr>
-                      <w:rFonts w:ascii="Times New Roman" w:eastAsia="Times New Roman" w:hAnsi="Times New Roman" w:cs="Times New Roman"/>
-                      <w:sz w:val="17"/>
-                      <w:szCs w:val="17"/>
+                      <w:rFonts w:eastAsia="Times New Roman" w:cs="Times New Roman"/>
+                    </w:rPr>
+                  </w:pPr>
+                  <w:r>
+                    <w:rPr>
+                      <w:rFonts w:eastAsia="Times New Roman" w:cs="Times New Roman"/>
                     </w:rPr>
                     <w:t>489</w:t>
                   </w:r>
@@ -1315,16 +1053,12 @@
                   <w:pPr>
                     <w:contextualSpacing/>
                     <w:rPr>
-                      <w:rFonts w:ascii="Times New Roman" w:eastAsia="Times New Roman" w:hAnsi="Times New Roman" w:cs="Times New Roman"/>
-                      <w:sz w:val="17"/>
-                      <w:szCs w:val="17"/>
-                    </w:rPr>
-                  </w:pPr>
-                  <w:r>
-                    <w:rPr>
-                      <w:rFonts w:ascii="Times New Roman" w:eastAsia="Times New Roman" w:hAnsi="Times New Roman" w:cs="Times New Roman"/>
-                      <w:sz w:val="17"/>
-                      <w:szCs w:val="17"/>
+                      <w:rFonts w:eastAsia="Times New Roman" w:cs="Times New Roman"/>
+                    </w:rPr>
+                  </w:pPr>
+                  <w:r>
+                    <w:rPr>
+                      <w:rFonts w:eastAsia="Times New Roman" w:cs="Times New Roman"/>
                     </w:rPr>
                     <w:t>army</w:t>
                   </w:r>
@@ -1342,16 +1076,12 @@
                     <w:jc w:val="right"/>
                     <w:cnfStyle w:val="000000000000" w:firstRow="0" w:lastRow="0" w:firstColumn="0" w:lastColumn="0" w:oddVBand="0" w:evenVBand="0" w:oddHBand="0" w:evenHBand="0" w:firstRowFirstColumn="0" w:firstRowLastColumn="0" w:lastRowFirstColumn="0" w:lastRowLastColumn="0"/>
                     <w:rPr>
-                      <w:rFonts w:ascii="Times New Roman" w:eastAsia="Times New Roman" w:hAnsi="Times New Roman" w:cs="Times New Roman"/>
-                      <w:sz w:val="17"/>
-                      <w:szCs w:val="17"/>
-                    </w:rPr>
-                  </w:pPr>
-                  <w:r>
-                    <w:rPr>
-                      <w:rFonts w:ascii="Times New Roman" w:eastAsia="Times New Roman" w:hAnsi="Times New Roman" w:cs="Times New Roman"/>
-                      <w:sz w:val="17"/>
-                      <w:szCs w:val="17"/>
+                      <w:rFonts w:eastAsia="Times New Roman" w:cs="Times New Roman"/>
+                    </w:rPr>
+                  </w:pPr>
+                  <w:r>
+                    <w:rPr>
+                      <w:rFonts w:eastAsia="Times New Roman" w:cs="Times New Roman"/>
                     </w:rPr>
                     <w:t>849</w:t>
                   </w:r>
@@ -1374,21 +1104,15 @@
                   <w:pPr>
                     <w:contextualSpacing/>
                     <w:rPr>
-                      <w:rFonts w:ascii="Times New Roman" w:eastAsia="Times New Roman" w:hAnsi="Times New Roman" w:cs="Times New Roman"/>
-                      <w:sz w:val="17"/>
-                      <w:szCs w:val="17"/>
-                    </w:rPr>
-                  </w:pPr>
-                  <w:proofErr w:type="spellStart"/>
-                  <w:r>
-                    <w:rPr>
-                      <w:rFonts w:ascii="Times New Roman" w:eastAsia="Times New Roman" w:hAnsi="Times New Roman" w:cs="Times New Roman"/>
-                      <w:sz w:val="17"/>
-                      <w:szCs w:val="17"/>
+                      <w:rFonts w:eastAsia="Times New Roman" w:cs="Times New Roman"/>
+                    </w:rPr>
+                  </w:pPr>
+                  <w:r>
+                    <w:rPr>
+                      <w:rFonts w:eastAsia="Times New Roman" w:cs="Times New Roman"/>
                     </w:rPr>
                     <w:t>assad</w:t>
                   </w:r>
-                  <w:proofErr w:type="spellEnd"/>
                 </w:p>
               </w:tc>
               <w:tc>
@@ -1403,16 +1127,12 @@
                     <w:jc w:val="right"/>
                     <w:cnfStyle w:val="000000100000" w:firstRow="0" w:lastRow="0" w:firstColumn="0" w:lastColumn="0" w:oddVBand="0" w:evenVBand="0" w:oddHBand="1" w:evenHBand="0" w:firstRowFirstColumn="0" w:firstRowLastColumn="0" w:lastRowFirstColumn="0" w:lastRowLastColumn="0"/>
                     <w:rPr>
-                      <w:rFonts w:ascii="Times New Roman" w:eastAsia="Times New Roman" w:hAnsi="Times New Roman" w:cs="Times New Roman"/>
-                      <w:sz w:val="17"/>
-                      <w:szCs w:val="17"/>
-                    </w:rPr>
-                  </w:pPr>
-                  <w:r>
-                    <w:rPr>
-                      <w:rFonts w:ascii="Times New Roman" w:eastAsia="Times New Roman" w:hAnsi="Times New Roman" w:cs="Times New Roman"/>
-                      <w:sz w:val="17"/>
-                      <w:szCs w:val="17"/>
+                      <w:rFonts w:eastAsia="Times New Roman" w:cs="Times New Roman"/>
+                    </w:rPr>
+                  </w:pPr>
+                  <w:r>
+                    <w:rPr>
+                      <w:rFonts w:eastAsia="Times New Roman" w:cs="Times New Roman"/>
                     </w:rPr>
                     <w:t>357</w:t>
                   </w:r>
@@ -1434,16 +1154,12 @@
                   <w:pPr>
                     <w:contextualSpacing/>
                     <w:rPr>
-                      <w:rFonts w:ascii="Times New Roman" w:eastAsia="Times New Roman" w:hAnsi="Times New Roman" w:cs="Times New Roman"/>
-                      <w:sz w:val="17"/>
-                      <w:szCs w:val="17"/>
-                    </w:rPr>
-                  </w:pPr>
-                  <w:r>
-                    <w:rPr>
-                      <w:rFonts w:ascii="Times New Roman" w:eastAsia="Times New Roman" w:hAnsi="Times New Roman" w:cs="Times New Roman"/>
-                      <w:sz w:val="17"/>
-                      <w:szCs w:val="17"/>
+                      <w:rFonts w:eastAsia="Times New Roman" w:cs="Times New Roman"/>
+                    </w:rPr>
+                  </w:pPr>
+                  <w:r>
+                    <w:rPr>
+                      <w:rFonts w:eastAsia="Times New Roman" w:cs="Times New Roman"/>
                     </w:rPr>
                     <w:t>attack</w:t>
                   </w:r>
@@ -1461,16 +1177,12 @@
                     <w:jc w:val="right"/>
                     <w:cnfStyle w:val="000000000000" w:firstRow="0" w:lastRow="0" w:firstColumn="0" w:lastColumn="0" w:oddVBand="0" w:evenVBand="0" w:oddHBand="0" w:evenHBand="0" w:firstRowFirstColumn="0" w:firstRowLastColumn="0" w:lastRowFirstColumn="0" w:lastRowLastColumn="0"/>
                     <w:rPr>
-                      <w:rFonts w:ascii="Times New Roman" w:eastAsia="Times New Roman" w:hAnsi="Times New Roman" w:cs="Times New Roman"/>
-                      <w:sz w:val="17"/>
-                      <w:szCs w:val="17"/>
-                    </w:rPr>
-                  </w:pPr>
-                  <w:r>
-                    <w:rPr>
-                      <w:rFonts w:ascii="Times New Roman" w:eastAsia="Times New Roman" w:hAnsi="Times New Roman" w:cs="Times New Roman"/>
-                      <w:sz w:val="17"/>
-                      <w:szCs w:val="17"/>
+                      <w:rFonts w:eastAsia="Times New Roman" w:cs="Times New Roman"/>
+                    </w:rPr>
+                  </w:pPr>
+                  <w:r>
+                    <w:rPr>
+                      <w:rFonts w:eastAsia="Times New Roman" w:cs="Times New Roman"/>
                     </w:rPr>
                     <w:t>460</w:t>
                   </w:r>
@@ -1493,16 +1205,12 @@
                   <w:pPr>
                     <w:contextualSpacing/>
                     <w:rPr>
-                      <w:rFonts w:ascii="Times New Roman" w:eastAsia="Times New Roman" w:hAnsi="Times New Roman" w:cs="Times New Roman"/>
-                      <w:sz w:val="17"/>
-                      <w:szCs w:val="17"/>
-                    </w:rPr>
-                  </w:pPr>
-                  <w:r>
-                    <w:rPr>
-                      <w:rFonts w:ascii="Times New Roman" w:eastAsia="Times New Roman" w:hAnsi="Times New Roman" w:cs="Times New Roman"/>
-                      <w:sz w:val="17"/>
-                      <w:szCs w:val="17"/>
+                      <w:rFonts w:eastAsia="Times New Roman" w:cs="Times New Roman"/>
+                    </w:rPr>
+                  </w:pPr>
+                  <w:r>
+                    <w:rPr>
+                      <w:rFonts w:eastAsia="Times New Roman" w:cs="Times New Roman"/>
                     </w:rPr>
                     <w:t>city</w:t>
                   </w:r>
@@ -1520,16 +1228,12 @@
                     <w:jc w:val="right"/>
                     <w:cnfStyle w:val="000000100000" w:firstRow="0" w:lastRow="0" w:firstColumn="0" w:lastColumn="0" w:oddVBand="0" w:evenVBand="0" w:oddHBand="1" w:evenHBand="0" w:firstRowFirstColumn="0" w:firstRowLastColumn="0" w:lastRowFirstColumn="0" w:lastRowLastColumn="0"/>
                     <w:rPr>
-                      <w:rFonts w:ascii="Times New Roman" w:eastAsia="Times New Roman" w:hAnsi="Times New Roman" w:cs="Times New Roman"/>
-                      <w:sz w:val="17"/>
-                      <w:szCs w:val="17"/>
-                    </w:rPr>
-                  </w:pPr>
-                  <w:r>
-                    <w:rPr>
-                      <w:rFonts w:ascii="Times New Roman" w:eastAsia="Times New Roman" w:hAnsi="Times New Roman" w:cs="Times New Roman"/>
-                      <w:sz w:val="17"/>
-                      <w:szCs w:val="17"/>
+                      <w:rFonts w:eastAsia="Times New Roman" w:cs="Times New Roman"/>
+                    </w:rPr>
+                  </w:pPr>
+                  <w:r>
+                    <w:rPr>
+                      <w:rFonts w:eastAsia="Times New Roman" w:cs="Times New Roman"/>
                     </w:rPr>
                     <w:t>357</w:t>
                   </w:r>
@@ -1551,16 +1255,12 @@
                   <w:pPr>
                     <w:contextualSpacing/>
                     <w:rPr>
-                      <w:rFonts w:ascii="Times New Roman" w:eastAsia="Times New Roman" w:hAnsi="Times New Roman" w:cs="Times New Roman"/>
-                      <w:sz w:val="17"/>
-                      <w:szCs w:val="17"/>
-                    </w:rPr>
-                  </w:pPr>
-                  <w:r>
-                    <w:rPr>
-                      <w:rFonts w:ascii="Times New Roman" w:eastAsia="Times New Roman" w:hAnsi="Times New Roman" w:cs="Times New Roman"/>
-                      <w:sz w:val="17"/>
-                      <w:szCs w:val="17"/>
+                      <w:rFonts w:eastAsia="Times New Roman" w:cs="Times New Roman"/>
+                    </w:rPr>
+                  </w:pPr>
+                  <w:r>
+                    <w:rPr>
+                      <w:rFonts w:eastAsia="Times New Roman" w:cs="Times New Roman"/>
                     </w:rPr>
                     <w:t>fighters</w:t>
                   </w:r>
@@ -1578,16 +1278,12 @@
                     <w:jc w:val="right"/>
                     <w:cnfStyle w:val="000000000000" w:firstRow="0" w:lastRow="0" w:firstColumn="0" w:lastColumn="0" w:oddVBand="0" w:evenVBand="0" w:oddHBand="0" w:evenHBand="0" w:firstRowFirstColumn="0" w:firstRowLastColumn="0" w:lastRowFirstColumn="0" w:lastRowLastColumn="0"/>
                     <w:rPr>
-                      <w:rFonts w:ascii="Times New Roman" w:eastAsia="Times New Roman" w:hAnsi="Times New Roman" w:cs="Times New Roman"/>
-                      <w:sz w:val="17"/>
-                      <w:szCs w:val="17"/>
-                    </w:rPr>
-                  </w:pPr>
-                  <w:r>
-                    <w:rPr>
-                      <w:rFonts w:ascii="Times New Roman" w:eastAsia="Times New Roman" w:hAnsi="Times New Roman" w:cs="Times New Roman"/>
-                      <w:sz w:val="17"/>
-                      <w:szCs w:val="17"/>
+                      <w:rFonts w:eastAsia="Times New Roman" w:cs="Times New Roman"/>
+                    </w:rPr>
+                  </w:pPr>
+                  <w:r>
+                    <w:rPr>
+                      <w:rFonts w:eastAsia="Times New Roman" w:cs="Times New Roman"/>
                     </w:rPr>
                     <w:t>330</w:t>
                   </w:r>
@@ -1610,16 +1306,12 @@
                   <w:pPr>
                     <w:contextualSpacing/>
                     <w:rPr>
-                      <w:rFonts w:ascii="Times New Roman" w:eastAsia="Times New Roman" w:hAnsi="Times New Roman" w:cs="Times New Roman"/>
-                      <w:sz w:val="17"/>
-                      <w:szCs w:val="17"/>
-                    </w:rPr>
-                  </w:pPr>
-                  <w:r>
-                    <w:rPr>
-                      <w:rFonts w:ascii="Times New Roman" w:eastAsia="Times New Roman" w:hAnsi="Times New Roman" w:cs="Times New Roman"/>
-                      <w:sz w:val="17"/>
-                      <w:szCs w:val="17"/>
+                      <w:rFonts w:eastAsia="Times New Roman" w:cs="Times New Roman"/>
+                    </w:rPr>
+                  </w:pPr>
+                  <w:r>
+                    <w:rPr>
+                      <w:rFonts w:eastAsia="Times New Roman" w:cs="Times New Roman"/>
                     </w:rPr>
                     <w:t>forces</w:t>
                   </w:r>
@@ -1637,16 +1329,12 @@
                     <w:jc w:val="right"/>
                     <w:cnfStyle w:val="000000100000" w:firstRow="0" w:lastRow="0" w:firstColumn="0" w:lastColumn="0" w:oddVBand="0" w:evenVBand="0" w:oddHBand="1" w:evenHBand="0" w:firstRowFirstColumn="0" w:firstRowLastColumn="0" w:lastRowFirstColumn="0" w:lastRowLastColumn="0"/>
                     <w:rPr>
-                      <w:rFonts w:ascii="Times New Roman" w:eastAsia="Times New Roman" w:hAnsi="Times New Roman" w:cs="Times New Roman"/>
-                      <w:sz w:val="17"/>
-                      <w:szCs w:val="17"/>
-                    </w:rPr>
-                  </w:pPr>
-                  <w:r>
-                    <w:rPr>
-                      <w:rFonts w:ascii="Times New Roman" w:eastAsia="Times New Roman" w:hAnsi="Times New Roman" w:cs="Times New Roman"/>
-                      <w:sz w:val="17"/>
-                      <w:szCs w:val="17"/>
+                      <w:rFonts w:eastAsia="Times New Roman" w:cs="Times New Roman"/>
+                    </w:rPr>
+                  </w:pPr>
+                  <w:r>
+                    <w:rPr>
+                      <w:rFonts w:eastAsia="Times New Roman" w:cs="Times New Roman"/>
                     </w:rPr>
                     <w:t>441</w:t>
                   </w:r>
@@ -1668,21 +1356,15 @@
                   <w:pPr>
                     <w:contextualSpacing/>
                     <w:rPr>
-                      <w:rFonts w:ascii="Times New Roman" w:eastAsia="Times New Roman" w:hAnsi="Times New Roman" w:cs="Times New Roman"/>
-                      <w:sz w:val="17"/>
-                      <w:szCs w:val="17"/>
-                    </w:rPr>
-                  </w:pPr>
-                  <w:proofErr w:type="spellStart"/>
-                  <w:r>
-                    <w:rPr>
-                      <w:rFonts w:ascii="Times New Roman" w:eastAsia="Times New Roman" w:hAnsi="Times New Roman" w:cs="Times New Roman"/>
-                      <w:sz w:val="17"/>
-                      <w:szCs w:val="17"/>
+                      <w:rFonts w:eastAsia="Times New Roman" w:cs="Times New Roman"/>
+                    </w:rPr>
+                  </w:pPr>
+                  <w:r>
+                    <w:rPr>
+                      <w:rFonts w:eastAsia="Times New Roman" w:cs="Times New Roman"/>
                     </w:rPr>
                     <w:t>iraqi</w:t>
                   </w:r>
-                  <w:proofErr w:type="spellEnd"/>
                 </w:p>
               </w:tc>
               <w:tc>
@@ -1697,16 +1379,12 @@
                     <w:jc w:val="right"/>
                     <w:cnfStyle w:val="000000000000" w:firstRow="0" w:lastRow="0" w:firstColumn="0" w:lastColumn="0" w:oddVBand="0" w:evenVBand="0" w:oddHBand="0" w:evenHBand="0" w:firstRowFirstColumn="0" w:firstRowLastColumn="0" w:lastRowFirstColumn="0" w:lastRowLastColumn="0"/>
                     <w:rPr>
-                      <w:rFonts w:ascii="Times New Roman" w:eastAsia="Times New Roman" w:hAnsi="Times New Roman" w:cs="Times New Roman"/>
-                      <w:sz w:val="17"/>
-                      <w:szCs w:val="17"/>
-                    </w:rPr>
-                  </w:pPr>
-                  <w:r>
-                    <w:rPr>
-                      <w:rFonts w:ascii="Times New Roman" w:eastAsia="Times New Roman" w:hAnsi="Times New Roman" w:cs="Times New Roman"/>
-                      <w:sz w:val="17"/>
-                      <w:szCs w:val="17"/>
+                      <w:rFonts w:eastAsia="Times New Roman" w:cs="Times New Roman"/>
+                    </w:rPr>
+                  </w:pPr>
+                  <w:r>
+                    <w:rPr>
+                      <w:rFonts w:eastAsia="Times New Roman" w:cs="Times New Roman"/>
                     </w:rPr>
                     <w:t>283</w:t>
                   </w:r>
@@ -1729,21 +1407,15 @@
                   <w:pPr>
                     <w:contextualSpacing/>
                     <w:rPr>
-                      <w:rFonts w:ascii="Times New Roman" w:eastAsia="Times New Roman" w:hAnsi="Times New Roman" w:cs="Times New Roman"/>
-                      <w:sz w:val="17"/>
-                      <w:szCs w:val="17"/>
-                    </w:rPr>
-                  </w:pPr>
-                  <w:proofErr w:type="spellStart"/>
-                  <w:r>
-                    <w:rPr>
-                      <w:rFonts w:ascii="Times New Roman" w:eastAsia="Times New Roman" w:hAnsi="Times New Roman" w:cs="Times New Roman"/>
-                      <w:sz w:val="17"/>
-                      <w:szCs w:val="17"/>
+                      <w:rFonts w:eastAsia="Times New Roman" w:cs="Times New Roman"/>
+                    </w:rPr>
+                  </w:pPr>
+                  <w:r>
+                    <w:rPr>
+                      <w:rFonts w:eastAsia="Times New Roman" w:cs="Times New Roman"/>
                     </w:rPr>
                     <w:t>isis</w:t>
                   </w:r>
-                  <w:proofErr w:type="spellEnd"/>
                 </w:p>
               </w:tc>
               <w:tc>
@@ -1758,16 +1430,12 @@
                     <w:jc w:val="right"/>
                     <w:cnfStyle w:val="000000100000" w:firstRow="0" w:lastRow="0" w:firstColumn="0" w:lastColumn="0" w:oddVBand="0" w:evenVBand="0" w:oddHBand="1" w:evenHBand="0" w:firstRowFirstColumn="0" w:firstRowLastColumn="0" w:lastRowFirstColumn="0" w:lastRowLastColumn="0"/>
                     <w:rPr>
-                      <w:rFonts w:ascii="Times New Roman" w:eastAsia="Times New Roman" w:hAnsi="Times New Roman" w:cs="Times New Roman"/>
-                      <w:sz w:val="17"/>
-                      <w:szCs w:val="17"/>
-                    </w:rPr>
-                  </w:pPr>
-                  <w:r>
-                    <w:rPr>
-                      <w:rFonts w:ascii="Times New Roman" w:eastAsia="Times New Roman" w:hAnsi="Times New Roman" w:cs="Times New Roman"/>
-                      <w:sz w:val="17"/>
-                      <w:szCs w:val="17"/>
+                      <w:rFonts w:eastAsia="Times New Roman" w:cs="Times New Roman"/>
+                    </w:rPr>
+                  </w:pPr>
+                  <w:r>
+                    <w:rPr>
+                      <w:rFonts w:eastAsia="Times New Roman" w:cs="Times New Roman"/>
                     </w:rPr>
                     <w:t>646</w:t>
                   </w:r>
@@ -1789,21 +1457,15 @@
                   <w:pPr>
                     <w:contextualSpacing/>
                     <w:rPr>
-                      <w:rFonts w:ascii="Times New Roman" w:eastAsia="Times New Roman" w:hAnsi="Times New Roman" w:cs="Times New Roman"/>
-                      <w:sz w:val="17"/>
-                      <w:szCs w:val="17"/>
-                    </w:rPr>
-                  </w:pPr>
-                  <w:proofErr w:type="spellStart"/>
-                  <w:r>
-                    <w:rPr>
-                      <w:rFonts w:ascii="Times New Roman" w:eastAsia="Times New Roman" w:hAnsi="Times New Roman" w:cs="Times New Roman"/>
-                      <w:sz w:val="17"/>
-                      <w:szCs w:val="17"/>
+                      <w:rFonts w:eastAsia="Times New Roman" w:cs="Times New Roman"/>
+                    </w:rPr>
+                  </w:pPr>
+                  <w:r>
+                    <w:rPr>
+                      <w:rFonts w:eastAsia="Times New Roman" w:cs="Times New Roman"/>
                     </w:rPr>
                     <w:t>islamic</w:t>
                   </w:r>
-                  <w:proofErr w:type="spellEnd"/>
                 </w:p>
               </w:tc>
               <w:tc>
@@ -1818,16 +1480,12 @@
                     <w:jc w:val="right"/>
                     <w:cnfStyle w:val="000000000000" w:firstRow="0" w:lastRow="0" w:firstColumn="0" w:lastColumn="0" w:oddVBand="0" w:evenVBand="0" w:oddHBand="0" w:evenHBand="0" w:firstRowFirstColumn="0" w:firstRowLastColumn="0" w:lastRowFirstColumn="0" w:lastRowLastColumn="0"/>
                     <w:rPr>
-                      <w:rFonts w:ascii="Times New Roman" w:eastAsia="Times New Roman" w:hAnsi="Times New Roman" w:cs="Times New Roman"/>
-                      <w:sz w:val="17"/>
-                      <w:szCs w:val="17"/>
-                    </w:rPr>
-                  </w:pPr>
-                  <w:r>
-                    <w:rPr>
-                      <w:rFonts w:ascii="Times New Roman" w:eastAsia="Times New Roman" w:hAnsi="Times New Roman" w:cs="Times New Roman"/>
-                      <w:sz w:val="17"/>
-                      <w:szCs w:val="17"/>
+                      <w:rFonts w:eastAsia="Times New Roman" w:cs="Times New Roman"/>
+                    </w:rPr>
+                  </w:pPr>
+                  <w:r>
+                    <w:rPr>
+                      <w:rFonts w:eastAsia="Times New Roman" w:cs="Times New Roman"/>
                     </w:rPr>
                     <w:t>643</w:t>
                   </w:r>
@@ -1850,17 +1508,14 @@
                   <w:pPr>
                     <w:contextualSpacing/>
                     <w:rPr>
-                      <w:rFonts w:ascii="Times New Roman" w:eastAsia="Times New Roman" w:hAnsi="Times New Roman" w:cs="Times New Roman"/>
-                      <w:sz w:val="17"/>
-                      <w:szCs w:val="17"/>
-                    </w:rPr>
-                  </w:pPr>
-                  <w:r>
-                    <w:rPr>
-                      <w:rFonts w:ascii="Times New Roman" w:eastAsia="Times New Roman" w:hAnsi="Times New Roman" w:cs="Times New Roman"/>
-                      <w:sz w:val="17"/>
-                      <w:szCs w:val="17"/>
-                    </w:rPr>
+                      <w:rFonts w:eastAsia="Times New Roman" w:cs="Times New Roman"/>
+                    </w:rPr>
+                  </w:pPr>
+                  <w:r>
+                    <w:rPr>
+                      <w:rFonts w:eastAsia="Times New Roman" w:cs="Times New Roman"/>
+                    </w:rPr>
+                    <w:lastRenderedPageBreak/>
                     <w:t>killed</w:t>
                   </w:r>
                 </w:p>
@@ -1877,16 +1532,12 @@
                     <w:jc w:val="right"/>
                     <w:cnfStyle w:val="000000100000" w:firstRow="0" w:lastRow="0" w:firstColumn="0" w:lastColumn="0" w:oddVBand="0" w:evenVBand="0" w:oddHBand="1" w:evenHBand="0" w:firstRowFirstColumn="0" w:firstRowLastColumn="0" w:lastRowFirstColumn="0" w:lastRowLastColumn="0"/>
                     <w:rPr>
-                      <w:rFonts w:ascii="Times New Roman" w:eastAsia="Times New Roman" w:hAnsi="Times New Roman" w:cs="Times New Roman"/>
-                      <w:sz w:val="17"/>
-                      <w:szCs w:val="17"/>
-                    </w:rPr>
-                  </w:pPr>
-                  <w:r>
-                    <w:rPr>
-                      <w:rFonts w:ascii="Times New Roman" w:eastAsia="Times New Roman" w:hAnsi="Times New Roman" w:cs="Times New Roman"/>
-                      <w:sz w:val="17"/>
-                      <w:szCs w:val="17"/>
+                      <w:rFonts w:eastAsia="Times New Roman" w:cs="Times New Roman"/>
+                    </w:rPr>
+                  </w:pPr>
+                  <w:r>
+                    <w:rPr>
+                      <w:rFonts w:eastAsia="Times New Roman" w:cs="Times New Roman"/>
                     </w:rPr>
                     <w:t>1185</w:t>
                   </w:r>
@@ -1908,21 +1559,15 @@
                   <w:pPr>
                     <w:contextualSpacing/>
                     <w:rPr>
-                      <w:rFonts w:ascii="Times New Roman" w:eastAsia="Times New Roman" w:hAnsi="Times New Roman" w:cs="Times New Roman"/>
-                      <w:sz w:val="17"/>
-                      <w:szCs w:val="17"/>
-                    </w:rPr>
-                  </w:pPr>
-                  <w:proofErr w:type="spellStart"/>
-                  <w:r>
-                    <w:rPr>
-                      <w:rFonts w:ascii="Times New Roman" w:eastAsia="Times New Roman" w:hAnsi="Times New Roman" w:cs="Times New Roman"/>
-                      <w:sz w:val="17"/>
-                      <w:szCs w:val="17"/>
+                      <w:rFonts w:eastAsia="Times New Roman" w:cs="Times New Roman"/>
+                    </w:rPr>
+                  </w:pPr>
+                  <w:r>
+                    <w:rPr>
+                      <w:rFonts w:eastAsia="Times New Roman" w:cs="Times New Roman"/>
                     </w:rPr>
                     <w:t>muslims</w:t>
                   </w:r>
-                  <w:proofErr w:type="spellEnd"/>
                 </w:p>
               </w:tc>
               <w:tc>
@@ -1937,16 +1582,12 @@
                     <w:jc w:val="right"/>
                     <w:cnfStyle w:val="000000000000" w:firstRow="0" w:lastRow="0" w:firstColumn="0" w:lastColumn="0" w:oddVBand="0" w:evenVBand="0" w:oddHBand="0" w:evenHBand="0" w:firstRowFirstColumn="0" w:firstRowLastColumn="0" w:lastRowFirstColumn="0" w:lastRowLastColumn="0"/>
                     <w:rPr>
-                      <w:rFonts w:ascii="Times New Roman" w:eastAsia="Times New Roman" w:hAnsi="Times New Roman" w:cs="Times New Roman"/>
-                      <w:sz w:val="17"/>
-                      <w:szCs w:val="17"/>
-                    </w:rPr>
-                  </w:pPr>
-                  <w:r>
-                    <w:rPr>
-                      <w:rFonts w:ascii="Times New Roman" w:eastAsia="Times New Roman" w:hAnsi="Times New Roman" w:cs="Times New Roman"/>
-                      <w:sz w:val="17"/>
-                      <w:szCs w:val="17"/>
+                      <w:rFonts w:eastAsia="Times New Roman" w:cs="Times New Roman"/>
+                    </w:rPr>
+                  </w:pPr>
+                  <w:r>
+                    <w:rPr>
+                      <w:rFonts w:eastAsia="Times New Roman" w:cs="Times New Roman"/>
                     </w:rPr>
                     <w:t>251</w:t>
                   </w:r>
@@ -1969,16 +1610,12 @@
                   <w:pPr>
                     <w:contextualSpacing/>
                     <w:rPr>
-                      <w:rFonts w:ascii="Times New Roman" w:eastAsia="Times New Roman" w:hAnsi="Times New Roman" w:cs="Times New Roman"/>
-                      <w:sz w:val="17"/>
-                      <w:szCs w:val="17"/>
-                    </w:rPr>
-                  </w:pPr>
-                  <w:r>
-                    <w:rPr>
-                      <w:rFonts w:ascii="Times New Roman" w:eastAsia="Times New Roman" w:hAnsi="Times New Roman" w:cs="Times New Roman"/>
-                      <w:sz w:val="17"/>
-                      <w:szCs w:val="17"/>
+                      <w:rFonts w:eastAsia="Times New Roman" w:cs="Times New Roman"/>
+                    </w:rPr>
+                  </w:pPr>
+                  <w:r>
+                    <w:rPr>
+                      <w:rFonts w:eastAsia="Times New Roman" w:cs="Times New Roman"/>
                     </w:rPr>
                     <w:t>north</w:t>
                   </w:r>
@@ -1996,16 +1633,12 @@
                     <w:jc w:val="right"/>
                     <w:cnfStyle w:val="000000100000" w:firstRow="0" w:lastRow="0" w:firstColumn="0" w:lastColumn="0" w:oddVBand="0" w:evenVBand="0" w:oddHBand="1" w:evenHBand="0" w:firstRowFirstColumn="0" w:firstRowLastColumn="0" w:lastRowFirstColumn="0" w:lastRowLastColumn="0"/>
                     <w:rPr>
-                      <w:rFonts w:ascii="Times New Roman" w:eastAsia="Times New Roman" w:hAnsi="Times New Roman" w:cs="Times New Roman"/>
-                      <w:sz w:val="17"/>
-                      <w:szCs w:val="17"/>
-                    </w:rPr>
-                  </w:pPr>
-                  <w:r>
-                    <w:rPr>
-                      <w:rFonts w:ascii="Times New Roman" w:eastAsia="Times New Roman" w:hAnsi="Times New Roman" w:cs="Times New Roman"/>
-                      <w:sz w:val="17"/>
-                      <w:szCs w:val="17"/>
+                      <w:rFonts w:eastAsia="Times New Roman" w:cs="Times New Roman"/>
+                    </w:rPr>
+                  </w:pPr>
+                  <w:r>
+                    <w:rPr>
+                      <w:rFonts w:eastAsia="Times New Roman" w:cs="Times New Roman"/>
                     </w:rPr>
                     <w:t>282</w:t>
                   </w:r>
@@ -2027,16 +1660,12 @@
                   <w:pPr>
                     <w:contextualSpacing/>
                     <w:rPr>
-                      <w:rFonts w:ascii="Times New Roman" w:eastAsia="Times New Roman" w:hAnsi="Times New Roman" w:cs="Times New Roman"/>
-                      <w:sz w:val="17"/>
-                      <w:szCs w:val="17"/>
-                    </w:rPr>
-                  </w:pPr>
-                  <w:r>
-                    <w:rPr>
-                      <w:rFonts w:ascii="Times New Roman" w:eastAsia="Times New Roman" w:hAnsi="Times New Roman" w:cs="Times New Roman"/>
-                      <w:sz w:val="17"/>
-                      <w:szCs w:val="17"/>
+                      <w:rFonts w:eastAsia="Times New Roman" w:cs="Times New Roman"/>
+                    </w:rPr>
+                  </w:pPr>
+                  <w:r>
+                    <w:rPr>
+                      <w:rFonts w:eastAsia="Times New Roman" w:cs="Times New Roman"/>
                     </w:rPr>
                     <w:t>people</w:t>
                   </w:r>
@@ -2054,16 +1683,12 @@
                     <w:jc w:val="right"/>
                     <w:cnfStyle w:val="000000000000" w:firstRow="0" w:lastRow="0" w:firstColumn="0" w:lastColumn="0" w:oddVBand="0" w:evenVBand="0" w:oddHBand="0" w:evenHBand="0" w:firstRowFirstColumn="0" w:firstRowLastColumn="0" w:lastRowFirstColumn="0" w:lastRowLastColumn="0"/>
                     <w:rPr>
-                      <w:rFonts w:ascii="Times New Roman" w:eastAsia="Times New Roman" w:hAnsi="Times New Roman" w:cs="Times New Roman"/>
-                      <w:sz w:val="17"/>
-                      <w:szCs w:val="17"/>
-                    </w:rPr>
-                  </w:pPr>
-                  <w:r>
-                    <w:rPr>
-                      <w:rFonts w:ascii="Times New Roman" w:eastAsia="Times New Roman" w:hAnsi="Times New Roman" w:cs="Times New Roman"/>
-                      <w:sz w:val="17"/>
-                      <w:szCs w:val="17"/>
+                      <w:rFonts w:eastAsia="Times New Roman" w:cs="Times New Roman"/>
+                    </w:rPr>
+                  </w:pPr>
+                  <w:r>
+                    <w:rPr>
+                      <w:rFonts w:eastAsia="Times New Roman" w:cs="Times New Roman"/>
                     </w:rPr>
                     <w:t>376</w:t>
                   </w:r>
@@ -2086,16 +1711,12 @@
                   <w:pPr>
                     <w:contextualSpacing/>
                     <w:rPr>
-                      <w:rFonts w:ascii="Times New Roman" w:eastAsia="Times New Roman" w:hAnsi="Times New Roman" w:cs="Times New Roman"/>
-                      <w:sz w:val="17"/>
-                      <w:szCs w:val="17"/>
-                    </w:rPr>
-                  </w:pPr>
-                  <w:r>
-                    <w:rPr>
-                      <w:rFonts w:ascii="Times New Roman" w:eastAsia="Times New Roman" w:hAnsi="Times New Roman" w:cs="Times New Roman"/>
-                      <w:sz w:val="17"/>
-                      <w:szCs w:val="17"/>
+                      <w:rFonts w:eastAsia="Times New Roman" w:cs="Times New Roman"/>
+                    </w:rPr>
+                  </w:pPr>
+                  <w:r>
+                    <w:rPr>
+                      <w:rFonts w:eastAsia="Times New Roman" w:cs="Times New Roman"/>
                     </w:rPr>
                     <w:t>rebels</w:t>
                   </w:r>
@@ -2113,16 +1734,12 @@
                     <w:jc w:val="right"/>
                     <w:cnfStyle w:val="000000100000" w:firstRow="0" w:lastRow="0" w:firstColumn="0" w:lastColumn="0" w:oddVBand="0" w:evenVBand="0" w:oddHBand="1" w:evenHBand="0" w:firstRowFirstColumn="0" w:firstRowLastColumn="0" w:lastRowFirstColumn="0" w:lastRowLastColumn="0"/>
                     <w:rPr>
-                      <w:rFonts w:ascii="Times New Roman" w:eastAsia="Times New Roman" w:hAnsi="Times New Roman" w:cs="Times New Roman"/>
-                      <w:sz w:val="17"/>
-                      <w:szCs w:val="17"/>
-                    </w:rPr>
-                  </w:pPr>
-                  <w:r>
-                    <w:rPr>
-                      <w:rFonts w:ascii="Times New Roman" w:eastAsia="Times New Roman" w:hAnsi="Times New Roman" w:cs="Times New Roman"/>
-                      <w:sz w:val="17"/>
-                      <w:szCs w:val="17"/>
+                      <w:rFonts w:eastAsia="Times New Roman" w:cs="Times New Roman"/>
+                    </w:rPr>
+                  </w:pPr>
+                  <w:r>
+                    <w:rPr>
+                      <w:rFonts w:eastAsia="Times New Roman" w:cs="Times New Roman"/>
                     </w:rPr>
                     <w:t>257</w:t>
                   </w:r>
@@ -2144,16 +1761,12 @@
                   <w:pPr>
                     <w:contextualSpacing/>
                     <w:rPr>
-                      <w:rFonts w:ascii="Times New Roman" w:eastAsia="Times New Roman" w:hAnsi="Times New Roman" w:cs="Times New Roman"/>
-                      <w:sz w:val="17"/>
-                      <w:szCs w:val="17"/>
-                    </w:rPr>
-                  </w:pPr>
-                  <w:r>
-                    <w:rPr>
-                      <w:rFonts w:ascii="Times New Roman" w:eastAsia="Times New Roman" w:hAnsi="Times New Roman" w:cs="Times New Roman"/>
-                      <w:sz w:val="17"/>
-                      <w:szCs w:val="17"/>
+                      <w:rFonts w:eastAsia="Times New Roman" w:cs="Times New Roman"/>
+                    </w:rPr>
+                  </w:pPr>
+                  <w:r>
+                    <w:rPr>
+                      <w:rFonts w:eastAsia="Times New Roman" w:cs="Times New Roman"/>
                     </w:rPr>
                     <w:t>regime</w:t>
                   </w:r>
@@ -2171,16 +1784,12 @@
                     <w:jc w:val="right"/>
                     <w:cnfStyle w:val="000000000000" w:firstRow="0" w:lastRow="0" w:firstColumn="0" w:lastColumn="0" w:oddVBand="0" w:evenVBand="0" w:oddHBand="0" w:evenHBand="0" w:firstRowFirstColumn="0" w:firstRowLastColumn="0" w:lastRowFirstColumn="0" w:lastRowLastColumn="0"/>
                     <w:rPr>
-                      <w:rFonts w:ascii="Times New Roman" w:eastAsia="Times New Roman" w:hAnsi="Times New Roman" w:cs="Times New Roman"/>
-                      <w:sz w:val="17"/>
-                      <w:szCs w:val="17"/>
-                    </w:rPr>
-                  </w:pPr>
-                  <w:r>
-                    <w:rPr>
-                      <w:rFonts w:ascii="Times New Roman" w:eastAsia="Times New Roman" w:hAnsi="Times New Roman" w:cs="Times New Roman"/>
-                      <w:sz w:val="17"/>
-                      <w:szCs w:val="17"/>
+                      <w:rFonts w:eastAsia="Times New Roman" w:cs="Times New Roman"/>
+                    </w:rPr>
+                  </w:pPr>
+                  <w:r>
+                    <w:rPr>
+                      <w:rFonts w:eastAsia="Times New Roman" w:cs="Times New Roman"/>
                     </w:rPr>
                     <w:t>292</w:t>
                   </w:r>
@@ -2203,16 +1812,12 @@
                   <w:pPr>
                     <w:contextualSpacing/>
                     <w:rPr>
-                      <w:rFonts w:ascii="Times New Roman" w:eastAsia="Times New Roman" w:hAnsi="Times New Roman" w:cs="Times New Roman"/>
-                      <w:sz w:val="17"/>
-                      <w:szCs w:val="17"/>
-                    </w:rPr>
-                  </w:pPr>
-                  <w:r>
-                    <w:rPr>
-                      <w:rFonts w:ascii="Times New Roman" w:eastAsia="Times New Roman" w:hAnsi="Times New Roman" w:cs="Times New Roman"/>
-                      <w:sz w:val="17"/>
-                      <w:szCs w:val="17"/>
+                      <w:rFonts w:eastAsia="Times New Roman" w:cs="Times New Roman"/>
+                    </w:rPr>
+                  </w:pPr>
+                  <w:r>
+                    <w:rPr>
+                      <w:rFonts w:eastAsia="Times New Roman" w:cs="Times New Roman"/>
                     </w:rPr>
                     <w:t>reports</w:t>
                   </w:r>
@@ -2230,16 +1835,12 @@
                     <w:jc w:val="right"/>
                     <w:cnfStyle w:val="000000100000" w:firstRow="0" w:lastRow="0" w:firstColumn="0" w:lastColumn="0" w:oddVBand="0" w:evenVBand="0" w:oddHBand="1" w:evenHBand="0" w:firstRowFirstColumn="0" w:firstRowLastColumn="0" w:lastRowFirstColumn="0" w:lastRowLastColumn="0"/>
                     <w:rPr>
-                      <w:rFonts w:ascii="Times New Roman" w:eastAsia="Times New Roman" w:hAnsi="Times New Roman" w:cs="Times New Roman"/>
-                      <w:sz w:val="17"/>
-                      <w:szCs w:val="17"/>
-                    </w:rPr>
-                  </w:pPr>
-                  <w:r>
-                    <w:rPr>
-                      <w:rFonts w:ascii="Times New Roman" w:eastAsia="Times New Roman" w:hAnsi="Times New Roman" w:cs="Times New Roman"/>
-                      <w:sz w:val="17"/>
-                      <w:szCs w:val="17"/>
+                      <w:rFonts w:eastAsia="Times New Roman" w:cs="Times New Roman"/>
+                    </w:rPr>
+                  </w:pPr>
+                  <w:r>
+                    <w:rPr>
+                      <w:rFonts w:eastAsia="Times New Roman" w:cs="Times New Roman"/>
                     </w:rPr>
                     <w:t>261</w:t>
                   </w:r>
@@ -2261,16 +1862,12 @@
                   <w:pPr>
                     <w:contextualSpacing/>
                     <w:rPr>
-                      <w:rFonts w:ascii="Times New Roman" w:eastAsia="Times New Roman" w:hAnsi="Times New Roman" w:cs="Times New Roman"/>
-                      <w:sz w:val="17"/>
-                      <w:szCs w:val="17"/>
-                    </w:rPr>
-                  </w:pPr>
-                  <w:r>
-                    <w:rPr>
-                      <w:rFonts w:ascii="Times New Roman" w:eastAsia="Times New Roman" w:hAnsi="Times New Roman" w:cs="Times New Roman"/>
-                      <w:sz w:val="17"/>
-                      <w:szCs w:val="17"/>
+                      <w:rFonts w:eastAsia="Times New Roman" w:cs="Times New Roman"/>
+                    </w:rPr>
+                  </w:pPr>
+                  <w:r>
+                    <w:rPr>
+                      <w:rFonts w:eastAsia="Times New Roman" w:cs="Times New Roman"/>
                     </w:rPr>
                     <w:t>soldiers</w:t>
                   </w:r>
@@ -2288,16 +1885,12 @@
                     <w:jc w:val="right"/>
                     <w:cnfStyle w:val="000000000000" w:firstRow="0" w:lastRow="0" w:firstColumn="0" w:lastColumn="0" w:oddVBand="0" w:evenVBand="0" w:oddHBand="0" w:evenHBand="0" w:firstRowFirstColumn="0" w:firstRowLastColumn="0" w:lastRowFirstColumn="0" w:lastRowLastColumn="0"/>
                     <w:rPr>
-                      <w:rFonts w:ascii="Times New Roman" w:eastAsia="Times New Roman" w:hAnsi="Times New Roman" w:cs="Times New Roman"/>
-                      <w:sz w:val="17"/>
-                      <w:szCs w:val="17"/>
-                    </w:rPr>
-                  </w:pPr>
-                  <w:r>
-                    <w:rPr>
-                      <w:rFonts w:ascii="Times New Roman" w:eastAsia="Times New Roman" w:hAnsi="Times New Roman" w:cs="Times New Roman"/>
-                      <w:sz w:val="17"/>
-                      <w:szCs w:val="17"/>
+                      <w:rFonts w:eastAsia="Times New Roman" w:cs="Times New Roman"/>
+                    </w:rPr>
+                  </w:pPr>
+                  <w:r>
+                    <w:rPr>
+                      <w:rFonts w:eastAsia="Times New Roman" w:cs="Times New Roman"/>
                     </w:rPr>
                     <w:t>473</w:t>
                   </w:r>
@@ -2320,16 +1913,12 @@
                   <w:pPr>
                     <w:contextualSpacing/>
                     <w:rPr>
-                      <w:rFonts w:ascii="Times New Roman" w:eastAsia="Times New Roman" w:hAnsi="Times New Roman" w:cs="Times New Roman"/>
-                      <w:sz w:val="17"/>
-                      <w:szCs w:val="17"/>
-                    </w:rPr>
-                  </w:pPr>
-                  <w:r>
-                    <w:rPr>
-                      <w:rFonts w:ascii="Times New Roman" w:eastAsia="Times New Roman" w:hAnsi="Times New Roman" w:cs="Times New Roman"/>
-                      <w:sz w:val="17"/>
-                      <w:szCs w:val="17"/>
+                      <w:rFonts w:eastAsia="Times New Roman" w:cs="Times New Roman"/>
+                    </w:rPr>
+                  </w:pPr>
+                  <w:r>
+                    <w:rPr>
+                      <w:rFonts w:eastAsia="Times New Roman" w:cs="Times New Roman"/>
                     </w:rPr>
                     <w:t>state</w:t>
                   </w:r>
@@ -2347,16 +1936,12 @@
                     <w:jc w:val="right"/>
                     <w:cnfStyle w:val="000000100000" w:firstRow="0" w:lastRow="0" w:firstColumn="0" w:lastColumn="0" w:oddVBand="0" w:evenVBand="0" w:oddHBand="1" w:evenHBand="0" w:firstRowFirstColumn="0" w:firstRowLastColumn="0" w:lastRowFirstColumn="0" w:lastRowLastColumn="0"/>
                     <w:rPr>
-                      <w:rFonts w:ascii="Times New Roman" w:eastAsia="Times New Roman" w:hAnsi="Times New Roman" w:cs="Times New Roman"/>
-                      <w:sz w:val="17"/>
-                      <w:szCs w:val="17"/>
-                    </w:rPr>
-                  </w:pPr>
-                  <w:r>
-                    <w:rPr>
-                      <w:rFonts w:ascii="Times New Roman" w:eastAsia="Times New Roman" w:hAnsi="Times New Roman" w:cs="Times New Roman"/>
-                      <w:sz w:val="17"/>
-                      <w:szCs w:val="17"/>
+                      <w:rFonts w:eastAsia="Times New Roman" w:cs="Times New Roman"/>
+                    </w:rPr>
+                  </w:pPr>
+                  <w:r>
+                    <w:rPr>
+                      <w:rFonts w:eastAsia="Times New Roman" w:cs="Times New Roman"/>
                     </w:rPr>
                     <w:t>597</w:t>
                   </w:r>
@@ -2378,21 +1963,15 @@
                   <w:pPr>
                     <w:contextualSpacing/>
                     <w:rPr>
-                      <w:rFonts w:ascii="Times New Roman" w:eastAsia="Times New Roman" w:hAnsi="Times New Roman" w:cs="Times New Roman"/>
-                      <w:sz w:val="17"/>
-                      <w:szCs w:val="17"/>
-                    </w:rPr>
-                  </w:pPr>
-                  <w:proofErr w:type="spellStart"/>
-                  <w:r>
-                    <w:rPr>
-                      <w:rFonts w:ascii="Times New Roman" w:eastAsia="Times New Roman" w:hAnsi="Times New Roman" w:cs="Times New Roman"/>
-                      <w:sz w:val="17"/>
-                      <w:szCs w:val="17"/>
+                      <w:rFonts w:eastAsia="Times New Roman" w:cs="Times New Roman"/>
+                    </w:rPr>
+                  </w:pPr>
+                  <w:r>
+                    <w:rPr>
+                      <w:rFonts w:eastAsia="Times New Roman" w:cs="Times New Roman"/>
                     </w:rPr>
                     <w:t>syrian</w:t>
                   </w:r>
-                  <w:proofErr w:type="spellEnd"/>
                 </w:p>
               </w:tc>
               <w:tc>
@@ -2407,16 +1986,12 @@
                     <w:jc w:val="right"/>
                     <w:cnfStyle w:val="000000000000" w:firstRow="0" w:lastRow="0" w:firstColumn="0" w:lastColumn="0" w:oddVBand="0" w:evenVBand="0" w:oddHBand="0" w:evenHBand="0" w:firstRowFirstColumn="0" w:firstRowLastColumn="0" w:lastRowFirstColumn="0" w:lastRowLastColumn="0"/>
                     <w:rPr>
-                      <w:rFonts w:ascii="Times New Roman" w:eastAsia="Times New Roman" w:hAnsi="Times New Roman" w:cs="Times New Roman"/>
-                      <w:sz w:val="17"/>
-                      <w:szCs w:val="17"/>
-                    </w:rPr>
-                  </w:pPr>
-                  <w:r>
-                    <w:rPr>
-                      <w:rFonts w:ascii="Times New Roman" w:eastAsia="Times New Roman" w:hAnsi="Times New Roman" w:cs="Times New Roman"/>
-                      <w:sz w:val="17"/>
-                      <w:szCs w:val="17"/>
+                      <w:rFonts w:eastAsia="Times New Roman" w:cs="Times New Roman"/>
+                    </w:rPr>
+                  </w:pPr>
+                  <w:r>
+                    <w:rPr>
+                      <w:rFonts w:eastAsia="Times New Roman" w:cs="Times New Roman"/>
                     </w:rPr>
                     <w:t>348</w:t>
                   </w:r>
@@ -2439,16 +2014,12 @@
                   <w:pPr>
                     <w:contextualSpacing/>
                     <w:rPr>
-                      <w:rFonts w:ascii="Times New Roman" w:eastAsia="Times New Roman" w:hAnsi="Times New Roman" w:cs="Times New Roman"/>
-                      <w:sz w:val="17"/>
-                      <w:szCs w:val="17"/>
-                    </w:rPr>
-                  </w:pPr>
-                  <w:r>
-                    <w:rPr>
-                      <w:rFonts w:ascii="Times New Roman" w:eastAsia="Times New Roman" w:hAnsi="Times New Roman" w:cs="Times New Roman"/>
-                      <w:sz w:val="17"/>
-                      <w:szCs w:val="17"/>
+                      <w:rFonts w:eastAsia="Times New Roman" w:cs="Times New Roman"/>
+                    </w:rPr>
+                  </w:pPr>
+                  <w:r>
+                    <w:rPr>
+                      <w:rFonts w:eastAsia="Times New Roman" w:cs="Times New Roman"/>
                     </w:rPr>
                     <w:t>the</w:t>
                   </w:r>
@@ -2466,16 +2037,12 @@
                     <w:jc w:val="right"/>
                     <w:cnfStyle w:val="000000100000" w:firstRow="0" w:lastRow="0" w:firstColumn="0" w:lastColumn="0" w:oddVBand="0" w:evenVBand="0" w:oddHBand="1" w:evenHBand="0" w:firstRowFirstColumn="0" w:firstRowLastColumn="0" w:lastRowFirstColumn="0" w:lastRowLastColumn="0"/>
                     <w:rPr>
-                      <w:rFonts w:ascii="Times New Roman" w:eastAsia="Times New Roman" w:hAnsi="Times New Roman" w:cs="Times New Roman"/>
-                      <w:sz w:val="17"/>
-                      <w:szCs w:val="17"/>
-                    </w:rPr>
-                  </w:pPr>
-                  <w:r>
-                    <w:rPr>
-                      <w:rFonts w:ascii="Times New Roman" w:eastAsia="Times New Roman" w:hAnsi="Times New Roman" w:cs="Times New Roman"/>
-                      <w:sz w:val="17"/>
-                      <w:szCs w:val="17"/>
+                      <w:rFonts w:eastAsia="Times New Roman" w:cs="Times New Roman"/>
+                    </w:rPr>
+                  </w:pPr>
+                  <w:r>
+                    <w:rPr>
+                      <w:rFonts w:eastAsia="Times New Roman" w:cs="Times New Roman"/>
                     </w:rPr>
                     <w:t>968</w:t>
                   </w:r>
@@ -2497,16 +2064,12 @@
                   <w:pPr>
                     <w:contextualSpacing/>
                     <w:rPr>
-                      <w:rFonts w:ascii="Times New Roman" w:eastAsia="Times New Roman" w:hAnsi="Times New Roman" w:cs="Times New Roman"/>
-                      <w:sz w:val="17"/>
-                      <w:szCs w:val="17"/>
-                    </w:rPr>
-                  </w:pPr>
-                  <w:r>
-                    <w:rPr>
-                      <w:rFonts w:ascii="Times New Roman" w:eastAsia="Times New Roman" w:hAnsi="Times New Roman" w:cs="Times New Roman"/>
-                      <w:sz w:val="17"/>
-                      <w:szCs w:val="17"/>
+                      <w:rFonts w:eastAsia="Times New Roman" w:cs="Times New Roman"/>
+                    </w:rPr>
+                  </w:pPr>
+                  <w:r>
+                    <w:rPr>
+                      <w:rFonts w:eastAsia="Times New Roman" w:cs="Times New Roman"/>
                     </w:rPr>
                     <w:t>this</w:t>
                   </w:r>
@@ -2524,16 +2087,12 @@
                     <w:jc w:val="right"/>
                     <w:cnfStyle w:val="000000000000" w:firstRow="0" w:lastRow="0" w:firstColumn="0" w:lastColumn="0" w:oddVBand="0" w:evenVBand="0" w:oddHBand="0" w:evenHBand="0" w:firstRowFirstColumn="0" w:firstRowLastColumn="0" w:lastRowFirstColumn="0" w:lastRowLastColumn="0"/>
                     <w:rPr>
-                      <w:rFonts w:ascii="Times New Roman" w:eastAsia="Times New Roman" w:hAnsi="Times New Roman" w:cs="Times New Roman"/>
-                      <w:sz w:val="17"/>
-                      <w:szCs w:val="17"/>
-                    </w:rPr>
-                  </w:pPr>
-                  <w:r>
-                    <w:rPr>
-                      <w:rFonts w:ascii="Times New Roman" w:eastAsia="Times New Roman" w:hAnsi="Times New Roman" w:cs="Times New Roman"/>
-                      <w:sz w:val="17"/>
-                      <w:szCs w:val="17"/>
+                      <w:rFonts w:eastAsia="Times New Roman" w:cs="Times New Roman"/>
+                    </w:rPr>
+                  </w:pPr>
+                  <w:r>
+                    <w:rPr>
+                      <w:rFonts w:eastAsia="Times New Roman" w:cs="Times New Roman"/>
                     </w:rPr>
                     <w:t>297</w:t>
                   </w:r>
@@ -2556,16 +2115,12 @@
                   <w:pPr>
                     <w:contextualSpacing/>
                     <w:rPr>
-                      <w:rFonts w:ascii="Times New Roman" w:eastAsia="Times New Roman" w:hAnsi="Times New Roman" w:cs="Times New Roman"/>
-                      <w:sz w:val="17"/>
-                      <w:szCs w:val="17"/>
-                    </w:rPr>
-                  </w:pPr>
-                  <w:r>
-                    <w:rPr>
-                      <w:rFonts w:ascii="Times New Roman" w:eastAsia="Times New Roman" w:hAnsi="Times New Roman" w:cs="Times New Roman"/>
-                      <w:sz w:val="17"/>
-                      <w:szCs w:val="17"/>
+                      <w:rFonts w:eastAsia="Times New Roman" w:cs="Times New Roman"/>
+                    </w:rPr>
+                  </w:pPr>
+                  <w:r>
+                    <w:rPr>
+                      <w:rFonts w:eastAsia="Times New Roman" w:cs="Times New Roman"/>
                     </w:rPr>
                     <w:t>today</w:t>
                   </w:r>
@@ -2583,16 +2138,12 @@
                     <w:jc w:val="right"/>
                     <w:cnfStyle w:val="000000100000" w:firstRow="0" w:lastRow="0" w:firstColumn="0" w:lastColumn="0" w:oddVBand="0" w:evenVBand="0" w:oddHBand="1" w:evenHBand="0" w:firstRowFirstColumn="0" w:firstRowLastColumn="0" w:lastRowFirstColumn="0" w:lastRowLastColumn="0"/>
                     <w:rPr>
-                      <w:rFonts w:ascii="Times New Roman" w:eastAsia="Times New Roman" w:hAnsi="Times New Roman" w:cs="Times New Roman"/>
-                      <w:sz w:val="17"/>
-                      <w:szCs w:val="17"/>
-                    </w:rPr>
-                  </w:pPr>
-                  <w:r>
-                    <w:rPr>
-                      <w:rFonts w:ascii="Times New Roman" w:eastAsia="Times New Roman" w:hAnsi="Times New Roman" w:cs="Times New Roman"/>
-                      <w:sz w:val="17"/>
-                      <w:szCs w:val="17"/>
+                      <w:rFonts w:eastAsia="Times New Roman" w:cs="Times New Roman"/>
+                    </w:rPr>
+                  </w:pPr>
+                  <w:r>
+                    <w:rPr>
+                      <w:rFonts w:eastAsia="Times New Roman" w:cs="Times New Roman"/>
                     </w:rPr>
                     <w:t>383</w:t>
                   </w:r>
@@ -2614,16 +2165,12 @@
                   <w:pPr>
                     <w:contextualSpacing/>
                     <w:rPr>
-                      <w:rFonts w:ascii="Times New Roman" w:eastAsia="Times New Roman" w:hAnsi="Times New Roman" w:cs="Times New Roman"/>
-                      <w:sz w:val="17"/>
-                      <w:szCs w:val="17"/>
-                    </w:rPr>
-                  </w:pPr>
-                  <w:r>
-                    <w:rPr>
-                      <w:rFonts w:ascii="Times New Roman" w:eastAsia="Times New Roman" w:hAnsi="Times New Roman" w:cs="Times New Roman"/>
-                      <w:sz w:val="17"/>
-                      <w:szCs w:val="17"/>
+                      <w:rFonts w:eastAsia="Times New Roman" w:cs="Times New Roman"/>
+                    </w:rPr>
+                  </w:pPr>
+                  <w:r>
+                    <w:rPr>
+                      <w:rFonts w:eastAsia="Times New Roman" w:cs="Times New Roman"/>
                     </w:rPr>
                     <w:t>west</w:t>
                   </w:r>
@@ -2641,16 +2188,12 @@
                     <w:jc w:val="right"/>
                     <w:cnfStyle w:val="000000000000" w:firstRow="0" w:lastRow="0" w:firstColumn="0" w:lastColumn="0" w:oddVBand="0" w:evenVBand="0" w:oddHBand="0" w:evenHBand="0" w:firstRowFirstColumn="0" w:firstRowLastColumn="0" w:lastRowFirstColumn="0" w:lastRowLastColumn="0"/>
                     <w:rPr>
-                      <w:rFonts w:ascii="Times New Roman" w:eastAsia="Times New Roman" w:hAnsi="Times New Roman" w:cs="Times New Roman"/>
-                      <w:sz w:val="17"/>
-                      <w:szCs w:val="17"/>
-                    </w:rPr>
-                  </w:pPr>
-                  <w:r>
-                    <w:rPr>
-                      <w:rFonts w:ascii="Times New Roman" w:eastAsia="Times New Roman" w:hAnsi="Times New Roman" w:cs="Times New Roman"/>
-                      <w:sz w:val="17"/>
-                      <w:szCs w:val="17"/>
+                      <w:rFonts w:eastAsia="Times New Roman" w:cs="Times New Roman"/>
+                    </w:rPr>
+                  </w:pPr>
+                  <w:r>
+                    <w:rPr>
+                      <w:rFonts w:eastAsia="Times New Roman" w:cs="Times New Roman"/>
                     </w:rPr>
                     <w:t>278</w:t>
                   </w:r>
@@ -2682,8 +2225,9 @@
               <w:rPr>
                 <w:noProof/>
               </w:rPr>
+              <w:lastRenderedPageBreak/>
               <w:drawing>
-                <wp:inline distT="0" distB="0" distL="0" distR="0" wp14:anchorId="2F0E00CE" wp14:editId="47419F80">
+                <wp:inline distT="0" distB="0" distL="0" distR="0" wp14:anchorId="716E640F" wp14:editId="33019813">
                   <wp:extent cx="4244196" cy="4735613"/>
                   <wp:effectExtent l="0" t="0" r="4445" b="8255"/>
                   <wp:docPr id="2" name="Picture 2" descr="C:\Users\ababen\AppData\Local\Microsoft\Windows\INetCacheContent.Word\Rplot.png"/>
@@ -2754,10 +2298,8 @@
         <w:spacing w:after="0" w:line="240" w:lineRule="auto"/>
         <w:jc w:val="center"/>
         <w:rPr>
-          <w:rFonts w:ascii="Arial" w:eastAsia="Times New Roman" w:hAnsi="Arial" w:cs="Arial"/>
-          <w:color w:val="393C3D"/>
-          <w:sz w:val="21"/>
-          <w:szCs w:val="21"/>
+          <w:rFonts w:eastAsia="Times New Roman" w:cs="Arial"/>
+          <w:color w:val="393C3D"/>
         </w:rPr>
       </w:pPr>
     </w:p>
@@ -2767,10 +2309,8 @@
         <w:spacing w:after="0" w:line="240" w:lineRule="auto"/>
         <w:jc w:val="both"/>
         <w:rPr>
-          <w:rFonts w:ascii="Arial" w:eastAsia="Times New Roman" w:hAnsi="Arial" w:cs="Arial"/>
-          <w:color w:val="393C3D"/>
-          <w:sz w:val="21"/>
-          <w:szCs w:val="21"/>
+          <w:rFonts w:eastAsia="Times New Roman" w:cs="Arial"/>
+          <w:color w:val="393C3D"/>
         </w:rPr>
       </w:pPr>
     </w:p>
@@ -2785,22 +2325,17 @@
         <w:ind w:left="900"/>
         <w:jc w:val="both"/>
         <w:rPr>
-          <w:rFonts w:ascii="Arial" w:eastAsia="Times New Roman" w:hAnsi="Arial" w:cs="Arial"/>
-          <w:color w:val="393C3D"/>
-          <w:sz w:val="21"/>
-          <w:szCs w:val="21"/>
+          <w:rFonts w:eastAsia="Times New Roman" w:cs="Arial"/>
+          <w:color w:val="393C3D"/>
           <w:u w:val="single"/>
         </w:rPr>
       </w:pPr>
       <w:r>
         <w:rPr>
-          <w:rFonts w:ascii="Arial" w:eastAsia="Times New Roman" w:hAnsi="Arial" w:cs="Arial"/>
-          <w:color w:val="393C3D"/>
-          <w:sz w:val="21"/>
-          <w:szCs w:val="21"/>
+          <w:rFonts w:eastAsia="Times New Roman" w:cs="Arial"/>
+          <w:color w:val="393C3D"/>
           <w:u w:val="single"/>
         </w:rPr>
-        <w:lastRenderedPageBreak/>
         <w:t>What are its limitations i.e. what are some questions that you cannot answer with this data set?</w:t>
       </w:r>
     </w:p>
@@ -2810,21 +2345,10 @@
         <w:spacing w:after="0" w:line="240" w:lineRule="auto"/>
         <w:jc w:val="both"/>
         <w:rPr>
-          <w:rFonts w:ascii="Arial" w:eastAsia="Times New Roman" w:hAnsi="Arial" w:cs="Arial"/>
-          <w:color w:val="393C3D"/>
-          <w:sz w:val="21"/>
-          <w:szCs w:val="21"/>
-        </w:rPr>
-      </w:pPr>
-      <w:r>
-        <w:rPr>
-          <w:rFonts w:ascii="Arial" w:eastAsia="Times New Roman" w:hAnsi="Arial" w:cs="Arial"/>
-          <w:color w:val="393C3D"/>
-          <w:sz w:val="21"/>
-          <w:szCs w:val="21"/>
-        </w:rPr>
-        <w:t>Twitter usernames of pro-ISIS fanboys are constantly changing because Twitter shuts them down.</w:t>
-      </w:r>
+          <w:rFonts w:eastAsia="Times New Roman" w:cs="Arial"/>
+          <w:color w:val="393C3D"/>
+        </w:rPr>
+      </w:pPr>
     </w:p>
     <w:p>
       <w:pPr>
@@ -2832,109 +2356,16 @@
         <w:spacing w:after="0" w:line="240" w:lineRule="auto"/>
         <w:jc w:val="both"/>
         <w:rPr>
-          <w:rFonts w:ascii="Arial" w:eastAsia="Times New Roman" w:hAnsi="Arial" w:cs="Arial"/>
-          <w:color w:val="393C3D"/>
-          <w:sz w:val="21"/>
-          <w:szCs w:val="21"/>
-        </w:rPr>
-      </w:pPr>
-    </w:p>
-    <w:p>
-      <w:pPr>
-        <w:pStyle w:val="Quote"/>
-        <w:rPr>
-          <w:rFonts w:eastAsia="Times New Roman"/>
+          <w:rFonts w:eastAsia="Times New Roman" w:cs="Arial"/>
           <w:color w:val="393C3D"/>
         </w:rPr>
       </w:pPr>
       <w:r>
         <w:rPr>
-          <w:shd w:val="clear" w:color="auto" w:fill="FFFFFF"/>
-        </w:rPr>
-        <w:t>Indicators of someone being pro-ISIS included: (a) keywords in the user’s name, description or tweets such as “</w:t>
-      </w:r>
-      <w:proofErr w:type="spellStart"/>
-      <w:r>
-        <w:rPr>
-          <w:shd w:val="clear" w:color="auto" w:fill="FFFFFF"/>
-        </w:rPr>
-        <w:t>Dawla</w:t>
-      </w:r>
-      <w:proofErr w:type="spellEnd"/>
-      <w:r>
-        <w:rPr>
-          <w:shd w:val="clear" w:color="auto" w:fill="FFFFFF"/>
-        </w:rPr>
-        <w:t>” (which refers to the State), “</w:t>
-      </w:r>
-      <w:proofErr w:type="spellStart"/>
-      <w:r>
-        <w:rPr>
-          <w:shd w:val="clear" w:color="auto" w:fill="FFFFFF"/>
-        </w:rPr>
-        <w:t>Baqiyyah</w:t>
-      </w:r>
-      <w:proofErr w:type="spellEnd"/>
-      <w:r>
-        <w:rPr>
-          <w:shd w:val="clear" w:color="auto" w:fill="FFFFFF"/>
-        </w:rPr>
-        <w:t>” (which denotes being part of the supposed ‘ever-expanding’ of the ISIS state), “</w:t>
-      </w:r>
-      <w:proofErr w:type="spellStart"/>
-      <w:r>
-        <w:rPr>
-          <w:shd w:val="clear" w:color="auto" w:fill="FFFFFF"/>
-        </w:rPr>
-        <w:t>Amaq</w:t>
-      </w:r>
-      <w:proofErr w:type="spellEnd"/>
-      <w:r>
-        <w:rPr>
-          <w:shd w:val="clear" w:color="auto" w:fill="FFFFFF"/>
-        </w:rPr>
-        <w:t>” (the agency used by ISIS to issue official proclamations, “</w:t>
-      </w:r>
-      <w:proofErr w:type="spellStart"/>
-      <w:r>
-        <w:rPr>
-          <w:shd w:val="clear" w:color="auto" w:fill="FFFFFF"/>
-        </w:rPr>
-        <w:t>Wilayat</w:t>
-      </w:r>
-      <w:proofErr w:type="spellEnd"/>
-      <w:r>
-        <w:rPr>
-          <w:shd w:val="clear" w:color="auto" w:fill="FFFFFF"/>
-        </w:rPr>
-        <w:t xml:space="preserve">” (used by ISIS to divide up the world into its provinces), etc. I also looked at imagery such as if a user had the ISIS flag or images of radical leaders like al-Baghdadi, Anwar </w:t>
-      </w:r>
-      <w:proofErr w:type="spellStart"/>
-      <w:r>
-        <w:rPr>
-          <w:shd w:val="clear" w:color="auto" w:fill="FFFFFF"/>
-        </w:rPr>
-        <w:t>Awlaki</w:t>
-      </w:r>
-      <w:proofErr w:type="spellEnd"/>
-      <w:r>
-        <w:rPr>
-          <w:shd w:val="clear" w:color="auto" w:fill="FFFFFF"/>
-        </w:rPr>
-        <w:t>, etc. I also looked at who they were following and following them back. All of these factors helped me identify factors to collect the data.</w:t>
-      </w:r>
-      <w:r>
-        <w:rPr>
-          <w:shd w:val="clear" w:color="auto" w:fill="FFFFFF"/>
-        </w:rPr>
-        <w:br/>
-        <w:t>-</w:t>
-      </w:r>
-      <w:r>
-        <w:rPr>
-          <w:shd w:val="clear" w:color="auto" w:fill="FFFFFF"/>
-        </w:rPr>
-        <w:t>http://blog.kaggle.com/2016/06/03/dataset-spotlight-how-isis-uses-twitter/</w:t>
+          <w:rFonts w:eastAsia="Times New Roman" w:cs="Arial"/>
+          <w:color w:val="393C3D"/>
+        </w:rPr>
+        <w:t>Twitter usernames of pro-ISIS fanboys are constantly changing because Twitter shuts them down.</w:t>
       </w:r>
     </w:p>
     <w:p>
@@ -2943,10 +2374,41 @@
         <w:spacing w:after="0" w:line="240" w:lineRule="auto"/>
         <w:jc w:val="both"/>
         <w:rPr>
-          <w:rFonts w:ascii="Arial" w:eastAsia="Times New Roman" w:hAnsi="Arial" w:cs="Arial"/>
-          <w:color w:val="393C3D"/>
-          <w:sz w:val="21"/>
-          <w:szCs w:val="21"/>
+          <w:rFonts w:eastAsia="Times New Roman" w:cs="Arial"/>
+          <w:color w:val="393C3D"/>
+        </w:rPr>
+      </w:pPr>
+    </w:p>
+    <w:p>
+      <w:pPr>
+        <w:pStyle w:val="Quote"/>
+        <w:rPr>
+          <w:rFonts w:eastAsia="Times New Roman"/>
+          <w:color w:val="393C3D"/>
+        </w:rPr>
+      </w:pPr>
+      <w:r>
+        <w:rPr>
+          <w:shd w:val="clear" w:color="auto" w:fill="FFFFFF"/>
+        </w:rPr>
+        <w:t>Indicators of someone being pro-ISIS included: (a) keywords in the user’s name, description or tweets such as “Dawla” (which refers to the State), “Baqiyyah” (which denotes being part of the supposed ‘ever-expanding’ of the ISIS state), “Amaq” (the agency used by ISIS to issue official proclamations, “Wilayat” (used by ISIS to divide up the world into its provinces), etc. I also looked at imagery such as if a user had the ISIS flag or images of radical leaders like al-Baghdadi, Anwar Awlaki, etc. I also looked at who they were following and following them back. All of these factors helped me identify factors to collect the data.</w:t>
+      </w:r>
+      <w:r>
+        <w:rPr>
+          <w:shd w:val="clear" w:color="auto" w:fill="FFFFFF"/>
+        </w:rPr>
+        <w:br/>
+        <w:t>-http://blog.kaggle.com/2016/06/03/dataset-spotlight-how-isis-uses-twitter/</w:t>
+      </w:r>
+    </w:p>
+    <w:p>
+      <w:pPr>
+        <w:shd w:val="clear" w:color="auto" w:fill="FFFFFF"/>
+        <w:spacing w:after="0" w:line="240" w:lineRule="auto"/>
+        <w:jc w:val="both"/>
+        <w:rPr>
+          <w:rFonts w:eastAsia="Times New Roman" w:cs="Arial"/>
+          <w:color w:val="393C3D"/>
         </w:rPr>
       </w:pPr>
     </w:p>
@@ -2961,23 +2423,70 @@
         <w:ind w:left="900"/>
         <w:jc w:val="both"/>
         <w:rPr>
-          <w:rFonts w:ascii="Arial" w:eastAsia="Times New Roman" w:hAnsi="Arial" w:cs="Arial"/>
-          <w:color w:val="393C3D"/>
-          <w:sz w:val="21"/>
-          <w:szCs w:val="21"/>
+          <w:rFonts w:eastAsia="Times New Roman" w:cs="Arial"/>
+          <w:color w:val="393C3D"/>
           <w:u w:val="single"/>
         </w:rPr>
       </w:pPr>
       <w:r>
         <w:rPr>
-          <w:rFonts w:ascii="Arial" w:eastAsia="Times New Roman" w:hAnsi="Arial" w:cs="Arial"/>
-          <w:color w:val="393C3D"/>
-          <w:sz w:val="21"/>
-          <w:szCs w:val="21"/>
+          <w:rFonts w:eastAsia="Times New Roman" w:cs="Arial"/>
+          <w:color w:val="393C3D"/>
           <w:u w:val="single"/>
         </w:rPr>
         <w:t>What kind of cleaning and wrangling did you need to do?</w:t>
       </w:r>
+    </w:p>
+    <w:p>
+      <w:pPr>
+        <w:shd w:val="clear" w:color="auto" w:fill="FFFFFF"/>
+        <w:spacing w:after="0" w:line="240" w:lineRule="auto"/>
+        <w:jc w:val="both"/>
+        <w:rPr>
+          <w:rFonts w:eastAsia="Times New Roman" w:cs="Arial"/>
+          <w:color w:val="393C3D"/>
+          <w:u w:val="single"/>
+        </w:rPr>
+      </w:pPr>
+    </w:p>
+    <w:p>
+      <w:pPr>
+        <w:shd w:val="clear" w:color="auto" w:fill="FFFFFF"/>
+        <w:spacing w:after="0" w:line="240" w:lineRule="auto"/>
+        <w:jc w:val="both"/>
+        <w:rPr>
+          <w:rFonts w:eastAsia="Times New Roman" w:cs="Arial"/>
+          <w:color w:val="393C3D"/>
+          <w:u w:val="single"/>
+        </w:rPr>
+      </w:pPr>
+      <w:r>
+        <w:rPr>
+          <w:rFonts w:eastAsia="Times New Roman" w:cs="Arial"/>
+          <w:color w:val="393C3D"/>
+          <w:u w:val="single"/>
+        </w:rPr>
+        <w:t>I</w:t>
+      </w:r>
+      <w:r>
+        <w:rPr>
+          <w:rFonts w:eastAsia="Times New Roman" w:cs="Arial"/>
+          <w:color w:val="393C3D"/>
+        </w:rPr>
+        <w:t xml:space="preserve"> had to use the “tm” and “stinger” package to remove stopwords (i.e. the, is, and, etc.), I removed links, retweets, hashtags, @people, punctuations, numbers, emojis and non-english characters.</w:t>
+      </w:r>
+    </w:p>
+    <w:p>
+      <w:pPr>
+        <w:shd w:val="clear" w:color="auto" w:fill="FFFFFF"/>
+        <w:spacing w:after="0" w:line="240" w:lineRule="auto"/>
+        <w:jc w:val="both"/>
+        <w:rPr>
+          <w:rFonts w:eastAsia="Times New Roman" w:cs="Arial"/>
+          <w:color w:val="393C3D"/>
+          <w:u w:val="single"/>
+        </w:rPr>
+      </w:pPr>
     </w:p>
     <w:p>
       <w:pPr>
@@ -2990,19 +2499,15 @@
         <w:ind w:left="450"/>
         <w:jc w:val="both"/>
         <w:rPr>
-          <w:rFonts w:ascii="Arial" w:eastAsia="Times New Roman" w:hAnsi="Arial" w:cs="Arial"/>
-          <w:color w:val="393C3D"/>
-          <w:sz w:val="21"/>
-          <w:szCs w:val="21"/>
+          <w:rFonts w:eastAsia="Times New Roman" w:cs="Arial"/>
+          <w:color w:val="393C3D"/>
           <w:u w:val="single"/>
         </w:rPr>
       </w:pPr>
       <w:r>
         <w:rPr>
-          <w:rFonts w:ascii="Arial" w:eastAsia="Times New Roman" w:hAnsi="Arial" w:cs="Arial"/>
-          <w:color w:val="393C3D"/>
-          <w:sz w:val="21"/>
-          <w:szCs w:val="21"/>
+          <w:rFonts w:eastAsia="Times New Roman" w:cs="Arial"/>
+          <w:color w:val="393C3D"/>
           <w:u w:val="single"/>
         </w:rPr>
         <w:t>Any preliminary exploration you’ve performed and your initial findings.</w:t>
@@ -3014,33 +2519,11 @@
         <w:spacing w:after="0" w:line="240" w:lineRule="auto"/>
         <w:jc w:val="both"/>
         <w:rPr>
-          <w:rFonts w:ascii="Arial" w:eastAsia="Times New Roman" w:hAnsi="Arial" w:cs="Arial"/>
-          <w:color w:val="393C3D"/>
-          <w:sz w:val="21"/>
-          <w:szCs w:val="21"/>
-        </w:rPr>
-      </w:pPr>
-    </w:p>
-    <w:p>
-      <w:pPr>
-        <w:shd w:val="clear" w:color="auto" w:fill="FFFFFF"/>
-        <w:spacing w:before="60" w:after="100" w:afterAutospacing="1" w:line="240" w:lineRule="auto"/>
-        <w:rPr>
-          <w:rFonts w:ascii="Segoe UI" w:eastAsia="Times New Roman" w:hAnsi="Segoe UI" w:cs="Segoe UI"/>
-          <w:color w:val="5B9BD5" w:themeColor="accent1"/>
-          <w:sz w:val="24"/>
-          <w:szCs w:val="24"/>
-        </w:rPr>
-      </w:pPr>
-      <w:r>
-        <w:rPr>
-          <w:rFonts w:ascii="Segoe UI" w:eastAsia="Times New Roman" w:hAnsi="Segoe UI" w:cs="Segoe UI"/>
-          <w:color w:val="5B9BD5" w:themeColor="accent1"/>
-          <w:sz w:val="24"/>
-          <w:szCs w:val="24"/>
-        </w:rPr>
-        <w:t>What can I learn from ISIS #hashtag campaigns?</w:t>
-      </w:r>
+          <w:rFonts w:eastAsia="Times New Roman" w:cs="Arial"/>
+          <w:color w:val="393C3D"/>
+          <w:u w:val="single"/>
+        </w:rPr>
+      </w:pPr>
     </w:p>
     <w:p>
       <w:pPr>
@@ -3048,12 +2531,17 @@
         <w:spacing w:after="0" w:line="240" w:lineRule="auto"/>
         <w:jc w:val="both"/>
         <w:rPr>
-          <w:rFonts w:ascii="Arial" w:eastAsia="Times New Roman" w:hAnsi="Arial" w:cs="Arial"/>
-          <w:color w:val="393C3D"/>
-          <w:sz w:val="21"/>
-          <w:szCs w:val="21"/>
-        </w:rPr>
-      </w:pPr>
+          <w:rFonts w:eastAsia="Times New Roman" w:cs="Arial"/>
+          <w:color w:val="393C3D"/>
+        </w:rPr>
+      </w:pPr>
+      <w:r>
+        <w:rPr>
+          <w:rFonts w:eastAsia="Times New Roman" w:cs="Arial"/>
+          <w:color w:val="393C3D"/>
+        </w:rPr>
+        <w:t>For preliminary exploration, I looked at the dataset tweets to gather what the dataset looks like. Once I understood the format and structure, I wanted to know who are the most active twitter users in this dataset, what are the most frequent users, hashtags and words.</w:t>
+      </w:r>
     </w:p>
     <w:p>
       <w:pPr>
@@ -3061,10 +2549,36 @@
         <w:spacing w:after="0" w:line="240" w:lineRule="auto"/>
         <w:jc w:val="both"/>
         <w:rPr>
-          <w:rFonts w:ascii="Arial" w:eastAsia="Times New Roman" w:hAnsi="Arial" w:cs="Arial"/>
-          <w:color w:val="393C3D"/>
-          <w:sz w:val="21"/>
-          <w:szCs w:val="21"/>
+          <w:rFonts w:eastAsia="Times New Roman" w:cs="Arial"/>
+          <w:color w:val="393C3D"/>
+        </w:rPr>
+      </w:pPr>
+    </w:p>
+    <w:p>
+      <w:pPr>
+        <w:shd w:val="clear" w:color="auto" w:fill="FFFFFF"/>
+        <w:spacing w:before="60" w:after="100" w:afterAutospacing="1" w:line="240" w:lineRule="auto"/>
+        <w:rPr>
+          <w:rFonts w:eastAsia="Times New Roman" w:cs="Segoe UI"/>
+          <w:color w:val="5B9BD5" w:themeColor="accent1"/>
+        </w:rPr>
+      </w:pPr>
+      <w:r>
+        <w:rPr>
+          <w:rFonts w:eastAsia="Times New Roman" w:cs="Segoe UI"/>
+          <w:color w:val="5B9BD5" w:themeColor="accent1"/>
+        </w:rPr>
+        <w:t>What can I learn from ISIS #hashtag campaigns?</w:t>
+      </w:r>
+    </w:p>
+    <w:p>
+      <w:pPr>
+        <w:shd w:val="clear" w:color="auto" w:fill="FFFFFF"/>
+        <w:spacing w:after="0" w:line="240" w:lineRule="auto"/>
+        <w:jc w:val="both"/>
+        <w:rPr>
+          <w:rFonts w:eastAsia="Times New Roman" w:cs="Arial"/>
+          <w:color w:val="393C3D"/>
         </w:rPr>
       </w:pPr>
     </w:p>
@@ -3079,19 +2593,15 @@
         <w:ind w:left="450"/>
         <w:jc w:val="both"/>
         <w:rPr>
-          <w:rFonts w:ascii="Arial" w:eastAsia="Times New Roman" w:hAnsi="Arial" w:cs="Arial"/>
-          <w:color w:val="393C3D"/>
-          <w:sz w:val="21"/>
-          <w:szCs w:val="21"/>
+          <w:rFonts w:eastAsia="Times New Roman" w:cs="Arial"/>
+          <w:color w:val="393C3D"/>
           <w:u w:val="single"/>
         </w:rPr>
       </w:pPr>
       <w:r>
         <w:rPr>
-          <w:rFonts w:ascii="Arial" w:eastAsia="Times New Roman" w:hAnsi="Arial" w:cs="Arial"/>
-          <w:color w:val="393C3D"/>
-          <w:sz w:val="21"/>
-          <w:szCs w:val="21"/>
+          <w:rFonts w:eastAsia="Times New Roman" w:cs="Arial"/>
+          <w:color w:val="393C3D"/>
           <w:u w:val="single"/>
         </w:rPr>
         <w:t>Based on these findings, what approach are you going to take? How has your approach changed from what you initially proposed, if applicable?</w:t>
@@ -3103,10 +2613,8 @@
         <w:spacing w:after="0" w:line="240" w:lineRule="auto"/>
         <w:jc w:val="both"/>
         <w:rPr>
-          <w:rFonts w:ascii="Arial" w:eastAsia="Times New Roman" w:hAnsi="Arial" w:cs="Arial"/>
-          <w:color w:val="393C3D"/>
-          <w:sz w:val="21"/>
-          <w:szCs w:val="21"/>
+          <w:rFonts w:eastAsia="Times New Roman" w:cs="Arial"/>
+          <w:color w:val="393C3D"/>
         </w:rPr>
       </w:pPr>
     </w:p>
@@ -3129,52 +2637,24 @@
         <w:pStyle w:val="Quote"/>
         <w:rPr>
           <w:color w:val="5E5E5E"/>
-          <w:sz w:val="21"/>
-          <w:szCs w:val="21"/>
         </w:rPr>
       </w:pPr>
       <w:r>
         <w:rPr>
           <w:color w:val="5E5E5E"/>
-          <w:sz w:val="21"/>
-          <w:szCs w:val="21"/>
-        </w:rPr>
-        <w:t xml:space="preserve">The most interesting insight I learned was how a handful of users are essentially thought leaders and influence much of the network. I thought it would be a bit more evenly spread across the network, but </w:t>
+        </w:rPr>
+        <w:t>The most interesting insight I learned was how a handful of users are essentially thought leaders and influence much of the network. I thought it would be a bit more evenly spread across the network, but its clear that 3-5 people are generating the lion’s share of content and serve as connectors between content producers and content receivers.</w:t>
       </w:r>
-      <w:proofErr w:type="spellStart"/>
+    </w:p>
+    <w:p>
+      <w:pPr>
+        <w:pStyle w:val="Quote"/>
+      </w:pPr>
       <w:r>
         <w:rPr>
-          <w:color w:val="5E5E5E"/>
-          <w:sz w:val="21"/>
-          <w:szCs w:val="21"/>
-        </w:rPr>
-        <w:t>its</w:t>
-      </w:r>
-      <w:proofErr w:type="spellEnd"/>
-      <w:r>
-        <w:rPr>
-          <w:color w:val="5E5E5E"/>
-          <w:sz w:val="21"/>
-          <w:szCs w:val="21"/>
-        </w:rPr>
-        <w:t xml:space="preserve"> clear that 3-5 people are generating the lion’s share of content and serve as connectors between content producers and content receivers.</w:t>
-      </w:r>
-    </w:p>
-    <w:p>
-      <w:pPr>
-        <w:pStyle w:val="Quote"/>
-      </w:pPr>
-      <w:r>
-        <w:rPr>
           <w:shd w:val="clear" w:color="auto" w:fill="FFFFFF"/>
         </w:rPr>
-        <w:t>-</w:t>
-      </w:r>
-      <w:r>
-        <w:rPr>
-          <w:shd w:val="clear" w:color="auto" w:fill="FFFFFF"/>
-        </w:rPr>
-        <w:t>http://blog.kaggle.com/2016/06/03/dataset-spotlight-how-isis-uses-twitter/</w:t>
+        <w:t>-http://blog.kaggle.com/2016/06/03/dataset-spotlight-how-isis-uses-twitter/</w:t>
       </w:r>
     </w:p>
     <w:p>
@@ -3183,10 +2663,8 @@
         <w:spacing w:after="0" w:line="240" w:lineRule="auto"/>
         <w:jc w:val="both"/>
         <w:rPr>
-          <w:rFonts w:ascii="Arial" w:eastAsia="Times New Roman" w:hAnsi="Arial" w:cs="Arial"/>
-          <w:color w:val="393C3D"/>
-          <w:sz w:val="21"/>
-          <w:szCs w:val="21"/>
+          <w:rFonts w:eastAsia="Times New Roman" w:cs="Arial"/>
+          <w:color w:val="393C3D"/>
         </w:rPr>
       </w:pPr>
     </w:p>
@@ -3196,35 +2674,17 @@
         <w:spacing w:after="0" w:line="240" w:lineRule="auto"/>
         <w:jc w:val="both"/>
         <w:rPr>
-          <w:rFonts w:ascii="Arial" w:eastAsia="Times New Roman" w:hAnsi="Arial" w:cs="Arial"/>
+          <w:rFonts w:eastAsia="Times New Roman" w:cs="Arial"/>
           <w:color w:val="5B9BD5" w:themeColor="accent1"/>
-          <w:sz w:val="21"/>
-          <w:szCs w:val="21"/>
         </w:rPr>
       </w:pPr>
       <w:r>
         <w:rPr>
-          <w:rFonts w:ascii="Segoe UI" w:hAnsi="Segoe UI" w:cs="Segoe UI"/>
+          <w:rFonts w:cs="Segoe UI"/>
           <w:color w:val="5B9BD5" w:themeColor="accent1"/>
           <w:shd w:val="clear" w:color="auto" w:fill="FFFFFF"/>
         </w:rPr>
-        <w:t xml:space="preserve">Build a time series around time of </w:t>
-      </w:r>
-      <w:r>
-        <w:rPr>
-          <w:rFonts w:ascii="Segoe UI" w:hAnsi="Segoe UI" w:cs="Segoe UI"/>
-          <w:color w:val="5B9BD5" w:themeColor="accent1"/>
-          <w:shd w:val="clear" w:color="auto" w:fill="FFFFFF"/>
-        </w:rPr>
-        <w:t>events (i.e. attacks, elections, etc.</w:t>
-      </w:r>
-      <w:r>
-        <w:rPr>
-          <w:rFonts w:ascii="Segoe UI" w:hAnsi="Segoe UI" w:cs="Segoe UI"/>
-          <w:color w:val="5B9BD5" w:themeColor="accent1"/>
-          <w:shd w:val="clear" w:color="auto" w:fill="FFFFFF"/>
-        </w:rPr>
-        <w:t>.</w:t>
+        <w:t>Build a time series around time of events (i.e. attacks, elections, etc..</w:t>
       </w:r>
     </w:p>
     <w:p>
@@ -3233,10 +2693,8 @@
         <w:spacing w:after="0" w:line="240" w:lineRule="auto"/>
         <w:jc w:val="both"/>
         <w:rPr>
-          <w:rFonts w:ascii="Arial" w:eastAsia="Times New Roman" w:hAnsi="Arial" w:cs="Arial"/>
-          <w:color w:val="393C3D"/>
-          <w:sz w:val="21"/>
-          <w:szCs w:val="21"/>
+          <w:rFonts w:eastAsia="Times New Roman" w:cs="Arial"/>
+          <w:color w:val="393C3D"/>
         </w:rPr>
       </w:pPr>
     </w:p>
@@ -3246,18 +2704,14 @@
         <w:spacing w:after="0" w:line="240" w:lineRule="auto"/>
         <w:jc w:val="both"/>
         <w:rPr>
-          <w:rFonts w:ascii="Arial" w:eastAsia="Times New Roman" w:hAnsi="Arial" w:cs="Arial"/>
-          <w:color w:val="393C3D"/>
-          <w:sz w:val="21"/>
-          <w:szCs w:val="21"/>
+          <w:rFonts w:eastAsia="Times New Roman" w:cs="Arial"/>
+          <w:color w:val="393C3D"/>
         </w:rPr>
       </w:pPr>
       <w:r>
         <w:rPr>
-          <w:rFonts w:ascii="Arial" w:eastAsia="Times New Roman" w:hAnsi="Arial" w:cs="Arial"/>
-          <w:color w:val="393C3D"/>
-          <w:sz w:val="21"/>
-          <w:szCs w:val="21"/>
+          <w:rFonts w:eastAsia="Times New Roman" w:cs="Arial"/>
+          <w:color w:val="393C3D"/>
         </w:rPr>
         <w:t>Basically, the milestone is an opportunity for you to practice your data story skills. We encourage you and your mentor to plan multiple milestones if possible.</w:t>
       </w:r>
@@ -3268,117 +2722,27 @@
         <w:spacing w:after="0" w:line="240" w:lineRule="auto"/>
         <w:jc w:val="both"/>
         <w:rPr>
-          <w:rFonts w:ascii="Arial" w:eastAsia="Times New Roman" w:hAnsi="Arial" w:cs="Arial"/>
-          <w:color w:val="393C3D"/>
-          <w:sz w:val="21"/>
-          <w:szCs w:val="21"/>
+          <w:rFonts w:eastAsia="Times New Roman" w:cs="Arial"/>
+          <w:color w:val="393C3D"/>
+        </w:rPr>
+      </w:pPr>
+    </w:p>
+    <w:p>
+      <w:pPr>
+        <w:shd w:val="clear" w:color="auto" w:fill="FFFFFF"/>
+        <w:spacing w:after="0" w:line="240" w:lineRule="auto"/>
+        <w:jc w:val="both"/>
+        <w:rPr>
+          <w:rFonts w:eastAsia="Times New Roman" w:cs="Arial"/>
+          <w:color w:val="393C3D"/>
         </w:rPr>
       </w:pPr>
       <w:r>
         <w:rPr>
-          <w:rFonts w:ascii="Arial" w:eastAsia="Times New Roman" w:hAnsi="Arial" w:cs="Arial"/>
-          <w:color w:val="393C3D"/>
-          <w:sz w:val="21"/>
-          <w:szCs w:val="21"/>
-        </w:rPr>
-        <w:t xml:space="preserve">Add your code and milestone report to the </w:t>
-      </w:r>
-      <w:proofErr w:type="spellStart"/>
-      <w:r>
-        <w:rPr>
-          <w:rFonts w:ascii="Arial" w:eastAsia="Times New Roman" w:hAnsi="Arial" w:cs="Arial"/>
-          <w:color w:val="393C3D"/>
-          <w:sz w:val="21"/>
-          <w:szCs w:val="21"/>
-        </w:rPr>
-        <w:t>github</w:t>
-      </w:r>
-      <w:proofErr w:type="spellEnd"/>
-      <w:r>
-        <w:rPr>
-          <w:rFonts w:ascii="Arial" w:eastAsia="Times New Roman" w:hAnsi="Arial" w:cs="Arial"/>
-          <w:color w:val="393C3D"/>
-          <w:sz w:val="21"/>
-          <w:szCs w:val="21"/>
-        </w:rPr>
-        <w:t xml:space="preserve"> repository. As before, once your mentor has approved your milestone document, please share the </w:t>
-      </w:r>
-      <w:proofErr w:type="spellStart"/>
-      <w:r>
-        <w:rPr>
-          <w:rFonts w:ascii="Arial" w:eastAsia="Times New Roman" w:hAnsi="Arial" w:cs="Arial"/>
-          <w:color w:val="393C3D"/>
-          <w:sz w:val="21"/>
-          <w:szCs w:val="21"/>
-        </w:rPr>
-        <w:t>github</w:t>
-      </w:r>
-      <w:proofErr w:type="spellEnd"/>
-      <w:r>
-        <w:rPr>
-          <w:rFonts w:ascii="Arial" w:eastAsia="Times New Roman" w:hAnsi="Arial" w:cs="Arial"/>
-          <w:color w:val="393C3D"/>
-          <w:sz w:val="21"/>
-          <w:szCs w:val="21"/>
-        </w:rPr>
-        <w:t xml:space="preserve"> repository URL on the community and ask the community for feedback.</w:t>
-      </w:r>
-      <w:r>
-        <w:rPr>
-          <w:rFonts w:ascii="Arial" w:eastAsia="Times New Roman" w:hAnsi="Arial" w:cs="Arial"/>
-          <w:noProof/>
-          <w:color w:val="393C3D"/>
-          <w:sz w:val="21"/>
-          <w:szCs w:val="21"/>
-        </w:rPr>
-        <w:drawing>
-          <wp:inline distT="0" distB="0" distL="0" distR="0">
-            <wp:extent cx="171450" cy="104775"/>
-            <wp:effectExtent l="0" t="0" r="0" b="9525"/>
-            <wp:docPr id="1" name="Picture 1" descr="https://www.springboard.com/images/up-arrow.png"/>
-            <wp:cNvGraphicFramePr>
-              <a:graphicFrameLocks xmlns:a="http://schemas.openxmlformats.org/drawingml/2006/main" noChangeAspect="1"/>
-            </wp:cNvGraphicFramePr>
-            <a:graphic xmlns:a="http://schemas.openxmlformats.org/drawingml/2006/main">
-              <a:graphicData uri="http://schemas.openxmlformats.org/drawingml/2006/picture">
-                <pic:pic xmlns:pic="http://schemas.openxmlformats.org/drawingml/2006/picture">
-                  <pic:nvPicPr>
-                    <pic:cNvPr id="0" name="Picture 1" descr="https://www.springboard.com/images/up-arrow.png"/>
-                    <pic:cNvPicPr>
-                      <a:picLocks noChangeAspect="1" noChangeArrowheads="1"/>
-                    </pic:cNvPicPr>
-                  </pic:nvPicPr>
-                  <pic:blipFill>
-                    <a:blip r:embed="rId6">
-                      <a:extLst>
-                        <a:ext uri="{28A0092B-C50C-407E-A947-70E740481C1C}">
-                          <a14:useLocalDpi xmlns:a14="http://schemas.microsoft.com/office/drawing/2010/main" val="0"/>
-                        </a:ext>
-                      </a:extLst>
-                    </a:blip>
-                    <a:srcRect/>
-                    <a:stretch>
-                      <a:fillRect/>
-                    </a:stretch>
-                  </pic:blipFill>
-                  <pic:spPr bwMode="auto">
-                    <a:xfrm>
-                      <a:off x="0" y="0"/>
-                      <a:ext cx="171450" cy="104775"/>
-                    </a:xfrm>
-                    <a:prstGeom prst="rect">
-                      <a:avLst/>
-                    </a:prstGeom>
-                    <a:noFill/>
-                    <a:ln>
-                      <a:noFill/>
-                    </a:ln>
-                  </pic:spPr>
-                </pic:pic>
-              </a:graphicData>
-            </a:graphic>
-          </wp:inline>
-        </w:drawing>
+          <w:rFonts w:eastAsia="Times New Roman" w:cs="Arial"/>
+          <w:color w:val="393C3D"/>
+        </w:rPr>
+        <w:t>Add your code and milestone report to the github repository. As before, once your mentor has approved your milestone document, please share the github repository URL on the community and ask the community for feedback.</w:t>
       </w:r>
     </w:p>
     <w:p/>
@@ -3394,7 +2758,7 @@
         </w:rPr>
         <w:t xml:space="preserve">Analyzed the network of words: </w:t>
       </w:r>
-      <w:hyperlink r:id="rId7" w:history="1">
+      <w:hyperlink r:id="rId6" w:history="1">
         <w:r>
           <w:rPr>
             <w:rStyle w:val="Hyperlink"/>
@@ -3417,8 +2781,8 @@
 </file>
 
 <file path=word/numbering.xml><?xml version="1.0" encoding="utf-8"?>
-<w:numbering xmlns:wpc="http://schemas.microsoft.com/office/word/2010/wordprocessingCanvas" xmlns:cx="http://schemas.microsoft.com/office/drawing/2014/chartex" xmlns:cx1="http://schemas.microsoft.com/office/drawing/2015/9/8/chartex" xmlns:cx2="http://schemas.microsoft.com/office/drawing/2015/10/21/chartex" xmlns:cx3="http://schemas.microsoft.com/office/drawing/2016/5/9/chartex" xmlns:cx4="http://schemas.microsoft.com/office/drawing/2016/5/10/chartex" xmlns:cx5="http://schemas.microsoft.com/office/drawing/2016/5/11/chartex" xmlns:mc="http://schemas.openxmlformats.org/markup-compatibility/2006" xmlns:o="urn:schemas-microsoft-com:office:office" xmlns:r="http://schemas.openxmlformats.org/officeDocument/2006/relationships" xmlns:m="http://schemas.openxmlformats.org/officeDocument/2006/math" xmlns:v="urn:schemas-microsoft-com:vml" xmlns:wp14="http://schemas.microsoft.com/office/word/2010/wordprocessingDrawing" xmlns:wp="http://schemas.openxmlformats.org/drawingml/2006/wordprocessingDrawing" xmlns:w10="urn:schemas-microsoft-com:office:word" xmlns:w="http://schemas.openxmlformats.org/wordprocessingml/2006/main" xmlns:w14="http://schemas.microsoft.com/office/word/2010/wordml" xmlns:w15="http://schemas.microsoft.com/office/word/2012/wordml" xmlns:w16se="http://schemas.microsoft.com/office/word/2015/wordml/symex" xmlns:wpg="http://schemas.microsoft.com/office/word/2010/wordprocessingGroup" xmlns:wpi="http://schemas.microsoft.com/office/word/2010/wordprocessingInk" xmlns:wne="http://schemas.microsoft.com/office/word/2006/wordml" xmlns:wps="http://schemas.microsoft.com/office/word/2010/wordprocessingShape" mc:Ignorable="w14 w15 w16se wp14">
-  <w:abstractNum w:abstractNumId="0" w15:restartNumberingAfterBreak="0">
+<w:numbering xmlns:wpc="http://schemas.microsoft.com/office/word/2010/wordprocessingCanvas" xmlns:mo="http://schemas.microsoft.com/office/mac/office/2008/main" xmlns:mc="http://schemas.openxmlformats.org/markup-compatibility/2006" xmlns:mv="urn:schemas-microsoft-com:mac:vml" xmlns:o="urn:schemas-microsoft-com:office:office" xmlns:r="http://schemas.openxmlformats.org/officeDocument/2006/relationships" xmlns:m="http://schemas.openxmlformats.org/officeDocument/2006/math" xmlns:v="urn:schemas-microsoft-com:vml" xmlns:wp14="http://schemas.microsoft.com/office/word/2010/wordprocessingDrawing" xmlns:wp="http://schemas.openxmlformats.org/drawingml/2006/wordprocessingDrawing" xmlns:w10="urn:schemas-microsoft-com:office:word" xmlns:w="http://schemas.openxmlformats.org/wordprocessingml/2006/main" xmlns:w14="http://schemas.microsoft.com/office/word/2010/wordml" xmlns:w15="http://schemas.microsoft.com/office/word/2012/wordml" xmlns:wpg="http://schemas.microsoft.com/office/word/2010/wordprocessingGroup" xmlns:wpi="http://schemas.microsoft.com/office/word/2010/wordprocessingInk" xmlns:wne="http://schemas.microsoft.com/office/word/2006/wordml" xmlns:wps="http://schemas.microsoft.com/office/word/2010/wordprocessingShape" mc:Ignorable="w14 w15 wp14">
+  <w:abstractNum w:abstractNumId="0">
     <w:nsid w:val="10641152"/>
     <w:multiLevelType w:val="multilevel"/>
     <w:tmpl w:val="68584F2C"/>
@@ -3567,7 +2931,7 @@
       </w:rPr>
     </w:lvl>
   </w:abstractNum>
-  <w:abstractNum w:abstractNumId="1" w15:restartNumberingAfterBreak="0">
+  <w:abstractNum w:abstractNumId="1">
     <w:nsid w:val="5CCC36AE"/>
     <w:multiLevelType w:val="multilevel"/>
     <w:tmpl w:val="DDE6797E"/>
@@ -3726,7 +3090,7 @@
 </file>
 
 <file path=word/styles.xml><?xml version="1.0" encoding="utf-8"?>
-<w:styles xmlns:mc="http://schemas.openxmlformats.org/markup-compatibility/2006" xmlns:r="http://schemas.openxmlformats.org/officeDocument/2006/relationships" xmlns:w="http://schemas.openxmlformats.org/wordprocessingml/2006/main" xmlns:w14="http://schemas.microsoft.com/office/word/2010/wordml" xmlns:w15="http://schemas.microsoft.com/office/word/2012/wordml" xmlns:w16se="http://schemas.microsoft.com/office/word/2015/wordml/symex" mc:Ignorable="w14 w15 w16se">
+<w:styles xmlns:mc="http://schemas.openxmlformats.org/markup-compatibility/2006" xmlns:r="http://schemas.openxmlformats.org/officeDocument/2006/relationships" xmlns:w="http://schemas.openxmlformats.org/wordprocessingml/2006/main" xmlns:w14="http://schemas.microsoft.com/office/word/2010/wordml" xmlns:w15="http://schemas.microsoft.com/office/word/2012/wordml" mc:Ignorable="w14 w15">
   <w:docDefaults>
     <w:rPrDefault>
       <w:rPr>
@@ -3742,7 +3106,7 @@
       </w:pPr>
     </w:pPrDefault>
   </w:docDefaults>
-  <w:latentStyles w:defLockedState="0" w:defUIPriority="99" w:defSemiHidden="0" w:defUnhideWhenUsed="0" w:defQFormat="0" w:count="374">
+  <w:latentStyles w:defLockedState="0" w:defUIPriority="99" w:defSemiHidden="0" w:defUnhideWhenUsed="0" w:defQFormat="0" w:count="382">
     <w:lsdException w:name="Normal" w:uiPriority="0" w:qFormat="1"/>
     <w:lsdException w:name="heading 1" w:uiPriority="9" w:qFormat="1"/>
     <w:lsdException w:name="heading 2" w:semiHidden="1" w:uiPriority="9" w:unhideWhenUsed="1" w:qFormat="1"/>
@@ -4116,7 +3480,6 @@
     <w:lsdException w:name="List Table 7 Colorful Accent 6" w:uiPriority="52"/>
     <w:lsdException w:name="Mention" w:semiHidden="1" w:unhideWhenUsed="1"/>
     <w:lsdException w:name="Smart Hyperlink" w:semiHidden="1" w:unhideWhenUsed="1"/>
-    <w:lsdException w:name="Hashtag" w:semiHidden="1" w:unhideWhenUsed="1"/>
   </w:latentStyles>
   <w:style w:type="paragraph" w:default="1" w:styleId="Normal">
     <w:name w:val="Normal"/>
@@ -4251,12 +3614,19 @@
     <w:tblPr>
       <w:tblStyleRowBandSize w:val="1"/>
       <w:tblStyleColBandSize w:val="1"/>
+      <w:tblInd w:w="0" w:type="dxa"/>
       <w:tblBorders>
         <w:top w:val="single" w:sz="2" w:space="0" w:color="9CC2E5" w:themeColor="accent1" w:themeTint="99"/>
         <w:bottom w:val="single" w:sz="2" w:space="0" w:color="9CC2E5" w:themeColor="accent1" w:themeTint="99"/>
         <w:insideH w:val="single" w:sz="2" w:space="0" w:color="9CC2E5" w:themeColor="accent1" w:themeTint="99"/>
         <w:insideV w:val="single" w:sz="2" w:space="0" w:color="9CC2E5" w:themeColor="accent1" w:themeTint="99"/>
       </w:tblBorders>
+      <w:tblCellMar>
+        <w:top w:w="0" w:type="dxa"/>
+        <w:left w:w="108" w:type="dxa"/>
+        <w:bottom w:w="0" w:type="dxa"/>
+        <w:right w:w="108" w:type="dxa"/>
+      </w:tblCellMar>
     </w:tblPr>
     <w:tblStylePr w:type="firstRow">
       <w:rPr>
@@ -4324,6 +3694,7 @@
       <w:spacing w:after="0" w:line="240" w:lineRule="auto"/>
     </w:pPr>
     <w:tblPr>
+      <w:tblInd w:w="0" w:type="dxa"/>
       <w:tblBorders>
         <w:top w:val="single" w:sz="4" w:space="0" w:color="auto"/>
         <w:left w:val="single" w:sz="4" w:space="0" w:color="auto"/>
@@ -4332,6 +3703,12 @@
         <w:insideH w:val="single" w:sz="4" w:space="0" w:color="auto"/>
         <w:insideV w:val="single" w:sz="4" w:space="0" w:color="auto"/>
       </w:tblBorders>
+      <w:tblCellMar>
+        <w:top w:w="0" w:type="dxa"/>
+        <w:left w:w="108" w:type="dxa"/>
+        <w:bottom w:w="0" w:type="dxa"/>
+        <w:right w:w="108" w:type="dxa"/>
+      </w:tblCellMar>
     </w:tblPr>
   </w:style>
 </w:styles>

</xml_diff>

<commit_message>
Worked on data story
</commit_message>
<xml_diff>
--- a/DataStory.docx
+++ b/DataStory.docx
@@ -22,8 +22,6 @@
         </w:rPr>
         <w:t># To Do</w:t>
       </w:r>
-      <w:bookmarkStart w:id="0" w:name="_GoBack"/>
-      <w:bookmarkEnd w:id="0"/>
     </w:p>
     <w:p>
       <w:pPr>
@@ -2765,709 +2763,16 @@
           <w:color w:val="393C3D"/>
         </w:rPr>
       </w:pPr>
-    </w:p>
-    <w:p>
-      <w:pPr>
-        <w:shd w:val="clear" w:color="auto" w:fill="FFFFFF"/>
-        <w:spacing w:after="0" w:line="240" w:lineRule="auto"/>
-        <w:jc w:val="both"/>
-        <w:rPr>
-          <w:rFonts w:eastAsia="Times New Roman" w:cs="Arial"/>
-          <w:color w:val="393C3D"/>
-        </w:rPr>
-      </w:pPr>
-    </w:p>
-    <w:p>
-      <w:pPr>
-        <w:numPr>
-          <w:ilvl w:val="1"/>
-          <w:numId w:val="1"/>
-        </w:numPr>
-        <w:shd w:val="clear" w:color="auto" w:fill="FFFFFF"/>
-        <w:spacing w:after="0" w:line="240" w:lineRule="auto"/>
-        <w:ind w:left="900"/>
-        <w:jc w:val="both"/>
-        <w:rPr>
-          <w:rFonts w:eastAsia="Times New Roman" w:cs="Arial"/>
-          <w:color w:val="393C3D"/>
-          <w:u w:val="single"/>
-        </w:rPr>
-      </w:pPr>
-      <w:r>
-        <w:rPr>
-          <w:rFonts w:eastAsia="Times New Roman" w:cs="Arial"/>
-          <w:color w:val="393C3D"/>
-          <w:u w:val="single"/>
-        </w:rPr>
-        <w:t>What are its limitations i.e. what are some questions that you cannot answer with this data set?</w:t>
-      </w:r>
-    </w:p>
-    <w:p>
-      <w:pPr>
-        <w:shd w:val="clear" w:color="auto" w:fill="FFFFFF"/>
-        <w:spacing w:after="0" w:line="240" w:lineRule="auto"/>
-        <w:jc w:val="both"/>
-        <w:rPr>
-          <w:rFonts w:eastAsia="Times New Roman" w:cs="Arial"/>
-          <w:color w:val="393C3D"/>
-        </w:rPr>
-      </w:pPr>
-    </w:p>
-    <w:p>
-      <w:pPr>
-        <w:rPr>
-          <w:rFonts w:ascii="Times New Roman" w:eastAsia="Times New Roman" w:hAnsi="Times New Roman" w:cs="Times New Roman"/>
-          <w:sz w:val="24"/>
-          <w:szCs w:val="24"/>
-        </w:rPr>
-      </w:pPr>
-      <w:r>
-        <w:rPr>
-          <w:rFonts w:eastAsia="Times New Roman" w:cs="Arial"/>
-          <w:color w:val="393C3D"/>
+      <w:r>
+        <w:rPr>
+          <w:noProof/>
         </w:rPr>
         <w:lastRenderedPageBreak/>
-        <w:t>Twitter usernames of pro-ISIS fanboys are constantly changing because Twitter shuts them down.</w:t>
-      </w:r>
-      <w:r>
-        <w:rPr>
-          <w:rFonts w:eastAsia="Times New Roman" w:cs="Arial"/>
-          <w:color w:val="393C3D"/>
-        </w:rPr>
-        <w:t xml:space="preserve"> </w:t>
-      </w:r>
-      <w:r>
-        <w:rPr>
-          <w:rFonts w:ascii="Times New Roman" w:eastAsia="Times New Roman" w:hAnsi="Times New Roman" w:cs="Times New Roman"/>
-          <w:sz w:val="24"/>
-          <w:szCs w:val="24"/>
-        </w:rPr>
-        <w:t>​</w:t>
-      </w:r>
-    </w:p>
-    <w:p>
-      <w:pPr>
-        <w:shd w:val="clear" w:color="auto" w:fill="FFFFFF"/>
-        <w:spacing w:after="0" w:line="240" w:lineRule="auto"/>
-        <w:rPr>
-          <w:rFonts w:ascii="Arial" w:eastAsia="Times New Roman" w:hAnsi="Arial" w:cs="Arial"/>
-          <w:color w:val="000000"/>
-          <w:sz w:val="23"/>
-          <w:szCs w:val="23"/>
-        </w:rPr>
-      </w:pPr>
-      <w:r>
-        <w:rPr>
-          <w:rFonts w:ascii="Arial" w:eastAsia="Times New Roman" w:hAnsi="Arial" w:cs="Arial"/>
-          <w:color w:val="000000"/>
-          <w:sz w:val="23"/>
-          <w:szCs w:val="23"/>
-        </w:rPr>
-        <w:t xml:space="preserve">The dataset does not contain the user's avatar. These are avatars are often re-cycled and can be used to find the new username after </w:t>
-      </w:r>
-      <w:proofErr w:type="spellStart"/>
-      <w:r>
-        <w:rPr>
-          <w:rFonts w:ascii="Arial" w:eastAsia="Times New Roman" w:hAnsi="Arial" w:cs="Arial"/>
-          <w:color w:val="000000"/>
-          <w:sz w:val="23"/>
-          <w:szCs w:val="23"/>
-        </w:rPr>
-        <w:t>Tweitter</w:t>
-      </w:r>
-      <w:proofErr w:type="spellEnd"/>
-      <w:r>
-        <w:rPr>
-          <w:rFonts w:ascii="Arial" w:eastAsia="Times New Roman" w:hAnsi="Arial" w:cs="Arial"/>
-          <w:color w:val="000000"/>
-          <w:sz w:val="23"/>
-          <w:szCs w:val="23"/>
-        </w:rPr>
-        <w:t xml:space="preserve"> destroys the account.</w:t>
-      </w:r>
-    </w:p>
-    <w:p>
-      <w:pPr>
-        <w:shd w:val="clear" w:color="auto" w:fill="FFFFFF"/>
-        <w:spacing w:after="0" w:line="240" w:lineRule="auto"/>
-        <w:jc w:val="both"/>
-        <w:rPr>
-          <w:rFonts w:eastAsia="Times New Roman" w:cs="Arial"/>
-          <w:color w:val="393C3D"/>
-        </w:rPr>
-      </w:pPr>
-    </w:p>
-    <w:p>
-      <w:pPr>
-        <w:shd w:val="clear" w:color="auto" w:fill="FFFFFF"/>
-        <w:spacing w:after="0" w:line="240" w:lineRule="auto"/>
-        <w:jc w:val="both"/>
-        <w:rPr>
-          <w:rFonts w:eastAsia="Times New Roman" w:cs="Arial"/>
-          <w:color w:val="393C3D"/>
-        </w:rPr>
-      </w:pPr>
-    </w:p>
-    <w:p>
-      <w:pPr>
-        <w:pStyle w:val="Quote"/>
-        <w:rPr>
-          <w:rFonts w:eastAsia="Times New Roman"/>
-          <w:color w:val="393C3D"/>
-        </w:rPr>
-      </w:pPr>
-      <w:r>
-        <w:rPr>
-          <w:shd w:val="clear" w:color="auto" w:fill="FFFFFF"/>
-        </w:rPr>
-        <w:t>Indicators of someone being pro-ISIS included: (a) keywords in the user’s name, description or tweets such as “</w:t>
-      </w:r>
-      <w:proofErr w:type="spellStart"/>
-      <w:r>
-        <w:rPr>
-          <w:shd w:val="clear" w:color="auto" w:fill="FFFFFF"/>
-        </w:rPr>
-        <w:t>Dawla</w:t>
-      </w:r>
-      <w:proofErr w:type="spellEnd"/>
-      <w:r>
-        <w:rPr>
-          <w:shd w:val="clear" w:color="auto" w:fill="FFFFFF"/>
-        </w:rPr>
-        <w:t>” (which refers to the State), “</w:t>
-      </w:r>
-      <w:proofErr w:type="spellStart"/>
-      <w:r>
-        <w:rPr>
-          <w:shd w:val="clear" w:color="auto" w:fill="FFFFFF"/>
-        </w:rPr>
-        <w:t>Baqiyyah</w:t>
-      </w:r>
-      <w:proofErr w:type="spellEnd"/>
-      <w:r>
-        <w:rPr>
-          <w:shd w:val="clear" w:color="auto" w:fill="FFFFFF"/>
-        </w:rPr>
-        <w:t>” (which denotes being part of the supposed ‘ever-expanding’ of the ISIS state), “</w:t>
-      </w:r>
-      <w:proofErr w:type="spellStart"/>
-      <w:r>
-        <w:rPr>
-          <w:shd w:val="clear" w:color="auto" w:fill="FFFFFF"/>
-        </w:rPr>
-        <w:t>Amaq</w:t>
-      </w:r>
-      <w:proofErr w:type="spellEnd"/>
-      <w:r>
-        <w:rPr>
-          <w:shd w:val="clear" w:color="auto" w:fill="FFFFFF"/>
-        </w:rPr>
-        <w:t>” (the agency used by ISIS to issue official proclamations, “</w:t>
-      </w:r>
-      <w:proofErr w:type="spellStart"/>
-      <w:r>
-        <w:rPr>
-          <w:shd w:val="clear" w:color="auto" w:fill="FFFFFF"/>
-        </w:rPr>
-        <w:t>Wilayat</w:t>
-      </w:r>
-      <w:proofErr w:type="spellEnd"/>
-      <w:r>
-        <w:rPr>
-          <w:shd w:val="clear" w:color="auto" w:fill="FFFFFF"/>
-        </w:rPr>
-        <w:t xml:space="preserve">” (used by ISIS to divide up the world into its provinces), etc. I also looked at imagery such as if a user had the ISIS flag or images of radical leaders like al-Baghdadi, Anwar </w:t>
-      </w:r>
-      <w:proofErr w:type="spellStart"/>
-      <w:r>
-        <w:rPr>
-          <w:shd w:val="clear" w:color="auto" w:fill="FFFFFF"/>
-        </w:rPr>
-        <w:t>Awlaki</w:t>
-      </w:r>
-      <w:proofErr w:type="spellEnd"/>
-      <w:r>
-        <w:rPr>
-          <w:shd w:val="clear" w:color="auto" w:fill="FFFFFF"/>
-        </w:rPr>
-        <w:t>, etc. I also looked at who they were following and following them back. All of these factors helped me identify factors to collect the data.</w:t>
-      </w:r>
-      <w:r>
-        <w:rPr>
-          <w:shd w:val="clear" w:color="auto" w:fill="FFFFFF"/>
-        </w:rPr>
-        <w:br/>
-        <w:t>-http://blog.kaggle.com/2016/06/03/dataset-spotlight-how-isis-uses-twitter/</w:t>
-      </w:r>
-    </w:p>
-    <w:p>
-      <w:pPr>
-        <w:shd w:val="clear" w:color="auto" w:fill="FFFFFF"/>
-        <w:spacing w:after="0" w:line="240" w:lineRule="auto"/>
-        <w:jc w:val="both"/>
-        <w:rPr>
-          <w:rFonts w:eastAsia="Times New Roman" w:cs="Arial"/>
-          <w:color w:val="393C3D"/>
-        </w:rPr>
-      </w:pPr>
-    </w:p>
-    <w:p>
-      <w:pPr>
-        <w:numPr>
-          <w:ilvl w:val="1"/>
-          <w:numId w:val="1"/>
-        </w:numPr>
-        <w:shd w:val="clear" w:color="auto" w:fill="FFFFFF"/>
-        <w:spacing w:after="0" w:line="240" w:lineRule="auto"/>
-        <w:ind w:left="900"/>
-        <w:jc w:val="both"/>
-        <w:rPr>
-          <w:rFonts w:eastAsia="Times New Roman" w:cs="Arial"/>
-          <w:color w:val="393C3D"/>
-          <w:u w:val="single"/>
-        </w:rPr>
-      </w:pPr>
-      <w:r>
-        <w:rPr>
-          <w:rFonts w:eastAsia="Times New Roman" w:cs="Arial"/>
-          <w:color w:val="393C3D"/>
-          <w:u w:val="single"/>
-        </w:rPr>
-        <w:t>What kind of cleaning and wrangling did you need to do?</w:t>
-      </w:r>
-    </w:p>
-    <w:p>
-      <w:pPr>
-        <w:shd w:val="clear" w:color="auto" w:fill="FFFFFF"/>
-        <w:spacing w:after="0" w:line="240" w:lineRule="auto"/>
-        <w:jc w:val="both"/>
-        <w:rPr>
-          <w:rFonts w:eastAsia="Times New Roman" w:cs="Arial"/>
-          <w:color w:val="393C3D"/>
-          <w:u w:val="single"/>
-        </w:rPr>
-      </w:pPr>
-    </w:p>
-    <w:p>
-      <w:pPr>
-        <w:shd w:val="clear" w:color="auto" w:fill="FFFFFF"/>
-        <w:spacing w:after="0" w:line="240" w:lineRule="auto"/>
-        <w:jc w:val="both"/>
-        <w:rPr>
-          <w:rFonts w:eastAsia="Times New Roman" w:cs="Arial"/>
-          <w:color w:val="393C3D"/>
-          <w:u w:val="single"/>
-        </w:rPr>
-      </w:pPr>
-      <w:r>
-        <w:rPr>
-          <w:rFonts w:eastAsia="Times New Roman" w:cs="Arial"/>
-          <w:color w:val="393C3D"/>
-          <w:u w:val="single"/>
-        </w:rPr>
-        <w:t>I</w:t>
-      </w:r>
-      <w:r>
-        <w:rPr>
-          <w:rFonts w:eastAsia="Times New Roman" w:cs="Arial"/>
-          <w:color w:val="393C3D"/>
-        </w:rPr>
-        <w:t xml:space="preserve"> had to use the “tm” and “stinger” package to remove </w:t>
-      </w:r>
-      <w:proofErr w:type="spellStart"/>
-      <w:r>
-        <w:rPr>
-          <w:rFonts w:eastAsia="Times New Roman" w:cs="Arial"/>
-          <w:color w:val="393C3D"/>
-        </w:rPr>
-        <w:t>stopwords</w:t>
-      </w:r>
-      <w:proofErr w:type="spellEnd"/>
-      <w:r>
-        <w:rPr>
-          <w:rFonts w:eastAsia="Times New Roman" w:cs="Arial"/>
-          <w:color w:val="393C3D"/>
-        </w:rPr>
-        <w:t xml:space="preserve"> (i.e. the, is, and, etc.), I removed links, retweets, hashtags, @people, punctuations, numbers, </w:t>
-      </w:r>
-      <w:proofErr w:type="spellStart"/>
-      <w:r>
-        <w:rPr>
-          <w:rFonts w:eastAsia="Times New Roman" w:cs="Arial"/>
-          <w:color w:val="393C3D"/>
-        </w:rPr>
-        <w:t>emojis</w:t>
-      </w:r>
-      <w:proofErr w:type="spellEnd"/>
-      <w:r>
-        <w:rPr>
-          <w:rFonts w:eastAsia="Times New Roman" w:cs="Arial"/>
-          <w:color w:val="393C3D"/>
-        </w:rPr>
-        <w:t xml:space="preserve"> and </w:t>
-      </w:r>
-      <w:proofErr w:type="spellStart"/>
-      <w:r>
-        <w:rPr>
-          <w:rFonts w:eastAsia="Times New Roman" w:cs="Arial"/>
-          <w:color w:val="393C3D"/>
-        </w:rPr>
-        <w:t>non-english</w:t>
-      </w:r>
-      <w:proofErr w:type="spellEnd"/>
-      <w:r>
-        <w:rPr>
-          <w:rFonts w:eastAsia="Times New Roman" w:cs="Arial"/>
-          <w:color w:val="393C3D"/>
-        </w:rPr>
-        <w:t xml:space="preserve"> characters.</w:t>
-      </w:r>
-    </w:p>
-    <w:p>
-      <w:pPr>
-        <w:shd w:val="clear" w:color="auto" w:fill="FFFFFF"/>
-        <w:spacing w:after="0" w:line="240" w:lineRule="auto"/>
-        <w:jc w:val="both"/>
-        <w:rPr>
-          <w:rFonts w:eastAsia="Times New Roman" w:cs="Arial"/>
-          <w:color w:val="393C3D"/>
-          <w:u w:val="single"/>
-        </w:rPr>
-      </w:pPr>
-    </w:p>
-    <w:p>
-      <w:pPr>
-        <w:numPr>
-          <w:ilvl w:val="0"/>
-          <w:numId w:val="1"/>
-        </w:numPr>
-        <w:shd w:val="clear" w:color="auto" w:fill="FFFFFF"/>
-        <w:spacing w:after="0" w:line="240" w:lineRule="auto"/>
-        <w:ind w:left="450"/>
-        <w:jc w:val="both"/>
-        <w:rPr>
-          <w:rFonts w:eastAsia="Times New Roman" w:cs="Arial"/>
-          <w:color w:val="393C3D"/>
-          <w:u w:val="single"/>
-        </w:rPr>
-      </w:pPr>
-      <w:r>
-        <w:rPr>
-          <w:rFonts w:eastAsia="Times New Roman" w:cs="Arial"/>
-          <w:color w:val="393C3D"/>
-          <w:u w:val="single"/>
-        </w:rPr>
-        <w:t>Any preliminary exploration you’ve performed and your initial findings.</w:t>
-      </w:r>
-    </w:p>
-    <w:p>
-      <w:pPr>
-        <w:shd w:val="clear" w:color="auto" w:fill="FFFFFF"/>
-        <w:spacing w:after="0" w:line="240" w:lineRule="auto"/>
-        <w:jc w:val="both"/>
-        <w:rPr>
-          <w:rFonts w:eastAsia="Times New Roman" w:cs="Arial"/>
-          <w:color w:val="393C3D"/>
-          <w:u w:val="single"/>
-        </w:rPr>
-      </w:pPr>
-    </w:p>
-    <w:p>
-      <w:pPr>
-        <w:shd w:val="clear" w:color="auto" w:fill="FFFFFF"/>
-        <w:spacing w:after="0" w:line="240" w:lineRule="auto"/>
-        <w:jc w:val="both"/>
-        <w:rPr>
-          <w:rFonts w:eastAsia="Times New Roman" w:cs="Arial"/>
-          <w:color w:val="393C3D"/>
-        </w:rPr>
-      </w:pPr>
-      <w:r>
-        <w:rPr>
-          <w:rFonts w:eastAsia="Times New Roman" w:cs="Arial"/>
-          <w:color w:val="393C3D"/>
-        </w:rPr>
-        <w:t>For preliminary exploration, I looked at the dataset tweets to gather what the dataset looks like. Once I understood the format and structure, I wanted to know who are the most active twitter users in this dataset, what are the most frequent users, hashtags and words.</w:t>
-      </w:r>
-    </w:p>
-    <w:p>
-      <w:pPr>
-        <w:shd w:val="clear" w:color="auto" w:fill="FFFFFF"/>
-        <w:spacing w:after="0" w:line="240" w:lineRule="auto"/>
-        <w:jc w:val="both"/>
-        <w:rPr>
-          <w:rFonts w:eastAsia="Times New Roman" w:cs="Arial"/>
-          <w:color w:val="393C3D"/>
-        </w:rPr>
-      </w:pPr>
-    </w:p>
-    <w:p>
-      <w:pPr>
-        <w:spacing w:after="0" w:line="240" w:lineRule="auto"/>
-        <w:rPr>
-          <w:rFonts w:ascii="Times New Roman" w:eastAsia="Times New Roman" w:hAnsi="Times New Roman" w:cs="Times New Roman"/>
-          <w:sz w:val="24"/>
-          <w:szCs w:val="24"/>
-        </w:rPr>
-      </w:pPr>
-      <w:r>
-        <w:rPr>
-          <w:rFonts w:ascii="Times New Roman" w:eastAsia="Times New Roman" w:hAnsi="Times New Roman" w:cs="Times New Roman"/>
-          <w:sz w:val="24"/>
-          <w:szCs w:val="24"/>
-        </w:rPr>
-        <w:t>​</w:t>
-      </w:r>
-    </w:p>
-    <w:p>
-      <w:pPr>
-        <w:shd w:val="clear" w:color="auto" w:fill="FFFFFF"/>
-        <w:spacing w:after="0" w:line="240" w:lineRule="auto"/>
-        <w:rPr>
-          <w:rFonts w:ascii="Arial" w:eastAsia="Times New Roman" w:hAnsi="Arial" w:cs="Arial"/>
-          <w:color w:val="000000"/>
-          <w:sz w:val="23"/>
-          <w:szCs w:val="23"/>
-        </w:rPr>
-      </w:pPr>
-      <w:r>
-        <w:rPr>
-          <w:rFonts w:ascii="Arial" w:eastAsia="Times New Roman" w:hAnsi="Arial" w:cs="Arial"/>
-          <w:color w:val="000000"/>
-          <w:sz w:val="23"/>
-          <w:szCs w:val="23"/>
-        </w:rPr>
-        <w:t>A handful of users do the majority of posting(s).</w:t>
-      </w:r>
-    </w:p>
-    <w:p>
-      <w:pPr>
-        <w:shd w:val="clear" w:color="auto" w:fill="FFFFFF"/>
-        <w:spacing w:after="0" w:line="240" w:lineRule="auto"/>
-        <w:rPr>
-          <w:rFonts w:ascii="Arial" w:eastAsia="Times New Roman" w:hAnsi="Arial" w:cs="Arial"/>
-          <w:color w:val="000000"/>
-          <w:sz w:val="23"/>
-          <w:szCs w:val="23"/>
-        </w:rPr>
-      </w:pPr>
-      <w:r>
-        <w:rPr>
-          <w:rFonts w:ascii="Arial" w:eastAsia="Times New Roman" w:hAnsi="Arial" w:cs="Arial"/>
-          <w:color w:val="000000"/>
-          <w:sz w:val="23"/>
-          <w:szCs w:val="23"/>
-        </w:rPr>
-        <w:t>Based on these findings, what approach are you going to take? How has your approach changed from what you initially proposed, if applicable?</w:t>
-      </w:r>
-    </w:p>
-    <w:p>
-      <w:pPr>
-        <w:shd w:val="clear" w:color="auto" w:fill="FFFFFF"/>
-        <w:spacing w:after="0" w:line="240" w:lineRule="auto"/>
-        <w:rPr>
-          <w:rFonts w:ascii="Arial" w:eastAsia="Times New Roman" w:hAnsi="Arial" w:cs="Arial"/>
-          <w:color w:val="000000"/>
-          <w:sz w:val="23"/>
-          <w:szCs w:val="23"/>
-        </w:rPr>
-      </w:pPr>
-      <w:r>
-        <w:rPr>
-          <w:rFonts w:ascii="Arial" w:eastAsia="Times New Roman" w:hAnsi="Arial" w:cs="Arial"/>
-          <w:color w:val="000000"/>
-          <w:sz w:val="23"/>
-          <w:szCs w:val="23"/>
-        </w:rPr>
-        <w:t>I would like to find how many of the original users posting are still posting today?</w:t>
-      </w:r>
-    </w:p>
-    <w:p>
-      <w:pPr>
-        <w:shd w:val="clear" w:color="auto" w:fill="FFFFFF"/>
-        <w:spacing w:after="0" w:line="240" w:lineRule="auto"/>
-        <w:rPr>
-          <w:rFonts w:ascii="Arial" w:eastAsia="Times New Roman" w:hAnsi="Arial" w:cs="Arial"/>
-          <w:color w:val="000000"/>
-          <w:sz w:val="23"/>
-          <w:szCs w:val="23"/>
-        </w:rPr>
-      </w:pPr>
-      <w:r>
-        <w:rPr>
-          <w:rFonts w:ascii="Arial" w:eastAsia="Times New Roman" w:hAnsi="Arial" w:cs="Arial"/>
-          <w:color w:val="000000"/>
-          <w:sz w:val="23"/>
-          <w:szCs w:val="23"/>
-        </w:rPr>
-        <w:t>Is there any link between attacks and tweets?</w:t>
-      </w:r>
-    </w:p>
-    <w:p>
-      <w:pPr>
-        <w:shd w:val="clear" w:color="auto" w:fill="FFFFFF"/>
-        <w:spacing w:after="0" w:line="240" w:lineRule="auto"/>
-        <w:jc w:val="both"/>
-        <w:rPr>
-          <w:rFonts w:eastAsia="Times New Roman" w:cs="Arial"/>
-          <w:color w:val="393C3D"/>
-        </w:rPr>
-      </w:pPr>
-    </w:p>
-    <w:p>
-      <w:pPr>
-        <w:shd w:val="clear" w:color="auto" w:fill="FFFFFF"/>
-        <w:spacing w:after="0" w:line="240" w:lineRule="auto"/>
-        <w:jc w:val="both"/>
-        <w:rPr>
-          <w:rFonts w:eastAsia="Times New Roman" w:cs="Arial"/>
-          <w:color w:val="393C3D"/>
-        </w:rPr>
-      </w:pPr>
-    </w:p>
-    <w:p>
-      <w:pPr>
-        <w:shd w:val="clear" w:color="auto" w:fill="FFFFFF"/>
-        <w:spacing w:before="60" w:after="100" w:afterAutospacing="1" w:line="240" w:lineRule="auto"/>
-        <w:rPr>
-          <w:rFonts w:eastAsia="Times New Roman" w:cs="Segoe UI"/>
-          <w:color w:val="5B9BD5" w:themeColor="accent1"/>
-        </w:rPr>
-      </w:pPr>
-      <w:r>
-        <w:rPr>
-          <w:rFonts w:eastAsia="Times New Roman" w:cs="Segoe UI"/>
-          <w:color w:val="5B9BD5" w:themeColor="accent1"/>
-        </w:rPr>
-        <w:t>What can I learn from ISIS #hashtag campaigns?</w:t>
-      </w:r>
-    </w:p>
-    <w:p>
-      <w:pPr>
-        <w:shd w:val="clear" w:color="auto" w:fill="FFFFFF"/>
-        <w:spacing w:after="0" w:line="240" w:lineRule="auto"/>
-        <w:jc w:val="both"/>
-        <w:rPr>
-          <w:rFonts w:eastAsia="Times New Roman" w:cs="Arial"/>
-          <w:color w:val="393C3D"/>
-        </w:rPr>
-      </w:pPr>
-    </w:p>
-    <w:p>
-      <w:pPr>
-        <w:numPr>
-          <w:ilvl w:val="0"/>
-          <w:numId w:val="1"/>
-        </w:numPr>
-        <w:shd w:val="clear" w:color="auto" w:fill="FFFFFF"/>
-        <w:spacing w:after="0" w:line="240" w:lineRule="auto"/>
-        <w:ind w:left="450"/>
-        <w:jc w:val="both"/>
-        <w:rPr>
-          <w:rFonts w:eastAsia="Times New Roman" w:cs="Arial"/>
-          <w:color w:val="393C3D"/>
-          <w:u w:val="single"/>
-        </w:rPr>
-      </w:pPr>
-      <w:r>
-        <w:rPr>
-          <w:rFonts w:eastAsia="Times New Roman" w:cs="Arial"/>
-          <w:color w:val="393C3D"/>
-          <w:u w:val="single"/>
-        </w:rPr>
-        <w:t>Based on these findings, what approach are you going to take? How has your approach changed from what you initially proposed, if applicable?</w:t>
-      </w:r>
-    </w:p>
-    <w:p>
-      <w:pPr>
-        <w:shd w:val="clear" w:color="auto" w:fill="FFFFFF"/>
-        <w:spacing w:after="0" w:line="240" w:lineRule="auto"/>
-        <w:jc w:val="both"/>
-        <w:rPr>
-          <w:rFonts w:eastAsia="Times New Roman" w:cs="Arial"/>
-          <w:color w:val="393C3D"/>
-        </w:rPr>
-      </w:pPr>
-    </w:p>
-    <w:p>
-      <w:pPr>
-        <w:pStyle w:val="Quote"/>
-        <w:rPr>
-          <w:b/>
-        </w:rPr>
-      </w:pPr>
-      <w:r>
-        <w:rPr>
-          <w:b/>
-        </w:rPr>
-        <w:t>What's the most interesting or insightful thing you've learned about the data?</w:t>
-      </w:r>
-    </w:p>
-    <w:p>
-      <w:pPr>
-        <w:pStyle w:val="Quote"/>
-        <w:rPr>
-          <w:color w:val="5E5E5E"/>
-        </w:rPr>
-      </w:pPr>
-      <w:r>
-        <w:rPr>
-          <w:color w:val="5E5E5E"/>
-        </w:rPr>
-        <w:t xml:space="preserve">The most interesting insight I learned was how a handful of users are essentially thought leaders and influence much of the network. I thought it would be a bit more </w:t>
-      </w:r>
-      <w:r>
-        <w:rPr>
-          <w:color w:val="5E5E5E"/>
-        </w:rPr>
-        <w:lastRenderedPageBreak/>
-        <w:t xml:space="preserve">evenly spread across the network, but </w:t>
-      </w:r>
-      <w:proofErr w:type="spellStart"/>
-      <w:r>
-        <w:rPr>
-          <w:color w:val="5E5E5E"/>
-        </w:rPr>
-        <w:t>its</w:t>
-      </w:r>
-      <w:proofErr w:type="spellEnd"/>
-      <w:r>
-        <w:rPr>
-          <w:color w:val="5E5E5E"/>
-        </w:rPr>
-        <w:t xml:space="preserve"> clear that 3-5 people are generating the lion’s share of content and serve as connectors between content producers and content receivers.</w:t>
-      </w:r>
-    </w:p>
-    <w:p>
-      <w:pPr>
-        <w:pStyle w:val="Quote"/>
-      </w:pPr>
-      <w:r>
-        <w:rPr>
-          <w:shd w:val="clear" w:color="auto" w:fill="FFFFFF"/>
-        </w:rPr>
-        <w:t>-http://blog.kaggle.com/2016/06/03/dataset-spotlight-how-isis-uses-twitter/</w:t>
-      </w:r>
-    </w:p>
-    <w:p>
-      <w:pPr>
-        <w:shd w:val="clear" w:color="auto" w:fill="FFFFFF"/>
-        <w:spacing w:after="0" w:line="240" w:lineRule="auto"/>
-        <w:jc w:val="both"/>
-        <w:rPr>
-          <w:rFonts w:eastAsia="Times New Roman" w:cs="Arial"/>
-          <w:color w:val="393C3D"/>
-        </w:rPr>
-      </w:pPr>
-      <w:r>
-        <w:rPr>
-          <w:noProof/>
-        </w:rPr>
         <w:drawing>
-          <wp:inline distT="0" distB="0" distL="0" distR="0" wp14:anchorId="35483BAD" wp14:editId="2F263DEE">
-            <wp:extent cx="4742857" cy="6180952"/>
-            <wp:effectExtent l="0" t="0" r="635" b="0"/>
-            <wp:docPr id="1" name="Picture 1"/>
+          <wp:inline distT="0" distB="0" distL="0" distR="0" wp14:anchorId="363515E3" wp14:editId="255CD0A4">
+            <wp:extent cx="5943600" cy="5927725"/>
+            <wp:effectExtent l="0" t="0" r="0" b="0"/>
+            <wp:docPr id="3" name="Picture 3"/>
             <wp:cNvGraphicFramePr>
               <a:graphicFrameLocks xmlns:a="http://schemas.openxmlformats.org/drawingml/2006/main" noChangeAspect="1"/>
             </wp:cNvGraphicFramePr>
@@ -3487,6 +2792,962 @@
                   <pic:spPr>
                     <a:xfrm>
                       <a:off x="0" y="0"/>
+                      <a:ext cx="5943600" cy="5927725"/>
+                    </a:xfrm>
+                    <a:prstGeom prst="rect">
+                      <a:avLst/>
+                    </a:prstGeom>
+                  </pic:spPr>
+                </pic:pic>
+              </a:graphicData>
+            </a:graphic>
+          </wp:inline>
+        </w:drawing>
+      </w:r>
+    </w:p>
+    <w:p>
+      <w:pPr>
+        <w:shd w:val="clear" w:color="auto" w:fill="FFFFFF"/>
+        <w:spacing w:after="0" w:line="240" w:lineRule="auto"/>
+        <w:jc w:val="both"/>
+        <w:rPr>
+          <w:rFonts w:eastAsia="Times New Roman" w:cs="Arial"/>
+          <w:color w:val="393C3D"/>
+        </w:rPr>
+      </w:pPr>
+    </w:p>
+    <w:p>
+      <w:pPr>
+        <w:numPr>
+          <w:ilvl w:val="1"/>
+          <w:numId w:val="1"/>
+        </w:numPr>
+        <w:shd w:val="clear" w:color="auto" w:fill="FFFFFF"/>
+        <w:spacing w:after="0" w:line="240" w:lineRule="auto"/>
+        <w:ind w:left="900"/>
+        <w:jc w:val="both"/>
+        <w:rPr>
+          <w:rFonts w:eastAsia="Times New Roman" w:cs="Arial"/>
+          <w:color w:val="393C3D"/>
+          <w:u w:val="single"/>
+        </w:rPr>
+      </w:pPr>
+      <w:r>
+        <w:rPr>
+          <w:rFonts w:eastAsia="Times New Roman" w:cs="Arial"/>
+          <w:color w:val="393C3D"/>
+          <w:u w:val="single"/>
+        </w:rPr>
+        <w:t>What are its limitations i.e. what are some questions that you cannot answer with this data set?</w:t>
+      </w:r>
+    </w:p>
+    <w:p>
+      <w:pPr>
+        <w:shd w:val="clear" w:color="auto" w:fill="FFFFFF"/>
+        <w:spacing w:after="0" w:line="240" w:lineRule="auto"/>
+        <w:jc w:val="both"/>
+        <w:rPr>
+          <w:rFonts w:eastAsia="Times New Roman" w:cs="Arial"/>
+          <w:color w:val="393C3D"/>
+        </w:rPr>
+      </w:pPr>
+    </w:p>
+    <w:p>
+      <w:pPr>
+        <w:rPr>
+          <w:rFonts w:ascii="Times New Roman" w:eastAsia="Times New Roman" w:hAnsi="Times New Roman" w:cs="Times New Roman"/>
+          <w:sz w:val="24"/>
+          <w:szCs w:val="24"/>
+        </w:rPr>
+      </w:pPr>
+      <w:r>
+        <w:rPr>
+          <w:rFonts w:eastAsia="Times New Roman" w:cs="Arial"/>
+          <w:color w:val="393C3D"/>
+        </w:rPr>
+        <w:t>Twitter usernames of pro-ISIS fanboys are constantly changing because Twitter shuts them down.</w:t>
+      </w:r>
+      <w:r>
+        <w:rPr>
+          <w:rFonts w:eastAsia="Times New Roman" w:cs="Arial"/>
+          <w:color w:val="393C3D"/>
+        </w:rPr>
+        <w:t xml:space="preserve"> </w:t>
+      </w:r>
+      <w:r>
+        <w:rPr>
+          <w:rFonts w:ascii="Times New Roman" w:eastAsia="Times New Roman" w:hAnsi="Times New Roman" w:cs="Times New Roman"/>
+          <w:sz w:val="24"/>
+          <w:szCs w:val="24"/>
+        </w:rPr>
+        <w:t>​</w:t>
+      </w:r>
+    </w:p>
+    <w:p>
+      <w:pPr>
+        <w:shd w:val="clear" w:color="auto" w:fill="FFFFFF"/>
+        <w:spacing w:after="0" w:line="240" w:lineRule="auto"/>
+        <w:rPr>
+          <w:rFonts w:ascii="Arial" w:eastAsia="Times New Roman" w:hAnsi="Arial" w:cs="Arial"/>
+          <w:color w:val="000000"/>
+          <w:sz w:val="23"/>
+          <w:szCs w:val="23"/>
+        </w:rPr>
+      </w:pPr>
+      <w:r>
+        <w:rPr>
+          <w:rFonts w:ascii="Arial" w:eastAsia="Times New Roman" w:hAnsi="Arial" w:cs="Arial"/>
+          <w:color w:val="000000"/>
+          <w:sz w:val="23"/>
+          <w:szCs w:val="23"/>
+        </w:rPr>
+        <w:t xml:space="preserve">The dataset does not contain the user's avatar. These are avatars are often re-cycled and can be used to find the new username after </w:t>
+      </w:r>
+      <w:proofErr w:type="spellStart"/>
+      <w:r>
+        <w:rPr>
+          <w:rFonts w:ascii="Arial" w:eastAsia="Times New Roman" w:hAnsi="Arial" w:cs="Arial"/>
+          <w:color w:val="000000"/>
+          <w:sz w:val="23"/>
+          <w:szCs w:val="23"/>
+        </w:rPr>
+        <w:t>Tweitter</w:t>
+      </w:r>
+      <w:proofErr w:type="spellEnd"/>
+      <w:r>
+        <w:rPr>
+          <w:rFonts w:ascii="Arial" w:eastAsia="Times New Roman" w:hAnsi="Arial" w:cs="Arial"/>
+          <w:color w:val="000000"/>
+          <w:sz w:val="23"/>
+          <w:szCs w:val="23"/>
+        </w:rPr>
+        <w:t xml:space="preserve"> destroys the account.</w:t>
+      </w:r>
+    </w:p>
+    <w:p>
+      <w:pPr>
+        <w:shd w:val="clear" w:color="auto" w:fill="FFFFFF"/>
+        <w:spacing w:after="0" w:line="240" w:lineRule="auto"/>
+        <w:jc w:val="both"/>
+        <w:rPr>
+          <w:rFonts w:eastAsia="Times New Roman" w:cs="Arial"/>
+          <w:color w:val="393C3D"/>
+        </w:rPr>
+      </w:pPr>
+    </w:p>
+    <w:p>
+      <w:pPr>
+        <w:shd w:val="clear" w:color="auto" w:fill="FFFFFF"/>
+        <w:spacing w:after="0" w:line="240" w:lineRule="auto"/>
+        <w:jc w:val="both"/>
+        <w:rPr>
+          <w:rFonts w:eastAsia="Times New Roman" w:cs="Arial"/>
+          <w:color w:val="393C3D"/>
+        </w:rPr>
+      </w:pPr>
+    </w:p>
+    <w:p>
+      <w:pPr>
+        <w:pStyle w:val="Quote"/>
+        <w:rPr>
+          <w:rFonts w:eastAsia="Times New Roman"/>
+          <w:color w:val="393C3D"/>
+        </w:rPr>
+      </w:pPr>
+      <w:r>
+        <w:rPr>
+          <w:shd w:val="clear" w:color="auto" w:fill="FFFFFF"/>
+        </w:rPr>
+        <w:t>Indicators of someone being pro-ISIS included: (a) keywords in the user’s name, description or tweets such as “</w:t>
+      </w:r>
+      <w:proofErr w:type="spellStart"/>
+      <w:r>
+        <w:rPr>
+          <w:shd w:val="clear" w:color="auto" w:fill="FFFFFF"/>
+        </w:rPr>
+        <w:t>Dawla</w:t>
+      </w:r>
+      <w:proofErr w:type="spellEnd"/>
+      <w:r>
+        <w:rPr>
+          <w:shd w:val="clear" w:color="auto" w:fill="FFFFFF"/>
+        </w:rPr>
+        <w:t>” (which refers to the State), “</w:t>
+      </w:r>
+      <w:proofErr w:type="spellStart"/>
+      <w:r>
+        <w:rPr>
+          <w:shd w:val="clear" w:color="auto" w:fill="FFFFFF"/>
+        </w:rPr>
+        <w:t>Baqiyyah</w:t>
+      </w:r>
+      <w:proofErr w:type="spellEnd"/>
+      <w:r>
+        <w:rPr>
+          <w:shd w:val="clear" w:color="auto" w:fill="FFFFFF"/>
+        </w:rPr>
+        <w:t>” (which denotes being part of the supposed ‘ever-expanding’ of the ISIS state), “</w:t>
+      </w:r>
+      <w:proofErr w:type="spellStart"/>
+      <w:r>
+        <w:rPr>
+          <w:shd w:val="clear" w:color="auto" w:fill="FFFFFF"/>
+        </w:rPr>
+        <w:t>Amaq</w:t>
+      </w:r>
+      <w:proofErr w:type="spellEnd"/>
+      <w:r>
+        <w:rPr>
+          <w:shd w:val="clear" w:color="auto" w:fill="FFFFFF"/>
+        </w:rPr>
+        <w:t xml:space="preserve">” (the </w:t>
+      </w:r>
+      <w:r>
+        <w:rPr>
+          <w:shd w:val="clear" w:color="auto" w:fill="FFFFFF"/>
+        </w:rPr>
+        <w:lastRenderedPageBreak/>
+        <w:t>agency used by ISIS to issue official proclamations, “</w:t>
+      </w:r>
+      <w:proofErr w:type="spellStart"/>
+      <w:r>
+        <w:rPr>
+          <w:shd w:val="clear" w:color="auto" w:fill="FFFFFF"/>
+        </w:rPr>
+        <w:t>Wilayat</w:t>
+      </w:r>
+      <w:proofErr w:type="spellEnd"/>
+      <w:r>
+        <w:rPr>
+          <w:shd w:val="clear" w:color="auto" w:fill="FFFFFF"/>
+        </w:rPr>
+        <w:t xml:space="preserve">” (used by ISIS to divide up the world into its provinces), etc. I also looked at imagery such as if a user had the ISIS flag or images of radical leaders like al-Baghdadi, Anwar </w:t>
+      </w:r>
+      <w:proofErr w:type="spellStart"/>
+      <w:r>
+        <w:rPr>
+          <w:shd w:val="clear" w:color="auto" w:fill="FFFFFF"/>
+        </w:rPr>
+        <w:t>Awlaki</w:t>
+      </w:r>
+      <w:proofErr w:type="spellEnd"/>
+      <w:r>
+        <w:rPr>
+          <w:shd w:val="clear" w:color="auto" w:fill="FFFFFF"/>
+        </w:rPr>
+        <w:t>, etc. I also looked at who they were following and following them back. All of these factors helped me identify factors to collect the data.</w:t>
+      </w:r>
+      <w:r>
+        <w:rPr>
+          <w:shd w:val="clear" w:color="auto" w:fill="FFFFFF"/>
+        </w:rPr>
+        <w:br/>
+        <w:t>-http://blog.kaggle.com/2016/06/03/dataset-spotlight-how-isis-uses-twitter/</w:t>
+      </w:r>
+    </w:p>
+    <w:p>
+      <w:pPr>
+        <w:shd w:val="clear" w:color="auto" w:fill="FFFFFF"/>
+        <w:spacing w:after="0" w:line="240" w:lineRule="auto"/>
+        <w:jc w:val="both"/>
+        <w:rPr>
+          <w:rFonts w:eastAsia="Times New Roman" w:cs="Arial"/>
+          <w:color w:val="393C3D"/>
+        </w:rPr>
+      </w:pPr>
+    </w:p>
+    <w:p>
+      <w:pPr>
+        <w:numPr>
+          <w:ilvl w:val="1"/>
+          <w:numId w:val="1"/>
+        </w:numPr>
+        <w:shd w:val="clear" w:color="auto" w:fill="FFFFFF"/>
+        <w:spacing w:after="0" w:line="240" w:lineRule="auto"/>
+        <w:ind w:left="900"/>
+        <w:jc w:val="both"/>
+        <w:rPr>
+          <w:rFonts w:eastAsia="Times New Roman" w:cs="Arial"/>
+          <w:color w:val="393C3D"/>
+          <w:u w:val="single"/>
+        </w:rPr>
+      </w:pPr>
+      <w:r>
+        <w:rPr>
+          <w:rFonts w:eastAsia="Times New Roman" w:cs="Arial"/>
+          <w:color w:val="393C3D"/>
+          <w:u w:val="single"/>
+        </w:rPr>
+        <w:t>What kind of cleaning and wrangling did you need to do?</w:t>
+      </w:r>
+    </w:p>
+    <w:p>
+      <w:pPr>
+        <w:shd w:val="clear" w:color="auto" w:fill="FFFFFF"/>
+        <w:spacing w:after="0" w:line="240" w:lineRule="auto"/>
+        <w:jc w:val="both"/>
+        <w:rPr>
+          <w:rFonts w:eastAsia="Times New Roman" w:cs="Arial"/>
+          <w:color w:val="393C3D"/>
+          <w:u w:val="single"/>
+        </w:rPr>
+      </w:pPr>
+    </w:p>
+    <w:p>
+      <w:pPr>
+        <w:shd w:val="clear" w:color="auto" w:fill="FFFFFF"/>
+        <w:spacing w:after="0" w:line="240" w:lineRule="auto"/>
+        <w:jc w:val="both"/>
+        <w:rPr>
+          <w:rFonts w:eastAsia="Times New Roman" w:cs="Arial"/>
+          <w:color w:val="393C3D"/>
+          <w:u w:val="single"/>
+        </w:rPr>
+      </w:pPr>
+      <w:r>
+        <w:rPr>
+          <w:rFonts w:eastAsia="Times New Roman" w:cs="Arial"/>
+          <w:color w:val="393C3D"/>
+          <w:u w:val="single"/>
+        </w:rPr>
+        <w:t>I</w:t>
+      </w:r>
+      <w:r>
+        <w:rPr>
+          <w:rFonts w:eastAsia="Times New Roman" w:cs="Arial"/>
+          <w:color w:val="393C3D"/>
+        </w:rPr>
+        <w:t xml:space="preserve"> had to use the “tm” and “stinger” package to remove </w:t>
+      </w:r>
+      <w:proofErr w:type="spellStart"/>
+      <w:r>
+        <w:rPr>
+          <w:rFonts w:eastAsia="Times New Roman" w:cs="Arial"/>
+          <w:color w:val="393C3D"/>
+        </w:rPr>
+        <w:t>stopwords</w:t>
+      </w:r>
+      <w:proofErr w:type="spellEnd"/>
+      <w:r>
+        <w:rPr>
+          <w:rFonts w:eastAsia="Times New Roman" w:cs="Arial"/>
+          <w:color w:val="393C3D"/>
+        </w:rPr>
+        <w:t xml:space="preserve"> (i.e. the, is, and, etc.), I removed links, retweets, hashtags, @people, punctuations, numbers, </w:t>
+      </w:r>
+      <w:proofErr w:type="spellStart"/>
+      <w:r>
+        <w:rPr>
+          <w:rFonts w:eastAsia="Times New Roman" w:cs="Arial"/>
+          <w:color w:val="393C3D"/>
+        </w:rPr>
+        <w:t>emojis</w:t>
+      </w:r>
+      <w:proofErr w:type="spellEnd"/>
+      <w:r>
+        <w:rPr>
+          <w:rFonts w:eastAsia="Times New Roman" w:cs="Arial"/>
+          <w:color w:val="393C3D"/>
+        </w:rPr>
+        <w:t xml:space="preserve"> and </w:t>
+      </w:r>
+      <w:proofErr w:type="spellStart"/>
+      <w:r>
+        <w:rPr>
+          <w:rFonts w:eastAsia="Times New Roman" w:cs="Arial"/>
+          <w:color w:val="393C3D"/>
+        </w:rPr>
+        <w:t>non-english</w:t>
+      </w:r>
+      <w:proofErr w:type="spellEnd"/>
+      <w:r>
+        <w:rPr>
+          <w:rFonts w:eastAsia="Times New Roman" w:cs="Arial"/>
+          <w:color w:val="393C3D"/>
+        </w:rPr>
+        <w:t xml:space="preserve"> characters.</w:t>
+      </w:r>
+    </w:p>
+    <w:p>
+      <w:pPr>
+        <w:shd w:val="clear" w:color="auto" w:fill="FFFFFF"/>
+        <w:spacing w:after="0" w:line="240" w:lineRule="auto"/>
+        <w:jc w:val="both"/>
+        <w:rPr>
+          <w:rFonts w:eastAsia="Times New Roman" w:cs="Arial"/>
+          <w:color w:val="393C3D"/>
+          <w:u w:val="single"/>
+        </w:rPr>
+      </w:pPr>
+    </w:p>
+    <w:p>
+      <w:pPr>
+        <w:numPr>
+          <w:ilvl w:val="0"/>
+          <w:numId w:val="1"/>
+        </w:numPr>
+        <w:shd w:val="clear" w:color="auto" w:fill="FFFFFF"/>
+        <w:spacing w:after="0" w:line="240" w:lineRule="auto"/>
+        <w:ind w:left="450"/>
+        <w:jc w:val="both"/>
+        <w:rPr>
+          <w:rFonts w:eastAsia="Times New Roman" w:cs="Arial"/>
+          <w:color w:val="393C3D"/>
+          <w:u w:val="single"/>
+        </w:rPr>
+      </w:pPr>
+      <w:r>
+        <w:rPr>
+          <w:rFonts w:eastAsia="Times New Roman" w:cs="Arial"/>
+          <w:color w:val="393C3D"/>
+          <w:u w:val="single"/>
+        </w:rPr>
+        <w:t>Any preliminary exploration you’ve performed and your initial findings.</w:t>
+      </w:r>
+    </w:p>
+    <w:p>
+      <w:pPr>
+        <w:shd w:val="clear" w:color="auto" w:fill="FFFFFF"/>
+        <w:spacing w:after="0" w:line="240" w:lineRule="auto"/>
+        <w:jc w:val="both"/>
+        <w:rPr>
+          <w:rFonts w:eastAsia="Times New Roman" w:cs="Arial"/>
+          <w:color w:val="393C3D"/>
+          <w:u w:val="single"/>
+        </w:rPr>
+      </w:pPr>
+    </w:p>
+    <w:p>
+      <w:pPr>
+        <w:shd w:val="clear" w:color="auto" w:fill="FFFFFF"/>
+        <w:spacing w:after="0" w:line="240" w:lineRule="auto"/>
+        <w:jc w:val="both"/>
+        <w:rPr>
+          <w:rFonts w:eastAsia="Times New Roman" w:cs="Arial"/>
+          <w:color w:val="393C3D"/>
+        </w:rPr>
+      </w:pPr>
+      <w:r>
+        <w:rPr>
+          <w:rFonts w:eastAsia="Times New Roman" w:cs="Arial"/>
+          <w:color w:val="393C3D"/>
+        </w:rPr>
+        <w:t>For preliminary exploration, I looked at the dataset tweets to gather what the dataset looks like. Once I understood the format and structure, I wanted to know who are the most active twitter users in this dataset, what are the most frequent users, hashtags and words.</w:t>
+      </w:r>
+    </w:p>
+    <w:p>
+      <w:pPr>
+        <w:shd w:val="clear" w:color="auto" w:fill="FFFFFF"/>
+        <w:spacing w:after="0" w:line="240" w:lineRule="auto"/>
+        <w:jc w:val="both"/>
+        <w:rPr>
+          <w:rFonts w:eastAsia="Times New Roman" w:cs="Arial"/>
+          <w:color w:val="393C3D"/>
+        </w:rPr>
+      </w:pPr>
+    </w:p>
+    <w:p>
+      <w:pPr>
+        <w:shd w:val="clear" w:color="auto" w:fill="FFFFFF"/>
+        <w:spacing w:after="0" w:line="240" w:lineRule="auto"/>
+        <w:jc w:val="both"/>
+        <w:rPr>
+          <w:rFonts w:eastAsia="Times New Roman" w:cs="Arial"/>
+          <w:color w:val="393C3D"/>
+        </w:rPr>
+      </w:pPr>
+      <w:r>
+        <w:rPr>
+          <w:rFonts w:eastAsia="Times New Roman" w:cs="Arial"/>
+          <w:noProof/>
+          <w:color w:val="393C3D"/>
+        </w:rPr>
+        <w:drawing>
+          <wp:inline distT="0" distB="0" distL="0" distR="0" wp14:anchorId="78A2C921" wp14:editId="354F5E38">
+            <wp:extent cx="3940575" cy="3931920"/>
+            <wp:effectExtent l="0" t="0" r="3175" b="0"/>
+            <wp:docPr id="5" name="Picture 5"/>
+            <wp:cNvGraphicFramePr>
+              <a:graphicFrameLocks xmlns:a="http://schemas.openxmlformats.org/drawingml/2006/main" noChangeAspect="1"/>
+            </wp:cNvGraphicFramePr>
+            <a:graphic xmlns:a="http://schemas.openxmlformats.org/drawingml/2006/main">
+              <a:graphicData uri="http://schemas.openxmlformats.org/drawingml/2006/picture">
+                <pic:pic xmlns:pic="http://schemas.openxmlformats.org/drawingml/2006/picture">
+                  <pic:nvPicPr>
+                    <pic:cNvPr id="0" name="Picture 1"/>
+                    <pic:cNvPicPr>
+                      <a:picLocks noChangeAspect="1" noChangeArrowheads="1"/>
+                    </pic:cNvPicPr>
+                  </pic:nvPicPr>
+                  <pic:blipFill>
+                    <a:blip r:embed="rId7">
+                      <a:extLst>
+                        <a:ext uri="{28A0092B-C50C-407E-A947-70E740481C1C}">
+                          <a14:useLocalDpi xmlns:a14="http://schemas.microsoft.com/office/drawing/2010/main" val="0"/>
+                        </a:ext>
+                      </a:extLst>
+                    </a:blip>
+                    <a:srcRect/>
+                    <a:stretch>
+                      <a:fillRect/>
+                    </a:stretch>
+                  </pic:blipFill>
+                  <pic:spPr bwMode="auto">
+                    <a:xfrm>
+                      <a:off x="0" y="0"/>
+                      <a:ext cx="3947371" cy="3938701"/>
+                    </a:xfrm>
+                    <a:prstGeom prst="rect">
+                      <a:avLst/>
+                    </a:prstGeom>
+                    <a:noFill/>
+                    <a:ln>
+                      <a:noFill/>
+                    </a:ln>
+                  </pic:spPr>
+                </pic:pic>
+              </a:graphicData>
+            </a:graphic>
+          </wp:inline>
+        </w:drawing>
+      </w:r>
+    </w:p>
+    <w:p>
+      <w:pPr>
+        <w:spacing w:after="0" w:line="240" w:lineRule="auto"/>
+        <w:rPr>
+          <w:rFonts w:ascii="Times New Roman" w:eastAsia="Times New Roman" w:hAnsi="Times New Roman" w:cs="Times New Roman"/>
+          <w:sz w:val="24"/>
+          <w:szCs w:val="24"/>
+        </w:rPr>
+      </w:pPr>
+      <w:r>
+        <w:rPr>
+          <w:rFonts w:ascii="Times New Roman" w:eastAsia="Times New Roman" w:hAnsi="Times New Roman" w:cs="Times New Roman"/>
+          <w:sz w:val="24"/>
+          <w:szCs w:val="24"/>
+        </w:rPr>
+        <w:t>​</w:t>
+      </w:r>
+    </w:p>
+    <w:p>
+      <w:pPr>
+        <w:spacing w:after="0" w:line="240" w:lineRule="auto"/>
+        <w:rPr>
+          <w:rFonts w:ascii="Times New Roman" w:eastAsia="Times New Roman" w:hAnsi="Times New Roman" w:cs="Times New Roman"/>
+          <w:sz w:val="24"/>
+          <w:szCs w:val="24"/>
+        </w:rPr>
+      </w:pPr>
+      <w:r>
+        <w:rPr>
+          <w:rFonts w:ascii="Times New Roman" w:eastAsia="Times New Roman" w:hAnsi="Times New Roman" w:cs="Times New Roman"/>
+          <w:noProof/>
+          <w:sz w:val="24"/>
+          <w:szCs w:val="24"/>
+        </w:rPr>
+        <w:lastRenderedPageBreak/>
+        <w:drawing>
+          <wp:inline distT="0" distB="0" distL="0" distR="0" wp14:anchorId="12876133" wp14:editId="3C00450F">
+            <wp:extent cx="3494322" cy="3486647"/>
+            <wp:effectExtent l="0" t="0" r="0" b="0"/>
+            <wp:docPr id="6" name="Picture 6"/>
+            <wp:cNvGraphicFramePr>
+              <a:graphicFrameLocks xmlns:a="http://schemas.openxmlformats.org/drawingml/2006/main" noChangeAspect="1"/>
+            </wp:cNvGraphicFramePr>
+            <a:graphic xmlns:a="http://schemas.openxmlformats.org/drawingml/2006/main">
+              <a:graphicData uri="http://schemas.openxmlformats.org/drawingml/2006/picture">
+                <pic:pic xmlns:pic="http://schemas.openxmlformats.org/drawingml/2006/picture">
+                  <pic:nvPicPr>
+                    <pic:cNvPr id="0" name="Picture 2"/>
+                    <pic:cNvPicPr>
+                      <a:picLocks noChangeAspect="1" noChangeArrowheads="1"/>
+                    </pic:cNvPicPr>
+                  </pic:nvPicPr>
+                  <pic:blipFill>
+                    <a:blip r:embed="rId8">
+                      <a:extLst>
+                        <a:ext uri="{28A0092B-C50C-407E-A947-70E740481C1C}">
+                          <a14:useLocalDpi xmlns:a14="http://schemas.microsoft.com/office/drawing/2010/main" val="0"/>
+                        </a:ext>
+                      </a:extLst>
+                    </a:blip>
+                    <a:srcRect/>
+                    <a:stretch>
+                      <a:fillRect/>
+                    </a:stretch>
+                  </pic:blipFill>
+                  <pic:spPr bwMode="auto">
+                    <a:xfrm>
+                      <a:off x="0" y="0"/>
+                      <a:ext cx="3497465" cy="3489784"/>
+                    </a:xfrm>
+                    <a:prstGeom prst="rect">
+                      <a:avLst/>
+                    </a:prstGeom>
+                    <a:noFill/>
+                    <a:ln>
+                      <a:noFill/>
+                    </a:ln>
+                  </pic:spPr>
+                </pic:pic>
+              </a:graphicData>
+            </a:graphic>
+          </wp:inline>
+        </w:drawing>
+      </w:r>
+    </w:p>
+    <w:p>
+      <w:pPr>
+        <w:spacing w:after="0" w:line="240" w:lineRule="auto"/>
+        <w:rPr>
+          <w:rFonts w:ascii="Times New Roman" w:eastAsia="Times New Roman" w:hAnsi="Times New Roman" w:cs="Times New Roman"/>
+          <w:sz w:val="24"/>
+          <w:szCs w:val="24"/>
+        </w:rPr>
+      </w:pPr>
+      <w:bookmarkStart w:id="0" w:name="_GoBack"/>
+      <w:bookmarkEnd w:id="0"/>
+    </w:p>
+    <w:p>
+      <w:pPr>
+        <w:shd w:val="clear" w:color="auto" w:fill="FFFFFF"/>
+        <w:spacing w:after="0" w:line="240" w:lineRule="auto"/>
+        <w:rPr>
+          <w:rFonts w:ascii="Arial" w:eastAsia="Times New Roman" w:hAnsi="Arial" w:cs="Arial"/>
+          <w:color w:val="000000"/>
+          <w:sz w:val="23"/>
+          <w:szCs w:val="23"/>
+        </w:rPr>
+      </w:pPr>
+      <w:r>
+        <w:rPr>
+          <w:rFonts w:ascii="Arial" w:eastAsia="Times New Roman" w:hAnsi="Arial" w:cs="Arial"/>
+          <w:color w:val="000000"/>
+          <w:sz w:val="23"/>
+          <w:szCs w:val="23"/>
+        </w:rPr>
+        <w:t>A handful of users do the majority of posting(s).</w:t>
+      </w:r>
+    </w:p>
+    <w:p>
+      <w:pPr>
+        <w:shd w:val="clear" w:color="auto" w:fill="FFFFFF"/>
+        <w:spacing w:after="0" w:line="240" w:lineRule="auto"/>
+        <w:rPr>
+          <w:rFonts w:ascii="Arial" w:eastAsia="Times New Roman" w:hAnsi="Arial" w:cs="Arial"/>
+          <w:color w:val="000000"/>
+          <w:sz w:val="23"/>
+          <w:szCs w:val="23"/>
+        </w:rPr>
+      </w:pPr>
+    </w:p>
+    <w:p>
+      <w:pPr>
+        <w:shd w:val="clear" w:color="auto" w:fill="FFFFFF"/>
+        <w:spacing w:after="0" w:line="240" w:lineRule="auto"/>
+        <w:rPr>
+          <w:rFonts w:ascii="Arial" w:eastAsia="Times New Roman" w:hAnsi="Arial" w:cs="Arial"/>
+          <w:color w:val="000000"/>
+          <w:sz w:val="23"/>
+          <w:szCs w:val="23"/>
+        </w:rPr>
+      </w:pPr>
+      <w:r>
+        <w:rPr>
+          <w:noProof/>
+        </w:rPr>
+        <w:lastRenderedPageBreak/>
+        <w:drawing>
+          <wp:inline distT="0" distB="0" distL="0" distR="0" wp14:anchorId="38F11493" wp14:editId="7774D226">
+            <wp:extent cx="4548146" cy="4535998"/>
+            <wp:effectExtent l="0" t="0" r="5080" b="0"/>
+            <wp:docPr id="4" name="Picture 4"/>
+            <wp:cNvGraphicFramePr>
+              <a:graphicFrameLocks xmlns:a="http://schemas.openxmlformats.org/drawingml/2006/main" noChangeAspect="1"/>
+            </wp:cNvGraphicFramePr>
+            <a:graphic xmlns:a="http://schemas.openxmlformats.org/drawingml/2006/main">
+              <a:graphicData uri="http://schemas.openxmlformats.org/drawingml/2006/picture">
+                <pic:pic xmlns:pic="http://schemas.openxmlformats.org/drawingml/2006/picture">
+                  <pic:nvPicPr>
+                    <pic:cNvPr id="1" name=""/>
+                    <pic:cNvPicPr/>
+                  </pic:nvPicPr>
+                  <pic:blipFill>
+                    <a:blip r:embed="rId9"/>
+                    <a:stretch>
+                      <a:fillRect/>
+                    </a:stretch>
+                  </pic:blipFill>
+                  <pic:spPr>
+                    <a:xfrm>
+                      <a:off x="0" y="0"/>
+                      <a:ext cx="4552227" cy="4540069"/>
+                    </a:xfrm>
+                    <a:prstGeom prst="rect">
+                      <a:avLst/>
+                    </a:prstGeom>
+                  </pic:spPr>
+                </pic:pic>
+              </a:graphicData>
+            </a:graphic>
+          </wp:inline>
+        </w:drawing>
+      </w:r>
+    </w:p>
+    <w:p>
+      <w:pPr>
+        <w:shd w:val="clear" w:color="auto" w:fill="FFFFFF"/>
+        <w:spacing w:after="0" w:line="240" w:lineRule="auto"/>
+        <w:rPr>
+          <w:rFonts w:ascii="Arial" w:eastAsia="Times New Roman" w:hAnsi="Arial" w:cs="Arial"/>
+          <w:color w:val="000000"/>
+          <w:sz w:val="23"/>
+          <w:szCs w:val="23"/>
+        </w:rPr>
+      </w:pPr>
+    </w:p>
+    <w:p>
+      <w:pPr>
+        <w:shd w:val="clear" w:color="auto" w:fill="FFFFFF"/>
+        <w:spacing w:after="0" w:line="240" w:lineRule="auto"/>
+        <w:rPr>
+          <w:rFonts w:ascii="Arial" w:eastAsia="Times New Roman" w:hAnsi="Arial" w:cs="Arial"/>
+          <w:color w:val="000000"/>
+          <w:sz w:val="23"/>
+          <w:szCs w:val="23"/>
+        </w:rPr>
+      </w:pPr>
+      <w:r>
+        <w:rPr>
+          <w:rFonts w:ascii="Arial" w:eastAsia="Times New Roman" w:hAnsi="Arial" w:cs="Arial"/>
+          <w:color w:val="000000"/>
+          <w:sz w:val="23"/>
+          <w:szCs w:val="23"/>
+        </w:rPr>
+        <w:t>Based on these findings, what approach are you going to take? How has your approach changed from what you initially proposed, if applicable?</w:t>
+      </w:r>
+    </w:p>
+    <w:p>
+      <w:pPr>
+        <w:shd w:val="clear" w:color="auto" w:fill="FFFFFF"/>
+        <w:spacing w:after="0" w:line="240" w:lineRule="auto"/>
+        <w:rPr>
+          <w:rFonts w:ascii="Arial" w:eastAsia="Times New Roman" w:hAnsi="Arial" w:cs="Arial"/>
+          <w:color w:val="000000"/>
+          <w:sz w:val="23"/>
+          <w:szCs w:val="23"/>
+        </w:rPr>
+      </w:pPr>
+      <w:r>
+        <w:rPr>
+          <w:rFonts w:ascii="Arial" w:eastAsia="Times New Roman" w:hAnsi="Arial" w:cs="Arial"/>
+          <w:color w:val="000000"/>
+          <w:sz w:val="23"/>
+          <w:szCs w:val="23"/>
+        </w:rPr>
+        <w:t>I would like to find how many of the original users posting are still posting today?</w:t>
+      </w:r>
+    </w:p>
+    <w:p>
+      <w:pPr>
+        <w:shd w:val="clear" w:color="auto" w:fill="FFFFFF"/>
+        <w:spacing w:after="0" w:line="240" w:lineRule="auto"/>
+        <w:rPr>
+          <w:rFonts w:ascii="Arial" w:eastAsia="Times New Roman" w:hAnsi="Arial" w:cs="Arial"/>
+          <w:color w:val="000000"/>
+          <w:sz w:val="23"/>
+          <w:szCs w:val="23"/>
+        </w:rPr>
+      </w:pPr>
+      <w:r>
+        <w:rPr>
+          <w:rFonts w:ascii="Arial" w:eastAsia="Times New Roman" w:hAnsi="Arial" w:cs="Arial"/>
+          <w:color w:val="000000"/>
+          <w:sz w:val="23"/>
+          <w:szCs w:val="23"/>
+        </w:rPr>
+        <w:t>Is there any link between attacks and tweets?</w:t>
+      </w:r>
+    </w:p>
+    <w:p>
+      <w:pPr>
+        <w:shd w:val="clear" w:color="auto" w:fill="FFFFFF"/>
+        <w:spacing w:after="0" w:line="240" w:lineRule="auto"/>
+        <w:jc w:val="both"/>
+        <w:rPr>
+          <w:rFonts w:eastAsia="Times New Roman" w:cs="Arial"/>
+          <w:color w:val="393C3D"/>
+        </w:rPr>
+      </w:pPr>
+    </w:p>
+    <w:p>
+      <w:pPr>
+        <w:shd w:val="clear" w:color="auto" w:fill="FFFFFF"/>
+        <w:spacing w:after="0" w:line="240" w:lineRule="auto"/>
+        <w:jc w:val="both"/>
+        <w:rPr>
+          <w:rFonts w:eastAsia="Times New Roman" w:cs="Arial"/>
+          <w:color w:val="393C3D"/>
+        </w:rPr>
+      </w:pPr>
+    </w:p>
+    <w:p>
+      <w:pPr>
+        <w:shd w:val="clear" w:color="auto" w:fill="FFFFFF"/>
+        <w:spacing w:before="60" w:after="100" w:afterAutospacing="1" w:line="240" w:lineRule="auto"/>
+        <w:rPr>
+          <w:rFonts w:eastAsia="Times New Roman" w:cs="Segoe UI"/>
+          <w:color w:val="5B9BD5" w:themeColor="accent1"/>
+        </w:rPr>
+      </w:pPr>
+      <w:r>
+        <w:rPr>
+          <w:rFonts w:eastAsia="Times New Roman" w:cs="Segoe UI"/>
+          <w:color w:val="5B9BD5" w:themeColor="accent1"/>
+        </w:rPr>
+        <w:t>What can I learn from ISIS #hashtag campaigns?</w:t>
+      </w:r>
+    </w:p>
+    <w:p>
+      <w:pPr>
+        <w:shd w:val="clear" w:color="auto" w:fill="FFFFFF"/>
+        <w:spacing w:after="0" w:line="240" w:lineRule="auto"/>
+        <w:jc w:val="both"/>
+        <w:rPr>
+          <w:rFonts w:eastAsia="Times New Roman" w:cs="Arial"/>
+          <w:color w:val="393C3D"/>
+        </w:rPr>
+      </w:pPr>
+    </w:p>
+    <w:p>
+      <w:pPr>
+        <w:numPr>
+          <w:ilvl w:val="0"/>
+          <w:numId w:val="1"/>
+        </w:numPr>
+        <w:shd w:val="clear" w:color="auto" w:fill="FFFFFF"/>
+        <w:spacing w:after="0" w:line="240" w:lineRule="auto"/>
+        <w:ind w:left="450"/>
+        <w:jc w:val="both"/>
+        <w:rPr>
+          <w:rFonts w:eastAsia="Times New Roman" w:cs="Arial"/>
+          <w:color w:val="393C3D"/>
+          <w:u w:val="single"/>
+        </w:rPr>
+      </w:pPr>
+      <w:r>
+        <w:rPr>
+          <w:rFonts w:eastAsia="Times New Roman" w:cs="Arial"/>
+          <w:color w:val="393C3D"/>
+          <w:u w:val="single"/>
+        </w:rPr>
+        <w:t>Based on these findings, what approach are you going to take? How has your approach changed from what you initially proposed, if applicable?</w:t>
+      </w:r>
+    </w:p>
+    <w:p>
+      <w:pPr>
+        <w:shd w:val="clear" w:color="auto" w:fill="FFFFFF"/>
+        <w:spacing w:after="0" w:line="240" w:lineRule="auto"/>
+        <w:jc w:val="both"/>
+        <w:rPr>
+          <w:rFonts w:eastAsia="Times New Roman" w:cs="Arial"/>
+          <w:color w:val="393C3D"/>
+        </w:rPr>
+      </w:pPr>
+    </w:p>
+    <w:p>
+      <w:pPr>
+        <w:pStyle w:val="Quote"/>
+        <w:rPr>
+          <w:b/>
+        </w:rPr>
+      </w:pPr>
+      <w:r>
+        <w:rPr>
+          <w:b/>
+        </w:rPr>
+        <w:t>What's the most interesting or insightful thing you've learned about the data?</w:t>
+      </w:r>
+    </w:p>
+    <w:p>
+      <w:pPr>
+        <w:pStyle w:val="Quote"/>
+        <w:rPr>
+          <w:color w:val="5E5E5E"/>
+        </w:rPr>
+      </w:pPr>
+      <w:r>
+        <w:rPr>
+          <w:color w:val="5E5E5E"/>
+        </w:rPr>
+        <w:t xml:space="preserve">The most interesting insight I learned was how a handful of users are essentially thought leaders and influence much of the network. I thought it would be a bit more evenly spread across the network, but </w:t>
+      </w:r>
+      <w:proofErr w:type="spellStart"/>
+      <w:r>
+        <w:rPr>
+          <w:color w:val="5E5E5E"/>
+        </w:rPr>
+        <w:t>its</w:t>
+      </w:r>
+      <w:proofErr w:type="spellEnd"/>
+      <w:r>
+        <w:rPr>
+          <w:color w:val="5E5E5E"/>
+        </w:rPr>
+        <w:t xml:space="preserve"> clear that 3-5 people are generating the lion’s share of content and serve as connectors between content producers and content receivers.</w:t>
+      </w:r>
+    </w:p>
+    <w:p>
+      <w:pPr>
+        <w:pStyle w:val="Quote"/>
+      </w:pPr>
+      <w:r>
+        <w:rPr>
+          <w:shd w:val="clear" w:color="auto" w:fill="FFFFFF"/>
+        </w:rPr>
+        <w:lastRenderedPageBreak/>
+        <w:t>-http://blog.kaggle.com/2016/06/03/dataset-spotlight-how-isis-uses-twitter/</w:t>
+      </w:r>
+    </w:p>
+    <w:p>
+      <w:pPr>
+        <w:shd w:val="clear" w:color="auto" w:fill="FFFFFF"/>
+        <w:spacing w:after="0" w:line="240" w:lineRule="auto"/>
+        <w:jc w:val="both"/>
+        <w:rPr>
+          <w:rFonts w:eastAsia="Times New Roman" w:cs="Arial"/>
+          <w:color w:val="393C3D"/>
+        </w:rPr>
+      </w:pPr>
+      <w:r>
+        <w:rPr>
+          <w:noProof/>
+        </w:rPr>
+        <w:drawing>
+          <wp:inline distT="0" distB="0" distL="0" distR="0" wp14:anchorId="35483BAD" wp14:editId="2F263DEE">
+            <wp:extent cx="4742857" cy="6180952"/>
+            <wp:effectExtent l="0" t="0" r="635" b="0"/>
+            <wp:docPr id="1" name="Picture 1"/>
+            <wp:cNvGraphicFramePr>
+              <a:graphicFrameLocks xmlns:a="http://schemas.openxmlformats.org/drawingml/2006/main" noChangeAspect="1"/>
+            </wp:cNvGraphicFramePr>
+            <a:graphic xmlns:a="http://schemas.openxmlformats.org/drawingml/2006/main">
+              <a:graphicData uri="http://schemas.openxmlformats.org/drawingml/2006/picture">
+                <pic:pic xmlns:pic="http://schemas.openxmlformats.org/drawingml/2006/picture">
+                  <pic:nvPicPr>
+                    <pic:cNvPr id="1" name=""/>
+                    <pic:cNvPicPr/>
+                  </pic:nvPicPr>
+                  <pic:blipFill>
+                    <a:blip r:embed="rId10"/>
+                    <a:stretch>
+                      <a:fillRect/>
+                    </a:stretch>
+                  </pic:blipFill>
+                  <pic:spPr>
+                    <a:xfrm>
+                      <a:off x="0" y="0"/>
                       <a:ext cx="4742857" cy="6180952"/>
                     </a:xfrm>
                     <a:prstGeom prst="rect">
@@ -3574,56 +3835,56 @@
           <w:rFonts w:eastAsia="Times New Roman" w:cs="Arial"/>
           <w:color w:val="393C3D"/>
         </w:rPr>
+        <w:t xml:space="preserve">Add your code and milestone report to the </w:t>
+      </w:r>
+      <w:proofErr w:type="spellStart"/>
+      <w:r>
+        <w:rPr>
+          <w:rFonts w:eastAsia="Times New Roman" w:cs="Arial"/>
+          <w:color w:val="393C3D"/>
+        </w:rPr>
+        <w:t>github</w:t>
+      </w:r>
+      <w:proofErr w:type="spellEnd"/>
+      <w:r>
+        <w:rPr>
+          <w:rFonts w:eastAsia="Times New Roman" w:cs="Arial"/>
+          <w:color w:val="393C3D"/>
+        </w:rPr>
+        <w:t xml:space="preserve"> repository. As before, once your mentor has approved your milestone document, please share the </w:t>
+      </w:r>
+      <w:proofErr w:type="spellStart"/>
+      <w:r>
+        <w:rPr>
+          <w:rFonts w:eastAsia="Times New Roman" w:cs="Arial"/>
+          <w:color w:val="393C3D"/>
+        </w:rPr>
+        <w:t>github</w:t>
+      </w:r>
+      <w:proofErr w:type="spellEnd"/>
+      <w:r>
+        <w:rPr>
+          <w:rFonts w:eastAsia="Times New Roman" w:cs="Arial"/>
+          <w:color w:val="393C3D"/>
+        </w:rPr>
+        <w:t xml:space="preserve"> repository URL on the community and ask the community for feedback.</w:t>
+      </w:r>
+    </w:p>
+    <w:p/>
+    <w:p>
+      <w:pPr>
+        <w:rPr>
+          <w:color w:val="FF0000"/>
+        </w:rPr>
+      </w:pPr>
+      <w:r>
+        <w:rPr>
+          <w:color w:val="FF0000"/>
+        </w:rPr>
         <w:lastRenderedPageBreak/>
-        <w:t xml:space="preserve">Add your code and milestone report to the </w:t>
-      </w:r>
-      <w:proofErr w:type="spellStart"/>
-      <w:r>
-        <w:rPr>
-          <w:rFonts w:eastAsia="Times New Roman" w:cs="Arial"/>
-          <w:color w:val="393C3D"/>
-        </w:rPr>
-        <w:t>github</w:t>
-      </w:r>
-      <w:proofErr w:type="spellEnd"/>
-      <w:r>
-        <w:rPr>
-          <w:rFonts w:eastAsia="Times New Roman" w:cs="Arial"/>
-          <w:color w:val="393C3D"/>
-        </w:rPr>
-        <w:t xml:space="preserve"> repository. As before, once your mentor has approved your milestone document, please share the </w:t>
-      </w:r>
-      <w:proofErr w:type="spellStart"/>
-      <w:r>
-        <w:rPr>
-          <w:rFonts w:eastAsia="Times New Roman" w:cs="Arial"/>
-          <w:color w:val="393C3D"/>
-        </w:rPr>
-        <w:t>github</w:t>
-      </w:r>
-      <w:proofErr w:type="spellEnd"/>
-      <w:r>
-        <w:rPr>
-          <w:rFonts w:eastAsia="Times New Roman" w:cs="Arial"/>
-          <w:color w:val="393C3D"/>
-        </w:rPr>
-        <w:t xml:space="preserve"> repository URL on the community and ask the community for feedback.</w:t>
-      </w:r>
-    </w:p>
-    <w:p/>
-    <w:p>
-      <w:pPr>
-        <w:rPr>
-          <w:color w:val="FF0000"/>
-        </w:rPr>
-      </w:pPr>
-      <w:r>
-        <w:rPr>
-          <w:color w:val="FF0000"/>
-        </w:rPr>
         <w:t xml:space="preserve">Analyzed the network of words: </w:t>
       </w:r>
-      <w:hyperlink r:id="rId7" w:history="1">
+      <w:hyperlink r:id="rId11" w:history="1">
         <w:r>
           <w:rPr>
             <w:rStyle w:val="Hyperlink"/>

</xml_diff>